<commit_message>
started project 6 in guide
</commit_message>
<xml_diff>
--- a/Docs/LearnToCode-CompleteGuide.docx
+++ b/Docs/LearnToCode-CompleteGuide.docx
@@ -19,15 +19,7 @@
         <w:rPr>
           <w:lang w:val="en-GB"/>
         </w:rPr>
-        <w:t xml:space="preserve">Code </w:t>
-      </w:r>
-      <w:bookmarkStart w:id="0" w:name="_GoBack"/>
-      <w:bookmarkEnd w:id="0"/>
-      <w:r>
-        <w:rPr>
-          <w:lang w:val="en-GB"/>
-        </w:rPr>
-        <w:t xml:space="preserve"> -</w:t>
+        <w:t>Code  -</w:t>
       </w:r>
       <w:r>
         <w:rPr>
@@ -1617,7 +1609,7 @@
           <w:lang w:val="en-GB"/>
         </w:rPr>
       </w:pPr>
-      <w:bookmarkStart w:id="1" w:name="_Toc133247"/>
+      <w:bookmarkStart w:id="0" w:name="_Toc133247"/>
       <w:r>
         <w:rPr>
           <w:lang w:val="en-GB"/>
@@ -1625,7 +1617,7 @@
         <w:lastRenderedPageBreak/>
         <w:t>Background &amp; Concepts</w:t>
       </w:r>
-      <w:bookmarkEnd w:id="1"/>
+      <w:bookmarkEnd w:id="0"/>
     </w:p>
     <w:p>
       <w:pPr>
@@ -1779,7 +1771,7 @@
           <w:lang w:val="en-GB"/>
         </w:rPr>
       </w:pPr>
-      <w:bookmarkStart w:id="2" w:name="_Toc133248"/>
+      <w:bookmarkStart w:id="1" w:name="_Toc133248"/>
       <w:r>
         <w:rPr>
           <w:noProof/>
@@ -1856,7 +1848,7 @@
         </w:rPr>
         <w:t>The Kit</w:t>
       </w:r>
-      <w:bookmarkEnd w:id="2"/>
+      <w:bookmarkEnd w:id="1"/>
     </w:p>
     <w:p>
       <w:pPr>
@@ -2539,13 +2531,148 @@
           <w:lang w:val="en-GB"/>
         </w:rPr>
       </w:pPr>
-      <w:bookmarkStart w:id="3" w:name="_Toc133249"/>
+      <w:bookmarkStart w:id="2" w:name="_Toc133249"/>
       <w:r>
         <w:rPr>
           <w:lang w:val="en-GB"/>
         </w:rPr>
         <w:t>The Tools</w:t>
       </w:r>
+      <w:bookmarkEnd w:id="2"/>
+    </w:p>
+    <w:p>
+      <w:pPr>
+        <w:rPr>
+          <w:lang w:val="en-GB"/>
+        </w:rPr>
+      </w:pPr>
+      <w:r>
+        <w:rPr>
+          <w:lang w:val="en-GB"/>
+        </w:rPr>
+        <w:t xml:space="preserve">Just by looking at the hardware components, you probably have an idea of what kind of </w:t>
+      </w:r>
+      <w:r>
+        <w:rPr>
+          <w:lang w:val="en-GB"/>
+        </w:rPr>
+        <w:t>behaviour</w:t>
+      </w:r>
+      <w:r>
+        <w:rPr>
+          <w:lang w:val="en-GB"/>
+        </w:rPr>
+        <w:t xml:space="preserve"> you might want to create. Moving dots around on the screen with a joystick is pretty close to the definition of the first computer games, played on the first personal computers.</w:t>
+      </w:r>
+    </w:p>
+    <w:p>
+      <w:pPr>
+        <w:rPr>
+          <w:u w:val="single"/>
+          <w:lang w:val="en-GB"/>
+        </w:rPr>
+      </w:pPr>
+      <w:r>
+        <w:rPr>
+          <w:u w:val="single"/>
+          <w:lang w:val="en-GB"/>
+        </w:rPr>
+        <w:t xml:space="preserve">Creating that </w:t>
+      </w:r>
+      <w:r>
+        <w:rPr>
+          <w:u w:val="single"/>
+          <w:lang w:val="en-GB"/>
+        </w:rPr>
+        <w:t>behaviour</w:t>
+      </w:r>
+      <w:r>
+        <w:rPr>
+          <w:u w:val="single"/>
+          <w:lang w:val="en-GB"/>
+        </w:rPr>
+        <w:t>: moving the joystick</w:t>
+      </w:r>
+      <w:r>
+        <w:rPr>
+          <w:u w:val="single"/>
+          <w:lang w:val="en-GB"/>
+        </w:rPr>
+        <w:t xml:space="preserve"> control</w:t>
+      </w:r>
+      <w:r>
+        <w:rPr>
+          <w:u w:val="single"/>
+          <w:lang w:val="en-GB"/>
+        </w:rPr>
+        <w:t>s</w:t>
+      </w:r>
+      <w:r>
+        <w:rPr>
+          <w:u w:val="single"/>
+          <w:lang w:val="en-GB"/>
+        </w:rPr>
+        <w:t xml:space="preserve"> what LEDs are lit, is w</w:t>
+      </w:r>
+      <w:r>
+        <w:rPr>
+          <w:u w:val="single"/>
+          <w:lang w:val="en-GB"/>
+        </w:rPr>
+        <w:t>hat we call programming.</w:t>
+      </w:r>
+    </w:p>
+    <w:p>
+      <w:pPr>
+        <w:rPr>
+          <w:lang w:val="en-GB"/>
+        </w:rPr>
+      </w:pPr>
+      <w:r>
+        <w:rPr>
+          <w:lang w:val="en-GB"/>
+        </w:rPr>
+        <w:t>So how do we go about that? What tools do we need? There are several different ways to do this, the methods and tools selected here are chosen to cr</w:t>
+      </w:r>
+      <w:r>
+        <w:rPr>
+          <w:lang w:val="en-GB"/>
+        </w:rPr>
+        <w:t>eate a “smooth experience” on most IKEA</w:t>
+      </w:r>
+      <w:r>
+        <w:rPr>
+          <w:lang w:val="en-GB"/>
+        </w:rPr>
+        <w:t xml:space="preserve"> PCs.</w:t>
+      </w:r>
+    </w:p>
+    <w:p>
+      <w:pPr>
+        <w:pStyle w:val="Heading3"/>
+        <w:rPr>
+          <w:lang w:val="en-GB"/>
+        </w:rPr>
+      </w:pPr>
+      <w:bookmarkStart w:id="3" w:name="_Toc133250"/>
+      <w:r>
+        <w:rPr>
+          <w:lang w:val="en-GB"/>
+        </w:rPr>
+        <w:t>T</w:t>
+      </w:r>
+      <w:r>
+        <w:rPr>
+          <w:lang w:val="en-GB"/>
+        </w:rPr>
+        <w:t>he La</w:t>
+      </w:r>
+      <w:r>
+        <w:rPr>
+          <w:lang w:val="en-GB"/>
+        </w:rPr>
+        <w:t>nguage</w:t>
+      </w:r>
       <w:bookmarkEnd w:id="3"/>
     </w:p>
     <w:p>
@@ -2558,101 +2685,25 @@
         <w:rPr>
           <w:lang w:val="en-GB"/>
         </w:rPr>
-        <w:t xml:space="preserve">Just by looking at the hardware components, you probably have an idea of what kind of </w:t>
-      </w:r>
-      <w:r>
-        <w:rPr>
-          <w:lang w:val="en-GB"/>
-        </w:rPr>
-        <w:t>behaviour</w:t>
-      </w:r>
-      <w:r>
-        <w:rPr>
-          <w:lang w:val="en-GB"/>
-        </w:rPr>
-        <w:t xml:space="preserve"> you might want to create. Moving dots around on the screen with a joystick is pretty close to the definition of the first computer games, played on the first personal computers.</w:t>
-      </w:r>
-    </w:p>
-    <w:p>
-      <w:pPr>
-        <w:rPr>
-          <w:u w:val="single"/>
-          <w:lang w:val="en-GB"/>
-        </w:rPr>
-      </w:pPr>
-      <w:r>
-        <w:rPr>
-          <w:u w:val="single"/>
-          <w:lang w:val="en-GB"/>
-        </w:rPr>
-        <w:t xml:space="preserve">Creating that </w:t>
-      </w:r>
-      <w:r>
-        <w:rPr>
-          <w:u w:val="single"/>
-          <w:lang w:val="en-GB"/>
-        </w:rPr>
-        <w:t>behaviour</w:t>
-      </w:r>
-      <w:r>
-        <w:rPr>
-          <w:u w:val="single"/>
-          <w:lang w:val="en-GB"/>
-        </w:rPr>
-        <w:t>: moving the joystick</w:t>
-      </w:r>
-      <w:r>
-        <w:rPr>
-          <w:u w:val="single"/>
-          <w:lang w:val="en-GB"/>
-        </w:rPr>
-        <w:t xml:space="preserve"> control</w:t>
-      </w:r>
-      <w:r>
-        <w:rPr>
-          <w:u w:val="single"/>
-          <w:lang w:val="en-GB"/>
-        </w:rPr>
-        <w:t>s</w:t>
-      </w:r>
-      <w:r>
-        <w:rPr>
-          <w:u w:val="single"/>
-          <w:lang w:val="en-GB"/>
-        </w:rPr>
-        <w:t xml:space="preserve"> what LEDs are lit, is w</w:t>
-      </w:r>
-      <w:r>
-        <w:rPr>
-          <w:u w:val="single"/>
-          <w:lang w:val="en-GB"/>
-        </w:rPr>
-        <w:t>hat we call programming.</w:t>
-      </w:r>
-    </w:p>
-    <w:p>
-      <w:pPr>
-        <w:rPr>
-          <w:lang w:val="en-GB"/>
-        </w:rPr>
-      </w:pPr>
-      <w:r>
-        <w:rPr>
-          <w:lang w:val="en-GB"/>
-        </w:rPr>
-        <w:t>So how do we go about that? What tools do we need? There are several different ways to do this, the methods and tools selected here are chosen to cr</w:t>
-      </w:r>
-      <w:r>
-        <w:rPr>
-          <w:lang w:val="en-GB"/>
-        </w:rPr>
-        <w:t>eate a “smooth experience” on most IKEA</w:t>
-      </w:r>
-      <w:r>
-        <w:rPr>
-          <w:lang w:val="en-GB"/>
-        </w:rPr>
-        <w:t xml:space="preserve"> PCs.</w:t>
+        <w:t xml:space="preserve">We will be using Python. The design philosophy of Python emphasizes code readability, simplicity and scalability. </w:t>
+      </w:r>
+      <w:r>
+        <w:rPr>
+          <w:lang w:val="en-GB"/>
+        </w:rPr>
+        <w:t xml:space="preserve">Readability helps you understand the concepts, simplicity takes away some pitfalls and gives less quirks to learn, scalability means </w:t>
+      </w:r>
+      <w:r>
+        <w:rPr>
+          <w:lang w:val="en-GB"/>
+        </w:rPr>
+        <w:t>that the skills you get</w:t>
+      </w:r>
+      <w:r>
+        <w:rPr>
+          <w:lang w:val="en-GB"/>
+        </w:rPr>
+        <w:t xml:space="preserve"> can be useful in for instance cloud apps.</w:t>
       </w:r>
     </w:p>
     <w:p>
@@ -2662,24 +2713,18 @@
           <w:lang w:val="en-GB"/>
         </w:rPr>
       </w:pPr>
-      <w:bookmarkStart w:id="4" w:name="_Toc133250"/>
-      <w:r>
-        <w:rPr>
-          <w:lang w:val="en-GB"/>
-        </w:rPr>
-        <w:t>T</w:t>
-      </w:r>
-      <w:r>
-        <w:rPr>
-          <w:lang w:val="en-GB"/>
-        </w:rPr>
-        <w:t>he La</w:t>
-      </w:r>
-      <w:r>
-        <w:rPr>
-          <w:lang w:val="en-GB"/>
-        </w:rPr>
-        <w:t>nguage</w:t>
+      <w:bookmarkStart w:id="4" w:name="_Toc133251"/>
+      <w:r>
+        <w:rPr>
+          <w:lang w:val="en-GB"/>
+        </w:rPr>
+        <w:t>The E</w:t>
+      </w:r>
+      <w:r>
+        <w:rPr>
+          <w:lang w:val="en-GB"/>
+        </w:rPr>
+        <w:t>ditor</w:t>
       </w:r>
       <w:bookmarkEnd w:id="4"/>
     </w:p>
@@ -2693,59 +2738,6 @@
         <w:rPr>
           <w:lang w:val="en-GB"/>
         </w:rPr>
-        <w:t xml:space="preserve">We will be using Python. The design philosophy of Python emphasizes code readability, simplicity and scalability. </w:t>
-      </w:r>
-      <w:r>
-        <w:rPr>
-          <w:lang w:val="en-GB"/>
-        </w:rPr>
-        <w:t xml:space="preserve">Readability helps you understand the concepts, simplicity takes away some pitfalls and gives less quirks to learn, scalability means </w:t>
-      </w:r>
-      <w:r>
-        <w:rPr>
-          <w:lang w:val="en-GB"/>
-        </w:rPr>
-        <w:t>that the skills you get</w:t>
-      </w:r>
-      <w:r>
-        <w:rPr>
-          <w:lang w:val="en-GB"/>
-        </w:rPr>
-        <w:t xml:space="preserve"> can be useful in for instance cloud apps.</w:t>
-      </w:r>
-    </w:p>
-    <w:p>
-      <w:pPr>
-        <w:pStyle w:val="Heading3"/>
-        <w:rPr>
-          <w:lang w:val="en-GB"/>
-        </w:rPr>
-      </w:pPr>
-      <w:bookmarkStart w:id="5" w:name="_Toc133251"/>
-      <w:r>
-        <w:rPr>
-          <w:lang w:val="en-GB"/>
-        </w:rPr>
-        <w:t>The E</w:t>
-      </w:r>
-      <w:r>
-        <w:rPr>
-          <w:lang w:val="en-GB"/>
-        </w:rPr>
-        <w:t>ditor</w:t>
-      </w:r>
-      <w:bookmarkEnd w:id="5"/>
-    </w:p>
-    <w:p>
-      <w:pPr>
-        <w:rPr>
-          <w:lang w:val="en-GB"/>
-        </w:rPr>
-      </w:pPr>
-      <w:r>
-        <w:rPr>
-          <w:lang w:val="en-GB"/>
-        </w:rPr>
         <w:t xml:space="preserve">Just like using special software for writing texts, we use special software to create software. The selection of software for coding is somewhat connected to which language we use. But there are often several options. We will be using an editor “Mu” which is good in at least three ways: it gives us guidance when writing Python, it comes together with tools </w:t>
       </w:r>
       <w:r>
@@ -2768,7 +2760,7 @@
           <w:lang w:val="en-GB"/>
         </w:rPr>
       </w:pPr>
-      <w:bookmarkStart w:id="6" w:name="_Toc133252"/>
+      <w:bookmarkStart w:id="5" w:name="_Toc133252"/>
       <w:r>
         <w:rPr>
           <w:lang w:val="en-GB"/>
@@ -2776,23 +2768,23 @@
         <w:lastRenderedPageBreak/>
         <w:t>Set It Up</w:t>
       </w:r>
+      <w:bookmarkEnd w:id="5"/>
+    </w:p>
+    <w:p>
+      <w:pPr>
+        <w:pStyle w:val="Heading2"/>
+        <w:rPr>
+          <w:lang w:val="en-GB"/>
+        </w:rPr>
+      </w:pPr>
+      <w:bookmarkStart w:id="6" w:name="_Toc133253"/>
+      <w:r>
+        <w:rPr>
+          <w:lang w:val="en-GB"/>
+        </w:rPr>
+        <w:t>Connect</w:t>
+      </w:r>
       <w:bookmarkEnd w:id="6"/>
-    </w:p>
-    <w:p>
-      <w:pPr>
-        <w:pStyle w:val="Heading2"/>
-        <w:rPr>
-          <w:lang w:val="en-GB"/>
-        </w:rPr>
-      </w:pPr>
-      <w:bookmarkStart w:id="7" w:name="_Toc133253"/>
-      <w:r>
-        <w:rPr>
-          <w:lang w:val="en-GB"/>
-        </w:rPr>
-        <w:t>Connect</w:t>
-      </w:r>
-      <w:bookmarkEnd w:id="7"/>
     </w:p>
     <w:p>
       <w:pPr>
@@ -2974,7 +2966,7 @@
           <w:lang w:val="en-GB"/>
         </w:rPr>
       </w:pPr>
-      <w:bookmarkStart w:id="8" w:name="_Toc133254"/>
+      <w:bookmarkStart w:id="7" w:name="_Toc133254"/>
       <w:r>
         <w:rPr>
           <w:lang w:val="en-GB"/>
@@ -2987,23 +2979,23 @@
         </w:rPr>
         <w:t xml:space="preserve"> and drivers</w:t>
       </w:r>
+      <w:bookmarkEnd w:id="7"/>
+    </w:p>
+    <w:p>
+      <w:pPr>
+        <w:pStyle w:val="Heading3"/>
+        <w:rPr>
+          <w:lang w:val="en-GB"/>
+        </w:rPr>
+      </w:pPr>
+      <w:bookmarkStart w:id="8" w:name="_Toc133255"/>
+      <w:r>
+        <w:rPr>
+          <w:lang w:val="en-GB"/>
+        </w:rPr>
+        <w:t>IKEA PC with Windows 10</w:t>
+      </w:r>
       <w:bookmarkEnd w:id="8"/>
-    </w:p>
-    <w:p>
-      <w:pPr>
-        <w:pStyle w:val="Heading3"/>
-        <w:rPr>
-          <w:lang w:val="en-GB"/>
-        </w:rPr>
-      </w:pPr>
-      <w:bookmarkStart w:id="9" w:name="_Toc133255"/>
-      <w:r>
-        <w:rPr>
-          <w:lang w:val="en-GB"/>
-        </w:rPr>
-        <w:t>IKEA PC with Windows 10</w:t>
-      </w:r>
-      <w:bookmarkEnd w:id="9"/>
     </w:p>
     <w:p>
       <w:pPr>
@@ -3081,14 +3073,14 @@
           <w:lang w:val="en-GB"/>
         </w:rPr>
       </w:pPr>
-      <w:bookmarkStart w:id="10" w:name="_Toc133256"/>
+      <w:bookmarkStart w:id="9" w:name="_Toc133256"/>
       <w:r>
         <w:rPr>
           <w:lang w:val="en-GB"/>
         </w:rPr>
         <w:t>IKEA Mac</w:t>
       </w:r>
-      <w:bookmarkEnd w:id="10"/>
+      <w:bookmarkEnd w:id="9"/>
     </w:p>
     <w:p>
       <w:pPr>
@@ -3159,14 +3151,14 @@
           <w:lang w:val="en-GB"/>
         </w:rPr>
       </w:pPr>
-      <w:bookmarkStart w:id="11" w:name="_Toc133257"/>
+      <w:bookmarkStart w:id="10" w:name="_Toc133257"/>
       <w:r>
         <w:rPr>
           <w:lang w:val="en-GB"/>
         </w:rPr>
         <w:t>IKEA PC with Windows 7</w:t>
       </w:r>
-      <w:bookmarkEnd w:id="11"/>
+      <w:bookmarkEnd w:id="10"/>
     </w:p>
     <w:p>
       <w:pPr>
@@ -3258,7 +3250,7 @@
           <w:lang w:val="en-GB"/>
         </w:rPr>
       </w:pPr>
-      <w:bookmarkStart w:id="12" w:name="_Toc133258"/>
+      <w:bookmarkStart w:id="11" w:name="_Toc133258"/>
       <w:r>
         <w:rPr>
           <w:lang w:val="en-GB"/>
@@ -3266,7 +3258,7 @@
         <w:lastRenderedPageBreak/>
         <w:t>Let’s start it up</w:t>
       </w:r>
-      <w:bookmarkEnd w:id="12"/>
+      <w:bookmarkEnd w:id="11"/>
     </w:p>
     <w:p>
       <w:pPr>
@@ -3511,7 +3503,7 @@
           <w:lang w:val="en-GB"/>
         </w:rPr>
       </w:pPr>
-      <w:bookmarkStart w:id="13" w:name="_Toc133259"/>
+      <w:bookmarkStart w:id="12" w:name="_Toc133259"/>
       <w:r>
         <w:rPr>
           <w:lang w:val="en-GB"/>
@@ -3543,7 +3535,7 @@
         </w:rPr>
         <w:t>Hello World!</w:t>
       </w:r>
-      <w:bookmarkEnd w:id="13"/>
+      <w:bookmarkEnd w:id="12"/>
     </w:p>
     <w:p>
       <w:pPr>
@@ -4573,7 +4565,7 @@
           <w:lang w:val="en-GB"/>
         </w:rPr>
       </w:pPr>
-      <w:bookmarkStart w:id="14" w:name="_Toc133260"/>
+      <w:bookmarkStart w:id="13" w:name="_Toc133260"/>
       <w:r>
         <w:rPr>
           <w:lang w:val="en-GB"/>
@@ -4581,7 +4573,7 @@
         <w:lastRenderedPageBreak/>
         <w:t>Blink</w:t>
       </w:r>
-      <w:bookmarkEnd w:id="14"/>
+      <w:bookmarkEnd w:id="13"/>
     </w:p>
     <w:p>
       <w:pPr>
@@ -5851,7 +5843,7 @@
           <w:lang w:val="en-GB"/>
         </w:rPr>
       </w:pPr>
-      <w:bookmarkStart w:id="15" w:name="_Toc133261"/>
+      <w:bookmarkStart w:id="14" w:name="_Toc133261"/>
       <w:proofErr w:type="spellStart"/>
       <w:r>
         <w:rPr>
@@ -5866,7 +5858,7 @@
         </w:rPr>
         <w:t>On</w:t>
       </w:r>
-      <w:bookmarkEnd w:id="15"/>
+      <w:bookmarkEnd w:id="14"/>
       <w:proofErr w:type="spellEnd"/>
     </w:p>
     <w:p>
@@ -6229,7 +6221,7 @@
           <w:lang w:val="en-GB"/>
         </w:rPr>
       </w:pPr>
-      <w:bookmarkStart w:id="16" w:name="_Toc133262"/>
+      <w:bookmarkStart w:id="15" w:name="_Toc133262"/>
       <w:proofErr w:type="spellStart"/>
       <w:r>
         <w:rPr>
@@ -6244,256 +6236,667 @@
         </w:rPr>
         <w:t>Text</w:t>
       </w:r>
+      <w:bookmarkEnd w:id="15"/>
+      <w:proofErr w:type="spellEnd"/>
+    </w:p>
+    <w:p>
+      <w:pPr>
+        <w:rPr>
+          <w:lang w:val="en-GB"/>
+        </w:rPr>
+      </w:pPr>
+      <w:r>
+        <w:rPr>
+          <w:lang w:val="en-GB"/>
+        </w:rPr>
+        <w:t xml:space="preserve">In this next step we will use one more concept supplied by the function </w:t>
+      </w:r>
+      <w:proofErr w:type="spellStart"/>
+      <w:r>
+        <w:rPr>
+          <w:lang w:val="en-GB"/>
+        </w:rPr>
+        <w:t>tinker_kit.setup_</w:t>
+      </w:r>
+      <w:proofErr w:type="gramStart"/>
+      <w:r>
+        <w:rPr>
+          <w:lang w:val="en-GB"/>
+        </w:rPr>
+        <w:t>hardware</w:t>
+      </w:r>
+      <w:proofErr w:type="spellEnd"/>
+      <w:r>
+        <w:rPr>
+          <w:lang w:val="en-GB"/>
+        </w:rPr>
+        <w:t>(</w:t>
+      </w:r>
+      <w:proofErr w:type="gramEnd"/>
+      <w:r>
+        <w:rPr>
+          <w:lang w:val="en-GB"/>
+        </w:rPr>
+        <w:t xml:space="preserve">). The new concept is </w:t>
+      </w:r>
+      <w:proofErr w:type="spellStart"/>
+      <w:r>
+        <w:rPr>
+          <w:lang w:val="en-GB"/>
+        </w:rPr>
+        <w:t>BitmapFont</w:t>
+      </w:r>
+      <w:proofErr w:type="spellEnd"/>
+      <w:r>
+        <w:rPr>
+          <w:lang w:val="en-GB"/>
+        </w:rPr>
+        <w:t xml:space="preserve">. The purpose of this concept or </w:t>
+      </w:r>
+      <w:r>
+        <w:rPr>
+          <w:i/>
+          <w:lang w:val="en-GB"/>
+        </w:rPr>
+        <w:t>abstraction</w:t>
+      </w:r>
+      <w:r>
+        <w:rPr>
+          <w:lang w:val="en-GB"/>
+        </w:rPr>
+        <w:t xml:space="preserve"> is that we can call a function with some text as an argument, and have that text shown on a display like our LED matrix. So it handles the design of each character and </w:t>
+      </w:r>
+      <w:r>
+        <w:rPr>
+          <w:lang w:val="en-GB"/>
+        </w:rPr>
+        <w:t xml:space="preserve">placing them after each other and generating a pixel map. </w:t>
+      </w:r>
+    </w:p>
+    <w:p>
+      <w:pPr>
+        <w:rPr>
+          <w:lang w:val="en-GB"/>
+        </w:rPr>
+      </w:pPr>
+      <w:r>
+        <w:rPr>
+          <w:lang w:val="en-GB"/>
+        </w:rPr>
+        <w:t xml:space="preserve">The </w:t>
+      </w:r>
+      <w:proofErr w:type="spellStart"/>
+      <w:r>
+        <w:rPr>
+          <w:lang w:val="en-GB"/>
+        </w:rPr>
+        <w:t>BitmapFont</w:t>
+      </w:r>
+      <w:proofErr w:type="spellEnd"/>
+      <w:r>
+        <w:rPr>
+          <w:lang w:val="en-GB"/>
+        </w:rPr>
+        <w:t xml:space="preserve"> object we get from </w:t>
+      </w:r>
+      <w:proofErr w:type="spellStart"/>
+      <w:r>
+        <w:rPr>
+          <w:lang w:val="en-GB"/>
+        </w:rPr>
+        <w:t>tinker_ket.setup_</w:t>
+      </w:r>
+      <w:proofErr w:type="gramStart"/>
+      <w:r>
+        <w:rPr>
+          <w:lang w:val="en-GB"/>
+        </w:rPr>
+        <w:t>hardware</w:t>
+      </w:r>
+      <w:proofErr w:type="spellEnd"/>
+      <w:r>
+        <w:rPr>
+          <w:lang w:val="en-GB"/>
+        </w:rPr>
+        <w:t>(</w:t>
+      </w:r>
+      <w:proofErr w:type="gramEnd"/>
+      <w:r>
+        <w:rPr>
+          <w:lang w:val="en-GB"/>
+        </w:rPr>
+        <w:t>) is the last object in the list: “bf”.</w:t>
+      </w:r>
+      <w:r>
+        <w:rPr>
+          <w:lang w:val="en-GB"/>
+        </w:rPr>
+        <w:br/>
+        <w:t xml:space="preserve">We use that object and call the </w:t>
+      </w:r>
+      <w:proofErr w:type="spellStart"/>
+      <w:proofErr w:type="gramStart"/>
+      <w:r>
+        <w:rPr>
+          <w:lang w:val="en-GB"/>
+        </w:rPr>
+        <w:t>bf.text</w:t>
+      </w:r>
+      <w:proofErr w:type="spellEnd"/>
+      <w:r>
+        <w:rPr>
+          <w:lang w:val="en-GB"/>
+        </w:rPr>
+        <w:t>(</w:t>
+      </w:r>
+      <w:proofErr w:type="gramEnd"/>
+      <w:r>
+        <w:rPr>
+          <w:lang w:val="en-GB"/>
+        </w:rPr>
+        <w:t>string, x, y, pixel</w:t>
+      </w:r>
+      <w:r>
+        <w:rPr>
+          <w:lang w:val="en-GB"/>
+        </w:rPr>
+        <w:t>) function. It takes four arguments:</w:t>
+      </w:r>
+    </w:p>
+    <w:p>
+      <w:pPr>
+        <w:pStyle w:val="ListParagraph"/>
+        <w:numPr>
+          <w:ilvl w:val="0"/>
+          <w:numId w:val="3"/>
+        </w:numPr>
+        <w:rPr>
+          <w:lang w:val="en-GB"/>
+        </w:rPr>
+      </w:pPr>
+      <w:r>
+        <w:rPr>
+          <w:lang w:val="en-GB"/>
+        </w:rPr>
+        <w:t>The text string to display</w:t>
+      </w:r>
+    </w:p>
+    <w:p>
+      <w:pPr>
+        <w:pStyle w:val="ListParagraph"/>
+        <w:numPr>
+          <w:ilvl w:val="0"/>
+          <w:numId w:val="3"/>
+        </w:numPr>
+        <w:rPr>
+          <w:lang w:val="en-GB"/>
+        </w:rPr>
+      </w:pPr>
+      <w:r>
+        <w:rPr>
+          <w:lang w:val="en-GB"/>
+        </w:rPr>
+        <w:t>The X coordinate to place the text (0 = leftmost column of the matrix)</w:t>
+      </w:r>
+    </w:p>
+    <w:p>
+      <w:pPr>
+        <w:pStyle w:val="ListParagraph"/>
+        <w:numPr>
+          <w:ilvl w:val="0"/>
+          <w:numId w:val="3"/>
+        </w:numPr>
+        <w:rPr>
+          <w:lang w:val="en-GB"/>
+        </w:rPr>
+      </w:pPr>
+      <w:r>
+        <w:rPr>
+          <w:lang w:val="en-GB"/>
+        </w:rPr>
+        <w:t>The Y coordinate to place the text (0 = top row the matrix)</w:t>
+      </w:r>
+    </w:p>
+    <w:p>
+      <w:pPr>
+        <w:pStyle w:val="ListParagraph"/>
+        <w:numPr>
+          <w:ilvl w:val="0"/>
+          <w:numId w:val="3"/>
+        </w:numPr>
+        <w:rPr>
+          <w:lang w:val="en-GB"/>
+        </w:rPr>
+      </w:pPr>
+      <w:r>
+        <w:rPr>
+          <w:lang w:val="en-GB"/>
+        </w:rPr>
+        <w:t xml:space="preserve">The </w:t>
+      </w:r>
+      <w:r>
+        <w:rPr>
+          <w:lang w:val="en-GB"/>
+        </w:rPr>
+        <w:t>colour</w:t>
+      </w:r>
+      <w:r>
+        <w:rPr>
+          <w:lang w:val="en-GB"/>
+        </w:rPr>
+        <w:t xml:space="preserve"> to draw the characters with, </w:t>
+      </w:r>
+      <w:r>
+        <w:rPr>
+          <w:lang w:val="en-GB"/>
+        </w:rPr>
+        <w:t xml:space="preserve">in our case pixels can only be </w:t>
+      </w:r>
+      <w:r>
+        <w:rPr>
+          <w:lang w:val="en-GB"/>
+        </w:rPr>
+        <w:t>on or off</w:t>
+      </w:r>
+      <w:r>
+        <w:rPr>
+          <w:lang w:val="en-GB"/>
+        </w:rPr>
+        <w:t xml:space="preserve"> ( 1 or 0 )</w:t>
+      </w:r>
+    </w:p>
+    <w:p>
+      <w:pPr>
+        <w:rPr>
+          <w:lang w:val="en-GB"/>
+        </w:rPr>
+      </w:pPr>
+      <w:r>
+        <w:rPr>
+          <w:lang w:val="en-GB"/>
+        </w:rPr>
+        <w:t>Let’s try this out and edit the project file “</w:t>
+      </w:r>
+      <w:r>
+        <w:rPr>
+          <w:lang w:val="en-GB"/>
+        </w:rPr>
+        <w:t>ScrollSomeText_6</w:t>
+      </w:r>
+      <w:r>
+        <w:rPr>
+          <w:lang w:val="en-GB"/>
+        </w:rPr>
+        <w:t>.py”</w:t>
+      </w:r>
+      <w:r>
+        <w:rPr>
+          <w:lang w:val="en-GB"/>
+        </w:rPr>
+        <w:t xml:space="preserve"> so it looks lik</w:t>
+      </w:r>
+      <w:r>
+        <w:rPr>
+          <w:lang w:val="en-GB"/>
+        </w:rPr>
+        <w:t xml:space="preserve">e: </w:t>
+      </w:r>
+    </w:p>
+    <w:p>
+      <w:pPr>
+        <w:pStyle w:val="Code"/>
+      </w:pPr>
+      <w:r>
+        <w:t>01 import board</w:t>
+      </w:r>
+    </w:p>
+    <w:p>
+      <w:pPr>
+        <w:pStyle w:val="Code"/>
+      </w:pPr>
+      <w:r>
+        <w:t xml:space="preserve">02 import </w:t>
+      </w:r>
+      <w:proofErr w:type="spellStart"/>
+      <w:r>
+        <w:t>tinker_kit</w:t>
+      </w:r>
+      <w:proofErr w:type="spellEnd"/>
+    </w:p>
+    <w:p>
+      <w:pPr>
+        <w:pStyle w:val="Code"/>
+      </w:pPr>
+      <w:r>
+        <w:t>03 import time</w:t>
+      </w:r>
+    </w:p>
+    <w:p>
+      <w:pPr>
+        <w:pStyle w:val="Code"/>
+      </w:pPr>
+      <w:r>
+        <w:t xml:space="preserve">04 </w:t>
+      </w:r>
+    </w:p>
+    <w:p>
+      <w:pPr>
+        <w:pStyle w:val="Code"/>
+      </w:pPr>
+      <w:r>
+        <w:t xml:space="preserve">05 mx, UD, LR, push, bf = </w:t>
+      </w:r>
+      <w:proofErr w:type="spellStart"/>
+      <w:r>
+        <w:t>tinker_kit.setup_</w:t>
+      </w:r>
+      <w:proofErr w:type="gramStart"/>
+      <w:r>
+        <w:t>hardware</w:t>
+      </w:r>
+      <w:proofErr w:type="spellEnd"/>
+      <w:r>
+        <w:t>(</w:t>
+      </w:r>
+      <w:proofErr w:type="gramEnd"/>
+      <w:r>
+        <w:t>board)</w:t>
+      </w:r>
+    </w:p>
+    <w:p>
+      <w:pPr>
+        <w:pStyle w:val="Code"/>
+      </w:pPr>
+      <w:r>
+        <w:t xml:space="preserve">06 </w:t>
+      </w:r>
+    </w:p>
+    <w:p>
+      <w:pPr>
+        <w:pStyle w:val="Code"/>
+      </w:pPr>
+      <w:r>
+        <w:t xml:space="preserve">07 </w:t>
+      </w:r>
+      <w:proofErr w:type="spellStart"/>
+      <w:proofErr w:type="gramStart"/>
+      <w:r>
+        <w:t>bf.text</w:t>
+      </w:r>
+      <w:proofErr w:type="spellEnd"/>
+      <w:r>
+        <w:t>(</w:t>
+      </w:r>
+      <w:proofErr w:type="gramEnd"/>
+      <w:r>
+        <w:t>'</w:t>
+      </w:r>
+      <w:proofErr w:type="spellStart"/>
+      <w:r>
+        <w:t>hej</w:t>
+      </w:r>
+      <w:proofErr w:type="spellEnd"/>
+      <w:r>
+        <w:t>', 0</w:t>
+      </w:r>
+      <w:r>
+        <w:t>, 0, 1</w:t>
+      </w:r>
+      <w:r>
+        <w:t>)</w:t>
+      </w:r>
+    </w:p>
+    <w:p>
+      <w:pPr>
+        <w:rPr>
+          <w:lang w:val="en-GB"/>
+        </w:rPr>
+      </w:pPr>
+      <w:r>
+        <w:rPr>
+          <w:lang w:val="en-GB"/>
+        </w:rPr>
+        <w:t xml:space="preserve">You can play around with all four arguments for the </w:t>
+      </w:r>
+      <w:proofErr w:type="spellStart"/>
+      <w:proofErr w:type="gramStart"/>
+      <w:r>
+        <w:rPr>
+          <w:lang w:val="en-GB"/>
+        </w:rPr>
+        <w:t>bfd.text</w:t>
+      </w:r>
+      <w:proofErr w:type="spellEnd"/>
+      <w:r>
+        <w:rPr>
+          <w:lang w:val="en-GB"/>
+        </w:rPr>
+        <w:t>(</w:t>
+      </w:r>
+      <w:proofErr w:type="gramEnd"/>
+      <w:r>
+        <w:rPr>
+          <w:lang w:val="en-GB"/>
+        </w:rPr>
+        <w:t xml:space="preserve">) call. Not much is shown on the 8x8 pixels we have. To be able to display texts of any useful length we need to scroll. That means moving the text position gradually to the left. To do that we will a new kind of loop. A </w:t>
+      </w:r>
+      <w:r>
+        <w:rPr>
+          <w:i/>
+          <w:lang w:val="en-GB"/>
+        </w:rPr>
+        <w:t>for loop</w:t>
+      </w:r>
+      <w:r>
+        <w:rPr>
+          <w:i/>
+          <w:lang w:val="en-GB"/>
+        </w:rPr>
+        <w:t>.</w:t>
+      </w:r>
+    </w:p>
+    <w:p>
+      <w:pPr>
+        <w:pStyle w:val="Code"/>
+      </w:pPr>
+      <w:r>
+        <w:t>01 import board</w:t>
+      </w:r>
+    </w:p>
+    <w:p>
+      <w:pPr>
+        <w:pStyle w:val="Code"/>
+      </w:pPr>
+      <w:r>
+        <w:t xml:space="preserve">02 import </w:t>
+      </w:r>
+      <w:proofErr w:type="spellStart"/>
+      <w:r>
+        <w:t>tinker_kit</w:t>
+      </w:r>
+      <w:proofErr w:type="spellEnd"/>
+    </w:p>
+    <w:p>
+      <w:pPr>
+        <w:pStyle w:val="Code"/>
+      </w:pPr>
+      <w:r>
+        <w:t>03 import time</w:t>
+      </w:r>
+    </w:p>
+    <w:p>
+      <w:pPr>
+        <w:pStyle w:val="Code"/>
+      </w:pPr>
+      <w:r>
+        <w:t xml:space="preserve">04 </w:t>
+      </w:r>
+    </w:p>
+    <w:p>
+      <w:pPr>
+        <w:pStyle w:val="Code"/>
+      </w:pPr>
+      <w:r>
+        <w:t xml:space="preserve">05 mx, UD, LR, push, bf = </w:t>
+      </w:r>
+      <w:proofErr w:type="spellStart"/>
+      <w:r>
+        <w:t>tinker_kit.setup_</w:t>
+      </w:r>
+      <w:proofErr w:type="gramStart"/>
+      <w:r>
+        <w:t>hardware</w:t>
+      </w:r>
+      <w:proofErr w:type="spellEnd"/>
+      <w:r>
+        <w:t>(</w:t>
+      </w:r>
+      <w:proofErr w:type="gramEnd"/>
+      <w:r>
+        <w:t>board)</w:t>
+      </w:r>
+    </w:p>
+    <w:p>
+      <w:pPr>
+        <w:pStyle w:val="Code"/>
+      </w:pPr>
+      <w:r>
+        <w:t xml:space="preserve">06 </w:t>
+      </w:r>
+    </w:p>
+    <w:p>
+      <w:pPr>
+        <w:pStyle w:val="Code"/>
+      </w:pPr>
+      <w:r>
+        <w:t>07 while True:</w:t>
+      </w:r>
+    </w:p>
+    <w:p>
+      <w:pPr>
+        <w:pStyle w:val="Code"/>
+      </w:pPr>
+      <w:r>
+        <w:t xml:space="preserve">08     for </w:t>
+      </w:r>
+      <w:proofErr w:type="spellStart"/>
+      <w:r>
+        <w:t>i</w:t>
+      </w:r>
+      <w:proofErr w:type="spellEnd"/>
+      <w:r>
+        <w:t xml:space="preserve"> in </w:t>
+      </w:r>
+      <w:proofErr w:type="gramStart"/>
+      <w:r>
+        <w:t>range(</w:t>
+      </w:r>
+      <w:proofErr w:type="gramEnd"/>
+      <w:r>
+        <w:t>15, -30, -1):</w:t>
+      </w:r>
+    </w:p>
+    <w:p>
+      <w:pPr>
+        <w:pStyle w:val="Code"/>
+      </w:pPr>
+      <w:r>
+        <w:t xml:space="preserve">09         </w:t>
+      </w:r>
+      <w:proofErr w:type="spellStart"/>
+      <w:proofErr w:type="gramStart"/>
+      <w:r>
+        <w:t>mx.fill</w:t>
+      </w:r>
+      <w:proofErr w:type="spellEnd"/>
+      <w:r>
+        <w:t>(</w:t>
+      </w:r>
+      <w:proofErr w:type="gramEnd"/>
+      <w:r>
+        <w:t>0)</w:t>
+      </w:r>
+    </w:p>
+    <w:p>
+      <w:pPr>
+        <w:pStyle w:val="Code"/>
+      </w:pPr>
+      <w:r>
+        <w:t xml:space="preserve">10         </w:t>
+      </w:r>
+      <w:proofErr w:type="spellStart"/>
+      <w:proofErr w:type="gramStart"/>
+      <w:r>
+        <w:t>bf.text</w:t>
+      </w:r>
+      <w:proofErr w:type="spellEnd"/>
+      <w:r>
+        <w:t>(</w:t>
+      </w:r>
+      <w:proofErr w:type="gramEnd"/>
+      <w:r>
+        <w:t xml:space="preserve">'IKEA', </w:t>
+      </w:r>
+      <w:proofErr w:type="spellStart"/>
+      <w:r>
+        <w:t>i</w:t>
+      </w:r>
+      <w:proofErr w:type="spellEnd"/>
+      <w:r>
+        <w:t>, 0</w:t>
+      </w:r>
+      <w:r>
+        <w:t>, 1)</w:t>
+      </w:r>
+    </w:p>
+    <w:p>
+      <w:pPr>
+        <w:pStyle w:val="Code"/>
+      </w:pPr>
+      <w:r>
+        <w:t xml:space="preserve">11         </w:t>
+      </w:r>
+      <w:proofErr w:type="spellStart"/>
+      <w:proofErr w:type="gramStart"/>
+      <w:r>
+        <w:t>mx.show</w:t>
+      </w:r>
+      <w:proofErr w:type="spellEnd"/>
+      <w:r>
+        <w:t>()</w:t>
+      </w:r>
+      <w:proofErr w:type="gramEnd"/>
+    </w:p>
+    <w:p>
+      <w:pPr>
+        <w:pStyle w:val="Code"/>
+      </w:pPr>
+      <w:r>
+        <w:t xml:space="preserve">12         </w:t>
+      </w:r>
+      <w:proofErr w:type="spellStart"/>
+      <w:proofErr w:type="gramStart"/>
+      <w:r>
+        <w:t>time.sleep</w:t>
+      </w:r>
+      <w:proofErr w:type="spellEnd"/>
+      <w:r>
+        <w:t>(</w:t>
+      </w:r>
+      <w:proofErr w:type="gramEnd"/>
+      <w:r>
+        <w:t>0.05)</w:t>
+      </w:r>
+    </w:p>
+    <w:p>
+      <w:pPr>
+        <w:pStyle w:val="Code"/>
+      </w:pPr>
+      <w:r>
+        <w:br w:type="page"/>
+      </w:r>
+      <w:bookmarkStart w:id="16" w:name="_GoBack"/>
       <w:bookmarkEnd w:id="16"/>
-      <w:proofErr w:type="spellEnd"/>
-    </w:p>
-    <w:p>
-      <w:pPr>
-        <w:rPr>
-          <w:lang w:val="en-GB"/>
-        </w:rPr>
-      </w:pPr>
-      <w:r>
-        <w:rPr>
-          <w:lang w:val="en-GB"/>
-        </w:rPr>
-        <w:t>For loop</w:t>
-      </w:r>
-    </w:p>
-    <w:p>
-      <w:pPr>
-        <w:rPr>
-          <w:lang w:val="en-GB"/>
-        </w:rPr>
-      </w:pPr>
-      <w:r>
-        <w:rPr>
-          <w:lang w:val="en-GB"/>
-        </w:rPr>
-        <w:t>Bitmap font</w:t>
-      </w:r>
-    </w:p>
-    <w:p>
-      <w:pPr>
-        <w:pStyle w:val="Code"/>
-      </w:pPr>
-      <w:r>
-        <w:t>01 import board</w:t>
-      </w:r>
-    </w:p>
-    <w:p>
-      <w:pPr>
-        <w:pStyle w:val="Code"/>
-      </w:pPr>
-      <w:r>
-        <w:t xml:space="preserve">02 import </w:t>
-      </w:r>
-      <w:proofErr w:type="spellStart"/>
-      <w:r>
-        <w:t>tinker_kit</w:t>
-      </w:r>
-      <w:proofErr w:type="spellEnd"/>
-    </w:p>
-    <w:p>
-      <w:pPr>
-        <w:pStyle w:val="Code"/>
-      </w:pPr>
-      <w:r>
-        <w:t>03 import time</w:t>
-      </w:r>
-    </w:p>
-    <w:p>
-      <w:pPr>
-        <w:pStyle w:val="Code"/>
-      </w:pPr>
-      <w:r>
-        <w:t xml:space="preserve">04 </w:t>
-      </w:r>
-    </w:p>
-    <w:p>
-      <w:pPr>
-        <w:pStyle w:val="Code"/>
-      </w:pPr>
-      <w:r>
-        <w:t xml:space="preserve">05 mx, UD, LR, push, bf = </w:t>
-      </w:r>
-      <w:proofErr w:type="spellStart"/>
-      <w:r>
-        <w:t>tinker_kit</w:t>
-      </w:r>
-      <w:r>
-        <w:t>.setup_</w:t>
-      </w:r>
-      <w:proofErr w:type="gramStart"/>
-      <w:r>
-        <w:t>hardware</w:t>
-      </w:r>
-      <w:proofErr w:type="spellEnd"/>
-      <w:r>
-        <w:t>(</w:t>
-      </w:r>
-      <w:proofErr w:type="gramEnd"/>
-      <w:r>
-        <w:t>board)</w:t>
-      </w:r>
-    </w:p>
-    <w:p>
-      <w:pPr>
-        <w:pStyle w:val="Code"/>
-      </w:pPr>
-      <w:r>
-        <w:t xml:space="preserve">06 </w:t>
-      </w:r>
-    </w:p>
-    <w:p>
-      <w:pPr>
-        <w:pStyle w:val="Code"/>
-      </w:pPr>
-      <w:r>
-        <w:t>07 while True:</w:t>
-      </w:r>
-    </w:p>
-    <w:p>
-      <w:pPr>
-        <w:pStyle w:val="Code"/>
-      </w:pPr>
-      <w:r>
-        <w:t>0</w:t>
-      </w:r>
-      <w:r>
-        <w:t>8</w:t>
-      </w:r>
-      <w:r>
-        <w:t xml:space="preserve">     for </w:t>
-      </w:r>
-      <w:proofErr w:type="spellStart"/>
-      <w:r>
-        <w:t>i</w:t>
-      </w:r>
-      <w:proofErr w:type="spellEnd"/>
-      <w:r>
-        <w:t xml:space="preserve"> in </w:t>
-      </w:r>
-      <w:proofErr w:type="gramStart"/>
-      <w:r>
-        <w:t>range(</w:t>
-      </w:r>
-      <w:proofErr w:type="gramEnd"/>
-      <w:r>
-        <w:t>15, -30, -1):</w:t>
-      </w:r>
-    </w:p>
-    <w:p>
-      <w:pPr>
-        <w:pStyle w:val="Code"/>
-      </w:pPr>
-      <w:r>
-        <w:t>09</w:t>
-      </w:r>
-      <w:r>
-        <w:t xml:space="preserve">         </w:t>
-      </w:r>
-      <w:proofErr w:type="spellStart"/>
-      <w:proofErr w:type="gramStart"/>
-      <w:r>
-        <w:t>mx.fill</w:t>
-      </w:r>
-      <w:proofErr w:type="spellEnd"/>
-      <w:r>
-        <w:t>(</w:t>
-      </w:r>
-      <w:proofErr w:type="gramEnd"/>
-      <w:r>
-        <w:t>0)</w:t>
-      </w:r>
-    </w:p>
-    <w:p>
-      <w:pPr>
-        <w:pStyle w:val="Code"/>
-      </w:pPr>
-      <w:r>
-        <w:t>10</w:t>
-      </w:r>
-      <w:r>
-        <w:t xml:space="preserve">         </w:t>
-      </w:r>
-      <w:proofErr w:type="spellStart"/>
-      <w:proofErr w:type="gramStart"/>
-      <w:r>
-        <w:t>bf.text</w:t>
-      </w:r>
-      <w:proofErr w:type="spellEnd"/>
-      <w:r>
-        <w:t>(</w:t>
-      </w:r>
-      <w:proofErr w:type="gramEnd"/>
-      <w:r>
-        <w:t xml:space="preserve">'IKEA', </w:t>
-      </w:r>
-      <w:proofErr w:type="spellStart"/>
-      <w:r>
-        <w:t>i</w:t>
-      </w:r>
-      <w:proofErr w:type="spellEnd"/>
-      <w:r>
-        <w:t>, 1, 100)</w:t>
-      </w:r>
-    </w:p>
-    <w:p>
-      <w:pPr>
-        <w:pStyle w:val="Code"/>
-      </w:pPr>
-      <w:r>
-        <w:t>11</w:t>
-      </w:r>
-      <w:r>
-        <w:t xml:space="preserve">         </w:t>
-      </w:r>
-      <w:proofErr w:type="spellStart"/>
-      <w:proofErr w:type="gramStart"/>
-      <w:r>
-        <w:t>mx.show</w:t>
-      </w:r>
-      <w:proofErr w:type="spellEnd"/>
-      <w:r>
-        <w:t>()</w:t>
-      </w:r>
-      <w:proofErr w:type="gramEnd"/>
-    </w:p>
-    <w:p>
-      <w:pPr>
-        <w:pStyle w:val="Code"/>
-      </w:pPr>
-      <w:r>
-        <w:t>12</w:t>
-      </w:r>
-      <w:r>
-        <w:t xml:space="preserve">         </w:t>
-      </w:r>
-      <w:proofErr w:type="spellStart"/>
-      <w:proofErr w:type="gramStart"/>
-      <w:r>
-        <w:t>time.sleep</w:t>
-      </w:r>
-      <w:proofErr w:type="spellEnd"/>
-      <w:r>
-        <w:t>(</w:t>
-      </w:r>
-      <w:proofErr w:type="gramEnd"/>
-      <w:r>
-        <w:t>0.05)</w:t>
-      </w:r>
-    </w:p>
-    <w:p>
-      <w:pPr>
-        <w:rPr>
-          <w:rFonts w:ascii="Courier New" w:hAnsi="Courier New" w:cs="Courier New"/>
-          <w:lang w:val="en-GB"/>
-        </w:rPr>
-      </w:pPr>
-      <w:r>
-        <w:br w:type="page"/>
-      </w:r>
     </w:p>
     <w:p>
       <w:pPr>
@@ -8148,7 +8551,7 @@
           <w:rPr>
             <w:noProof/>
           </w:rPr>
-          <w:t>15</w:t>
+          <w:t>12</w:t>
         </w:r>
         <w:r>
           <w:rPr>
@@ -8473,11 +8876,100 @@
       </w:pPr>
     </w:lvl>
   </w:abstractNum>
+  <w:abstractNum w:abstractNumId="2" w15:restartNumberingAfterBreak="0">
+    <w:nsid w:val="45EE7709"/>
+    <w:multiLevelType w:val="hybridMultilevel"/>
+    <w:tmpl w:val="B7F83882"/>
+    <w:lvl w:ilvl="0" w:tplc="0409000F">
+      <w:start w:val="1"/>
+      <w:numFmt w:val="decimal"/>
+      <w:lvlText w:val="%1."/>
+      <w:lvlJc w:val="left"/>
+      <w:pPr>
+        <w:ind w:left="720" w:hanging="360"/>
+      </w:pPr>
+    </w:lvl>
+    <w:lvl w:ilvl="1" w:tplc="04090019" w:tentative="1">
+      <w:start w:val="1"/>
+      <w:numFmt w:val="lowerLetter"/>
+      <w:lvlText w:val="%2."/>
+      <w:lvlJc w:val="left"/>
+      <w:pPr>
+        <w:ind w:left="1440" w:hanging="360"/>
+      </w:pPr>
+    </w:lvl>
+    <w:lvl w:ilvl="2" w:tplc="0409001B" w:tentative="1">
+      <w:start w:val="1"/>
+      <w:numFmt w:val="lowerRoman"/>
+      <w:lvlText w:val="%3."/>
+      <w:lvlJc w:val="right"/>
+      <w:pPr>
+        <w:ind w:left="2160" w:hanging="180"/>
+      </w:pPr>
+    </w:lvl>
+    <w:lvl w:ilvl="3" w:tplc="0409000F" w:tentative="1">
+      <w:start w:val="1"/>
+      <w:numFmt w:val="decimal"/>
+      <w:lvlText w:val="%4."/>
+      <w:lvlJc w:val="left"/>
+      <w:pPr>
+        <w:ind w:left="2880" w:hanging="360"/>
+      </w:pPr>
+    </w:lvl>
+    <w:lvl w:ilvl="4" w:tplc="04090019" w:tentative="1">
+      <w:start w:val="1"/>
+      <w:numFmt w:val="lowerLetter"/>
+      <w:lvlText w:val="%5."/>
+      <w:lvlJc w:val="left"/>
+      <w:pPr>
+        <w:ind w:left="3600" w:hanging="360"/>
+      </w:pPr>
+    </w:lvl>
+    <w:lvl w:ilvl="5" w:tplc="0409001B" w:tentative="1">
+      <w:start w:val="1"/>
+      <w:numFmt w:val="lowerRoman"/>
+      <w:lvlText w:val="%6."/>
+      <w:lvlJc w:val="right"/>
+      <w:pPr>
+        <w:ind w:left="4320" w:hanging="180"/>
+      </w:pPr>
+    </w:lvl>
+    <w:lvl w:ilvl="6" w:tplc="0409000F" w:tentative="1">
+      <w:start w:val="1"/>
+      <w:numFmt w:val="decimal"/>
+      <w:lvlText w:val="%7."/>
+      <w:lvlJc w:val="left"/>
+      <w:pPr>
+        <w:ind w:left="5040" w:hanging="360"/>
+      </w:pPr>
+    </w:lvl>
+    <w:lvl w:ilvl="7" w:tplc="04090019" w:tentative="1">
+      <w:start w:val="1"/>
+      <w:numFmt w:val="lowerLetter"/>
+      <w:lvlText w:val="%8."/>
+      <w:lvlJc w:val="left"/>
+      <w:pPr>
+        <w:ind w:left="5760" w:hanging="360"/>
+      </w:pPr>
+    </w:lvl>
+    <w:lvl w:ilvl="8" w:tplc="0409001B" w:tentative="1">
+      <w:start w:val="1"/>
+      <w:numFmt w:val="lowerRoman"/>
+      <w:lvlText w:val="%9."/>
+      <w:lvlJc w:val="right"/>
+      <w:pPr>
+        <w:ind w:left="6480" w:hanging="180"/>
+      </w:pPr>
+    </w:lvl>
+  </w:abstractNum>
   <w:num w:numId="1">
     <w:abstractNumId w:val="1"/>
   </w:num>
   <w:num w:numId="2">
     <w:abstractNumId w:val="0"/>
+  </w:num>
+  <w:num w:numId="3">
+    <w:abstractNumId w:val="2"/>
   </w:num>
 </w:numbering>
 </file>
@@ -9787,7 +10279,7 @@
 </file>
 
 <file path=customXml/itemProps1.xml><?xml version="1.0" encoding="utf-8"?>
-<ds:datastoreItem xmlns:ds="http://schemas.openxmlformats.org/officeDocument/2006/customXml" ds:itemID="{DB8E5901-149D-4299-8B84-4DC9E926ADC3}">
+<ds:datastoreItem xmlns:ds="http://schemas.openxmlformats.org/officeDocument/2006/customXml" ds:itemID="{05FD6ABD-B3A7-4FE5-822C-22D54CB814EA}">
   <ds:schemaRefs>
     <ds:schemaRef ds:uri="http://schemas.openxmlformats.org/officeDocument/2006/bibliography"/>
   </ds:schemaRefs>

</xml_diff>

<commit_message>
update guide with OO
</commit_message>
<xml_diff>
--- a/Docs/LearnToCode-CompleteGuide.docx
+++ b/Docs/LearnToCode-CompleteGuide.docx
@@ -1603,8 +1603,6 @@
         </w:rPr>
         <w:br w:type="page"/>
       </w:r>
-      <w:bookmarkStart w:id="0" w:name="_GoBack"/>
-      <w:bookmarkEnd w:id="0"/>
     </w:p>
     <w:p>
       <w:pPr>
@@ -1613,7 +1611,7 @@
           <w:lang w:val="en-GB"/>
         </w:rPr>
       </w:pPr>
-      <w:bookmarkStart w:id="1" w:name="_Toc133247"/>
+      <w:bookmarkStart w:id="0" w:name="_Toc133247"/>
       <w:r>
         <w:rPr>
           <w:lang w:val="en-GB"/>
@@ -1621,7 +1619,7 @@
         <w:lastRenderedPageBreak/>
         <w:t>Background &amp; Concepts</w:t>
       </w:r>
-      <w:bookmarkEnd w:id="1"/>
+      <w:bookmarkEnd w:id="0"/>
     </w:p>
     <w:p>
       <w:pPr>
@@ -1775,7 +1773,7 @@
           <w:lang w:val="en-GB"/>
         </w:rPr>
       </w:pPr>
-      <w:bookmarkStart w:id="2" w:name="_Toc133248"/>
+      <w:bookmarkStart w:id="1" w:name="_Toc133248"/>
       <w:r>
         <w:rPr>
           <w:noProof/>
@@ -1852,7 +1850,7 @@
         </w:rPr>
         <w:t>The Kit</w:t>
       </w:r>
-      <w:bookmarkEnd w:id="2"/>
+      <w:bookmarkEnd w:id="1"/>
     </w:p>
     <w:p>
       <w:pPr>
@@ -2535,13 +2533,148 @@
           <w:lang w:val="en-GB"/>
         </w:rPr>
       </w:pPr>
-      <w:bookmarkStart w:id="3" w:name="_Toc133249"/>
+      <w:bookmarkStart w:id="2" w:name="_Toc133249"/>
       <w:r>
         <w:rPr>
           <w:lang w:val="en-GB"/>
         </w:rPr>
         <w:t>The Tools</w:t>
       </w:r>
+      <w:bookmarkEnd w:id="2"/>
+    </w:p>
+    <w:p>
+      <w:pPr>
+        <w:rPr>
+          <w:lang w:val="en-GB"/>
+        </w:rPr>
+      </w:pPr>
+      <w:r>
+        <w:rPr>
+          <w:lang w:val="en-GB"/>
+        </w:rPr>
+        <w:t xml:space="preserve">Just by looking at the hardware components, you probably have an idea of what kind of </w:t>
+      </w:r>
+      <w:r>
+        <w:rPr>
+          <w:lang w:val="en-GB"/>
+        </w:rPr>
+        <w:t>behaviour</w:t>
+      </w:r>
+      <w:r>
+        <w:rPr>
+          <w:lang w:val="en-GB"/>
+        </w:rPr>
+        <w:t xml:space="preserve"> you might want to create. Moving dots around on the screen with a joystick is pretty close to the definition of the first computer games, played on the first personal computers.</w:t>
+      </w:r>
+    </w:p>
+    <w:p>
+      <w:pPr>
+        <w:rPr>
+          <w:u w:val="single"/>
+          <w:lang w:val="en-GB"/>
+        </w:rPr>
+      </w:pPr>
+      <w:r>
+        <w:rPr>
+          <w:u w:val="single"/>
+          <w:lang w:val="en-GB"/>
+        </w:rPr>
+        <w:t xml:space="preserve">Creating that </w:t>
+      </w:r>
+      <w:r>
+        <w:rPr>
+          <w:u w:val="single"/>
+          <w:lang w:val="en-GB"/>
+        </w:rPr>
+        <w:t>behaviour</w:t>
+      </w:r>
+      <w:r>
+        <w:rPr>
+          <w:u w:val="single"/>
+          <w:lang w:val="en-GB"/>
+        </w:rPr>
+        <w:t>: moving the joystick</w:t>
+      </w:r>
+      <w:r>
+        <w:rPr>
+          <w:u w:val="single"/>
+          <w:lang w:val="en-GB"/>
+        </w:rPr>
+        <w:t xml:space="preserve"> control</w:t>
+      </w:r>
+      <w:r>
+        <w:rPr>
+          <w:u w:val="single"/>
+          <w:lang w:val="en-GB"/>
+        </w:rPr>
+        <w:t>s</w:t>
+      </w:r>
+      <w:r>
+        <w:rPr>
+          <w:u w:val="single"/>
+          <w:lang w:val="en-GB"/>
+        </w:rPr>
+        <w:t xml:space="preserve"> what LEDs are lit, is w</w:t>
+      </w:r>
+      <w:r>
+        <w:rPr>
+          <w:u w:val="single"/>
+          <w:lang w:val="en-GB"/>
+        </w:rPr>
+        <w:t>hat we call programming.</w:t>
+      </w:r>
+    </w:p>
+    <w:p>
+      <w:pPr>
+        <w:rPr>
+          <w:lang w:val="en-GB"/>
+        </w:rPr>
+      </w:pPr>
+      <w:r>
+        <w:rPr>
+          <w:lang w:val="en-GB"/>
+        </w:rPr>
+        <w:t>So how do we go about that? What tools do we need? There are several different ways to do this, the methods and tools selected here are chosen to cr</w:t>
+      </w:r>
+      <w:r>
+        <w:rPr>
+          <w:lang w:val="en-GB"/>
+        </w:rPr>
+        <w:t>eate a “smooth experience” on most IKEA</w:t>
+      </w:r>
+      <w:r>
+        <w:rPr>
+          <w:lang w:val="en-GB"/>
+        </w:rPr>
+        <w:t xml:space="preserve"> PCs.</w:t>
+      </w:r>
+    </w:p>
+    <w:p>
+      <w:pPr>
+        <w:pStyle w:val="Heading3"/>
+        <w:rPr>
+          <w:lang w:val="en-GB"/>
+        </w:rPr>
+      </w:pPr>
+      <w:bookmarkStart w:id="3" w:name="_Toc133250"/>
+      <w:r>
+        <w:rPr>
+          <w:lang w:val="en-GB"/>
+        </w:rPr>
+        <w:t>T</w:t>
+      </w:r>
+      <w:r>
+        <w:rPr>
+          <w:lang w:val="en-GB"/>
+        </w:rPr>
+        <w:t>he La</w:t>
+      </w:r>
+      <w:r>
+        <w:rPr>
+          <w:lang w:val="en-GB"/>
+        </w:rPr>
+        <w:t>nguage</w:t>
+      </w:r>
       <w:bookmarkEnd w:id="3"/>
     </w:p>
     <w:p>
@@ -2554,101 +2687,25 @@
         <w:rPr>
           <w:lang w:val="en-GB"/>
         </w:rPr>
-        <w:t xml:space="preserve">Just by looking at the hardware components, you probably have an idea of what kind of </w:t>
-      </w:r>
-      <w:r>
-        <w:rPr>
-          <w:lang w:val="en-GB"/>
-        </w:rPr>
-        <w:t>behaviour</w:t>
-      </w:r>
-      <w:r>
-        <w:rPr>
-          <w:lang w:val="en-GB"/>
-        </w:rPr>
-        <w:t xml:space="preserve"> you might want to create. Moving dots around on the screen with a joystick is pretty close to the definition of the first computer games, played on the first personal computers.</w:t>
-      </w:r>
-    </w:p>
-    <w:p>
-      <w:pPr>
-        <w:rPr>
-          <w:u w:val="single"/>
-          <w:lang w:val="en-GB"/>
-        </w:rPr>
-      </w:pPr>
-      <w:r>
-        <w:rPr>
-          <w:u w:val="single"/>
-          <w:lang w:val="en-GB"/>
-        </w:rPr>
-        <w:t xml:space="preserve">Creating that </w:t>
-      </w:r>
-      <w:r>
-        <w:rPr>
-          <w:u w:val="single"/>
-          <w:lang w:val="en-GB"/>
-        </w:rPr>
-        <w:t>behaviour</w:t>
-      </w:r>
-      <w:r>
-        <w:rPr>
-          <w:u w:val="single"/>
-          <w:lang w:val="en-GB"/>
-        </w:rPr>
-        <w:t>: moving the joystick</w:t>
-      </w:r>
-      <w:r>
-        <w:rPr>
-          <w:u w:val="single"/>
-          <w:lang w:val="en-GB"/>
-        </w:rPr>
-        <w:t xml:space="preserve"> control</w:t>
-      </w:r>
-      <w:r>
-        <w:rPr>
-          <w:u w:val="single"/>
-          <w:lang w:val="en-GB"/>
-        </w:rPr>
-        <w:t>s</w:t>
-      </w:r>
-      <w:r>
-        <w:rPr>
-          <w:u w:val="single"/>
-          <w:lang w:val="en-GB"/>
-        </w:rPr>
-        <w:t xml:space="preserve"> what LEDs are lit, is w</w:t>
-      </w:r>
-      <w:r>
-        <w:rPr>
-          <w:u w:val="single"/>
-          <w:lang w:val="en-GB"/>
-        </w:rPr>
-        <w:t>hat we call programming.</w:t>
-      </w:r>
-    </w:p>
-    <w:p>
-      <w:pPr>
-        <w:rPr>
-          <w:lang w:val="en-GB"/>
-        </w:rPr>
-      </w:pPr>
-      <w:r>
-        <w:rPr>
-          <w:lang w:val="en-GB"/>
-        </w:rPr>
-        <w:t>So how do we go about that? What tools do we need? There are several different ways to do this, the methods and tools selected here are chosen to cr</w:t>
-      </w:r>
-      <w:r>
-        <w:rPr>
-          <w:lang w:val="en-GB"/>
-        </w:rPr>
-        <w:t>eate a “smooth experience” on most IKEA</w:t>
-      </w:r>
-      <w:r>
-        <w:rPr>
-          <w:lang w:val="en-GB"/>
-        </w:rPr>
-        <w:t xml:space="preserve"> PCs.</w:t>
+        <w:t xml:space="preserve">We will be using Python. The design philosophy of Python emphasizes code readability, simplicity and scalability. </w:t>
+      </w:r>
+      <w:r>
+        <w:rPr>
+          <w:lang w:val="en-GB"/>
+        </w:rPr>
+        <w:t xml:space="preserve">Readability helps you understand the concepts, simplicity takes away some pitfalls and gives less quirks to learn, scalability means </w:t>
+      </w:r>
+      <w:r>
+        <w:rPr>
+          <w:lang w:val="en-GB"/>
+        </w:rPr>
+        <w:t>that the skills you get</w:t>
+      </w:r>
+      <w:r>
+        <w:rPr>
+          <w:lang w:val="en-GB"/>
+        </w:rPr>
+        <w:t xml:space="preserve"> can be useful in for instance cloud apps.</w:t>
       </w:r>
     </w:p>
     <w:p>
@@ -2658,24 +2715,18 @@
           <w:lang w:val="en-GB"/>
         </w:rPr>
       </w:pPr>
-      <w:bookmarkStart w:id="4" w:name="_Toc133250"/>
-      <w:r>
-        <w:rPr>
-          <w:lang w:val="en-GB"/>
-        </w:rPr>
-        <w:t>T</w:t>
-      </w:r>
-      <w:r>
-        <w:rPr>
-          <w:lang w:val="en-GB"/>
-        </w:rPr>
-        <w:t>he La</w:t>
-      </w:r>
-      <w:r>
-        <w:rPr>
-          <w:lang w:val="en-GB"/>
-        </w:rPr>
-        <w:t>nguage</w:t>
+      <w:bookmarkStart w:id="4" w:name="_Toc133251"/>
+      <w:r>
+        <w:rPr>
+          <w:lang w:val="en-GB"/>
+        </w:rPr>
+        <w:t>The E</w:t>
+      </w:r>
+      <w:r>
+        <w:rPr>
+          <w:lang w:val="en-GB"/>
+        </w:rPr>
+        <w:t>ditor</w:t>
       </w:r>
       <w:bookmarkEnd w:id="4"/>
     </w:p>
@@ -2689,59 +2740,6 @@
         <w:rPr>
           <w:lang w:val="en-GB"/>
         </w:rPr>
-        <w:t xml:space="preserve">We will be using Python. The design philosophy of Python emphasizes code readability, simplicity and scalability. </w:t>
-      </w:r>
-      <w:r>
-        <w:rPr>
-          <w:lang w:val="en-GB"/>
-        </w:rPr>
-        <w:t xml:space="preserve">Readability helps you understand the concepts, simplicity takes away some pitfalls and gives less quirks to learn, scalability means </w:t>
-      </w:r>
-      <w:r>
-        <w:rPr>
-          <w:lang w:val="en-GB"/>
-        </w:rPr>
-        <w:t>that the skills you get</w:t>
-      </w:r>
-      <w:r>
-        <w:rPr>
-          <w:lang w:val="en-GB"/>
-        </w:rPr>
-        <w:t xml:space="preserve"> can be useful in for instance cloud apps.</w:t>
-      </w:r>
-    </w:p>
-    <w:p>
-      <w:pPr>
-        <w:pStyle w:val="Heading3"/>
-        <w:rPr>
-          <w:lang w:val="en-GB"/>
-        </w:rPr>
-      </w:pPr>
-      <w:bookmarkStart w:id="5" w:name="_Toc133251"/>
-      <w:r>
-        <w:rPr>
-          <w:lang w:val="en-GB"/>
-        </w:rPr>
-        <w:t>The E</w:t>
-      </w:r>
-      <w:r>
-        <w:rPr>
-          <w:lang w:val="en-GB"/>
-        </w:rPr>
-        <w:t>ditor</w:t>
-      </w:r>
-      <w:bookmarkEnd w:id="5"/>
-    </w:p>
-    <w:p>
-      <w:pPr>
-        <w:rPr>
-          <w:lang w:val="en-GB"/>
-        </w:rPr>
-      </w:pPr>
-      <w:r>
-        <w:rPr>
-          <w:lang w:val="en-GB"/>
-        </w:rPr>
         <w:t xml:space="preserve">Just like using special software for writing texts, we use special software to create software. The selection of software for coding is somewhat connected to which language we use. But there are often several options. We will be using an editor “Mu” which is good in at least three ways: it gives us guidance when writing Python, it comes together with tools </w:t>
       </w:r>
       <w:r>
@@ -2764,7 +2762,7 @@
           <w:lang w:val="en-GB"/>
         </w:rPr>
       </w:pPr>
-      <w:bookmarkStart w:id="6" w:name="_Toc133252"/>
+      <w:bookmarkStart w:id="5" w:name="_Toc133252"/>
       <w:r>
         <w:rPr>
           <w:lang w:val="en-GB"/>
@@ -2772,23 +2770,23 @@
         <w:lastRenderedPageBreak/>
         <w:t>Set It Up</w:t>
       </w:r>
+      <w:bookmarkEnd w:id="5"/>
+    </w:p>
+    <w:p>
+      <w:pPr>
+        <w:pStyle w:val="Heading2"/>
+        <w:rPr>
+          <w:lang w:val="en-GB"/>
+        </w:rPr>
+      </w:pPr>
+      <w:bookmarkStart w:id="6" w:name="_Toc133253"/>
+      <w:r>
+        <w:rPr>
+          <w:lang w:val="en-GB"/>
+        </w:rPr>
+        <w:t>Connect</w:t>
+      </w:r>
       <w:bookmarkEnd w:id="6"/>
-    </w:p>
-    <w:p>
-      <w:pPr>
-        <w:pStyle w:val="Heading2"/>
-        <w:rPr>
-          <w:lang w:val="en-GB"/>
-        </w:rPr>
-      </w:pPr>
-      <w:bookmarkStart w:id="7" w:name="_Toc133253"/>
-      <w:r>
-        <w:rPr>
-          <w:lang w:val="en-GB"/>
-        </w:rPr>
-        <w:t>Connect</w:t>
-      </w:r>
-      <w:bookmarkEnd w:id="7"/>
     </w:p>
     <w:p>
       <w:pPr>
@@ -2970,7 +2968,7 @@
           <w:lang w:val="en-GB"/>
         </w:rPr>
       </w:pPr>
-      <w:bookmarkStart w:id="8" w:name="_Toc133254"/>
+      <w:bookmarkStart w:id="7" w:name="_Toc133254"/>
       <w:r>
         <w:rPr>
           <w:lang w:val="en-GB"/>
@@ -2983,23 +2981,23 @@
         </w:rPr>
         <w:t xml:space="preserve"> and drivers</w:t>
       </w:r>
+      <w:bookmarkEnd w:id="7"/>
+    </w:p>
+    <w:p>
+      <w:pPr>
+        <w:pStyle w:val="Heading3"/>
+        <w:rPr>
+          <w:lang w:val="en-GB"/>
+        </w:rPr>
+      </w:pPr>
+      <w:bookmarkStart w:id="8" w:name="_Toc133255"/>
+      <w:r>
+        <w:rPr>
+          <w:lang w:val="en-GB"/>
+        </w:rPr>
+        <w:t>IKEA PC with Windows 10</w:t>
+      </w:r>
       <w:bookmarkEnd w:id="8"/>
-    </w:p>
-    <w:p>
-      <w:pPr>
-        <w:pStyle w:val="Heading3"/>
-        <w:rPr>
-          <w:lang w:val="en-GB"/>
-        </w:rPr>
-      </w:pPr>
-      <w:bookmarkStart w:id="9" w:name="_Toc133255"/>
-      <w:r>
-        <w:rPr>
-          <w:lang w:val="en-GB"/>
-        </w:rPr>
-        <w:t>IKEA PC with Windows 10</w:t>
-      </w:r>
-      <w:bookmarkEnd w:id="9"/>
     </w:p>
     <w:p>
       <w:pPr>
@@ -3077,14 +3075,14 @@
           <w:lang w:val="en-GB"/>
         </w:rPr>
       </w:pPr>
-      <w:bookmarkStart w:id="10" w:name="_Toc133256"/>
+      <w:bookmarkStart w:id="9" w:name="_Toc133256"/>
       <w:r>
         <w:rPr>
           <w:lang w:val="en-GB"/>
         </w:rPr>
         <w:t>IKEA Mac</w:t>
       </w:r>
-      <w:bookmarkEnd w:id="10"/>
+      <w:bookmarkEnd w:id="9"/>
     </w:p>
     <w:p>
       <w:pPr>
@@ -3155,14 +3153,14 @@
           <w:lang w:val="en-GB"/>
         </w:rPr>
       </w:pPr>
-      <w:bookmarkStart w:id="11" w:name="_Toc133257"/>
+      <w:bookmarkStart w:id="10" w:name="_Toc133257"/>
       <w:r>
         <w:rPr>
           <w:lang w:val="en-GB"/>
         </w:rPr>
         <w:t>IKEA PC with Windows 7</w:t>
       </w:r>
-      <w:bookmarkEnd w:id="11"/>
+      <w:bookmarkEnd w:id="10"/>
     </w:p>
     <w:p>
       <w:pPr>
@@ -3254,7 +3252,7 @@
           <w:lang w:val="en-GB"/>
         </w:rPr>
       </w:pPr>
-      <w:bookmarkStart w:id="12" w:name="_Toc133258"/>
+      <w:bookmarkStart w:id="11" w:name="_Toc133258"/>
       <w:r>
         <w:rPr>
           <w:lang w:val="en-GB"/>
@@ -3262,7 +3260,7 @@
         <w:lastRenderedPageBreak/>
         <w:t>Let’s start it up</w:t>
       </w:r>
-      <w:bookmarkEnd w:id="12"/>
+      <w:bookmarkEnd w:id="11"/>
     </w:p>
     <w:p>
       <w:pPr>
@@ -3552,7 +3550,7 @@
           <w:lang w:val="en-GB"/>
         </w:rPr>
       </w:pPr>
-      <w:bookmarkStart w:id="13" w:name="_Toc133259"/>
+      <w:bookmarkStart w:id="12" w:name="_Toc133259"/>
       <w:r>
         <w:rPr>
           <w:lang w:val="en-GB"/>
@@ -3584,7 +3582,7 @@
         </w:rPr>
         <w:t>Hello World!</w:t>
       </w:r>
-      <w:bookmarkEnd w:id="13"/>
+      <w:bookmarkEnd w:id="12"/>
     </w:p>
     <w:p>
       <w:pPr>
@@ -4628,7 +4626,7 @@
           <w:lang w:val="en-GB"/>
         </w:rPr>
       </w:pPr>
-      <w:bookmarkStart w:id="14" w:name="_Toc133260"/>
+      <w:bookmarkStart w:id="13" w:name="_Toc133260"/>
       <w:r>
         <w:rPr>
           <w:lang w:val="en-GB"/>
@@ -4636,7 +4634,7 @@
         <w:lastRenderedPageBreak/>
         <w:t>Blink</w:t>
       </w:r>
-      <w:bookmarkEnd w:id="14"/>
+      <w:bookmarkEnd w:id="13"/>
     </w:p>
     <w:p>
       <w:pPr>
@@ -5125,28 +5123,35 @@
     <w:p>
       <w:pPr>
         <w:pStyle w:val="Code"/>
-      </w:pPr>
-      <w:r>
-        <w:t xml:space="preserve">05 mx, UD, LR, push, bf = </w:t>
-      </w:r>
-      <w:proofErr w:type="spellStart"/>
-      <w:r>
-        <w:t>tinker_kit</w:t>
-      </w:r>
-      <w:r>
-        <w:t>.setup_</w:t>
-      </w:r>
-      <w:proofErr w:type="gramStart"/>
-      <w:r>
-        <w:t>hardware</w:t>
-      </w:r>
-      <w:proofErr w:type="spellEnd"/>
-      <w:r>
-        <w:t>(</w:t>
-      </w:r>
-      <w:proofErr w:type="gramEnd"/>
-      <w:r>
-        <w:t>board)</w:t>
+        <w:rPr>
+          <w:lang w:val="sv-SE"/>
+        </w:rPr>
+      </w:pPr>
+      <w:r>
+        <w:rPr>
+          <w:lang w:val="sv-SE"/>
+        </w:rPr>
+        <w:t xml:space="preserve">05 </w:t>
+      </w:r>
+      <w:r>
+        <w:rPr>
+          <w:lang w:val="sv-SE"/>
+        </w:rPr>
+        <w:t xml:space="preserve">kit = </w:t>
+      </w:r>
+      <w:proofErr w:type="spellStart"/>
+      <w:r>
+        <w:rPr>
+          <w:lang w:val="sv-SE"/>
+        </w:rPr>
+        <w:t>tinker_kit.kit</w:t>
+      </w:r>
+      <w:proofErr w:type="spellEnd"/>
+      <w:r>
+        <w:rPr>
+          <w:lang w:val="sv-SE"/>
+        </w:rPr>
+        <w:t>(board)</w:t>
       </w:r>
     </w:p>
     <w:p>
@@ -5228,13 +5233,13 @@
           <wp:anchor distT="0" distB="0" distL="114300" distR="114300" simplePos="0" relativeHeight="251661312" behindDoc="0" locked="0" layoutInCell="1" allowOverlap="1">
             <wp:simplePos x="0" y="0"/>
             <wp:positionH relativeFrom="margin">
-              <wp:posOffset>406400</wp:posOffset>
+              <wp:posOffset>970915</wp:posOffset>
             </wp:positionH>
             <wp:positionV relativeFrom="paragraph">
-              <wp:posOffset>215265</wp:posOffset>
+              <wp:posOffset>213995</wp:posOffset>
             </wp:positionV>
-            <wp:extent cx="4838700" cy="862965"/>
-            <wp:effectExtent l="0" t="0" r="0" b="0"/>
+            <wp:extent cx="3714115" cy="862965"/>
+            <wp:effectExtent l="0" t="0" r="635" b="0"/>
             <wp:wrapTopAndBottom/>
             <wp:docPr id="17" name="Picture 17"/>
             <wp:cNvGraphicFramePr>
@@ -5262,7 +5267,7 @@
                   <pic:spPr>
                     <a:xfrm>
                       <a:off x="0" y="0"/>
-                      <a:ext cx="4838700" cy="862965"/>
+                      <a:ext cx="3714115" cy="862965"/>
                     </a:xfrm>
                     <a:prstGeom prst="rect">
                       <a:avLst/>
@@ -5298,13 +5303,11 @@
     </w:p>
     <w:p>
       <w:r>
-        <w:t xml:space="preserve">This line calls the </w:t>
-      </w:r>
-      <w:proofErr w:type="spellStart"/>
-      <w:r>
-        <w:t>setup_hardware</w:t>
-      </w:r>
-      <w:proofErr w:type="spellEnd"/>
+        <w:t>This line c</w:t>
+      </w:r>
+      <w:r>
+        <w:t>alls the kit</w:t>
+      </w:r>
       <w:r>
         <w:t xml:space="preserve"> function in the </w:t>
       </w:r>
@@ -5314,13 +5317,22 @@
       </w:r>
       <w:proofErr w:type="spellEnd"/>
       <w:r>
-        <w:t xml:space="preserve"> module and returns a list of things, </w:t>
+        <w:t xml:space="preserve"> module and returns a</w:t>
+      </w:r>
+      <w:r>
+        <w:t>n</w:t>
+      </w:r>
+      <w:r>
+        <w:t xml:space="preserve"> </w:t>
       </w:r>
       <w:r>
         <w:rPr>
           <w:i/>
         </w:rPr>
-        <w:t>objects</w:t>
+        <w:t xml:space="preserve">object </w:t>
+      </w:r>
+      <w:r>
+        <w:t>by the name kit</w:t>
       </w:r>
       <w:r>
         <w:t>.</w:t>
@@ -5328,18 +5340,26 @@
     </w:p>
     <w:p>
       <w:r>
-        <w:t>In</w:t>
-      </w:r>
-      <w:r>
-        <w:t xml:space="preserve"> this project, we will only use the “mx” object. “</w:t>
-      </w:r>
+        <w:t xml:space="preserve">That’s a lot of “kit”. The only thing we need to know is that after this line is run, we have an object “kit” which supplies us with all the functionality that our little kit of hardware has. In this first project we will only use the LED matrix. The matrix is “inside” our </w:t>
+      </w:r>
+      <w:r>
+        <w:t xml:space="preserve">kit object so we access it with </w:t>
+      </w:r>
+      <w:proofErr w:type="spellStart"/>
       <w:proofErr w:type="gramStart"/>
       <w:r>
-        <w:t>mx</w:t>
+        <w:t>kit.matrix</w:t>
+      </w:r>
+      <w:proofErr w:type="spellEnd"/>
+      <w:r>
+        <w:t xml:space="preserve"> .</w:t>
       </w:r>
       <w:proofErr w:type="gramEnd"/>
       <w:r>
-        <w:t>” represents the LED matrix. We could have named it something more explanatory, but as you will see, we will write “mx” a lot, hence the brevity.</w:t>
+        <w:t xml:space="preserve"> I bet you are eager to see something happen, so look at the listing on the next page and type in the lines 6 to 12.</w:t>
+      </w:r>
+      <w:r>
+        <w:br/>
       </w:r>
       <w:r>
         <w:br w:type="page"/>
@@ -5383,28 +5403,111 @@
     <w:p>
       <w:pPr>
         <w:pStyle w:val="Code"/>
-      </w:pPr>
-      <w:r>
+        <w:rPr>
+          <w:lang w:val="sv-SE"/>
+        </w:rPr>
+      </w:pPr>
+      <w:r>
+        <w:rPr>
+          <w:lang w:val="sv-SE"/>
+        </w:rPr>
         <w:t xml:space="preserve">04 </w:t>
       </w:r>
     </w:p>
     <w:p>
       <w:pPr>
         <w:pStyle w:val="Code"/>
-      </w:pPr>
-      <w:r>
-        <w:t xml:space="preserve">05 mx, UD, LR, push, bf = </w:t>
-      </w:r>
-      <w:proofErr w:type="spellStart"/>
-      <w:r>
-        <w:t>tinker_kit</w:t>
-      </w:r>
-      <w:r>
-        <w:t>.setup_</w:t>
-      </w:r>
+        <w:rPr>
+          <w:lang w:val="sv-SE"/>
+        </w:rPr>
+      </w:pPr>
+      <w:r>
+        <w:rPr>
+          <w:lang w:val="sv-SE"/>
+        </w:rPr>
+        <w:t xml:space="preserve">05 kit = </w:t>
+      </w:r>
+      <w:proofErr w:type="spellStart"/>
+      <w:r>
+        <w:rPr>
+          <w:lang w:val="sv-SE"/>
+        </w:rPr>
+        <w:t>tinker_kit.kit</w:t>
+      </w:r>
+      <w:proofErr w:type="spellEnd"/>
+      <w:r>
+        <w:rPr>
+          <w:lang w:val="sv-SE"/>
+        </w:rPr>
+        <w:t>(board)</w:t>
+      </w:r>
+    </w:p>
+    <w:p>
+      <w:pPr>
+        <w:pStyle w:val="Code"/>
+      </w:pPr>
+      <w:r>
+        <w:t xml:space="preserve">06 </w:t>
+      </w:r>
+    </w:p>
+    <w:p>
+      <w:pPr>
+        <w:pStyle w:val="Code"/>
+      </w:pPr>
+      <w:r>
+        <w:t>07 while True:</w:t>
+      </w:r>
+    </w:p>
+    <w:p>
+      <w:pPr>
+        <w:pStyle w:val="Code"/>
+      </w:pPr>
+      <w:r>
+        <w:t xml:space="preserve">08     </w:t>
+      </w:r>
+      <w:proofErr w:type="spellStart"/>
       <w:proofErr w:type="gramStart"/>
       <w:r>
-        <w:t>hardware</w:t>
+        <w:t>kit.matrix</w:t>
+      </w:r>
+      <w:proofErr w:type="spellEnd"/>
+      <w:r>
+        <w:t>[</w:t>
+      </w:r>
+      <w:proofErr w:type="gramEnd"/>
+      <w:r>
+        <w:t>0,0] = 0</w:t>
+      </w:r>
+    </w:p>
+    <w:p>
+      <w:pPr>
+        <w:pStyle w:val="Code"/>
+      </w:pPr>
+      <w:r>
+        <w:t xml:space="preserve">09     </w:t>
+      </w:r>
+      <w:proofErr w:type="spellStart"/>
+      <w:proofErr w:type="gramStart"/>
+      <w:r>
+        <w:t>kit.matrix.show</w:t>
+      </w:r>
+      <w:proofErr w:type="spellEnd"/>
+      <w:r>
+        <w:t>()</w:t>
+      </w:r>
+      <w:proofErr w:type="gramEnd"/>
+    </w:p>
+    <w:p>
+      <w:pPr>
+        <w:pStyle w:val="Code"/>
+      </w:pPr>
+      <w:r>
+        <w:t xml:space="preserve">10     </w:t>
+      </w:r>
+      <w:proofErr w:type="spellStart"/>
+      <w:proofErr w:type="gramStart"/>
+      <w:r>
+        <w:t>time.sleep</w:t>
       </w:r>
       <w:proofErr w:type="spellEnd"/>
       <w:r>
@@ -5412,35 +5515,24 @@
       </w:r>
       <w:proofErr w:type="gramEnd"/>
       <w:r>
-        <w:t>board)</w:t>
-      </w:r>
-    </w:p>
-    <w:p>
-      <w:pPr>
-        <w:pStyle w:val="Code"/>
-      </w:pPr>
-      <w:r>
-        <w:t xml:space="preserve">06 </w:t>
-      </w:r>
-    </w:p>
-    <w:p>
-      <w:pPr>
-        <w:pStyle w:val="Code"/>
-      </w:pPr>
-      <w:r>
-        <w:t>07 while True:</w:t>
-      </w:r>
-    </w:p>
-    <w:p>
-      <w:pPr>
-        <w:pStyle w:val="Code"/>
-      </w:pPr>
-      <w:r>
-        <w:t xml:space="preserve">08     </w:t>
-      </w:r>
+        <w:t>0.5)</w:t>
+      </w:r>
+    </w:p>
+    <w:p>
+      <w:pPr>
+        <w:pStyle w:val="Code"/>
+      </w:pPr>
+      <w:r>
+        <w:t xml:space="preserve">11     </w:t>
+      </w:r>
+      <w:proofErr w:type="spellStart"/>
       <w:proofErr w:type="gramStart"/>
       <w:r>
-        <w:t>mx[</w:t>
+        <w:t>kit.matrix</w:t>
+      </w:r>
+      <w:proofErr w:type="spellEnd"/>
+      <w:r>
+        <w:t>[</w:t>
       </w:r>
       <w:proofErr w:type="gramEnd"/>
       <w:r>
@@ -5452,67 +5544,12 @@
         <w:pStyle w:val="Code"/>
       </w:pPr>
       <w:r>
-        <w:t xml:space="preserve">09     </w:t>
+        <w:t xml:space="preserve">12     </w:t>
       </w:r>
       <w:proofErr w:type="spellStart"/>
       <w:proofErr w:type="gramStart"/>
       <w:r>
-        <w:t>mx.show</w:t>
-      </w:r>
-      <w:proofErr w:type="spellEnd"/>
-      <w:r>
-        <w:t>()</w:t>
-      </w:r>
-      <w:proofErr w:type="gramEnd"/>
-    </w:p>
-    <w:p>
-      <w:pPr>
-        <w:pStyle w:val="Code"/>
-      </w:pPr>
-      <w:r>
-        <w:t xml:space="preserve">10     </w:t>
-      </w:r>
-      <w:proofErr w:type="spellStart"/>
-      <w:proofErr w:type="gramStart"/>
-      <w:r>
-        <w:t>time.sleep</w:t>
-      </w:r>
-      <w:proofErr w:type="spellEnd"/>
-      <w:r>
-        <w:t>(</w:t>
-      </w:r>
-      <w:proofErr w:type="gramEnd"/>
-      <w:r>
-        <w:t>0.5)</w:t>
-      </w:r>
-    </w:p>
-    <w:p>
-      <w:pPr>
-        <w:pStyle w:val="Code"/>
-      </w:pPr>
-      <w:r>
-        <w:t xml:space="preserve">11     </w:t>
-      </w:r>
-      <w:proofErr w:type="gramStart"/>
-      <w:r>
-        <w:t>mx[</w:t>
-      </w:r>
-      <w:proofErr w:type="gramEnd"/>
-      <w:r>
-        <w:t>0,0] = 0</w:t>
-      </w:r>
-    </w:p>
-    <w:p>
-      <w:pPr>
-        <w:pStyle w:val="Code"/>
-      </w:pPr>
-      <w:r>
-        <w:t xml:space="preserve">12     </w:t>
-      </w:r>
-      <w:proofErr w:type="spellStart"/>
-      <w:proofErr w:type="gramStart"/>
-      <w:r>
-        <w:t>mx.show</w:t>
+        <w:t>kit.matrix.show</w:t>
       </w:r>
       <w:proofErr w:type="spellEnd"/>
       <w:r>
@@ -5692,35 +5729,6 @@
       </w:r>
     </w:p>
     <w:p>
-      <w:pPr>
-        <w:pStyle w:val="Code"/>
-      </w:pPr>
-      <w:r>
-        <w:t xml:space="preserve">    </w:t>
-      </w:r>
-      <w:proofErr w:type="spellStart"/>
-      <w:r>
-        <w:t>tank_level</w:t>
-      </w:r>
-      <w:proofErr w:type="spellEnd"/>
-      <w:r>
-        <w:t xml:space="preserve"> = </w:t>
-      </w:r>
-      <w:proofErr w:type="spellStart"/>
-      <w:r>
-        <w:t>tank.read_</w:t>
-      </w:r>
-      <w:proofErr w:type="gramStart"/>
-      <w:r>
-        <w:t>level</w:t>
-      </w:r>
-      <w:proofErr w:type="spellEnd"/>
-      <w:r>
-        <w:t>()</w:t>
-      </w:r>
-      <w:proofErr w:type="gramEnd"/>
-    </w:p>
-    <w:p>
       <w:r>
         <w:t xml:space="preserve">For this to work, all the variables and functions have to </w:t>
       </w:r>
@@ -5755,7 +5763,13 @@
       </w:r>
       <w:proofErr w:type="gramStart"/>
       <w:r>
-        <w:t>mx</w:t>
+        <w:t>m</w:t>
+      </w:r>
+      <w:r>
+        <w:t>atri</w:t>
+      </w:r>
+      <w:r>
+        <w:t>x</w:t>
       </w:r>
       <w:r>
         <w:t>[</w:t>
@@ -5769,11 +5783,23 @@
       </w:r>
       <w:proofErr w:type="spellStart"/>
       <w:r>
-        <w:t>mx.show</w:t>
-      </w:r>
-      <w:proofErr w:type="spellEnd"/>
-      <w:r>
-        <w:t xml:space="preserve">(). One concept that we get along with the object “mx” is what is called a </w:t>
+        <w:t>m</w:t>
+      </w:r>
+      <w:r>
+        <w:t>atri</w:t>
+      </w:r>
+      <w:r>
+        <w:t>x.show</w:t>
+      </w:r>
+      <w:proofErr w:type="spellEnd"/>
+      <w:r>
+        <w:t>(). One concept that we get along with the object “m</w:t>
+      </w:r>
+      <w:r>
+        <w:t>atri</w:t>
+      </w:r>
+      <w:r>
+        <w:t xml:space="preserve">x” is what is called a </w:t>
       </w:r>
       <w:r>
         <w:rPr>
@@ -5806,7 +5832,13 @@
       </w:r>
       <w:proofErr w:type="gramStart"/>
       <w:r>
-        <w:t>mx[</w:t>
+        <w:t>m</w:t>
+      </w:r>
+      <w:r>
+        <w:t>atri</w:t>
+      </w:r>
+      <w:r>
+        <w:t>x[</w:t>
       </w:r>
       <w:proofErr w:type="gramEnd"/>
       <w:r>
@@ -5814,15 +5846,33 @@
       </w:r>
       <w:proofErr w:type="gramStart"/>
       <w:r>
-        <w:t>mx[</w:t>
+        <w:t>m</w:t>
+      </w:r>
+      <w:r>
+        <w:t>atri</w:t>
+      </w:r>
+      <w:r>
+        <w:t>x[</w:t>
       </w:r>
       <w:proofErr w:type="gramEnd"/>
       <w:r>
-        <w:t xml:space="preserve">1, 0], and as you might have guessed, the one below that would be mx[1, 1]. And the pixel in the bottom right is </w:t>
+        <w:t>1, 0], and as you might have guessed, the one below that would be m</w:t>
+      </w:r>
+      <w:r>
+        <w:t>atri</w:t>
+      </w:r>
+      <w:r>
+        <w:t xml:space="preserve">x[1, 1]. And the pixel in the bottom right is </w:t>
       </w:r>
       <w:proofErr w:type="gramStart"/>
       <w:r>
-        <w:t>mx[</w:t>
+        <w:t>m</w:t>
+      </w:r>
+      <w:r>
+        <w:t>atri</w:t>
+      </w:r>
+      <w:r>
+        <w:t>x[</w:t>
       </w:r>
       <w:proofErr w:type="gramEnd"/>
       <w:r>
@@ -5853,7 +5903,13 @@
       <w:proofErr w:type="spellStart"/>
       <w:proofErr w:type="gramStart"/>
       <w:r>
-        <w:t>mx.show</w:t>
+        <w:t>m</w:t>
+      </w:r>
+      <w:r>
+        <w:t>atri</w:t>
+      </w:r>
+      <w:r>
+        <w:t>x.show</w:t>
       </w:r>
       <w:proofErr w:type="spellEnd"/>
       <w:r>
@@ -5865,7 +5921,13 @@
       </w:r>
       <w:proofErr w:type="gramStart"/>
       <w:r>
-        <w:t>mx[</w:t>
+        <w:t>m</w:t>
+      </w:r>
+      <w:r>
+        <w:t>atri</w:t>
+      </w:r>
+      <w:r>
+        <w:t>x[</w:t>
       </w:r>
       <w:proofErr w:type="gramEnd"/>
       <w:r>
@@ -5881,7 +5943,13 @@
       </w:r>
       <w:proofErr w:type="spellStart"/>
       <w:r>
-        <w:t>mx.show</w:t>
+        <w:t>m</w:t>
+      </w:r>
+      <w:r>
+        <w:t>atri</w:t>
+      </w:r>
+      <w:r>
+        <w:t>x.show</w:t>
       </w:r>
       <w:proofErr w:type="spellEnd"/>
       <w:r>
@@ -5906,7 +5974,7 @@
           <w:lang w:val="en-GB"/>
         </w:rPr>
       </w:pPr>
-      <w:bookmarkStart w:id="15" w:name="_Toc133261"/>
+      <w:bookmarkStart w:id="14" w:name="_Toc133261"/>
       <w:proofErr w:type="spellStart"/>
       <w:r>
         <w:rPr>
@@ -5921,7 +5989,7 @@
         </w:rPr>
         <w:t>On</w:t>
       </w:r>
-      <w:bookmarkEnd w:id="15"/>
+      <w:bookmarkEnd w:id="14"/>
       <w:proofErr w:type="spellEnd"/>
     </w:p>
     <w:p>
@@ -5953,13 +6021,19 @@
         <w:rPr>
           <w:lang w:val="en-GB"/>
         </w:rPr>
-        <w:t xml:space="preserve">In the setup command (line 5) note that one object that is returned is “push”.  </w:t>
-      </w:r>
-      <w:r>
-        <w:rPr>
-          <w:lang w:val="en-GB"/>
-        </w:rPr>
-        <w:t xml:space="preserve">This object is an input and as such it supplies an </w:t>
+        <w:t>One other feature of our kit is that</w:t>
+      </w:r>
+      <w:r>
+        <w:rPr>
+          <w:lang w:val="en-GB"/>
+        </w:rPr>
+        <w:t xml:space="preserve"> the joystick can be used as a push-button. The way we access this functionality is by reading an</w:t>
+      </w:r>
+      <w:r>
+        <w:rPr>
+          <w:lang w:val="en-GB"/>
+        </w:rPr>
+        <w:t xml:space="preserve"> </w:t>
       </w:r>
       <w:r>
         <w:rPr>
@@ -5972,51 +6046,63 @@
         <w:rPr>
           <w:lang w:val="en-GB"/>
         </w:rPr>
-        <w:t xml:space="preserve">that we can read. It is used on line 8 where you can see </w:t>
-      </w:r>
-      <w:proofErr w:type="spellStart"/>
-      <w:r>
-        <w:rPr>
-          <w:lang w:val="en-GB"/>
-        </w:rPr>
-        <w:t>push.value</w:t>
-      </w:r>
-      <w:proofErr w:type="spellEnd"/>
-      <w:r>
-        <w:rPr>
-          <w:lang w:val="en-GB"/>
-        </w:rPr>
-        <w:t>. That means we are accessing the “value”-attribute of the object “push”. That’s just fancy words for: reading the value of the push button. It perhaps seems overly complex</w:t>
-      </w:r>
-      <w:r>
-        <w:rPr>
-          <w:lang w:val="en-GB"/>
-        </w:rPr>
-        <w:t xml:space="preserve"> for a simple thing as a digital signal, but many</w:t>
-      </w:r>
-      <w:r>
-        <w:rPr>
-          <w:lang w:val="en-GB"/>
-        </w:rPr>
-        <w:t xml:space="preserve"> </w:t>
-      </w:r>
-      <w:r>
-        <w:rPr>
-          <w:lang w:val="en-GB"/>
-        </w:rPr>
-        <w:t>objects have more</w:t>
-      </w:r>
-      <w:r>
-        <w:rPr>
-          <w:lang w:val="en-GB"/>
-        </w:rPr>
-        <w:t xml:space="preserve"> attributes. </w:t>
-      </w:r>
-      <w:r>
-        <w:rPr>
-          <w:lang w:val="en-GB"/>
-        </w:rPr>
-        <w:t>And the concept of objects and attributes is helpful in the long run.</w:t>
+        <w:t>of our kit object</w:t>
+      </w:r>
+      <w:r>
+        <w:rPr>
+          <w:lang w:val="en-GB"/>
+        </w:rPr>
+        <w:t xml:space="preserve">. </w:t>
+      </w:r>
+      <w:r>
+        <w:rPr>
+          <w:lang w:val="en-GB"/>
+        </w:rPr>
+        <w:t xml:space="preserve">That is done </w:t>
+      </w:r>
+      <w:r>
+        <w:rPr>
+          <w:lang w:val="en-GB"/>
+        </w:rPr>
+        <w:t xml:space="preserve">on line 8 where you can see </w:t>
+      </w:r>
+      <w:proofErr w:type="spellStart"/>
+      <w:r>
+        <w:rPr>
+          <w:lang w:val="en-GB"/>
+        </w:rPr>
+        <w:t>push.</w:t>
+      </w:r>
+      <w:r>
+        <w:rPr>
+          <w:lang w:val="en-GB"/>
+        </w:rPr>
+        <w:t>joystick.push</w:t>
+      </w:r>
+      <w:proofErr w:type="spellEnd"/>
+      <w:r>
+        <w:rPr>
+          <w:lang w:val="en-GB"/>
+        </w:rPr>
+        <w:t>. That m</w:t>
+      </w:r>
+      <w:r>
+        <w:rPr>
+          <w:lang w:val="en-GB"/>
+        </w:rPr>
+        <w:t>eans we are accessing the “push</w:t>
+      </w:r>
+      <w:r>
+        <w:rPr>
+          <w:lang w:val="en-GB"/>
+        </w:rPr>
+        <w:t>”-attribute of</w:t>
+      </w:r>
+      <w:r>
+        <w:rPr>
+          <w:lang w:val="en-GB"/>
+        </w:rPr>
+        <w:t xml:space="preserve"> the joystick object. This attribute is 1 when the button is pressed and 0 otherwise.</w:t>
       </w:r>
     </w:p>
     <w:p>
@@ -6071,28 +6157,116 @@
     <w:p>
       <w:pPr>
         <w:pStyle w:val="Code"/>
-      </w:pPr>
-      <w:r>
+        <w:rPr>
+          <w:lang w:val="sv-SE"/>
+        </w:rPr>
+      </w:pPr>
+      <w:r>
+        <w:rPr>
+          <w:lang w:val="sv-SE"/>
+        </w:rPr>
         <w:t xml:space="preserve">04 </w:t>
       </w:r>
     </w:p>
     <w:p>
       <w:pPr>
         <w:pStyle w:val="Code"/>
-      </w:pPr>
-      <w:r>
-        <w:t xml:space="preserve">05 mx, UD, LR, push, bf = </w:t>
-      </w:r>
-      <w:proofErr w:type="spellStart"/>
-      <w:r>
-        <w:t>tinker_kit</w:t>
-      </w:r>
-      <w:r>
-        <w:t>.setup_</w:t>
-      </w:r>
+        <w:rPr>
+          <w:lang w:val="sv-SE"/>
+        </w:rPr>
+      </w:pPr>
+      <w:r>
+        <w:rPr>
+          <w:lang w:val="sv-SE"/>
+        </w:rPr>
+        <w:t xml:space="preserve">05 kit = </w:t>
+      </w:r>
+      <w:proofErr w:type="spellStart"/>
+      <w:r>
+        <w:rPr>
+          <w:lang w:val="sv-SE"/>
+        </w:rPr>
+        <w:t>tinker_kit.kit</w:t>
+      </w:r>
+      <w:proofErr w:type="spellEnd"/>
+      <w:r>
+        <w:rPr>
+          <w:lang w:val="sv-SE"/>
+        </w:rPr>
+        <w:t>(board)</w:t>
+      </w:r>
+    </w:p>
+    <w:p>
+      <w:pPr>
+        <w:pStyle w:val="Code"/>
+      </w:pPr>
+      <w:r>
+        <w:t xml:space="preserve">06 </w:t>
+      </w:r>
+    </w:p>
+    <w:p>
+      <w:pPr>
+        <w:pStyle w:val="Code"/>
+      </w:pPr>
+      <w:r>
+        <w:t>07 while True:</w:t>
+      </w:r>
+    </w:p>
+    <w:p>
+      <w:pPr>
+        <w:pStyle w:val="Code"/>
+      </w:pPr>
+      <w:r>
+        <w:t xml:space="preserve">08     </w:t>
+      </w:r>
+      <w:proofErr w:type="spellStart"/>
       <w:proofErr w:type="gramStart"/>
       <w:r>
-        <w:t>hardware</w:t>
+        <w:t>kit.matrix</w:t>
+      </w:r>
+      <w:proofErr w:type="spellEnd"/>
+      <w:r>
+        <w:t>[</w:t>
+      </w:r>
+      <w:proofErr w:type="gramEnd"/>
+      <w:r>
+        <w:t xml:space="preserve">0,0] = </w:t>
+      </w:r>
+      <w:proofErr w:type="spellStart"/>
+      <w:r>
+        <w:t>kit.joystick.push</w:t>
+      </w:r>
+      <w:proofErr w:type="spellEnd"/>
+    </w:p>
+    <w:p>
+      <w:pPr>
+        <w:pStyle w:val="Code"/>
+      </w:pPr>
+      <w:r>
+        <w:t xml:space="preserve">09     </w:t>
+      </w:r>
+      <w:proofErr w:type="spellStart"/>
+      <w:proofErr w:type="gramStart"/>
+      <w:r>
+        <w:t>kit.matrix.show</w:t>
+      </w:r>
+      <w:proofErr w:type="spellEnd"/>
+      <w:r>
+        <w:t>()</w:t>
+      </w:r>
+      <w:proofErr w:type="gramEnd"/>
+    </w:p>
+    <w:p>
+      <w:pPr>
+        <w:pStyle w:val="Code"/>
+      </w:pPr>
+      <w:r>
+        <w:t xml:space="preserve">10     </w:t>
+      </w:r>
+      <w:proofErr w:type="spellStart"/>
+      <w:proofErr w:type="gramStart"/>
+      <w:r>
+        <w:t>time.sleep</w:t>
       </w:r>
       <w:proofErr w:type="spellEnd"/>
       <w:r>
@@ -6100,161 +6274,112 @@
       </w:r>
       <w:proofErr w:type="gramEnd"/>
       <w:r>
-        <w:t>board)</w:t>
-      </w:r>
-    </w:p>
-    <w:p>
-      <w:pPr>
-        <w:pStyle w:val="Code"/>
-      </w:pPr>
-      <w:r>
-        <w:t xml:space="preserve">06 </w:t>
-      </w:r>
-    </w:p>
-    <w:p>
-      <w:pPr>
-        <w:pStyle w:val="Code"/>
-      </w:pPr>
-      <w:r>
-        <w:t>07 while True:</w:t>
-      </w:r>
-    </w:p>
-    <w:p>
-      <w:pPr>
-        <w:pStyle w:val="Code"/>
-      </w:pPr>
-      <w:r>
-        <w:t xml:space="preserve">08     </w:t>
-      </w:r>
+        <w:t>0.05)</w:t>
+      </w:r>
+    </w:p>
+    <w:p>
+      <w:pPr>
+        <w:pStyle w:val="Code"/>
+      </w:pPr>
+    </w:p>
+    <w:p>
+      <w:r>
+        <w:t>Does it do what you expected?</w:t>
+      </w:r>
+    </w:p>
+    <w:p>
+      <w:r>
+        <w:t xml:space="preserve">If you get it to work, try to put your knowledge about the coordinates for the </w:t>
+      </w:r>
+      <w:proofErr w:type="spellStart"/>
+      <w:r>
+        <w:t>pixmap</w:t>
+      </w:r>
+      <w:proofErr w:type="spellEnd"/>
+      <w:r>
+        <w:t>. Set some other pixels.</w:t>
+      </w:r>
+    </w:p>
+    <w:p>
+      <w:r>
+        <w:t>Could you invert the behavior? (</w:t>
+      </w:r>
+      <w:r>
+        <w:t>There</w:t>
+      </w:r>
+      <w:r>
+        <w:t xml:space="preserve"> at least two types of possible inversions)</w:t>
+      </w:r>
+    </w:p>
+    <w:p>
+      <w:r>
+        <w:t xml:space="preserve">What if I tell you there is another function for the mx object: </w:t>
+      </w:r>
+      <w:proofErr w:type="spellStart"/>
       <w:proofErr w:type="gramStart"/>
       <w:r>
-        <w:t>mx[</w:t>
+        <w:t>kit.</w:t>
+      </w:r>
+      <w:r>
+        <w:t>m</w:t>
+      </w:r>
+      <w:r>
+        <w:t>atri</w:t>
+      </w:r>
+      <w:r>
+        <w:t>x.fill</w:t>
+      </w:r>
+      <w:proofErr w:type="spellEnd"/>
+      <w:r>
+        <w:t>(</w:t>
       </w:r>
       <w:proofErr w:type="gramEnd"/>
       <w:r>
-        <w:t xml:space="preserve">0,0] = not </w:t>
-      </w:r>
-      <w:proofErr w:type="spellStart"/>
-      <w:r>
-        <w:t>push.value</w:t>
-      </w:r>
-      <w:proofErr w:type="spellEnd"/>
-    </w:p>
-    <w:p>
-      <w:pPr>
-        <w:pStyle w:val="Code"/>
-      </w:pPr>
-      <w:r>
-        <w:t xml:space="preserve">09     </w:t>
+        <w:t xml:space="preserve">), it sets all the pixels to </w:t>
+      </w:r>
+      <w:r>
+        <w:t xml:space="preserve">a </w:t>
+      </w:r>
+      <w:r>
+        <w:t>certain value.</w:t>
+      </w:r>
+      <w:r>
+        <w:t xml:space="preserve"> </w:t>
       </w:r>
       <w:proofErr w:type="spellStart"/>
       <w:proofErr w:type="gramStart"/>
       <w:r>
-        <w:t>mx.show</w:t>
-      </w:r>
-      <w:proofErr w:type="spellEnd"/>
-      <w:r>
-        <w:t>()</w:t>
+        <w:t>kit.</w:t>
+      </w:r>
+      <w:r>
+        <w:t>m</w:t>
+      </w:r>
+      <w:r>
+        <w:t>atri</w:t>
+      </w:r>
+      <w:r>
+        <w:t>x.fill</w:t>
+      </w:r>
+      <w:proofErr w:type="spellEnd"/>
+      <w:r>
+        <w:t>(</w:t>
       </w:r>
       <w:proofErr w:type="gramEnd"/>
-    </w:p>
-    <w:p>
-      <w:pPr>
-        <w:pStyle w:val="Code"/>
-      </w:pPr>
-      <w:r>
-        <w:t xml:space="preserve">10     </w:t>
-      </w:r>
-      <w:proofErr w:type="spellStart"/>
-      <w:proofErr w:type="gramStart"/>
-      <w:r>
-        <w:t>time.sleep</w:t>
-      </w:r>
-      <w:proofErr w:type="spellEnd"/>
-      <w:r>
-        <w:t>(</w:t>
-      </w:r>
-      <w:proofErr w:type="gramEnd"/>
-      <w:r>
-        <w:t>0.05)</w:t>
-      </w:r>
-    </w:p>
-    <w:p>
-      <w:pPr>
-        <w:pStyle w:val="Code"/>
-      </w:pPr>
-    </w:p>
-    <w:p>
-      <w:r>
-        <w:t>Does it do what you expected?</w:t>
-      </w:r>
-    </w:p>
-    <w:p>
-      <w:r>
-        <w:t xml:space="preserve">If you get it to work, try to put your knowledge about the coordinates for the </w:t>
-      </w:r>
-      <w:proofErr w:type="spellStart"/>
-      <w:r>
-        <w:t>pixmap</w:t>
-      </w:r>
-      <w:proofErr w:type="spellEnd"/>
-      <w:r>
-        <w:t>. Set some other pixels.</w:t>
-      </w:r>
-    </w:p>
-    <w:p>
-      <w:r>
-        <w:t>Could you invert the behavior? (</w:t>
-      </w:r>
-      <w:r>
-        <w:t>There</w:t>
-      </w:r>
-      <w:r>
-        <w:t xml:space="preserve"> at least two types of possible inversions)</w:t>
-      </w:r>
-    </w:p>
-    <w:p>
-      <w:r>
-        <w:t xml:space="preserve">What if I tell you there is another function for the mx object: </w:t>
-      </w:r>
-      <w:proofErr w:type="spellStart"/>
-      <w:proofErr w:type="gramStart"/>
-      <w:r>
-        <w:t>mx.fill</w:t>
-      </w:r>
-      <w:proofErr w:type="spellEnd"/>
-      <w:r>
-        <w:t>(</w:t>
-      </w:r>
-      <w:proofErr w:type="gramEnd"/>
-      <w:r>
-        <w:t xml:space="preserve">), it sets all the pixels to </w:t>
-      </w:r>
-      <w:r>
-        <w:t xml:space="preserve">a </w:t>
-      </w:r>
-      <w:r>
-        <w:t>certain value.</w:t>
-      </w:r>
-      <w:r>
-        <w:t xml:space="preserve"> </w:t>
-      </w:r>
-      <w:proofErr w:type="spellStart"/>
-      <w:proofErr w:type="gramStart"/>
-      <w:r>
-        <w:t>mx.fill</w:t>
-      </w:r>
-      <w:proofErr w:type="spellEnd"/>
-      <w:r>
-        <w:t>(</w:t>
-      </w:r>
-      <w:proofErr w:type="gramEnd"/>
       <w:r>
         <w:t xml:space="preserve">0) sets all pixels to 0, </w:t>
       </w:r>
       <w:proofErr w:type="spellStart"/>
       <w:r>
-        <w:t>mx.fill</w:t>
+        <w:t>kit.</w:t>
+      </w:r>
+      <w:r>
+        <w:t>m</w:t>
+      </w:r>
+      <w:r>
+        <w:t>atri</w:t>
+      </w:r>
+      <w:r>
+        <w:t>x.fill</w:t>
       </w:r>
       <w:proofErr w:type="spellEnd"/>
       <w:r>
@@ -6284,7 +6409,7 @@
           <w:lang w:val="en-GB"/>
         </w:rPr>
       </w:pPr>
-      <w:bookmarkStart w:id="16" w:name="_Toc133262"/>
+      <w:bookmarkStart w:id="15" w:name="_Toc133262"/>
       <w:proofErr w:type="spellStart"/>
       <w:r>
         <w:rPr>
@@ -6299,158 +6424,132 @@
         </w:rPr>
         <w:t>Text</w:t>
       </w:r>
-      <w:bookmarkEnd w:id="16"/>
-      <w:proofErr w:type="spellEnd"/>
-    </w:p>
-    <w:p>
-      <w:pPr>
-        <w:rPr>
-          <w:lang w:val="en-GB"/>
-        </w:rPr>
-      </w:pPr>
-      <w:r>
-        <w:rPr>
-          <w:lang w:val="en-GB"/>
-        </w:rPr>
-        <w:t xml:space="preserve">In this next step we will use one more concept supplied by the function </w:t>
-      </w:r>
-      <w:proofErr w:type="spellStart"/>
-      <w:r>
-        <w:rPr>
-          <w:lang w:val="en-GB"/>
-        </w:rPr>
-        <w:t>tinker_kit.setup_</w:t>
+      <w:bookmarkEnd w:id="15"/>
+      <w:proofErr w:type="spellEnd"/>
+    </w:p>
+    <w:p>
+      <w:pPr>
+        <w:rPr>
+          <w:lang w:val="en-GB"/>
+        </w:rPr>
+      </w:pPr>
+      <w:r>
+        <w:rPr>
+          <w:lang w:val="en-GB"/>
+        </w:rPr>
+        <w:t xml:space="preserve">In this next step we will use one more concept supplied by </w:t>
+      </w:r>
+      <w:r>
+        <w:rPr>
+          <w:lang w:val="en-GB"/>
+        </w:rPr>
+        <w:t>kit object</w:t>
+      </w:r>
+      <w:r>
+        <w:rPr>
+          <w:lang w:val="en-GB"/>
+        </w:rPr>
+        <w:t xml:space="preserve">. The new concept is </w:t>
+      </w:r>
+      <w:proofErr w:type="spellStart"/>
+      <w:r>
+        <w:rPr>
+          <w:lang w:val="en-GB"/>
+        </w:rPr>
+        <w:t>BitmapFont</w:t>
+      </w:r>
+      <w:proofErr w:type="spellEnd"/>
+      <w:r>
+        <w:rPr>
+          <w:lang w:val="en-GB"/>
+        </w:rPr>
+        <w:t xml:space="preserve">. The purpose of this concept or </w:t>
+      </w:r>
+      <w:r>
+        <w:rPr>
+          <w:i/>
+          <w:lang w:val="en-GB"/>
+        </w:rPr>
+        <w:t>abstraction</w:t>
+      </w:r>
+      <w:r>
+        <w:rPr>
+          <w:lang w:val="en-GB"/>
+        </w:rPr>
+        <w:t xml:space="preserve"> is that we can call a function with some text as an argument, and have that text shown on a display like our LED matrix. So it handles the design of each character and </w:t>
+      </w:r>
+      <w:r>
+        <w:rPr>
+          <w:lang w:val="en-GB"/>
+        </w:rPr>
+        <w:t xml:space="preserve">placing them after each other and generating a pixel map. </w:t>
+      </w:r>
+    </w:p>
+    <w:p>
+      <w:pPr>
+        <w:rPr>
+          <w:lang w:val="en-GB"/>
+        </w:rPr>
+      </w:pPr>
+      <w:r>
+        <w:rPr>
+          <w:lang w:val="en-GB"/>
+        </w:rPr>
+        <w:t xml:space="preserve">The </w:t>
+      </w:r>
+      <w:proofErr w:type="spellStart"/>
+      <w:r>
+        <w:rPr>
+          <w:lang w:val="en-GB"/>
+        </w:rPr>
+        <w:t>BitmapFont</w:t>
+      </w:r>
+      <w:proofErr w:type="spellEnd"/>
+      <w:r>
+        <w:rPr>
+          <w:lang w:val="en-GB"/>
+        </w:rPr>
+        <w:t xml:space="preserve"> object</w:t>
+      </w:r>
+      <w:r>
+        <w:rPr>
+          <w:lang w:val="en-GB"/>
+        </w:rPr>
+        <w:t xml:space="preserve"> is accessed by </w:t>
+      </w:r>
+      <w:proofErr w:type="spellStart"/>
+      <w:r>
+        <w:rPr>
+          <w:lang w:val="en-GB"/>
+        </w:rPr>
+        <w:t>kit.font</w:t>
+      </w:r>
+      <w:proofErr w:type="spellEnd"/>
+      <w:r>
+        <w:rPr>
+          <w:lang w:val="en-GB"/>
+        </w:rPr>
+        <w:t>.</w:t>
+      </w:r>
+      <w:r>
+        <w:rPr>
+          <w:lang w:val="en-GB"/>
+        </w:rPr>
+        <w:br/>
+        <w:t xml:space="preserve">We </w:t>
+      </w:r>
+      <w:r>
+        <w:rPr>
+          <w:lang w:val="en-GB"/>
+        </w:rPr>
+        <w:t xml:space="preserve">use that object and call the </w:t>
       </w:r>
       <w:proofErr w:type="gramStart"/>
       <w:r>
         <w:rPr>
           <w:lang w:val="en-GB"/>
         </w:rPr>
-        <w:t>hardware</w:t>
-      </w:r>
-      <w:proofErr w:type="spellEnd"/>
-      <w:r>
-        <w:rPr>
-          <w:lang w:val="en-GB"/>
-        </w:rPr>
-        <w:t>(</w:t>
-      </w:r>
-      <w:proofErr w:type="gramEnd"/>
-      <w:r>
-        <w:rPr>
-          <w:lang w:val="en-GB"/>
-        </w:rPr>
-        <w:t xml:space="preserve">). The new concept is </w:t>
-      </w:r>
-      <w:proofErr w:type="spellStart"/>
-      <w:r>
-        <w:rPr>
-          <w:lang w:val="en-GB"/>
-        </w:rPr>
-        <w:t>BitmapFont</w:t>
-      </w:r>
-      <w:proofErr w:type="spellEnd"/>
-      <w:r>
-        <w:rPr>
-          <w:lang w:val="en-GB"/>
-        </w:rPr>
-        <w:t xml:space="preserve">. The purpose of this concept or </w:t>
-      </w:r>
-      <w:r>
-        <w:rPr>
-          <w:i/>
-          <w:lang w:val="en-GB"/>
-        </w:rPr>
-        <w:t>abstraction</w:t>
-      </w:r>
-      <w:r>
-        <w:rPr>
-          <w:lang w:val="en-GB"/>
-        </w:rPr>
-        <w:t xml:space="preserve"> is that we can call a function with some text as an argument, and have that text shown on a display like our LED matrix. So it handles the design of each character and </w:t>
-      </w:r>
-      <w:r>
-        <w:rPr>
-          <w:lang w:val="en-GB"/>
-        </w:rPr>
-        <w:t xml:space="preserve">placing them after each other and generating a pixel map. </w:t>
-      </w:r>
-    </w:p>
-    <w:p>
-      <w:pPr>
-        <w:rPr>
-          <w:lang w:val="en-GB"/>
-        </w:rPr>
-      </w:pPr>
-      <w:r>
-        <w:rPr>
-          <w:lang w:val="en-GB"/>
-        </w:rPr>
-        <w:t xml:space="preserve">The </w:t>
-      </w:r>
-      <w:proofErr w:type="spellStart"/>
-      <w:r>
-        <w:rPr>
-          <w:lang w:val="en-GB"/>
-        </w:rPr>
-        <w:t>BitmapFont</w:t>
-      </w:r>
-      <w:proofErr w:type="spellEnd"/>
-      <w:r>
-        <w:rPr>
-          <w:lang w:val="en-GB"/>
-        </w:rPr>
-        <w:t xml:space="preserve"> object we get from </w:t>
-      </w:r>
-      <w:proofErr w:type="spellStart"/>
-      <w:r>
-        <w:rPr>
-          <w:lang w:val="en-GB"/>
-        </w:rPr>
-        <w:t>tinker_ket.setup_</w:t>
-      </w:r>
-      <w:proofErr w:type="gramStart"/>
-      <w:r>
-        <w:rPr>
-          <w:lang w:val="en-GB"/>
-        </w:rPr>
-        <w:t>hardware</w:t>
-      </w:r>
-      <w:proofErr w:type="spellEnd"/>
-      <w:r>
-        <w:rPr>
-          <w:lang w:val="en-GB"/>
-        </w:rPr>
-        <w:t>(</w:t>
-      </w:r>
-      <w:proofErr w:type="gramEnd"/>
-      <w:r>
-        <w:rPr>
-          <w:lang w:val="en-GB"/>
-        </w:rPr>
-        <w:t>) is the last object in the list: “bf”.</w:t>
-      </w:r>
-      <w:r>
-        <w:rPr>
-          <w:lang w:val="en-GB"/>
-        </w:rPr>
-        <w:br/>
-        <w:t xml:space="preserve">We use that object and call the </w:t>
-      </w:r>
-      <w:proofErr w:type="spellStart"/>
-      <w:proofErr w:type="gramStart"/>
-      <w:r>
-        <w:rPr>
-          <w:lang w:val="en-GB"/>
-        </w:rPr>
-        <w:t>bf.text</w:t>
-      </w:r>
-      <w:proofErr w:type="spellEnd"/>
-      <w:r>
-        <w:rPr>
-          <w:lang w:val="en-GB"/>
-        </w:rPr>
-        <w:t>(</w:t>
+        <w:t>text(</w:t>
       </w:r>
       <w:proofErr w:type="gramEnd"/>
       <w:r>
@@ -6645,17 +6744,59 @@
     <w:p>
       <w:pPr>
         <w:pStyle w:val="Code"/>
-      </w:pPr>
-      <w:r>
-        <w:t xml:space="preserve">05 mx, UD, LR, push, bf = </w:t>
-      </w:r>
-      <w:proofErr w:type="spellStart"/>
-      <w:r>
-        <w:t>tinker_kit.setup_</w:t>
-      </w:r>
+        <w:rPr>
+          <w:lang w:val="sv-SE"/>
+        </w:rPr>
+      </w:pPr>
+      <w:r>
+        <w:rPr>
+          <w:lang w:val="sv-SE"/>
+        </w:rPr>
+        <w:t xml:space="preserve">05 kit = </w:t>
+      </w:r>
+      <w:proofErr w:type="spellStart"/>
+      <w:r>
+        <w:rPr>
+          <w:lang w:val="sv-SE"/>
+        </w:rPr>
+        <w:t>tinker_kit.kit</w:t>
+      </w:r>
+      <w:proofErr w:type="spellEnd"/>
+      <w:r>
+        <w:rPr>
+          <w:lang w:val="sv-SE"/>
+        </w:rPr>
+        <w:t>(board)</w:t>
+      </w:r>
+    </w:p>
+    <w:p>
+      <w:pPr>
+        <w:pStyle w:val="Code"/>
+        <w:rPr>
+          <w:lang w:val="en-US"/>
+        </w:rPr>
+      </w:pPr>
+      <w:r>
+        <w:rPr>
+          <w:lang w:val="en-US"/>
+        </w:rPr>
+        <w:t xml:space="preserve">06 </w:t>
+      </w:r>
+    </w:p>
+    <w:p>
+      <w:pPr>
+        <w:pStyle w:val="Code"/>
+      </w:pPr>
+      <w:r>
+        <w:t xml:space="preserve">07 </w:t>
+      </w:r>
+      <w:proofErr w:type="spellStart"/>
       <w:proofErr w:type="gramStart"/>
       <w:r>
-        <w:t>hardware</w:t>
+        <w:t>kit.font</w:t>
+      </w:r>
+      <w:r>
+        <w:t>.text</w:t>
       </w:r>
       <w:proofErr w:type="spellEnd"/>
       <w:r>
@@ -6663,71 +6804,54 @@
       </w:r>
       <w:proofErr w:type="gramEnd"/>
       <w:r>
-        <w:t>board)</w:t>
-      </w:r>
-    </w:p>
-    <w:p>
-      <w:pPr>
-        <w:pStyle w:val="Code"/>
-      </w:pPr>
-      <w:r>
-        <w:t xml:space="preserve">06 </w:t>
-      </w:r>
-    </w:p>
-    <w:p>
-      <w:pPr>
-        <w:pStyle w:val="Code"/>
-      </w:pPr>
-      <w:r>
-        <w:t xml:space="preserve">07 </w:t>
+        <w:t>'</w:t>
+      </w:r>
+      <w:proofErr w:type="spellStart"/>
+      <w:r>
+        <w:t>hej</w:t>
+      </w:r>
+      <w:proofErr w:type="spellEnd"/>
+      <w:r>
+        <w:t>', 0</w:t>
+      </w:r>
+      <w:r>
+        <w:t>, 0, 1</w:t>
+      </w:r>
+      <w:r>
+        <w:t>)</w:t>
+      </w:r>
+    </w:p>
+    <w:p>
+      <w:pPr>
+        <w:rPr>
+          <w:lang w:val="en-GB"/>
+        </w:rPr>
+      </w:pPr>
+      <w:r>
+        <w:rPr>
+          <w:lang w:val="en-GB"/>
+        </w:rPr>
+        <w:t>You can play around wi</w:t>
+      </w:r>
+      <w:r>
+        <w:rPr>
+          <w:lang w:val="en-GB"/>
+        </w:rPr>
+        <w:t xml:space="preserve">th all four arguments for the </w:t>
       </w:r>
       <w:proofErr w:type="spellStart"/>
       <w:proofErr w:type="gramStart"/>
       <w:r>
-        <w:t>bf.text</w:t>
-      </w:r>
-      <w:proofErr w:type="spellEnd"/>
-      <w:r>
-        <w:t>(</w:t>
-      </w:r>
-      <w:proofErr w:type="gramEnd"/>
-      <w:r>
-        <w:t>'</w:t>
-      </w:r>
-      <w:proofErr w:type="spellStart"/>
-      <w:r>
-        <w:t>hej</w:t>
-      </w:r>
-      <w:proofErr w:type="spellEnd"/>
-      <w:r>
-        <w:t>', 0</w:t>
-      </w:r>
-      <w:r>
-        <w:t>, 0, 1</w:t>
-      </w:r>
-      <w:r>
-        <w:t>)</w:t>
-      </w:r>
-    </w:p>
-    <w:p>
-      <w:pPr>
-        <w:rPr>
-          <w:lang w:val="en-GB"/>
-        </w:rPr>
-      </w:pPr>
-      <w:r>
-        <w:rPr>
-          <w:lang w:val="en-GB"/>
-        </w:rPr>
-        <w:t xml:space="preserve">You can play around with all four arguments for the </w:t>
-      </w:r>
-      <w:proofErr w:type="spellStart"/>
-      <w:proofErr w:type="gramStart"/>
-      <w:r>
-        <w:rPr>
-          <w:lang w:val="en-GB"/>
-        </w:rPr>
-        <w:t>bf.text</w:t>
+        <w:rPr>
+          <w:lang w:val="en-GB"/>
+        </w:rPr>
+        <w:t>kit.font</w:t>
+      </w:r>
+      <w:r>
+        <w:rPr>
+          <w:lang w:val="en-GB"/>
+        </w:rPr>
+        <w:t>.text</w:t>
       </w:r>
       <w:proofErr w:type="spellEnd"/>
       <w:r>
@@ -6955,25 +7079,96 @@
     <w:p>
       <w:pPr>
         <w:pStyle w:val="Code"/>
-      </w:pPr>
-      <w:r>
+        <w:rPr>
+          <w:lang w:val="sv-SE"/>
+        </w:rPr>
+      </w:pPr>
+      <w:r>
+        <w:rPr>
+          <w:lang w:val="sv-SE"/>
+        </w:rPr>
         <w:t xml:space="preserve">04 </w:t>
       </w:r>
     </w:p>
     <w:p>
       <w:pPr>
         <w:pStyle w:val="Code"/>
-      </w:pPr>
-      <w:r>
-        <w:t xml:space="preserve">05 mx, UD, LR, push, bf = </w:t>
-      </w:r>
-      <w:proofErr w:type="spellStart"/>
-      <w:r>
-        <w:t>tinker_kit.setup_</w:t>
+        <w:rPr>
+          <w:lang w:val="sv-SE"/>
+        </w:rPr>
+      </w:pPr>
+      <w:r>
+        <w:rPr>
+          <w:lang w:val="sv-SE"/>
+        </w:rPr>
+        <w:t xml:space="preserve">05 kit = </w:t>
+      </w:r>
+      <w:proofErr w:type="spellStart"/>
+      <w:r>
+        <w:rPr>
+          <w:lang w:val="sv-SE"/>
+        </w:rPr>
+        <w:t>tinker_kit.kit</w:t>
+      </w:r>
+      <w:proofErr w:type="spellEnd"/>
+      <w:r>
+        <w:rPr>
+          <w:lang w:val="sv-SE"/>
+        </w:rPr>
+        <w:t>(board)</w:t>
+      </w:r>
+    </w:p>
+    <w:p>
+      <w:pPr>
+        <w:pStyle w:val="Code"/>
+      </w:pPr>
+      <w:r>
+        <w:t xml:space="preserve">06 </w:t>
+      </w:r>
+    </w:p>
+    <w:p>
+      <w:pPr>
+        <w:pStyle w:val="Code"/>
+      </w:pPr>
+      <w:r>
+        <w:t>07 while True:</w:t>
+      </w:r>
+    </w:p>
+    <w:p>
+      <w:pPr>
+        <w:pStyle w:val="Code"/>
+      </w:pPr>
+      <w:r>
+        <w:t xml:space="preserve">08     for </w:t>
+      </w:r>
+      <w:proofErr w:type="spellStart"/>
+      <w:r>
+        <w:t>i</w:t>
+      </w:r>
+      <w:proofErr w:type="spellEnd"/>
+      <w:r>
+        <w:t xml:space="preserve"> in </w:t>
       </w:r>
       <w:proofErr w:type="gramStart"/>
       <w:r>
-        <w:t>hardware</w:t>
+        <w:t>range(</w:t>
+      </w:r>
+      <w:proofErr w:type="gramEnd"/>
+      <w:r>
+        <w:t>15, -30, -1):</w:t>
+      </w:r>
+    </w:p>
+    <w:p>
+      <w:pPr>
+        <w:pStyle w:val="Code"/>
+      </w:pPr>
+      <w:r>
+        <w:t xml:space="preserve">09         </w:t>
+      </w:r>
+      <w:proofErr w:type="spellStart"/>
+      <w:proofErr w:type="gramStart"/>
+      <w:r>
+        <w:t>kit.matrix.fill</w:t>
       </w:r>
       <w:proofErr w:type="spellEnd"/>
       <w:r>
@@ -6981,31 +7176,28 @@
       </w:r>
       <w:proofErr w:type="gramEnd"/>
       <w:r>
-        <w:t>board)</w:t>
-      </w:r>
-    </w:p>
-    <w:p>
-      <w:pPr>
-        <w:pStyle w:val="Code"/>
-      </w:pPr>
-      <w:r>
-        <w:t xml:space="preserve">06 </w:t>
-      </w:r>
-    </w:p>
-    <w:p>
-      <w:pPr>
-        <w:pStyle w:val="Code"/>
-      </w:pPr>
-      <w:r>
-        <w:t>07 while True:</w:t>
-      </w:r>
-    </w:p>
-    <w:p>
-      <w:pPr>
-        <w:pStyle w:val="Code"/>
-      </w:pPr>
-      <w:r>
-        <w:t xml:space="preserve">08     for </w:t>
+        <w:t>0)</w:t>
+      </w:r>
+    </w:p>
+    <w:p>
+      <w:pPr>
+        <w:pStyle w:val="Code"/>
+      </w:pPr>
+      <w:r>
+        <w:t xml:space="preserve">10         </w:t>
+      </w:r>
+      <w:proofErr w:type="spellStart"/>
+      <w:proofErr w:type="gramStart"/>
+      <w:r>
+        <w:t>kit.font.text</w:t>
+      </w:r>
+      <w:proofErr w:type="spellEnd"/>
+      <w:r>
+        <w:t>(</w:t>
+      </w:r>
+      <w:proofErr w:type="gramEnd"/>
+      <w:r>
+        <w:t xml:space="preserve">'IKEA', </w:t>
       </w:r>
       <w:proofErr w:type="spellStart"/>
       <w:r>
@@ -7013,28 +7205,38 @@
       </w:r>
       <w:proofErr w:type="spellEnd"/>
       <w:r>
-        <w:t xml:space="preserve"> in </w:t>
-      </w:r>
+        <w:t>, 0, 1)</w:t>
+      </w:r>
+    </w:p>
+    <w:p>
+      <w:pPr>
+        <w:pStyle w:val="Code"/>
+      </w:pPr>
+      <w:r>
+        <w:t xml:space="preserve">11         </w:t>
+      </w:r>
+      <w:proofErr w:type="spellStart"/>
       <w:proofErr w:type="gramStart"/>
       <w:r>
-        <w:t>range(</w:t>
+        <w:t>kit.matrix.show</w:t>
+      </w:r>
+      <w:proofErr w:type="spellEnd"/>
+      <w:r>
+        <w:t>()</w:t>
       </w:r>
       <w:proofErr w:type="gramEnd"/>
-      <w:r>
-        <w:t>15, -30, -1):</w:t>
-      </w:r>
-    </w:p>
-    <w:p>
-      <w:pPr>
-        <w:pStyle w:val="Code"/>
-      </w:pPr>
-      <w:r>
-        <w:t xml:space="preserve">09         </w:t>
+    </w:p>
+    <w:p>
+      <w:pPr>
+        <w:pStyle w:val="Code"/>
+      </w:pPr>
+      <w:r>
+        <w:t xml:space="preserve">12         </w:t>
       </w:r>
       <w:proofErr w:type="spellStart"/>
       <w:proofErr w:type="gramStart"/>
       <w:r>
-        <w:t>mx.fill</w:t>
+        <w:t>time.sleep</w:t>
       </w:r>
       <w:proofErr w:type="spellEnd"/>
       <w:r>
@@ -7042,84 +7244,8 @@
       </w:r>
       <w:proofErr w:type="gramEnd"/>
       <w:r>
-        <w:t>0)</w:t>
-      </w:r>
-    </w:p>
-    <w:p>
-      <w:pPr>
-        <w:pStyle w:val="Code"/>
-      </w:pPr>
-      <w:r>
-        <w:t xml:space="preserve">10         </w:t>
-      </w:r>
-      <w:proofErr w:type="spellStart"/>
-      <w:proofErr w:type="gramStart"/>
-      <w:r>
-        <w:t>bf.text</w:t>
-      </w:r>
-      <w:proofErr w:type="spellEnd"/>
-      <w:r>
-        <w:t>(</w:t>
-      </w:r>
-      <w:proofErr w:type="gramEnd"/>
-      <w:r>
-        <w:t xml:space="preserve">'IKEA', </w:t>
-      </w:r>
-      <w:proofErr w:type="spellStart"/>
-      <w:r>
-        <w:t>i</w:t>
-      </w:r>
-      <w:proofErr w:type="spellEnd"/>
-      <w:r>
-        <w:t>, 0</w:t>
-      </w:r>
-      <w:r>
-        <w:t>, 1)</w:t>
-      </w:r>
-    </w:p>
-    <w:p>
-      <w:pPr>
-        <w:pStyle w:val="Code"/>
-      </w:pPr>
-      <w:r>
-        <w:t xml:space="preserve">11         </w:t>
-      </w:r>
-      <w:proofErr w:type="spellStart"/>
-      <w:proofErr w:type="gramStart"/>
-      <w:r>
-        <w:t>mx.show</w:t>
-      </w:r>
-      <w:proofErr w:type="spellEnd"/>
-      <w:r>
-        <w:t>()</w:t>
-      </w:r>
-      <w:proofErr w:type="gramEnd"/>
-    </w:p>
-    <w:p>
-      <w:pPr>
-        <w:pStyle w:val="Code"/>
-      </w:pPr>
-      <w:r>
-        <w:t xml:space="preserve">12         </w:t>
-      </w:r>
-      <w:proofErr w:type="spellStart"/>
-      <w:proofErr w:type="gramStart"/>
-      <w:r>
-        <w:t>time.sleep</w:t>
-      </w:r>
-      <w:proofErr w:type="spellEnd"/>
-      <w:r>
-        <w:t>(</w:t>
-      </w:r>
-      <w:proofErr w:type="gramEnd"/>
-      <w:r>
         <w:t>0.05)</w:t>
       </w:r>
-    </w:p>
-    <w:p>
-      <w:pPr>
-        <w:pStyle w:val="Code"/>
-      </w:pPr>
       <w:r>
         <w:br w:type="page"/>
       </w:r>
@@ -7131,7 +7257,7 @@
           <w:lang w:val="en-GB"/>
         </w:rPr>
       </w:pPr>
-      <w:bookmarkStart w:id="17" w:name="_Toc133263"/>
+      <w:bookmarkStart w:id="16" w:name="_Toc133263"/>
       <w:proofErr w:type="spellStart"/>
       <w:r>
         <w:rPr>
@@ -7146,7 +7272,7 @@
         </w:rPr>
         <w:t>Scroll</w:t>
       </w:r>
-      <w:bookmarkEnd w:id="17"/>
+      <w:bookmarkEnd w:id="16"/>
       <w:proofErr w:type="spellEnd"/>
     </w:p>
     <w:p/>
@@ -7190,57 +7316,206 @@
     <w:p>
       <w:pPr>
         <w:pStyle w:val="Code"/>
-      </w:pPr>
-      <w:r>
-        <w:t xml:space="preserve">05 mx, UD, LR, push, bf = </w:t>
-      </w:r>
-      <w:proofErr w:type="spellStart"/>
-      <w:r>
-        <w:t>tinker_kit.setup_</w:t>
-      </w:r>
+        <w:rPr>
+          <w:lang w:val="sv-SE"/>
+        </w:rPr>
+      </w:pPr>
+      <w:r>
+        <w:rPr>
+          <w:lang w:val="sv-SE"/>
+        </w:rPr>
+        <w:t xml:space="preserve">05 kit = </w:t>
+      </w:r>
+      <w:proofErr w:type="spellStart"/>
+      <w:r>
+        <w:rPr>
+          <w:lang w:val="sv-SE"/>
+        </w:rPr>
+        <w:t>tinker_kit.kit</w:t>
+      </w:r>
+      <w:proofErr w:type="spellEnd"/>
+      <w:r>
+        <w:rPr>
+          <w:lang w:val="sv-SE"/>
+        </w:rPr>
+        <w:t>(board)</w:t>
+      </w:r>
+    </w:p>
+    <w:p>
+      <w:pPr>
+        <w:pStyle w:val="Code"/>
+      </w:pPr>
+      <w:r>
+        <w:t xml:space="preserve">06 </w:t>
+      </w:r>
+    </w:p>
+    <w:p>
+      <w:pPr>
+        <w:pStyle w:val="Code"/>
+      </w:pPr>
+      <w:r>
+        <w:t xml:space="preserve">07 </w:t>
+      </w:r>
+      <w:proofErr w:type="spellStart"/>
+      <w:r>
+        <w:t>relative_position</w:t>
+      </w:r>
+      <w:proofErr w:type="spellEnd"/>
+      <w:r>
+        <w:t xml:space="preserve"> = 0.0</w:t>
+      </w:r>
+    </w:p>
+    <w:p>
+      <w:pPr>
+        <w:pStyle w:val="Code"/>
+      </w:pPr>
+      <w:r>
+        <w:t xml:space="preserve">08 </w:t>
+      </w:r>
+      <w:proofErr w:type="spellStart"/>
+      <w:r>
+        <w:t>absolute_position</w:t>
+      </w:r>
+      <w:proofErr w:type="spellEnd"/>
+      <w:r>
+        <w:t xml:space="preserve"> = 0</w:t>
+      </w:r>
+    </w:p>
+    <w:p>
+      <w:pPr>
+        <w:pStyle w:val="Code"/>
+      </w:pPr>
+      <w:r>
+        <w:t>09 right = 0.0</w:t>
+      </w:r>
+    </w:p>
+    <w:p>
+      <w:pPr>
+        <w:pStyle w:val="Code"/>
+      </w:pPr>
+      <w:r>
+        <w:t xml:space="preserve">10 </w:t>
+      </w:r>
+    </w:p>
+    <w:p>
+      <w:pPr>
+        <w:pStyle w:val="Code"/>
+      </w:pPr>
+      <w:r>
+        <w:t>11 while True:</w:t>
+      </w:r>
+    </w:p>
+    <w:p>
+      <w:pPr>
+        <w:pStyle w:val="Code"/>
+      </w:pPr>
+      <w:r>
+        <w:t xml:space="preserve">12     right = </w:t>
+      </w:r>
+      <w:proofErr w:type="spellStart"/>
+      <w:r>
+        <w:t>kit.joystick.right</w:t>
+      </w:r>
+      <w:proofErr w:type="spellEnd"/>
+    </w:p>
+    <w:p>
+      <w:pPr>
+        <w:pStyle w:val="Code"/>
+      </w:pPr>
+      <w:r>
+        <w:t xml:space="preserve">13     </w:t>
+      </w:r>
+      <w:proofErr w:type="spellStart"/>
+      <w:r>
+        <w:t>relative_position</w:t>
+      </w:r>
+      <w:proofErr w:type="spellEnd"/>
+      <w:r>
+        <w:t xml:space="preserve"> = (</w:t>
+      </w:r>
+      <w:proofErr w:type="spellStart"/>
+      <w:r>
+        <w:t>relative_position</w:t>
+      </w:r>
+      <w:proofErr w:type="spellEnd"/>
+      <w:r>
+        <w:t xml:space="preserve"> + right) % 50</w:t>
+      </w:r>
+    </w:p>
+    <w:p>
+      <w:pPr>
+        <w:pStyle w:val="Code"/>
+      </w:pPr>
+      <w:r>
+        <w:t xml:space="preserve">14     </w:t>
+      </w:r>
+      <w:proofErr w:type="spellStart"/>
+      <w:r>
+        <w:t>absolute_position</w:t>
+      </w:r>
+      <w:proofErr w:type="spellEnd"/>
+      <w:r>
+        <w:t xml:space="preserve"> = </w:t>
+      </w:r>
+      <w:proofErr w:type="spellStart"/>
       <w:proofErr w:type="gramStart"/>
       <w:r>
-        <w:t>hardware</w:t>
+        <w:t>int</w:t>
       </w:r>
       <w:proofErr w:type="spellEnd"/>
       <w:r>
         <w:t>(</w:t>
       </w:r>
+      <w:proofErr w:type="spellStart"/>
       <w:proofErr w:type="gramEnd"/>
       <w:r>
-        <w:t>board)</w:t>
-      </w:r>
-    </w:p>
-    <w:p>
-      <w:pPr>
-        <w:pStyle w:val="Code"/>
-      </w:pPr>
-      <w:r>
-        <w:t xml:space="preserve">06 </w:t>
-      </w:r>
-    </w:p>
-    <w:p>
-      <w:pPr>
-        <w:pStyle w:val="Code"/>
-      </w:pPr>
-      <w:r>
-        <w:t xml:space="preserve">07 </w:t>
-      </w:r>
-      <w:proofErr w:type="spellStart"/>
-      <w:r>
         <w:t>relative_position</w:t>
       </w:r>
       <w:proofErr w:type="spellEnd"/>
       <w:r>
-        <w:t xml:space="preserve"> = 0.0</w:t>
-      </w:r>
-    </w:p>
-    <w:p>
-      <w:pPr>
-        <w:pStyle w:val="Code"/>
-      </w:pPr>
-      <w:r>
-        <w:t xml:space="preserve">08 </w:t>
+        <w:t>) - 25</w:t>
+      </w:r>
+    </w:p>
+    <w:p>
+      <w:pPr>
+        <w:pStyle w:val="Code"/>
+      </w:pPr>
+      <w:r>
+        <w:t xml:space="preserve">15     </w:t>
+      </w:r>
+      <w:proofErr w:type="spellStart"/>
+      <w:proofErr w:type="gramStart"/>
+      <w:r>
+        <w:t>kit.matrix.fill</w:t>
+      </w:r>
+      <w:proofErr w:type="spellEnd"/>
+      <w:r>
+        <w:t>(</w:t>
+      </w:r>
+      <w:proofErr w:type="gramEnd"/>
+      <w:r>
+        <w:t>0)</w:t>
+      </w:r>
+    </w:p>
+    <w:p>
+      <w:pPr>
+        <w:pStyle w:val="Code"/>
+      </w:pPr>
+      <w:r>
+        <w:t xml:space="preserve">16     </w:t>
+      </w:r>
+      <w:proofErr w:type="spellStart"/>
+      <w:proofErr w:type="gramStart"/>
+      <w:r>
+        <w:t>kit.font.text</w:t>
+      </w:r>
+      <w:proofErr w:type="spellEnd"/>
+      <w:r>
+        <w:t>(</w:t>
+      </w:r>
+      <w:proofErr w:type="gramEnd"/>
+      <w:r>
+        <w:t xml:space="preserve">'IKEA', </w:t>
       </w:r>
       <w:proofErr w:type="spellStart"/>
       <w:r>
@@ -7248,195 +7523,26 @@
       </w:r>
       <w:proofErr w:type="spellEnd"/>
       <w:r>
-        <w:t xml:space="preserve"> = 0</w:t>
-      </w:r>
-    </w:p>
-    <w:p>
-      <w:pPr>
-        <w:pStyle w:val="Code"/>
-      </w:pPr>
-      <w:r>
-        <w:t>09 left = 0.0</w:t>
-      </w:r>
-    </w:p>
-    <w:p>
-      <w:pPr>
-        <w:pStyle w:val="Code"/>
-      </w:pPr>
-      <w:r>
-        <w:t xml:space="preserve">10 </w:t>
-      </w:r>
-    </w:p>
-    <w:p>
-      <w:pPr>
-        <w:pStyle w:val="Code"/>
-      </w:pPr>
-      <w:r>
-        <w:t>11 while True:</w:t>
-      </w:r>
-    </w:p>
-    <w:p>
-      <w:pPr>
-        <w:pStyle w:val="Code"/>
-      </w:pPr>
-      <w:r>
-        <w:t>12     left = (</w:t>
-      </w:r>
-      <w:proofErr w:type="spellStart"/>
-      <w:r>
-        <w:t>LR.value</w:t>
-      </w:r>
-      <w:proofErr w:type="spellEnd"/>
-      <w:r>
-        <w:t>/65536) - 0.5</w:t>
-      </w:r>
-    </w:p>
-    <w:p>
-      <w:pPr>
-        <w:pStyle w:val="Code"/>
-      </w:pPr>
-      <w:r>
-        <w:t xml:space="preserve">13     </w:t>
-      </w:r>
-      <w:proofErr w:type="spellStart"/>
-      <w:r>
-        <w:t>relative_position</w:t>
-      </w:r>
-      <w:proofErr w:type="spellEnd"/>
-      <w:r>
-        <w:t xml:space="preserve"> = (</w:t>
-      </w:r>
-      <w:proofErr w:type="spellStart"/>
-      <w:r>
-        <w:t>relative_position</w:t>
-      </w:r>
-      <w:proofErr w:type="spellEnd"/>
-      <w:r>
-        <w:t xml:space="preserve"> + left) % 50</w:t>
-      </w:r>
-    </w:p>
-    <w:p>
-      <w:pPr>
-        <w:pStyle w:val="Code"/>
-      </w:pPr>
-      <w:r>
-        <w:t xml:space="preserve">14     </w:t>
-      </w:r>
-      <w:proofErr w:type="spellStart"/>
-      <w:r>
-        <w:t>absolute_position</w:t>
-      </w:r>
-      <w:proofErr w:type="spellEnd"/>
-      <w:r>
-        <w:t xml:space="preserve"> = </w:t>
+        <w:t>, 1, 100)</w:t>
+      </w:r>
+    </w:p>
+    <w:p>
+      <w:pPr>
+        <w:pStyle w:val="Code"/>
+      </w:pPr>
+      <w:r>
+        <w:t xml:space="preserve">17     </w:t>
       </w:r>
       <w:proofErr w:type="spellStart"/>
       <w:proofErr w:type="gramStart"/>
       <w:r>
-        <w:t>int</w:t>
-      </w:r>
-      <w:proofErr w:type="spellEnd"/>
-      <w:r>
-        <w:t>(</w:t>
-      </w:r>
-      <w:proofErr w:type="spellStart"/>
+        <w:t>kit.matrix.show</w:t>
+      </w:r>
+      <w:proofErr w:type="spellEnd"/>
+      <w:r>
+        <w:t>()</w:t>
+      </w:r>
       <w:proofErr w:type="gramEnd"/>
-      <w:r>
-        <w:t>relative_position</w:t>
-      </w:r>
-      <w:proofErr w:type="spellEnd"/>
-      <w:r>
-        <w:t>) - 25</w:t>
-      </w:r>
-    </w:p>
-    <w:p>
-      <w:pPr>
-        <w:pStyle w:val="Code"/>
-      </w:pPr>
-      <w:r>
-        <w:t xml:space="preserve">15     </w:t>
-      </w:r>
-      <w:proofErr w:type="spellStart"/>
-      <w:proofErr w:type="gramStart"/>
-      <w:r>
-        <w:t>mx.fill</w:t>
-      </w:r>
-      <w:proofErr w:type="spellEnd"/>
-      <w:r>
-        <w:t>(</w:t>
-      </w:r>
-      <w:proofErr w:type="gramEnd"/>
-      <w:r>
-        <w:t>0)</w:t>
-      </w:r>
-    </w:p>
-    <w:p>
-      <w:pPr>
-        <w:pStyle w:val="Code"/>
-      </w:pPr>
-      <w:r>
-        <w:t xml:space="preserve">16     </w:t>
-      </w:r>
-      <w:proofErr w:type="spellStart"/>
-      <w:proofErr w:type="gramStart"/>
-      <w:r>
-        <w:t>bf.text</w:t>
-      </w:r>
-      <w:proofErr w:type="spellEnd"/>
-      <w:r>
-        <w:t>(</w:t>
-      </w:r>
-      <w:proofErr w:type="gramEnd"/>
-      <w:r>
-        <w:t xml:space="preserve">'IKEA', </w:t>
-      </w:r>
-      <w:proofErr w:type="spellStart"/>
-      <w:r>
-        <w:t>absolute_position</w:t>
-      </w:r>
-      <w:proofErr w:type="spellEnd"/>
-      <w:r>
-        <w:t>, 1, 100)</w:t>
-      </w:r>
-    </w:p>
-    <w:p>
-      <w:pPr>
-        <w:pStyle w:val="Code"/>
-      </w:pPr>
-      <w:r>
-        <w:t xml:space="preserve">17     </w:t>
-      </w:r>
-      <w:proofErr w:type="spellStart"/>
-      <w:proofErr w:type="gramStart"/>
-      <w:r>
-        <w:t>mx.show</w:t>
-      </w:r>
-      <w:proofErr w:type="spellEnd"/>
-      <w:r>
-        <w:t>()</w:t>
-      </w:r>
-      <w:proofErr w:type="gramEnd"/>
-    </w:p>
-    <w:p>
-      <w:pPr>
-        <w:pStyle w:val="Code"/>
-      </w:pPr>
-      <w:r>
-        <w:t xml:space="preserve">18     </w:t>
-      </w:r>
-      <w:proofErr w:type="spellStart"/>
-      <w:proofErr w:type="gramStart"/>
-      <w:r>
-        <w:t>time.sleep</w:t>
-      </w:r>
-      <w:proofErr w:type="spellEnd"/>
-      <w:r>
-        <w:t>(</w:t>
-      </w:r>
-      <w:proofErr w:type="gramEnd"/>
-      <w:r>
-        <w:t>0.02)</w:t>
-      </w:r>
     </w:p>
     <w:p>
       <w:pPr>
@@ -7449,6 +7555,22 @@
         </w:rPr>
       </w:pPr>
       <w:r>
+        <w:t xml:space="preserve">18     </w:t>
+      </w:r>
+      <w:proofErr w:type="spellStart"/>
+      <w:proofErr w:type="gramStart"/>
+      <w:r>
+        <w:t>time.sleep</w:t>
+      </w:r>
+      <w:proofErr w:type="spellEnd"/>
+      <w:r>
+        <w:t>(</w:t>
+      </w:r>
+      <w:proofErr w:type="gramEnd"/>
+      <w:r>
+        <w:t>0.02)</w:t>
+      </w:r>
+      <w:r>
         <w:br w:type="page"/>
       </w:r>
     </w:p>
@@ -7459,7 +7581,7 @@
           <w:lang w:val="en-GB"/>
         </w:rPr>
       </w:pPr>
-      <w:bookmarkStart w:id="18" w:name="_Toc133264"/>
+      <w:bookmarkStart w:id="17" w:name="_Toc133264"/>
       <w:proofErr w:type="spellStart"/>
       <w:r>
         <w:rPr>
@@ -7474,7 +7596,7 @@
         </w:rPr>
         <w:t>Around</w:t>
       </w:r>
-      <w:bookmarkEnd w:id="18"/>
+      <w:bookmarkEnd w:id="17"/>
       <w:proofErr w:type="spellEnd"/>
     </w:p>
     <w:p>
@@ -7524,17 +7646,140 @@
     <w:p>
       <w:pPr>
         <w:pStyle w:val="Code"/>
-      </w:pPr>
-      <w:r>
-        <w:t xml:space="preserve">05 mx, UD, LR, push, bf = </w:t>
-      </w:r>
-      <w:proofErr w:type="spellStart"/>
-      <w:r>
-        <w:t>tinker_kit.setup_</w:t>
+        <w:rPr>
+          <w:lang w:val="sv-SE"/>
+        </w:rPr>
+      </w:pPr>
+      <w:r>
+        <w:rPr>
+          <w:lang w:val="sv-SE"/>
+        </w:rPr>
+        <w:t xml:space="preserve">05 kit = </w:t>
+      </w:r>
+      <w:proofErr w:type="spellStart"/>
+      <w:r>
+        <w:rPr>
+          <w:lang w:val="sv-SE"/>
+        </w:rPr>
+        <w:t>tinker_kit.kit</w:t>
+      </w:r>
+      <w:proofErr w:type="spellEnd"/>
+      <w:r>
+        <w:rPr>
+          <w:lang w:val="sv-SE"/>
+        </w:rPr>
+        <w:t>(board)</w:t>
+      </w:r>
+    </w:p>
+    <w:p>
+      <w:pPr>
+        <w:pStyle w:val="Code"/>
+      </w:pPr>
+      <w:r>
+        <w:t xml:space="preserve">06 </w:t>
+      </w:r>
+    </w:p>
+    <w:p>
+      <w:pPr>
+        <w:pStyle w:val="Code"/>
+      </w:pPr>
+      <w:r>
+        <w:t>07 x = 3.0</w:t>
+      </w:r>
+    </w:p>
+    <w:p>
+      <w:pPr>
+        <w:pStyle w:val="Code"/>
+      </w:pPr>
+      <w:r>
+        <w:t>08 y = 3.0</w:t>
+      </w:r>
+    </w:p>
+    <w:p>
+      <w:pPr>
+        <w:pStyle w:val="Code"/>
+      </w:pPr>
+      <w:r>
+        <w:t xml:space="preserve">09 </w:t>
+      </w:r>
+    </w:p>
+    <w:p>
+      <w:pPr>
+        <w:pStyle w:val="Code"/>
+      </w:pPr>
+      <w:r>
+        <w:t>10 while True:</w:t>
+      </w:r>
+    </w:p>
+    <w:p>
+      <w:pPr>
+        <w:pStyle w:val="Code"/>
+      </w:pPr>
+      <w:r>
+        <w:t xml:space="preserve">11     up = </w:t>
+      </w:r>
+      <w:proofErr w:type="spellStart"/>
+      <w:r>
+        <w:t>kit.joystick.up</w:t>
+      </w:r>
+      <w:proofErr w:type="spellEnd"/>
+    </w:p>
+    <w:p>
+      <w:pPr>
+        <w:pStyle w:val="Code"/>
+      </w:pPr>
+      <w:r>
+        <w:t xml:space="preserve">12     right = </w:t>
+      </w:r>
+      <w:proofErr w:type="spellStart"/>
+      <w:r>
+        <w:t>kit.joystick.right</w:t>
+      </w:r>
+      <w:proofErr w:type="spellEnd"/>
+    </w:p>
+    <w:p>
+      <w:pPr>
+        <w:pStyle w:val="Code"/>
+      </w:pPr>
+      <w:r>
+        <w:t>13     x = (x + right</w:t>
       </w:r>
       <w:proofErr w:type="gramStart"/>
       <w:r>
-        <w:t>hardware</w:t>
+        <w:t>)%</w:t>
+      </w:r>
+      <w:proofErr w:type="gramEnd"/>
+      <w:r>
+        <w:t>8</w:t>
+      </w:r>
+    </w:p>
+    <w:p>
+      <w:pPr>
+        <w:pStyle w:val="Code"/>
+      </w:pPr>
+      <w:r>
+        <w:t>14     y = (y + up</w:t>
+      </w:r>
+      <w:proofErr w:type="gramStart"/>
+      <w:r>
+        <w:t>)%</w:t>
+      </w:r>
+      <w:proofErr w:type="gramEnd"/>
+      <w:r>
+        <w:t>8</w:t>
+      </w:r>
+    </w:p>
+    <w:p>
+      <w:pPr>
+        <w:pStyle w:val="Code"/>
+      </w:pPr>
+      <w:r>
+        <w:t xml:space="preserve">15     </w:t>
+      </w:r>
+      <w:proofErr w:type="spellStart"/>
+      <w:proofErr w:type="gramStart"/>
+      <w:r>
+        <w:t>time.sleep</w:t>
       </w:r>
       <w:proofErr w:type="spellEnd"/>
       <w:r>
@@ -7542,165 +7787,45 @@
       </w:r>
       <w:proofErr w:type="gramEnd"/>
       <w:r>
-        <w:t>board)</w:t>
-      </w:r>
-    </w:p>
-    <w:p>
-      <w:pPr>
-        <w:pStyle w:val="Code"/>
-      </w:pPr>
-      <w:r>
-        <w:t xml:space="preserve">06 </w:t>
-      </w:r>
-    </w:p>
-    <w:p>
-      <w:pPr>
-        <w:pStyle w:val="Code"/>
-      </w:pPr>
-      <w:r>
-        <w:t>07 x = 3.0</w:t>
-      </w:r>
-    </w:p>
-    <w:p>
-      <w:pPr>
-        <w:pStyle w:val="Code"/>
-      </w:pPr>
-      <w:r>
-        <w:t>08 y = 3.0</w:t>
-      </w:r>
-    </w:p>
-    <w:p>
-      <w:pPr>
-        <w:pStyle w:val="Code"/>
-      </w:pPr>
-      <w:r>
-        <w:t xml:space="preserve">09 </w:t>
-      </w:r>
-    </w:p>
-    <w:p>
-      <w:pPr>
-        <w:pStyle w:val="Code"/>
-      </w:pPr>
-      <w:r>
-        <w:t>10 while True:</w:t>
-      </w:r>
-    </w:p>
-    <w:p>
-      <w:pPr>
-        <w:pStyle w:val="Code"/>
-      </w:pPr>
-      <w:r>
-        <w:t>11     up = (</w:t>
-      </w:r>
-      <w:proofErr w:type="spellStart"/>
-      <w:r>
-        <w:t>UD.value</w:t>
-      </w:r>
-      <w:proofErr w:type="spellEnd"/>
-      <w:r>
-        <w:t>/65536) - 0.5</w:t>
-      </w:r>
-    </w:p>
-    <w:p>
-      <w:pPr>
-        <w:pStyle w:val="Code"/>
-      </w:pPr>
-      <w:r>
-        <w:t>12     left = (</w:t>
-      </w:r>
-      <w:proofErr w:type="spellStart"/>
-      <w:r>
-        <w:t>LR.value</w:t>
-      </w:r>
-      <w:proofErr w:type="spellEnd"/>
-      <w:r>
-        <w:t>/65536) - 0.5</w:t>
-      </w:r>
-    </w:p>
-    <w:p>
-      <w:pPr>
-        <w:pStyle w:val="Code"/>
-      </w:pPr>
-      <w:r>
-        <w:t>13     x = (x + left</w:t>
-      </w:r>
+        <w:t>0.05)</w:t>
+      </w:r>
+    </w:p>
+    <w:p>
+      <w:pPr>
+        <w:pStyle w:val="Code"/>
+      </w:pPr>
+      <w:r>
+        <w:t xml:space="preserve">16     </w:t>
+      </w:r>
+      <w:proofErr w:type="spellStart"/>
       <w:proofErr w:type="gramStart"/>
       <w:r>
-        <w:t>)%</w:t>
+        <w:t>kit.matrix.fill</w:t>
+      </w:r>
+      <w:proofErr w:type="spellEnd"/>
+      <w:r>
+        <w:t>(</w:t>
       </w:r>
       <w:proofErr w:type="gramEnd"/>
       <w:r>
-        <w:t>8</w:t>
-      </w:r>
-    </w:p>
-    <w:p>
-      <w:pPr>
-        <w:pStyle w:val="Code"/>
-      </w:pPr>
-      <w:r>
-        <w:t>14     y = (y + up</w:t>
-      </w:r>
+        <w:t>0)</w:t>
+      </w:r>
+    </w:p>
+    <w:p>
+      <w:pPr>
+        <w:pStyle w:val="Code"/>
+      </w:pPr>
+      <w:r>
+        <w:t xml:space="preserve">17     </w:t>
+      </w:r>
+      <w:proofErr w:type="spellStart"/>
       <w:proofErr w:type="gramStart"/>
       <w:r>
-        <w:t>)%</w:t>
-      </w:r>
-      <w:proofErr w:type="gramEnd"/>
-      <w:r>
-        <w:t>8</w:t>
-      </w:r>
-    </w:p>
-    <w:p>
-      <w:pPr>
-        <w:pStyle w:val="Code"/>
-      </w:pPr>
-      <w:r>
-        <w:t xml:space="preserve">15     </w:t>
-      </w:r>
-      <w:proofErr w:type="spellStart"/>
-      <w:proofErr w:type="gramStart"/>
-      <w:r>
-        <w:t>time.sleep</w:t>
-      </w:r>
-      <w:proofErr w:type="spellEnd"/>
-      <w:r>
-        <w:t>(</w:t>
-      </w:r>
-      <w:proofErr w:type="gramEnd"/>
-      <w:r>
-        <w:t>0.05)</w:t>
-      </w:r>
-    </w:p>
-    <w:p>
-      <w:pPr>
-        <w:pStyle w:val="Code"/>
-      </w:pPr>
-      <w:r>
-        <w:t xml:space="preserve">16     </w:t>
-      </w:r>
-      <w:proofErr w:type="spellStart"/>
-      <w:proofErr w:type="gramStart"/>
-      <w:r>
-        <w:t>mx.fill</w:t>
-      </w:r>
-      <w:proofErr w:type="spellEnd"/>
-      <w:r>
-        <w:t>(</w:t>
-      </w:r>
-      <w:proofErr w:type="gramEnd"/>
-      <w:r>
-        <w:t>0)</w:t>
-      </w:r>
-    </w:p>
-    <w:p>
-      <w:pPr>
-        <w:pStyle w:val="Code"/>
-      </w:pPr>
-      <w:r>
-        <w:t xml:space="preserve">17     </w:t>
-      </w:r>
-      <w:proofErr w:type="gramStart"/>
-      <w:r>
-        <w:t>mx[</w:t>
+        <w:t>kit.matrix</w:t>
+      </w:r>
+      <w:proofErr w:type="spellEnd"/>
+      <w:r>
+        <w:t>[</w:t>
       </w:r>
       <w:proofErr w:type="spellStart"/>
       <w:proofErr w:type="gramEnd"/>
@@ -7736,7 +7861,7 @@
       <w:proofErr w:type="spellStart"/>
       <w:proofErr w:type="gramStart"/>
       <w:r>
-        <w:t>mx.show</w:t>
+        <w:t>kit.matrix.show</w:t>
       </w:r>
       <w:proofErr w:type="spellEnd"/>
       <w:r>
@@ -7757,7 +7882,7 @@
           <w:lang w:val="en-GB"/>
         </w:rPr>
       </w:pPr>
-      <w:bookmarkStart w:id="19" w:name="_Toc133265"/>
+      <w:bookmarkStart w:id="18" w:name="_Toc133265"/>
       <w:proofErr w:type="spellStart"/>
       <w:r>
         <w:rPr>
@@ -7772,22 +7897,25 @@
         </w:rPr>
         <w:t>Movement</w:t>
       </w:r>
-      <w:bookmarkEnd w:id="19"/>
-      <w:proofErr w:type="spellEnd"/>
-    </w:p>
-    <w:p>
-      <w:pPr>
-        <w:rPr>
-          <w:lang w:val="en-GB"/>
-        </w:rPr>
-      </w:pPr>
-    </w:p>
-    <w:p>
-      <w:pPr>
-        <w:pStyle w:val="Code"/>
-      </w:pPr>
-      <w:r>
-        <w:t>01 import board</w:t>
+      <w:bookmarkEnd w:id="18"/>
+      <w:proofErr w:type="spellEnd"/>
+    </w:p>
+    <w:p>
+      <w:pPr>
+        <w:rPr>
+          <w:lang w:val="en-GB"/>
+        </w:rPr>
+      </w:pPr>
+    </w:p>
+    <w:p>
+      <w:pPr>
+        <w:pStyle w:val="Code"/>
+      </w:pPr>
+      <w:r>
+        <w:t>0</w:t>
+      </w:r>
+      <w:r>
+        <w:t>1 import board</w:t>
       </w:r>
     </w:p>
     <w:p>
@@ -7822,17 +7950,188 @@
     <w:p>
       <w:pPr>
         <w:pStyle w:val="Code"/>
-      </w:pPr>
-      <w:r>
-        <w:t xml:space="preserve">05 mx, UD, LR, push, bf = </w:t>
-      </w:r>
-      <w:proofErr w:type="spellStart"/>
-      <w:r>
-        <w:t>tinker_kit.setup_</w:t>
+        <w:rPr>
+          <w:lang w:val="sv-SE"/>
+        </w:rPr>
+      </w:pPr>
+      <w:r>
+        <w:rPr>
+          <w:lang w:val="sv-SE"/>
+        </w:rPr>
+        <w:t xml:space="preserve">05 kit = </w:t>
+      </w:r>
+      <w:proofErr w:type="spellStart"/>
+      <w:r>
+        <w:rPr>
+          <w:lang w:val="sv-SE"/>
+        </w:rPr>
+        <w:t>tinker_kit.kit</w:t>
+      </w:r>
+      <w:proofErr w:type="spellEnd"/>
+      <w:r>
+        <w:rPr>
+          <w:lang w:val="sv-SE"/>
+        </w:rPr>
+        <w:t>(board)</w:t>
+      </w:r>
+    </w:p>
+    <w:p>
+      <w:pPr>
+        <w:pStyle w:val="Code"/>
+      </w:pPr>
+      <w:r>
+        <w:t xml:space="preserve">06 </w:t>
+      </w:r>
+    </w:p>
+    <w:p>
+      <w:pPr>
+        <w:pStyle w:val="Code"/>
+      </w:pPr>
+      <w:r>
+        <w:t>07 x = 3.0</w:t>
+      </w:r>
+    </w:p>
+    <w:p>
+      <w:pPr>
+        <w:pStyle w:val="Code"/>
+      </w:pPr>
+      <w:r>
+        <w:t>08 y = 3.0</w:t>
+      </w:r>
+    </w:p>
+    <w:p>
+      <w:pPr>
+        <w:pStyle w:val="Code"/>
+      </w:pPr>
+      <w:r>
+        <w:t xml:space="preserve">09 </w:t>
+      </w:r>
+    </w:p>
+    <w:p>
+      <w:pPr>
+        <w:pStyle w:val="Code"/>
+      </w:pPr>
+      <w:r>
+        <w:t xml:space="preserve">10 </w:t>
+      </w:r>
+      <w:proofErr w:type="spellStart"/>
+      <w:r>
+        <w:t>def</w:t>
+      </w:r>
+      <w:proofErr w:type="spellEnd"/>
+      <w:r>
+        <w:t xml:space="preserve"> </w:t>
       </w:r>
       <w:proofErr w:type="gramStart"/>
       <w:r>
-        <w:t>hardware</w:t>
+        <w:t>clamp(</w:t>
+      </w:r>
+      <w:proofErr w:type="gramEnd"/>
+      <w:r>
+        <w:t>n, smallest, largest):</w:t>
+      </w:r>
+    </w:p>
+    <w:p>
+      <w:pPr>
+        <w:pStyle w:val="Code"/>
+      </w:pPr>
+      <w:r>
+        <w:t xml:space="preserve">11     return </w:t>
+      </w:r>
+      <w:proofErr w:type="gramStart"/>
+      <w:r>
+        <w:t>max(</w:t>
+      </w:r>
+      <w:proofErr w:type="gramEnd"/>
+      <w:r>
+        <w:t>smallest, min(n, largest))</w:t>
+      </w:r>
+    </w:p>
+    <w:p>
+      <w:pPr>
+        <w:pStyle w:val="Code"/>
+      </w:pPr>
+      <w:r>
+        <w:t xml:space="preserve">12 </w:t>
+      </w:r>
+    </w:p>
+    <w:p>
+      <w:pPr>
+        <w:pStyle w:val="Code"/>
+      </w:pPr>
+      <w:r>
+        <w:t>13 while True:</w:t>
+      </w:r>
+    </w:p>
+    <w:p>
+      <w:pPr>
+        <w:pStyle w:val="Code"/>
+      </w:pPr>
+      <w:r>
+        <w:t xml:space="preserve">14     up = </w:t>
+      </w:r>
+      <w:proofErr w:type="spellStart"/>
+      <w:r>
+        <w:t>kit.joystick.up</w:t>
+      </w:r>
+      <w:proofErr w:type="spellEnd"/>
+    </w:p>
+    <w:p>
+      <w:pPr>
+        <w:pStyle w:val="Code"/>
+      </w:pPr>
+      <w:r>
+        <w:t xml:space="preserve">15     right = </w:t>
+      </w:r>
+      <w:proofErr w:type="spellStart"/>
+      <w:r>
+        <w:t>kit.joystick.right</w:t>
+      </w:r>
+      <w:proofErr w:type="spellEnd"/>
+    </w:p>
+    <w:p>
+      <w:pPr>
+        <w:pStyle w:val="Code"/>
+      </w:pPr>
+      <w:r>
+        <w:t xml:space="preserve">16     x = </w:t>
+      </w:r>
+      <w:proofErr w:type="gramStart"/>
+      <w:r>
+        <w:t>clamp(</w:t>
+      </w:r>
+      <w:proofErr w:type="gramEnd"/>
+      <w:r>
+        <w:t xml:space="preserve"> (x + right), 0, 7.5)</w:t>
+      </w:r>
+    </w:p>
+    <w:p>
+      <w:pPr>
+        <w:pStyle w:val="Code"/>
+      </w:pPr>
+      <w:r>
+        <w:t xml:space="preserve">17     y = </w:t>
+      </w:r>
+      <w:proofErr w:type="gramStart"/>
+      <w:r>
+        <w:t>clamp(</w:t>
+      </w:r>
+      <w:proofErr w:type="gramEnd"/>
+      <w:r>
+        <w:t xml:space="preserve"> (y + up), 0, 7.5)</w:t>
+      </w:r>
+    </w:p>
+    <w:p>
+      <w:pPr>
+        <w:pStyle w:val="Code"/>
+      </w:pPr>
+      <w:r>
+        <w:t xml:space="preserve">18     </w:t>
+      </w:r>
+      <w:proofErr w:type="spellStart"/>
+      <w:proofErr w:type="gramStart"/>
+      <w:r>
+        <w:t>time.sleep</w:t>
       </w:r>
       <w:proofErr w:type="spellEnd"/>
       <w:r>
@@ -7840,243 +8139,75 @@
       </w:r>
       <w:proofErr w:type="gramEnd"/>
       <w:r>
-        <w:t>board)</w:t>
-      </w:r>
-    </w:p>
-    <w:p>
-      <w:pPr>
-        <w:pStyle w:val="Code"/>
-      </w:pPr>
-      <w:r>
-        <w:t xml:space="preserve">06 </w:t>
-      </w:r>
-    </w:p>
-    <w:p>
-      <w:pPr>
-        <w:pStyle w:val="Code"/>
-      </w:pPr>
-      <w:r>
-        <w:t>07 x = 3.0</w:t>
-      </w:r>
-    </w:p>
-    <w:p>
-      <w:pPr>
-        <w:pStyle w:val="Code"/>
-      </w:pPr>
-      <w:r>
-        <w:t>08 y = 3.0</w:t>
-      </w:r>
-    </w:p>
-    <w:p>
-      <w:pPr>
-        <w:pStyle w:val="Code"/>
-      </w:pPr>
-      <w:r>
-        <w:t xml:space="preserve">09 </w:t>
-      </w:r>
-    </w:p>
-    <w:p>
-      <w:pPr>
-        <w:pStyle w:val="Code"/>
-      </w:pPr>
-      <w:r>
-        <w:t xml:space="preserve">10 </w:t>
-      </w:r>
-      <w:proofErr w:type="spellStart"/>
-      <w:r>
-        <w:t>def</w:t>
-      </w:r>
-      <w:proofErr w:type="spellEnd"/>
-      <w:r>
-        <w:t xml:space="preserve"> </w:t>
-      </w:r>
+        <w:t>0.05)</w:t>
+      </w:r>
+    </w:p>
+    <w:p>
+      <w:pPr>
+        <w:pStyle w:val="Code"/>
+      </w:pPr>
+      <w:r>
+        <w:t xml:space="preserve">19     </w:t>
+      </w:r>
+      <w:proofErr w:type="spellStart"/>
       <w:proofErr w:type="gramStart"/>
       <w:r>
-        <w:t>clamp(</w:t>
+        <w:t>kit.matrix.fill</w:t>
+      </w:r>
+      <w:proofErr w:type="spellEnd"/>
+      <w:r>
+        <w:t>(</w:t>
       </w:r>
       <w:proofErr w:type="gramEnd"/>
       <w:r>
-        <w:t>n, smallest, largest):</w:t>
-      </w:r>
-    </w:p>
-    <w:p>
-      <w:pPr>
-        <w:pStyle w:val="Code"/>
-      </w:pPr>
-      <w:r>
-        <w:t xml:space="preserve">11     return </w:t>
-      </w:r>
+        <w:t>0)</w:t>
+      </w:r>
+    </w:p>
+    <w:p>
+      <w:pPr>
+        <w:pStyle w:val="Code"/>
+      </w:pPr>
+      <w:r>
+        <w:t xml:space="preserve">20     </w:t>
+      </w:r>
+      <w:proofErr w:type="spellStart"/>
       <w:proofErr w:type="gramStart"/>
       <w:r>
-        <w:t>max(</w:t>
-      </w:r>
+        <w:t>kit.matrix</w:t>
+      </w:r>
+      <w:proofErr w:type="spellEnd"/>
+      <w:r>
+        <w:t>[</w:t>
+      </w:r>
+      <w:proofErr w:type="spellStart"/>
       <w:proofErr w:type="gramEnd"/>
       <w:r>
-        <w:t>smallest, min(n, largest))</w:t>
-      </w:r>
-    </w:p>
-    <w:p>
-      <w:pPr>
-        <w:pStyle w:val="Code"/>
-      </w:pPr>
-      <w:r>
-        <w:t xml:space="preserve">12 </w:t>
-      </w:r>
-    </w:p>
-    <w:p>
-      <w:pPr>
-        <w:pStyle w:val="Code"/>
-      </w:pPr>
-      <w:r>
-        <w:t>13 while True:</w:t>
-      </w:r>
-    </w:p>
-    <w:p>
-      <w:pPr>
-        <w:pStyle w:val="Code"/>
-      </w:pPr>
-      <w:r>
-        <w:t>14     up = (</w:t>
-      </w:r>
-      <w:proofErr w:type="spellStart"/>
-      <w:r>
-        <w:t>UD.value</w:t>
-      </w:r>
-      <w:proofErr w:type="spellEnd"/>
-      <w:r>
-        <w:t>/65536) - 0.5</w:t>
-      </w:r>
-    </w:p>
-    <w:p>
-      <w:pPr>
-        <w:pStyle w:val="Code"/>
-      </w:pPr>
-      <w:r>
-        <w:t>15     left = (</w:t>
-      </w:r>
-      <w:proofErr w:type="spellStart"/>
-      <w:r>
-        <w:t>LR.value</w:t>
-      </w:r>
-      <w:proofErr w:type="spellEnd"/>
-      <w:r>
-        <w:t>/65536) - 0.5</w:t>
-      </w:r>
-    </w:p>
-    <w:p>
-      <w:pPr>
-        <w:pStyle w:val="Code"/>
-      </w:pPr>
-      <w:r>
-        <w:t xml:space="preserve">16     x = </w:t>
-      </w:r>
+        <w:t>int</w:t>
+      </w:r>
+      <w:proofErr w:type="spellEnd"/>
+      <w:r>
+        <w:t>(x),</w:t>
+      </w:r>
+      <w:proofErr w:type="spellStart"/>
+      <w:r>
+        <w:t>int</w:t>
+      </w:r>
+      <w:proofErr w:type="spellEnd"/>
+      <w:r>
+        <w:t>(y)] = 1</w:t>
+      </w:r>
+    </w:p>
+    <w:p>
+      <w:pPr>
+        <w:pStyle w:val="Code"/>
+      </w:pPr>
+      <w:r>
+        <w:t xml:space="preserve">21     </w:t>
+      </w:r>
+      <w:proofErr w:type="spellStart"/>
       <w:proofErr w:type="gramStart"/>
       <w:r>
-        <w:t>clamp(</w:t>
-      </w:r>
-      <w:proofErr w:type="gramEnd"/>
-      <w:r>
-        <w:t xml:space="preserve"> (x + left), 0, 7)</w:t>
-      </w:r>
-    </w:p>
-    <w:p>
-      <w:pPr>
-        <w:pStyle w:val="Code"/>
-      </w:pPr>
-      <w:r>
-        <w:t xml:space="preserve">17     y = </w:t>
-      </w:r>
-      <w:proofErr w:type="gramStart"/>
-      <w:r>
-        <w:t>clamp(</w:t>
-      </w:r>
-      <w:proofErr w:type="gramEnd"/>
-      <w:r>
-        <w:t xml:space="preserve"> (y + up), 0, 7)</w:t>
-      </w:r>
-    </w:p>
-    <w:p>
-      <w:pPr>
-        <w:pStyle w:val="Code"/>
-      </w:pPr>
-      <w:r>
-        <w:t xml:space="preserve">18     </w:t>
-      </w:r>
-      <w:proofErr w:type="spellStart"/>
-      <w:proofErr w:type="gramStart"/>
-      <w:r>
-        <w:t>time.sleep</w:t>
-      </w:r>
-      <w:proofErr w:type="spellEnd"/>
-      <w:r>
-        <w:t>(</w:t>
-      </w:r>
-      <w:proofErr w:type="gramEnd"/>
-      <w:r>
-        <w:t>0.05)</w:t>
-      </w:r>
-    </w:p>
-    <w:p>
-      <w:pPr>
-        <w:pStyle w:val="Code"/>
-      </w:pPr>
-      <w:r>
-        <w:t xml:space="preserve">19     </w:t>
-      </w:r>
-      <w:proofErr w:type="spellStart"/>
-      <w:proofErr w:type="gramStart"/>
-      <w:r>
-        <w:t>mx.fill</w:t>
-      </w:r>
-      <w:proofErr w:type="spellEnd"/>
-      <w:r>
-        <w:t>(</w:t>
-      </w:r>
-      <w:proofErr w:type="gramEnd"/>
-      <w:r>
-        <w:t>0)</w:t>
-      </w:r>
-    </w:p>
-    <w:p>
-      <w:pPr>
-        <w:pStyle w:val="Code"/>
-      </w:pPr>
-      <w:r>
-        <w:t xml:space="preserve">20     </w:t>
-      </w:r>
-      <w:proofErr w:type="gramStart"/>
-      <w:r>
-        <w:t>mx[</w:t>
-      </w:r>
-      <w:proofErr w:type="spellStart"/>
-      <w:proofErr w:type="gramEnd"/>
-      <w:r>
-        <w:t>int</w:t>
-      </w:r>
-      <w:proofErr w:type="spellEnd"/>
-      <w:r>
-        <w:t>(x),</w:t>
-      </w:r>
-      <w:proofErr w:type="spellStart"/>
-      <w:r>
-        <w:t>int</w:t>
-      </w:r>
-      <w:proofErr w:type="spellEnd"/>
-      <w:r>
-        <w:t>(y)] = 1</w:t>
-      </w:r>
-    </w:p>
-    <w:p>
-      <w:pPr>
-        <w:pStyle w:val="Code"/>
-      </w:pPr>
-      <w:r>
-        <w:t xml:space="preserve">21     </w:t>
-      </w:r>
-      <w:proofErr w:type="spellStart"/>
-      <w:proofErr w:type="gramStart"/>
-      <w:r>
-        <w:t>mx.show</w:t>
+        <w:t>kit.matrix.show</w:t>
       </w:r>
       <w:proofErr w:type="spellEnd"/>
       <w:r>
@@ -8104,7 +8235,7 @@
           <w:lang w:val="en-GB"/>
         </w:rPr>
       </w:pPr>
-      <w:bookmarkStart w:id="20" w:name="_Toc133266"/>
+      <w:bookmarkStart w:id="19" w:name="_Toc133266"/>
       <w:proofErr w:type="spellStart"/>
       <w:r>
         <w:rPr>
@@ -8119,107 +8250,409 @@
         </w:rPr>
         <w:t>Yellow</w:t>
       </w:r>
+      <w:bookmarkEnd w:id="19"/>
+      <w:proofErr w:type="spellEnd"/>
+    </w:p>
+    <w:p>
+      <w:pPr>
+        <w:rPr>
+          <w:lang w:val="en-GB"/>
+        </w:rPr>
+      </w:pPr>
+    </w:p>
+    <w:p>
+      <w:pPr>
+        <w:pStyle w:val="Code"/>
+      </w:pPr>
+      <w:r>
+        <w:t>01 import board</w:t>
+      </w:r>
+    </w:p>
+    <w:p>
+      <w:pPr>
+        <w:pStyle w:val="Code"/>
+      </w:pPr>
+      <w:r>
+        <w:t xml:space="preserve">02 import </w:t>
+      </w:r>
+      <w:proofErr w:type="spellStart"/>
+      <w:r>
+        <w:t>tinker_kit</w:t>
+      </w:r>
+      <w:proofErr w:type="spellEnd"/>
+    </w:p>
+    <w:p>
+      <w:pPr>
+        <w:pStyle w:val="Code"/>
+      </w:pPr>
+      <w:r>
+        <w:t>03 import time</w:t>
+      </w:r>
+    </w:p>
+    <w:p>
+      <w:pPr>
+        <w:pStyle w:val="Code"/>
+        <w:rPr>
+          <w:lang w:val="sv-SE"/>
+        </w:rPr>
+      </w:pPr>
+      <w:r>
+        <w:rPr>
+          <w:lang w:val="sv-SE"/>
+        </w:rPr>
+        <w:t xml:space="preserve">04 </w:t>
+      </w:r>
+    </w:p>
+    <w:p>
+      <w:pPr>
+        <w:pStyle w:val="Code"/>
+        <w:rPr>
+          <w:lang w:val="sv-SE"/>
+        </w:rPr>
+      </w:pPr>
+      <w:r>
+        <w:rPr>
+          <w:lang w:val="sv-SE"/>
+        </w:rPr>
+        <w:t>05 kit = tinker_kit.kit(board)</w:t>
+      </w:r>
+    </w:p>
+    <w:p>
+      <w:pPr>
+        <w:pStyle w:val="Code"/>
+      </w:pPr>
+      <w:r>
+        <w:t xml:space="preserve">06 </w:t>
+      </w:r>
+      <w:bookmarkStart w:id="20" w:name="_GoBack"/>
       <w:bookmarkEnd w:id="20"/>
-      <w:proofErr w:type="spellEnd"/>
-    </w:p>
-    <w:p>
-      <w:pPr>
-        <w:rPr>
-          <w:lang w:val="en-GB"/>
-        </w:rPr>
-      </w:pPr>
-    </w:p>
-    <w:p>
-      <w:pPr>
-        <w:pStyle w:val="Code"/>
-      </w:pPr>
-      <w:r>
-        <w:t>01 import board</w:t>
-      </w:r>
-    </w:p>
-    <w:p>
-      <w:pPr>
-        <w:pStyle w:val="Code"/>
-      </w:pPr>
-      <w:r>
-        <w:t xml:space="preserve">02 import </w:t>
-      </w:r>
-      <w:proofErr w:type="spellStart"/>
-      <w:r>
-        <w:t>tinker_kit</w:t>
-      </w:r>
-      <w:proofErr w:type="spellEnd"/>
-    </w:p>
-    <w:p>
-      <w:pPr>
-        <w:pStyle w:val="Code"/>
-      </w:pPr>
-      <w:r>
-        <w:t>03 import time</w:t>
-      </w:r>
-    </w:p>
-    <w:p>
-      <w:pPr>
-        <w:pStyle w:val="Code"/>
-      </w:pPr>
-      <w:r>
-        <w:t xml:space="preserve">04 </w:t>
-      </w:r>
-    </w:p>
-    <w:p>
-      <w:pPr>
-        <w:pStyle w:val="Code"/>
-      </w:pPr>
-      <w:r>
-        <w:t xml:space="preserve">05 mx, UD, LR, push, bf = </w:t>
-      </w:r>
-      <w:proofErr w:type="spellStart"/>
-      <w:r>
-        <w:t>tinker_kit.setup_</w:t>
+    </w:p>
+    <w:p>
+      <w:pPr>
+        <w:pStyle w:val="Code"/>
+      </w:pPr>
+      <w:r>
+        <w:t>07 x = 3.0</w:t>
+      </w:r>
+    </w:p>
+    <w:p>
+      <w:pPr>
+        <w:pStyle w:val="Code"/>
+      </w:pPr>
+      <w:r>
+        <w:t>08 y = 3.0</w:t>
+      </w:r>
+    </w:p>
+    <w:p>
+      <w:pPr>
+        <w:pStyle w:val="Code"/>
+      </w:pPr>
+      <w:r>
+        <w:t xml:space="preserve">09 </w:t>
+      </w:r>
+      <w:proofErr w:type="spellStart"/>
+      <w:r>
+        <w:t>x_old</w:t>
+      </w:r>
+      <w:proofErr w:type="spellEnd"/>
+      <w:r>
+        <w:t xml:space="preserve"> = 3.0</w:t>
+      </w:r>
+    </w:p>
+    <w:p>
+      <w:pPr>
+        <w:pStyle w:val="Code"/>
+      </w:pPr>
+      <w:r>
+        <w:t xml:space="preserve">10 </w:t>
+      </w:r>
+      <w:proofErr w:type="spellStart"/>
+      <w:r>
+        <w:t>y_old</w:t>
+      </w:r>
+      <w:proofErr w:type="spellEnd"/>
+      <w:r>
+        <w:t xml:space="preserve"> = 3.0</w:t>
+      </w:r>
+    </w:p>
+    <w:p>
+      <w:pPr>
+        <w:pStyle w:val="Code"/>
+      </w:pPr>
+      <w:r>
+        <w:t>11 paint = False</w:t>
+      </w:r>
+    </w:p>
+    <w:p>
+      <w:pPr>
+        <w:pStyle w:val="Code"/>
+      </w:pPr>
+      <w:r>
+        <w:t xml:space="preserve">12 </w:t>
+      </w:r>
+    </w:p>
+    <w:p>
+      <w:pPr>
+        <w:pStyle w:val="Code"/>
+      </w:pPr>
+      <w:r>
+        <w:t xml:space="preserve">13 </w:t>
+      </w:r>
+      <w:proofErr w:type="spellStart"/>
+      <w:r>
+        <w:t>def</w:t>
+      </w:r>
+      <w:proofErr w:type="spellEnd"/>
+      <w:r>
+        <w:t xml:space="preserve"> </w:t>
       </w:r>
       <w:proofErr w:type="gramStart"/>
       <w:r>
-        <w:t>hardware</w:t>
+        <w:t>clamp(</w:t>
+      </w:r>
+      <w:proofErr w:type="gramEnd"/>
+      <w:r>
+        <w:t>n, smallest, largest):</w:t>
+      </w:r>
+    </w:p>
+    <w:p>
+      <w:pPr>
+        <w:pStyle w:val="Code"/>
+      </w:pPr>
+      <w:r>
+        <w:t xml:space="preserve">14     return </w:t>
+      </w:r>
+      <w:proofErr w:type="gramStart"/>
+      <w:r>
+        <w:t>max(</w:t>
+      </w:r>
+      <w:proofErr w:type="gramEnd"/>
+      <w:r>
+        <w:t>smallest, min(n, largest))</w:t>
+      </w:r>
+    </w:p>
+    <w:p>
+      <w:pPr>
+        <w:pStyle w:val="Code"/>
+      </w:pPr>
+      <w:r>
+        <w:t xml:space="preserve">15 </w:t>
+      </w:r>
+    </w:p>
+    <w:p>
+      <w:pPr>
+        <w:pStyle w:val="Code"/>
+      </w:pPr>
+      <w:r>
+        <w:t>16 while True:</w:t>
+      </w:r>
+    </w:p>
+    <w:p>
+      <w:pPr>
+        <w:pStyle w:val="Code"/>
+      </w:pPr>
+      <w:r>
+        <w:t xml:space="preserve">17     paint = paint or </w:t>
+      </w:r>
+      <w:proofErr w:type="spellStart"/>
+      <w:r>
+        <w:t>kit.joystick.push</w:t>
+      </w:r>
+      <w:proofErr w:type="spellEnd"/>
+    </w:p>
+    <w:p>
+      <w:pPr>
+        <w:pStyle w:val="Code"/>
+      </w:pPr>
+      <w:r>
+        <w:t xml:space="preserve">18     up = </w:t>
+      </w:r>
+      <w:proofErr w:type="spellStart"/>
+      <w:r>
+        <w:t>kit.joystick.up</w:t>
+      </w:r>
+      <w:proofErr w:type="spellEnd"/>
+    </w:p>
+    <w:p>
+      <w:pPr>
+        <w:pStyle w:val="Code"/>
+      </w:pPr>
+      <w:r>
+        <w:t xml:space="preserve">19     right = </w:t>
+      </w:r>
+      <w:proofErr w:type="spellStart"/>
+      <w:r>
+        <w:t>kit.joystick.right</w:t>
+      </w:r>
+      <w:proofErr w:type="spellEnd"/>
+    </w:p>
+    <w:p>
+      <w:pPr>
+        <w:pStyle w:val="Code"/>
+      </w:pPr>
+      <w:r>
+        <w:t xml:space="preserve">20     x = </w:t>
+      </w:r>
+      <w:proofErr w:type="gramStart"/>
+      <w:r>
+        <w:t>clamp(</w:t>
+      </w:r>
+      <w:proofErr w:type="gramEnd"/>
+      <w:r>
+        <w:t xml:space="preserve"> (x + right), 0, 7.5)</w:t>
+      </w:r>
+    </w:p>
+    <w:p>
+      <w:pPr>
+        <w:pStyle w:val="Code"/>
+      </w:pPr>
+      <w:r>
+        <w:t xml:space="preserve">21     y = </w:t>
+      </w:r>
+      <w:proofErr w:type="gramStart"/>
+      <w:r>
+        <w:t>clamp(</w:t>
+      </w:r>
+      <w:proofErr w:type="gramEnd"/>
+      <w:r>
+        <w:t xml:space="preserve"> (y + up), 0, 7.5)</w:t>
+      </w:r>
+    </w:p>
+    <w:p>
+      <w:pPr>
+        <w:pStyle w:val="Code"/>
+      </w:pPr>
+      <w:r>
+        <w:t xml:space="preserve">22     </w:t>
+      </w:r>
+      <w:proofErr w:type="spellStart"/>
+      <w:proofErr w:type="gramStart"/>
+      <w:r>
+        <w:t>kit.matrix</w:t>
+      </w:r>
+      <w:proofErr w:type="spellEnd"/>
+      <w:r>
+        <w:t>[</w:t>
+      </w:r>
+      <w:proofErr w:type="spellStart"/>
+      <w:proofErr w:type="gramEnd"/>
+      <w:r>
+        <w:t>int</w:t>
+      </w:r>
+      <w:proofErr w:type="spellEnd"/>
+      <w:r>
+        <w:t>(x),</w:t>
+      </w:r>
+      <w:proofErr w:type="spellStart"/>
+      <w:r>
+        <w:t>int</w:t>
+      </w:r>
+      <w:proofErr w:type="spellEnd"/>
+      <w:r>
+        <w:t>(y)] = 1</w:t>
+      </w:r>
+    </w:p>
+    <w:p>
+      <w:pPr>
+        <w:pStyle w:val="Code"/>
+      </w:pPr>
+      <w:r>
+        <w:t xml:space="preserve">23     if </w:t>
+      </w:r>
+      <w:proofErr w:type="spellStart"/>
+      <w:r>
+        <w:t>int</w:t>
+      </w:r>
+      <w:proofErr w:type="spellEnd"/>
+      <w:r>
+        <w:t>(x</w:t>
+      </w:r>
+      <w:proofErr w:type="gramStart"/>
+      <w:r>
+        <w:t>) !</w:t>
+      </w:r>
+      <w:proofErr w:type="gramEnd"/>
+      <w:r>
+        <w:t xml:space="preserve">= </w:t>
+      </w:r>
+      <w:proofErr w:type="spellStart"/>
+      <w:r>
+        <w:t>int</w:t>
       </w:r>
       <w:proofErr w:type="spellEnd"/>
       <w:r>
         <w:t>(</w:t>
       </w:r>
+      <w:proofErr w:type="spellStart"/>
+      <w:r>
+        <w:t>x_old</w:t>
+      </w:r>
+      <w:proofErr w:type="spellEnd"/>
+      <w:r>
+        <w:t xml:space="preserve">) or </w:t>
+      </w:r>
+      <w:proofErr w:type="spellStart"/>
+      <w:r>
+        <w:t>int</w:t>
+      </w:r>
+      <w:proofErr w:type="spellEnd"/>
+      <w:r>
+        <w:t xml:space="preserve">(y) != </w:t>
+      </w:r>
+      <w:proofErr w:type="spellStart"/>
+      <w:r>
+        <w:t>int</w:t>
+      </w:r>
+      <w:proofErr w:type="spellEnd"/>
+      <w:r>
+        <w:t>(</w:t>
+      </w:r>
+      <w:proofErr w:type="spellStart"/>
+      <w:r>
+        <w:t>y_old</w:t>
+      </w:r>
+      <w:proofErr w:type="spellEnd"/>
+      <w:r>
+        <w:t>):</w:t>
+      </w:r>
+    </w:p>
+    <w:p>
+      <w:pPr>
+        <w:pStyle w:val="Code"/>
+      </w:pPr>
+      <w:r>
+        <w:t xml:space="preserve">24         if </w:t>
+      </w:r>
+      <w:proofErr w:type="gramStart"/>
+      <w:r>
+        <w:t>paint :</w:t>
+      </w:r>
       <w:proofErr w:type="gramEnd"/>
-      <w:r>
-        <w:t>board)</w:t>
-      </w:r>
-    </w:p>
-    <w:p>
-      <w:pPr>
-        <w:pStyle w:val="Code"/>
-      </w:pPr>
-      <w:r>
-        <w:t xml:space="preserve">06 </w:t>
-      </w:r>
-    </w:p>
-    <w:p>
-      <w:pPr>
-        <w:pStyle w:val="Code"/>
-      </w:pPr>
-      <w:r>
-        <w:t>07 x = 3.0</w:t>
-      </w:r>
-    </w:p>
-    <w:p>
-      <w:pPr>
-        <w:pStyle w:val="Code"/>
-      </w:pPr>
-      <w:r>
-        <w:t>08 y = 3.0</w:t>
-      </w:r>
-    </w:p>
-    <w:p>
-      <w:pPr>
-        <w:pStyle w:val="Code"/>
-      </w:pPr>
-      <w:r>
-        <w:t xml:space="preserve">09 </w:t>
+    </w:p>
+    <w:p>
+      <w:pPr>
+        <w:pStyle w:val="Code"/>
+      </w:pPr>
+      <w:r>
+        <w:t xml:space="preserve">25             </w:t>
+      </w:r>
+      <w:proofErr w:type="spellStart"/>
+      <w:proofErr w:type="gramStart"/>
+      <w:r>
+        <w:t>kit.matrix</w:t>
+      </w:r>
+      <w:proofErr w:type="spellEnd"/>
+      <w:r>
+        <w:t>[</w:t>
+      </w:r>
+      <w:proofErr w:type="spellStart"/>
+      <w:proofErr w:type="gramEnd"/>
+      <w:r>
+        <w:t>int</w:t>
+      </w:r>
+      <w:proofErr w:type="spellEnd"/>
+      <w:r>
+        <w:t>(</w:t>
       </w:r>
       <w:proofErr w:type="spellStart"/>
       <w:r>
@@ -8227,15 +8660,15 @@
       </w:r>
       <w:proofErr w:type="spellEnd"/>
       <w:r>
-        <w:t xml:space="preserve"> = 3.0</w:t>
-      </w:r>
-    </w:p>
-    <w:p>
-      <w:pPr>
-        <w:pStyle w:val="Code"/>
-      </w:pPr>
-      <w:r>
-        <w:t xml:space="preserve">10 </w:t>
+        <w:t xml:space="preserve">), </w:t>
+      </w:r>
+      <w:proofErr w:type="spellStart"/>
+      <w:r>
+        <w:t>int</w:t>
+      </w:r>
+      <w:proofErr w:type="spellEnd"/>
+      <w:r>
+        <w:t>(</w:t>
       </w:r>
       <w:proofErr w:type="spellStart"/>
       <w:r>
@@ -8243,381 +8676,86 @@
       </w:r>
       <w:proofErr w:type="spellEnd"/>
       <w:r>
-        <w:t xml:space="preserve"> = 3.0</w:t>
-      </w:r>
-    </w:p>
-    <w:p>
-      <w:pPr>
-        <w:pStyle w:val="Code"/>
-      </w:pPr>
-      <w:r>
-        <w:t>11 paint = False</w:t>
-      </w:r>
-    </w:p>
-    <w:p>
-      <w:pPr>
-        <w:pStyle w:val="Code"/>
-      </w:pPr>
-      <w:r>
-        <w:t xml:space="preserve">12 </w:t>
-      </w:r>
-    </w:p>
-    <w:p>
-      <w:pPr>
-        <w:pStyle w:val="Code"/>
-      </w:pPr>
-      <w:r>
-        <w:t xml:space="preserve">13 </w:t>
-      </w:r>
-      <w:proofErr w:type="spellStart"/>
-      <w:r>
-        <w:t>def</w:t>
-      </w:r>
-      <w:proofErr w:type="spellEnd"/>
-      <w:r>
-        <w:t xml:space="preserve"> </w:t>
-      </w:r>
+        <w:t>)] = 1</w:t>
+      </w:r>
+    </w:p>
+    <w:p>
+      <w:pPr>
+        <w:pStyle w:val="Code"/>
+      </w:pPr>
+      <w:r>
+        <w:t>26             paint = False</w:t>
+      </w:r>
+    </w:p>
+    <w:p>
+      <w:pPr>
+        <w:pStyle w:val="Code"/>
+      </w:pPr>
+      <w:r>
+        <w:t>27         else:</w:t>
+      </w:r>
+    </w:p>
+    <w:p>
+      <w:pPr>
+        <w:pStyle w:val="Code"/>
+      </w:pPr>
+      <w:r>
+        <w:t xml:space="preserve">28             </w:t>
+      </w:r>
+      <w:proofErr w:type="spellStart"/>
       <w:proofErr w:type="gramStart"/>
       <w:r>
-        <w:t>clamp(</w:t>
-      </w:r>
+        <w:t>kit.matrix</w:t>
+      </w:r>
+      <w:proofErr w:type="spellEnd"/>
+      <w:r>
+        <w:t>[</w:t>
+      </w:r>
+      <w:proofErr w:type="spellStart"/>
       <w:proofErr w:type="gramEnd"/>
       <w:r>
-        <w:t>n, smallest, largest):</w:t>
-      </w:r>
-    </w:p>
-    <w:p>
-      <w:pPr>
-        <w:pStyle w:val="Code"/>
-      </w:pPr>
-      <w:r>
-        <w:t xml:space="preserve">14     return </w:t>
-      </w:r>
+        <w:t>int</w:t>
+      </w:r>
+      <w:proofErr w:type="spellEnd"/>
+      <w:r>
+        <w:t>(</w:t>
+      </w:r>
+      <w:proofErr w:type="spellStart"/>
+      <w:r>
+        <w:t>x_old</w:t>
+      </w:r>
+      <w:proofErr w:type="spellEnd"/>
+      <w:r>
+        <w:t xml:space="preserve">), </w:t>
+      </w:r>
+      <w:proofErr w:type="spellStart"/>
+      <w:r>
+        <w:t>int</w:t>
+      </w:r>
+      <w:proofErr w:type="spellEnd"/>
+      <w:r>
+        <w:t>(</w:t>
+      </w:r>
+      <w:proofErr w:type="spellStart"/>
+      <w:r>
+        <w:t>y_old</w:t>
+      </w:r>
+      <w:proofErr w:type="spellEnd"/>
+      <w:r>
+        <w:t>)] = 0</w:t>
+      </w:r>
+    </w:p>
+    <w:p>
+      <w:pPr>
+        <w:pStyle w:val="Code"/>
+      </w:pPr>
+      <w:r>
+        <w:t xml:space="preserve">29     </w:t>
+      </w:r>
+      <w:proofErr w:type="spellStart"/>
       <w:proofErr w:type="gramStart"/>
       <w:r>
-        <w:t>max(</w:t>
-      </w:r>
-      <w:proofErr w:type="gramEnd"/>
-      <w:r>
-        <w:t>smallest, min(n, largest))</w:t>
-      </w:r>
-    </w:p>
-    <w:p>
-      <w:pPr>
-        <w:pStyle w:val="Code"/>
-      </w:pPr>
-      <w:r>
-        <w:t xml:space="preserve">15 </w:t>
-      </w:r>
-    </w:p>
-    <w:p>
-      <w:pPr>
-        <w:pStyle w:val="Code"/>
-      </w:pPr>
-      <w:r>
-        <w:t>16 while True:</w:t>
-      </w:r>
-    </w:p>
-    <w:p>
-      <w:pPr>
-        <w:pStyle w:val="Code"/>
-      </w:pPr>
-      <w:r>
-        <w:t xml:space="preserve">17     paint = paint or not </w:t>
-      </w:r>
-      <w:proofErr w:type="spellStart"/>
-      <w:r>
-        <w:t>push.value</w:t>
-      </w:r>
-      <w:proofErr w:type="spellEnd"/>
-    </w:p>
-    <w:p>
-      <w:pPr>
-        <w:pStyle w:val="Code"/>
-      </w:pPr>
-      <w:r>
-        <w:t>18     up = (</w:t>
-      </w:r>
-      <w:proofErr w:type="spellStart"/>
-      <w:r>
-        <w:t>UD.value</w:t>
-      </w:r>
-      <w:proofErr w:type="spellEnd"/>
-      <w:r>
-        <w:t>/65536) - 0.5</w:t>
-      </w:r>
-    </w:p>
-    <w:p>
-      <w:pPr>
-        <w:pStyle w:val="Code"/>
-      </w:pPr>
-      <w:r>
-        <w:t>19     left = (</w:t>
-      </w:r>
-      <w:proofErr w:type="spellStart"/>
-      <w:r>
-        <w:t>LR.value</w:t>
-      </w:r>
-      <w:proofErr w:type="spellEnd"/>
-      <w:r>
-        <w:t>/65536) - 0.5</w:t>
-      </w:r>
-    </w:p>
-    <w:p>
-      <w:pPr>
-        <w:pStyle w:val="Code"/>
-      </w:pPr>
-      <w:r>
-        <w:t xml:space="preserve">20     x = </w:t>
-      </w:r>
-      <w:proofErr w:type="gramStart"/>
-      <w:r>
-        <w:t>clamp(</w:t>
-      </w:r>
-      <w:proofErr w:type="gramEnd"/>
-      <w:r>
-        <w:t xml:space="preserve"> (x + left), 0, 7)</w:t>
-      </w:r>
-    </w:p>
-    <w:p>
-      <w:pPr>
-        <w:pStyle w:val="Code"/>
-      </w:pPr>
-      <w:r>
-        <w:t xml:space="preserve">21     y = </w:t>
-      </w:r>
-      <w:proofErr w:type="gramStart"/>
-      <w:r>
-        <w:t>clamp(</w:t>
-      </w:r>
-      <w:proofErr w:type="gramEnd"/>
-      <w:r>
-        <w:t xml:space="preserve"> (y + up), 0, 7)</w:t>
-      </w:r>
-    </w:p>
-    <w:p>
-      <w:pPr>
-        <w:pStyle w:val="Code"/>
-      </w:pPr>
-      <w:r>
-        <w:t xml:space="preserve">22     </w:t>
-      </w:r>
-      <w:proofErr w:type="gramStart"/>
-      <w:r>
-        <w:t>mx[</w:t>
-      </w:r>
-      <w:proofErr w:type="spellStart"/>
-      <w:proofErr w:type="gramEnd"/>
-      <w:r>
-        <w:t>int</w:t>
-      </w:r>
-      <w:proofErr w:type="spellEnd"/>
-      <w:r>
-        <w:t>(x),</w:t>
-      </w:r>
-      <w:proofErr w:type="spellStart"/>
-      <w:r>
-        <w:t>int</w:t>
-      </w:r>
-      <w:proofErr w:type="spellEnd"/>
-      <w:r>
-        <w:t>(y)] = 1</w:t>
-      </w:r>
-    </w:p>
-    <w:p>
-      <w:pPr>
-        <w:pStyle w:val="Code"/>
-      </w:pPr>
-      <w:r>
-        <w:t xml:space="preserve">23     if </w:t>
-      </w:r>
-      <w:proofErr w:type="spellStart"/>
-      <w:r>
-        <w:t>int</w:t>
-      </w:r>
-      <w:proofErr w:type="spellEnd"/>
-      <w:r>
-        <w:t>(x</w:t>
-      </w:r>
-      <w:proofErr w:type="gramStart"/>
-      <w:r>
-        <w:t>) !</w:t>
-      </w:r>
-      <w:proofErr w:type="gramEnd"/>
-      <w:r>
-        <w:t xml:space="preserve">= </w:t>
-      </w:r>
-      <w:proofErr w:type="spellStart"/>
-      <w:r>
-        <w:t>int</w:t>
-      </w:r>
-      <w:proofErr w:type="spellEnd"/>
-      <w:r>
-        <w:t>(</w:t>
-      </w:r>
-      <w:proofErr w:type="spellStart"/>
-      <w:r>
-        <w:t>x_old</w:t>
-      </w:r>
-      <w:proofErr w:type="spellEnd"/>
-      <w:r>
-        <w:t xml:space="preserve">) or </w:t>
-      </w:r>
-      <w:proofErr w:type="spellStart"/>
-      <w:r>
-        <w:t>int</w:t>
-      </w:r>
-      <w:proofErr w:type="spellEnd"/>
-      <w:r>
-        <w:t xml:space="preserve">(y) != </w:t>
-      </w:r>
-      <w:proofErr w:type="spellStart"/>
-      <w:r>
-        <w:t>int</w:t>
-      </w:r>
-      <w:proofErr w:type="spellEnd"/>
-      <w:r>
-        <w:t>(</w:t>
-      </w:r>
-      <w:proofErr w:type="spellStart"/>
-      <w:r>
-        <w:t>y_old</w:t>
-      </w:r>
-      <w:proofErr w:type="spellEnd"/>
-      <w:r>
-        <w:t>):</w:t>
-      </w:r>
-    </w:p>
-    <w:p>
-      <w:pPr>
-        <w:pStyle w:val="Code"/>
-      </w:pPr>
-      <w:r>
-        <w:t xml:space="preserve">24         if </w:t>
-      </w:r>
-      <w:proofErr w:type="gramStart"/>
-      <w:r>
-        <w:t>paint :</w:t>
-      </w:r>
-      <w:proofErr w:type="gramEnd"/>
-    </w:p>
-    <w:p>
-      <w:pPr>
-        <w:pStyle w:val="Code"/>
-      </w:pPr>
-      <w:r>
-        <w:t xml:space="preserve">25             </w:t>
-      </w:r>
-      <w:proofErr w:type="gramStart"/>
-      <w:r>
-        <w:t>mx[</w:t>
-      </w:r>
-      <w:proofErr w:type="spellStart"/>
-      <w:proofErr w:type="gramEnd"/>
-      <w:r>
-        <w:t>int</w:t>
-      </w:r>
-      <w:proofErr w:type="spellEnd"/>
-      <w:r>
-        <w:t>(</w:t>
-      </w:r>
-      <w:proofErr w:type="spellStart"/>
-      <w:r>
-        <w:t>x_old</w:t>
-      </w:r>
-      <w:proofErr w:type="spellEnd"/>
-      <w:r>
-        <w:t xml:space="preserve">), </w:t>
-      </w:r>
-      <w:proofErr w:type="spellStart"/>
-      <w:r>
-        <w:t>int</w:t>
-      </w:r>
-      <w:proofErr w:type="spellEnd"/>
-      <w:r>
-        <w:t>(</w:t>
-      </w:r>
-      <w:proofErr w:type="spellStart"/>
-      <w:r>
-        <w:t>y_old</w:t>
-      </w:r>
-      <w:proofErr w:type="spellEnd"/>
-      <w:r>
-        <w:t>)] = 1</w:t>
-      </w:r>
-    </w:p>
-    <w:p>
-      <w:pPr>
-        <w:pStyle w:val="Code"/>
-      </w:pPr>
-      <w:r>
-        <w:t>26             paint = False</w:t>
-      </w:r>
-    </w:p>
-    <w:p>
-      <w:pPr>
-        <w:pStyle w:val="Code"/>
-      </w:pPr>
-      <w:r>
-        <w:t>27         else:</w:t>
-      </w:r>
-    </w:p>
-    <w:p>
-      <w:pPr>
-        <w:pStyle w:val="Code"/>
-      </w:pPr>
-      <w:r>
-        <w:t xml:space="preserve">28             </w:t>
-      </w:r>
-      <w:proofErr w:type="gramStart"/>
-      <w:r>
-        <w:t>mx[</w:t>
-      </w:r>
-      <w:proofErr w:type="spellStart"/>
-      <w:proofErr w:type="gramEnd"/>
-      <w:r>
-        <w:t>int</w:t>
-      </w:r>
-      <w:proofErr w:type="spellEnd"/>
-      <w:r>
-        <w:t>(</w:t>
-      </w:r>
-      <w:proofErr w:type="spellStart"/>
-      <w:r>
-        <w:t>x_old</w:t>
-      </w:r>
-      <w:proofErr w:type="spellEnd"/>
-      <w:r>
-        <w:t xml:space="preserve">), </w:t>
-      </w:r>
-      <w:proofErr w:type="spellStart"/>
-      <w:r>
-        <w:t>int</w:t>
-      </w:r>
-      <w:proofErr w:type="spellEnd"/>
-      <w:r>
-        <w:t>(</w:t>
-      </w:r>
-      <w:proofErr w:type="spellStart"/>
-      <w:r>
-        <w:t>y_old</w:t>
-      </w:r>
-      <w:proofErr w:type="spellEnd"/>
-      <w:r>
-        <w:t>)] = 0</w:t>
-      </w:r>
-    </w:p>
-    <w:p>
-      <w:pPr>
-        <w:pStyle w:val="Code"/>
-      </w:pPr>
-      <w:r>
-        <w:t xml:space="preserve">29     </w:t>
-      </w:r>
-      <w:proofErr w:type="spellStart"/>
-      <w:proofErr w:type="gramStart"/>
-      <w:r>
-        <w:t>mx.show</w:t>
+        <w:t>kit.matrix.show</w:t>
       </w:r>
       <w:proofErr w:type="spellEnd"/>
       <w:r>
@@ -10505,7 +10643,7 @@
 </file>
 
 <file path=customXml/itemProps1.xml><?xml version="1.0" encoding="utf-8"?>
-<ds:datastoreItem xmlns:ds="http://schemas.openxmlformats.org/officeDocument/2006/customXml" ds:itemID="{D9B51166-87EF-40EE-8DE9-18A8963E7E88}">
+<ds:datastoreItem xmlns:ds="http://schemas.openxmlformats.org/officeDocument/2006/customXml" ds:itemID="{A5505627-6C4E-4B75-822A-B0714DDC22C6}">
   <ds:schemaRefs>
     <ds:schemaRef ds:uri="http://schemas.openxmlformats.org/officeDocument/2006/bibliography"/>
   </ds:schemaRefs>

</xml_diff>

<commit_message>
update after first pilot
</commit_message>
<xml_diff>
--- a/Docs/LearnToCode-CompleteGuide.docx
+++ b/Docs/LearnToCode-CompleteGuide.docx
@@ -15,12 +15,14 @@
         </w:rPr>
         <w:t xml:space="preserve">Learn to </w:t>
       </w:r>
+      <w:proofErr w:type="gramStart"/>
       <w:r>
         <w:rPr>
           <w:lang w:val="en-GB"/>
         </w:rPr>
         <w:t>Code  -</w:t>
       </w:r>
+      <w:proofErr w:type="gramEnd"/>
       <w:r>
         <w:rPr>
           <w:lang w:val="en-GB"/>
@@ -575,8 +577,6 @@
               </w:rPr>
               <w:t>Set It Up</w:t>
             </w:r>
-            <w:bookmarkStart w:id="0" w:name="_GoBack"/>
-            <w:bookmarkEnd w:id="0"/>
             <w:r>
               <w:rPr>
                 <w:noProof/>
@@ -749,6 +749,8 @@
               </w:rPr>
               <w:t>Install the editor and drivers</w:t>
             </w:r>
+            <w:bookmarkStart w:id="0" w:name="_GoBack"/>
+            <w:bookmarkEnd w:id="0"/>
             <w:r>
               <w:rPr>
                 <w:noProof/>
@@ -1735,7 +1737,35 @@
         <w:rPr>
           <w:lang w:val="en-GB"/>
         </w:rPr>
-        <w:t xml:space="preserve">Fun fun fun! </w:t>
+        <w:t xml:space="preserve">Fun </w:t>
+      </w:r>
+      <w:proofErr w:type="spellStart"/>
+      <w:r>
+        <w:rPr>
+          <w:lang w:val="en-GB"/>
+        </w:rPr>
+        <w:t>fun</w:t>
+      </w:r>
+      <w:proofErr w:type="spellEnd"/>
+      <w:r>
+        <w:rPr>
+          <w:lang w:val="en-GB"/>
+        </w:rPr>
+        <w:t xml:space="preserve"> </w:t>
+      </w:r>
+      <w:proofErr w:type="spellStart"/>
+      <w:r>
+        <w:rPr>
+          <w:lang w:val="en-GB"/>
+        </w:rPr>
+        <w:t>fun</w:t>
+      </w:r>
+      <w:proofErr w:type="spellEnd"/>
+      <w:r>
+        <w:rPr>
+          <w:lang w:val="en-GB"/>
+        </w:rPr>
+        <w:t xml:space="preserve">! </w:t>
       </w:r>
     </w:p>
     <w:p>
@@ -2300,7 +2330,21 @@
               <w:rPr>
                 <w:lang w:val="en-GB"/>
               </w:rPr>
-              <w:t>The rest are what we call “electromechanics”</w:t>
+              <w:t>The rest are what we call “</w:t>
+            </w:r>
+            <w:proofErr w:type="spellStart"/>
+            <w:r>
+              <w:rPr>
+                <w:lang w:val="en-GB"/>
+              </w:rPr>
+              <w:t>electromechanics</w:t>
+            </w:r>
+            <w:proofErr w:type="spellEnd"/>
+            <w:r>
+              <w:rPr>
+                <w:lang w:val="en-GB"/>
+              </w:rPr>
+              <w:t>”</w:t>
             </w:r>
             <w:r>
               <w:rPr>
@@ -2867,6 +2911,8 @@
           <w:lang w:val="en-GB"/>
         </w:rPr>
       </w:pPr>
+      <w:proofErr w:type="spellStart"/>
+      <w:proofErr w:type="gramStart"/>
       <w:r>
         <w:rPr>
           <w:rFonts w:ascii="Times New Roman" w:eastAsia="Times New Roman" w:hAnsi="Times New Roman" w:cs="Times New Roman"/>
@@ -2880,8 +2926,42 @@
           <w:shd w:val="clear" w:color="000000" w:fill="000000"/>
           <w:lang w:val="en-GB" w:eastAsia="x-none" w:bidi="x-none"/>
         </w:rPr>
-        <w:t>asd hj</w:t>
-      </w:r>
+        <w:t>asd</w:t>
+      </w:r>
+      <w:proofErr w:type="spellEnd"/>
+      <w:proofErr w:type="gramEnd"/>
+      <w:r>
+        <w:rPr>
+          <w:rFonts w:ascii="Times New Roman" w:eastAsia="Times New Roman" w:hAnsi="Times New Roman" w:cs="Times New Roman"/>
+          <w:snapToGrid w:val="0"/>
+          <w:color w:val="000000"/>
+          <w:w w:val="0"/>
+          <w:sz w:val="0"/>
+          <w:szCs w:val="0"/>
+          <w:u w:color="000000"/>
+          <w:bdr w:val="none" w:sz="0" w:space="0" w:color="000000"/>
+          <w:shd w:val="clear" w:color="000000" w:fill="000000"/>
+          <w:lang w:val="en-GB" w:eastAsia="x-none" w:bidi="x-none"/>
+        </w:rPr>
+        <w:t xml:space="preserve"> </w:t>
+      </w:r>
+      <w:proofErr w:type="spellStart"/>
+      <w:r>
+        <w:rPr>
+          <w:rFonts w:ascii="Times New Roman" w:eastAsia="Times New Roman" w:hAnsi="Times New Roman" w:cs="Times New Roman"/>
+          <w:snapToGrid w:val="0"/>
+          <w:color w:val="000000"/>
+          <w:w w:val="0"/>
+          <w:sz w:val="0"/>
+          <w:szCs w:val="0"/>
+          <w:u w:color="000000"/>
+          <w:bdr w:val="none" w:sz="0" w:space="0" w:color="000000"/>
+          <w:shd w:val="clear" w:color="000000" w:fill="000000"/>
+          <w:lang w:val="en-GB" w:eastAsia="x-none" w:bidi="x-none"/>
+        </w:rPr>
+        <w:t>hj</w:t>
+      </w:r>
+      <w:proofErr w:type="spellEnd"/>
     </w:p>
     <w:p>
       <w:pPr>
@@ -3364,7 +3444,35 @@
         <w:rPr>
           <w:lang w:val="en-GB"/>
         </w:rPr>
-        <w:t xml:space="preserve">, but you should select the “Adafruit CircuitPython” mode and press OK. </w:t>
+        <w:t>, but you should select the “</w:t>
+      </w:r>
+      <w:proofErr w:type="spellStart"/>
+      <w:r>
+        <w:rPr>
+          <w:lang w:val="en-GB"/>
+        </w:rPr>
+        <w:t>Adafruit</w:t>
+      </w:r>
+      <w:proofErr w:type="spellEnd"/>
+      <w:r>
+        <w:rPr>
+          <w:lang w:val="en-GB"/>
+        </w:rPr>
+        <w:t xml:space="preserve"> </w:t>
+      </w:r>
+      <w:proofErr w:type="spellStart"/>
+      <w:r>
+        <w:rPr>
+          <w:lang w:val="en-GB"/>
+        </w:rPr>
+        <w:t>CircuitPython</w:t>
+      </w:r>
+      <w:proofErr w:type="spellEnd"/>
+      <w:r>
+        <w:rPr>
+          <w:lang w:val="en-GB"/>
+        </w:rPr>
+        <w:t xml:space="preserve">” mode and press OK. </w:t>
       </w:r>
       <w:r>
         <w:rPr>
@@ -3376,7 +3484,35 @@
         <w:rPr>
           <w:lang w:val="en-GB"/>
         </w:rPr>
-        <w:t>nd if your kit is connected properly, you will see a brief message in the bottom part of the window that an “Adafruit CircuitPython Device”</w:t>
+        <w:t>nd if your kit is connected properly, you will see a brief message in the bottom part of the window that an “</w:t>
+      </w:r>
+      <w:proofErr w:type="spellStart"/>
+      <w:r>
+        <w:rPr>
+          <w:lang w:val="en-GB"/>
+        </w:rPr>
+        <w:t>Adafruit</w:t>
+      </w:r>
+      <w:proofErr w:type="spellEnd"/>
+      <w:r>
+        <w:rPr>
+          <w:lang w:val="en-GB"/>
+        </w:rPr>
+        <w:t xml:space="preserve"> </w:t>
+      </w:r>
+      <w:proofErr w:type="spellStart"/>
+      <w:r>
+        <w:rPr>
+          <w:lang w:val="en-GB"/>
+        </w:rPr>
+        <w:t>CircuitPython</w:t>
+      </w:r>
+      <w:proofErr w:type="spellEnd"/>
+      <w:r>
+        <w:rPr>
+          <w:lang w:val="en-GB"/>
+        </w:rPr>
+        <w:t xml:space="preserve"> Device”</w:t>
       </w:r>
       <w:r>
         <w:rPr>
@@ -3743,7 +3879,15 @@
         <w:pStyle w:val="Code"/>
       </w:pPr>
       <w:r>
-        <w:t>&gt;&gt;&gt; print(“Hello World!”)</w:t>
+        <w:t xml:space="preserve">&gt;&gt;&gt; </w:t>
+      </w:r>
+      <w:proofErr w:type="gramStart"/>
+      <w:r>
+        <w:t>print(</w:t>
+      </w:r>
+      <w:proofErr w:type="gramEnd"/>
+      <w:r>
+        <w:t>“Hello World!”)</w:t>
       </w:r>
     </w:p>
     <w:p>
@@ -3847,7 +3991,21 @@
         <w:rPr>
           <w:lang w:val="en-GB"/>
         </w:rPr>
-        <w:t xml:space="preserve"> In this case the name of the function was “print()”. The things we write between the parentheses are called the functions </w:t>
+        <w:t xml:space="preserve"> In this case the name of the function was “</w:t>
+      </w:r>
+      <w:proofErr w:type="gramStart"/>
+      <w:r>
+        <w:rPr>
+          <w:lang w:val="en-GB"/>
+        </w:rPr>
+        <w:t>print(</w:t>
+      </w:r>
+      <w:proofErr w:type="gramEnd"/>
+      <w:r>
+        <w:rPr>
+          <w:lang w:val="en-GB"/>
+        </w:rPr>
+        <w:t xml:space="preserve">)”. The things we write between the parentheses are called the functions </w:t>
       </w:r>
       <w:r>
         <w:rPr>
@@ -4203,7 +4361,15 @@
         <w:pStyle w:val="Code"/>
       </w:pPr>
       <w:r>
-        <w:t>&gt;&gt;&gt; name = “Edith</w:t>
+        <w:t xml:space="preserve">&gt;&gt;&gt; </w:t>
+      </w:r>
+      <w:proofErr w:type="gramStart"/>
+      <w:r>
+        <w:t>name</w:t>
+      </w:r>
+      <w:proofErr w:type="gramEnd"/>
+      <w:r>
+        <w:t xml:space="preserve"> = “Edith</w:t>
       </w:r>
       <w:r>
         <w:t>”</w:t>
@@ -4214,7 +4380,15 @@
         <w:pStyle w:val="Code"/>
       </w:pPr>
       <w:r>
-        <w:t>&gt;&gt;&gt; print(name)</w:t>
+        <w:t xml:space="preserve">&gt;&gt;&gt; </w:t>
+      </w:r>
+      <w:proofErr w:type="gramStart"/>
+      <w:r>
+        <w:t>print(</w:t>
+      </w:r>
+      <w:proofErr w:type="gramEnd"/>
+      <w:r>
+        <w:t>name)</w:t>
       </w:r>
     </w:p>
     <w:p>
@@ -4248,7 +4422,15 @@
         <w:pStyle w:val="Code"/>
       </w:pPr>
       <w:r>
-        <w:t>&gt;&gt;&gt; print(“name”)</w:t>
+        <w:t xml:space="preserve">&gt;&gt;&gt; </w:t>
+      </w:r>
+      <w:proofErr w:type="gramStart"/>
+      <w:r>
+        <w:t>print(</w:t>
+      </w:r>
+      <w:proofErr w:type="gramEnd"/>
+      <w:r>
+        <w:t>“name”)</w:t>
       </w:r>
     </w:p>
     <w:p>
@@ -4280,7 +4462,15 @@
         <w:pStyle w:val="Code"/>
       </w:pPr>
       <w:r>
-        <w:t>&gt;&gt;&gt; print(str1 + str2)</w:t>
+        <w:t xml:space="preserve">&gt;&gt;&gt; </w:t>
+      </w:r>
+      <w:proofErr w:type="gramStart"/>
+      <w:r>
+        <w:t>print(</w:t>
+      </w:r>
+      <w:proofErr w:type="gramEnd"/>
+      <w:r>
+        <w:t>str1 + str2)</w:t>
       </w:r>
     </w:p>
     <w:p>
@@ -4529,9 +4719,16 @@
       </w:r>
       <w:r>
         <w:rPr>
-          <w:lang w:val="en-GB"/>
-        </w:rPr>
-        <w:t>The task is to make one of the LEDs in the led matrix blink as soon as the device is connected to power.</w:t>
+          <w:u w:val="single"/>
+          <w:lang w:val="en-GB"/>
+        </w:rPr>
+        <w:t>The task is to make one of the LEDs in the led matrix blink</w:t>
+      </w:r>
+      <w:r>
+        <w:rPr>
+          <w:lang w:val="en-GB"/>
+        </w:rPr>
+        <w:t xml:space="preserve"> as soon as the device is connected to power.</w:t>
       </w:r>
       <w:r>
         <w:rPr>
@@ -4711,13 +4908,26 @@
         <w:rPr>
           <w:lang w:val="en-GB"/>
         </w:rPr>
-        <w:t>named “main.py”</w:t>
-      </w:r>
-      <w:r>
-        <w:rPr>
-          <w:lang w:val="en-GB"/>
-        </w:rPr>
-        <w:t xml:space="preserve">.  So in the Mu editor, click the “open” button: </w:t>
+        <w:t>named main.py</w:t>
+      </w:r>
+      <w:r>
+        <w:rPr>
+          <w:lang w:val="en-GB"/>
+        </w:rPr>
+        <w:t xml:space="preserve">.  So in the Mu editor, </w:t>
+      </w:r>
+      <w:r>
+        <w:rPr>
+          <w:u w:val="single"/>
+          <w:lang w:val="en-GB"/>
+        </w:rPr>
+        <w:t>click the “open” button</w:t>
+      </w:r>
+      <w:r>
+        <w:rPr>
+          <w:lang w:val="en-GB"/>
+        </w:rPr>
+        <w:t xml:space="preserve">: </w:t>
       </w:r>
       <w:r>
         <w:rPr>
@@ -4729,7 +4939,26 @@
         <w:rPr>
           <w:lang w:val="en-GB"/>
         </w:rPr>
-        <w:t>Then navigate to the file “main.py”, and select open. If the file “main.py” is hard to find, flip back to 2.1.</w:t>
+        <w:t xml:space="preserve">Then navigate to the file </w:t>
+      </w:r>
+      <w:r>
+        <w:rPr>
+          <w:b/>
+          <w:lang w:val="en-GB"/>
+        </w:rPr>
+        <w:t>main.py</w:t>
+      </w:r>
+      <w:r>
+        <w:rPr>
+          <w:lang w:val="en-GB"/>
+        </w:rPr>
+        <w:t xml:space="preserve">, and select open. If the file </w:t>
+      </w:r>
+      <w:r>
+        <w:rPr>
+          <w:lang w:val="en-GB"/>
+        </w:rPr>
+        <w:t>main.py is hard to find, flip back to 2.1.</w:t>
       </w:r>
     </w:p>
     <w:p>
@@ -4754,7 +4983,19 @@
         <w:rPr>
           <w:lang w:val="en-GB"/>
         </w:rPr>
-        <w:t>“main.py” has one</w:t>
+        <w:t>main.py</w:t>
+      </w:r>
+      <w:r>
+        <w:rPr>
+          <w:lang w:val="en-GB"/>
+        </w:rPr>
+        <w:t xml:space="preserve"> </w:t>
+      </w:r>
+      <w:r>
+        <w:rPr>
+          <w:lang w:val="en-GB"/>
+        </w:rPr>
+        <w:t>has one</w:t>
       </w:r>
       <w:r>
         <w:rPr>
@@ -4846,7 +5087,34 @@
           <w:lang w:val="en-GB"/>
         </w:rPr>
         <w:br/>
-        <w:t>You can now save the file. The green LED located to the center of</w:t>
+        <w:t xml:space="preserve">You can now </w:t>
+      </w:r>
+      <w:r>
+        <w:rPr>
+          <w:u w:val="single"/>
+          <w:lang w:val="en-GB"/>
+        </w:rPr>
+        <w:t>save the file</w:t>
+      </w:r>
+      <w:r>
+        <w:rPr>
+          <w:lang w:val="en-GB"/>
+        </w:rPr>
+        <w:t xml:space="preserve">. The green LED located to the </w:t>
+      </w:r>
+      <w:proofErr w:type="spellStart"/>
+      <w:r>
+        <w:rPr>
+          <w:lang w:val="en-GB"/>
+        </w:rPr>
+        <w:t>center</w:t>
+      </w:r>
+      <w:proofErr w:type="spellEnd"/>
+      <w:r>
+        <w:rPr>
+          <w:lang w:val="en-GB"/>
+        </w:rPr>
+        <w:t xml:space="preserve"> of</w:t>
       </w:r>
       <w:r>
         <w:rPr>
@@ -4878,7 +5146,28 @@
         <w:t xml:space="preserve">You can leave the “main.py” open. </w:t>
       </w:r>
       <w:r>
-        <w:t>The next thing to do is to open the file we are going to do the actual coding in. All the files for the projects 4 through 10 are located in the folder “projects” shown in 2.1. So go ahead and open the file “Blink_4.py” in the Mu editor. It should contain the code below:</w:t>
+        <w:t xml:space="preserve">The next thing to do is to </w:t>
+      </w:r>
+      <w:r>
+        <w:rPr>
+          <w:u w:val="single"/>
+        </w:rPr>
+        <w:t>open the file we are going to do the actual coding in</w:t>
+      </w:r>
+      <w:r>
+        <w:t>. All the files for the projects 4 through 10 are located in the folder “projects” shown in 2.1.</w:t>
+      </w:r>
+      <w:r>
+        <w:t xml:space="preserve"> So go ahead and open the file </w:t>
+      </w:r>
+      <w:r>
+        <w:rPr>
+          <w:b/>
+        </w:rPr>
+        <w:t>Blink_4.py</w:t>
+      </w:r>
+      <w:r>
+        <w:t xml:space="preserve"> in the Mu editor. It should contain the code below:</w:t>
       </w:r>
     </w:p>
     <w:p>
@@ -4894,8 +5183,13 @@
         <w:pStyle w:val="Code"/>
       </w:pPr>
       <w:r>
-        <w:t>02 import tinker_kit</w:t>
-      </w:r>
+        <w:t xml:space="preserve">02 import </w:t>
+      </w:r>
+      <w:proofErr w:type="spellStart"/>
+      <w:r>
+        <w:t>tinker_kit</w:t>
+      </w:r>
+      <w:proofErr w:type="spellEnd"/>
     </w:p>
     <w:p>
       <w:pPr>
@@ -4917,20 +5211,48 @@
       <w:pPr>
         <w:pStyle w:val="Code"/>
         <w:rPr>
-          <w:lang w:val="sv-SE"/>
-        </w:rPr>
-      </w:pPr>
-      <w:r>
-        <w:rPr>
-          <w:lang w:val="sv-SE"/>
+          <w:lang w:val="en-US"/>
+        </w:rPr>
+      </w:pPr>
+      <w:r>
+        <w:rPr>
+          <w:lang w:val="en-US"/>
         </w:rPr>
         <w:t xml:space="preserve">05 </w:t>
       </w:r>
       <w:r>
         <w:rPr>
-          <w:lang w:val="sv-SE"/>
-        </w:rPr>
-        <w:t>kit = tinker_kit.kit(board)</w:t>
+          <w:lang w:val="en-US"/>
+        </w:rPr>
+        <w:t xml:space="preserve">kit = </w:t>
+      </w:r>
+      <w:proofErr w:type="spellStart"/>
+      <w:r>
+        <w:rPr>
+          <w:lang w:val="en-US"/>
+        </w:rPr>
+        <w:t>tinker_</w:t>
+      </w:r>
+      <w:proofErr w:type="gramStart"/>
+      <w:r>
+        <w:rPr>
+          <w:lang w:val="en-US"/>
+        </w:rPr>
+        <w:t>kit.kit</w:t>
+      </w:r>
+      <w:proofErr w:type="spellEnd"/>
+      <w:r>
+        <w:rPr>
+          <w:lang w:val="en-US"/>
+        </w:rPr>
+        <w:t>(</w:t>
+      </w:r>
+      <w:proofErr w:type="gramEnd"/>
+      <w:r>
+        <w:rPr>
+          <w:lang w:val="en-US"/>
+        </w:rPr>
+        <w:t>board)</w:t>
       </w:r>
     </w:p>
     <w:p>
@@ -4977,7 +5299,15 @@
         <w:t xml:space="preserve"> sending and receiving different kinds of signals.</w:t>
       </w:r>
       <w:r>
-        <w:t xml:space="preserve"> The next one “tinker_kit”</w:t>
+        <w:t xml:space="preserve"> The next one “</w:t>
+      </w:r>
+      <w:proofErr w:type="spellStart"/>
+      <w:r>
+        <w:t>tinker_kit</w:t>
+      </w:r>
+      <w:proofErr w:type="spellEnd"/>
+      <w:r>
+        <w:t>”</w:t>
       </w:r>
       <w:r>
         <w:t xml:space="preserve"> handle</w:t>
@@ -5080,7 +5410,15 @@
         <w:t>alls the kit</w:t>
       </w:r>
       <w:r>
-        <w:t xml:space="preserve"> function in the tinker_kit module and returns a</w:t>
+        <w:t xml:space="preserve"> function in the </w:t>
+      </w:r>
+      <w:proofErr w:type="spellStart"/>
+      <w:r>
+        <w:t>tinker_kit</w:t>
+      </w:r>
+      <w:proofErr w:type="spellEnd"/>
+      <w:r>
+        <w:t xml:space="preserve"> module and returns a</w:t>
       </w:r>
       <w:r>
         <w:t>n</w:t>
@@ -5106,19 +5444,88 @@
         <w:t xml:space="preserve">That’s a lot of “kit”. The only thing we need to know is that after this line is run, we have an object “kit” which supplies us with all the functionality that our little kit of hardware has. In this first project we will only use the LED matrix. The matrix is “inside” our </w:t>
       </w:r>
       <w:r>
-        <w:t>kit object so we access it with kit.matrix . I bet you are eager to see something happen, so look at the listing on the next page and type in the lines 6 to 12.</w:t>
-      </w:r>
-      <w:r>
-        <w:br/>
-      </w:r>
-      <w:r>
-        <w:br w:type="page"/>
-      </w:r>
-    </w:p>
+        <w:t xml:space="preserve">kit object so we access it with </w:t>
+      </w:r>
+      <w:proofErr w:type="spellStart"/>
+      <w:proofErr w:type="gramStart"/>
+      <w:r>
+        <w:t>kit.matrix</w:t>
+      </w:r>
+      <w:proofErr w:type="spellEnd"/>
+      <w:r>
+        <w:t xml:space="preserve"> .</w:t>
+      </w:r>
+      <w:proofErr w:type="gramEnd"/>
+      <w:r>
+        <w:t xml:space="preserve"> </w:t>
+      </w:r>
+    </w:p>
+    <w:p>
+      <w:r>
+        <w:t xml:space="preserve">I bet you are eager to see something happen, so </w:t>
+      </w:r>
+      <w:r>
+        <w:t>it’s time to code!</w:t>
+      </w:r>
+    </w:p>
+    <w:p/>
     <w:p>
       <w:r>
         <w:lastRenderedPageBreak/>
-        <w:t>The complete file should look like the listing below, you can go ahead and type it in now.</w:t>
+        <w:t>The first thing to do is remove</w:t>
+      </w:r>
+      <w:r>
+        <w:t xml:space="preserve"> </w:t>
+      </w:r>
+      <w:r>
+        <w:t xml:space="preserve">these two </w:t>
+      </w:r>
+      <w:r>
+        <w:t>lines:</w:t>
+      </w:r>
+    </w:p>
+    <w:p>
+      <w:pPr>
+        <w:pStyle w:val="Code"/>
+      </w:pPr>
+      <w:r>
+        <w:t>#remove this line and the one below before you start coding</w:t>
+      </w:r>
+    </w:p>
+    <w:p>
+      <w:pPr>
+        <w:pStyle w:val="Code"/>
+      </w:pPr>
+      <w:proofErr w:type="gramStart"/>
+      <w:r>
+        <w:t>print(</w:t>
+      </w:r>
+      <w:proofErr w:type="gramEnd"/>
+      <w:r>
+        <w:t>"*** Open Blink_4.py and start coding")</w:t>
+      </w:r>
+    </w:p>
+    <w:p>
+      <w:r>
+        <w:t xml:space="preserve">Then </w:t>
+      </w:r>
+      <w:r>
+        <w:t xml:space="preserve">you can go ahead and type </w:t>
+      </w:r>
+      <w:r>
+        <w:t xml:space="preserve">in </w:t>
+      </w:r>
+      <w:r>
+        <w:t xml:space="preserve">lines 6 to 13 </w:t>
+      </w:r>
+      <w:r>
+        <w:t xml:space="preserve">so </w:t>
+      </w:r>
+      <w:r>
+        <w:t>that your file Blink_4.py looks like</w:t>
+      </w:r>
+      <w:r>
+        <w:t>:</w:t>
       </w:r>
     </w:p>
     <w:p>
@@ -5134,8 +5541,13 @@
         <w:pStyle w:val="Code"/>
       </w:pPr>
       <w:r>
-        <w:t>02 import tinker_kit</w:t>
-      </w:r>
+        <w:t xml:space="preserve">02 import </w:t>
+      </w:r>
+      <w:proofErr w:type="spellStart"/>
+      <w:r>
+        <w:t>tinker_kit</w:t>
+      </w:r>
+      <w:proofErr w:type="spellEnd"/>
     </w:p>
     <w:p>
       <w:pPr>
@@ -5170,7 +5582,21 @@
         <w:rPr>
           <w:lang w:val="sv-SE"/>
         </w:rPr>
-        <w:t>05 kit = tinker_kit.kit(board)</w:t>
+        <w:t xml:space="preserve">05 kit = </w:t>
+      </w:r>
+      <w:proofErr w:type="spellStart"/>
+      <w:r>
+        <w:rPr>
+          <w:lang w:val="sv-SE"/>
+        </w:rPr>
+        <w:t>tinker_kit.kit</w:t>
+      </w:r>
+      <w:proofErr w:type="spellEnd"/>
+      <w:r>
+        <w:rPr>
+          <w:lang w:val="sv-SE"/>
+        </w:rPr>
+        <w:t>(board)</w:t>
       </w:r>
     </w:p>
     <w:p>
@@ -5194,47 +5620,119 @@
         <w:pStyle w:val="Code"/>
       </w:pPr>
       <w:r>
-        <w:t>08     kit.matrix[0,0] = 0</w:t>
-      </w:r>
-    </w:p>
-    <w:p>
-      <w:pPr>
-        <w:pStyle w:val="Code"/>
-      </w:pPr>
-      <w:r>
-        <w:t>09     kit.matrix.show()</w:t>
-      </w:r>
-    </w:p>
-    <w:p>
-      <w:pPr>
-        <w:pStyle w:val="Code"/>
-      </w:pPr>
-      <w:r>
-        <w:t>10     time.sleep(0.5)</w:t>
-      </w:r>
-    </w:p>
-    <w:p>
-      <w:pPr>
-        <w:pStyle w:val="Code"/>
-      </w:pPr>
-      <w:r>
-        <w:t>11     kit.matrix[0,0] = 1</w:t>
-      </w:r>
-    </w:p>
-    <w:p>
-      <w:pPr>
-        <w:pStyle w:val="Code"/>
-      </w:pPr>
-      <w:r>
-        <w:t>12     kit.matrix.show()</w:t>
-      </w:r>
-    </w:p>
-    <w:p>
-      <w:pPr>
-        <w:pStyle w:val="Code"/>
-      </w:pPr>
-      <w:r>
-        <w:t>13     time.sleep(0.5)</w:t>
+        <w:t xml:space="preserve">08     </w:t>
+      </w:r>
+      <w:proofErr w:type="spellStart"/>
+      <w:proofErr w:type="gramStart"/>
+      <w:r>
+        <w:t>kit.matrix</w:t>
+      </w:r>
+      <w:proofErr w:type="spellEnd"/>
+      <w:r>
+        <w:t>[</w:t>
+      </w:r>
+      <w:proofErr w:type="gramEnd"/>
+      <w:r>
+        <w:t>0,0] = 0</w:t>
+      </w:r>
+    </w:p>
+    <w:p>
+      <w:pPr>
+        <w:pStyle w:val="Code"/>
+      </w:pPr>
+      <w:r>
+        <w:t xml:space="preserve">09     </w:t>
+      </w:r>
+      <w:proofErr w:type="spellStart"/>
+      <w:proofErr w:type="gramStart"/>
+      <w:r>
+        <w:t>kit.matrix.show</w:t>
+      </w:r>
+      <w:proofErr w:type="spellEnd"/>
+      <w:r>
+        <w:t>()</w:t>
+      </w:r>
+      <w:proofErr w:type="gramEnd"/>
+    </w:p>
+    <w:p>
+      <w:pPr>
+        <w:pStyle w:val="Code"/>
+      </w:pPr>
+      <w:r>
+        <w:t xml:space="preserve">10     </w:t>
+      </w:r>
+      <w:proofErr w:type="spellStart"/>
+      <w:proofErr w:type="gramStart"/>
+      <w:r>
+        <w:t>time.sleep</w:t>
+      </w:r>
+      <w:proofErr w:type="spellEnd"/>
+      <w:r>
+        <w:t>(</w:t>
+      </w:r>
+      <w:proofErr w:type="gramEnd"/>
+      <w:r>
+        <w:t>0.5)</w:t>
+      </w:r>
+    </w:p>
+    <w:p>
+      <w:pPr>
+        <w:pStyle w:val="Code"/>
+      </w:pPr>
+      <w:r>
+        <w:t xml:space="preserve">11     </w:t>
+      </w:r>
+      <w:proofErr w:type="spellStart"/>
+      <w:proofErr w:type="gramStart"/>
+      <w:r>
+        <w:t>kit.matrix</w:t>
+      </w:r>
+      <w:proofErr w:type="spellEnd"/>
+      <w:r>
+        <w:t>[</w:t>
+      </w:r>
+      <w:proofErr w:type="gramEnd"/>
+      <w:r>
+        <w:t>0,0] = 1</w:t>
+      </w:r>
+    </w:p>
+    <w:p>
+      <w:pPr>
+        <w:pStyle w:val="Code"/>
+      </w:pPr>
+      <w:r>
+        <w:t xml:space="preserve">12     </w:t>
+      </w:r>
+      <w:proofErr w:type="spellStart"/>
+      <w:proofErr w:type="gramStart"/>
+      <w:r>
+        <w:t>kit.matrix.show</w:t>
+      </w:r>
+      <w:proofErr w:type="spellEnd"/>
+      <w:r>
+        <w:t>()</w:t>
+      </w:r>
+      <w:proofErr w:type="gramEnd"/>
+    </w:p>
+    <w:p>
+      <w:pPr>
+        <w:pStyle w:val="Code"/>
+      </w:pPr>
+      <w:r>
+        <w:t xml:space="preserve">13     </w:t>
+      </w:r>
+      <w:proofErr w:type="spellStart"/>
+      <w:proofErr w:type="gramStart"/>
+      <w:r>
+        <w:t>time.sleep</w:t>
+      </w:r>
+      <w:proofErr w:type="spellEnd"/>
+      <w:r>
+        <w:t>(</w:t>
+      </w:r>
+      <w:proofErr w:type="gramEnd"/>
+      <w:r>
+        <w:t>0.5)</w:t>
       </w:r>
     </w:p>
     <w:p>
@@ -5302,7 +5800,15 @@
         <w:t xml:space="preserve"> </w:t>
       </w:r>
       <w:r>
-        <w:t xml:space="preserve">command “while True:”. </w:t>
+        <w:t>command “while True:</w:t>
+      </w:r>
+      <w:proofErr w:type="gramStart"/>
+      <w:r>
+        <w:t>”.</w:t>
+      </w:r>
+      <w:proofErr w:type="gramEnd"/>
+      <w:r>
+        <w:t xml:space="preserve"> </w:t>
       </w:r>
       <w:r>
         <w:t>A</w:t>
@@ -5323,38 +5829,13 @@
         <w:t>”.</w:t>
       </w:r>
       <w:r>
-        <w:t xml:space="preserve"> Or in code:</w:t>
-      </w:r>
-    </w:p>
-    <w:p>
-      <w:pPr>
-        <w:pStyle w:val="Code"/>
-      </w:pPr>
-      <w:r>
-        <w:t>while tank_level &lt; max_level:</w:t>
-      </w:r>
-    </w:p>
-    <w:p>
-      <w:pPr>
-        <w:pStyle w:val="Code"/>
-      </w:pPr>
-      <w:r>
-        <w:t xml:space="preserve">    pump_motor.run()</w:t>
-      </w:r>
-      <w:r>
         <w:t xml:space="preserve"> </w:t>
       </w:r>
-    </w:p>
-    <w:p>
-      <w:r>
-        <w:t xml:space="preserve">For this to work, all the variables and functions have to </w:t>
-      </w:r>
-      <w:r>
-        <w:t xml:space="preserve">exist and work of course. </w:t>
-      </w:r>
-      <w:r>
-        <w:br/>
-        <w:t>Note that in</w:t>
+      <w:r>
+        <w:t>I</w:t>
+      </w:r>
+      <w:r>
+        <w:t>n</w:t>
       </w:r>
       <w:r>
         <w:t xml:space="preserve"> our blink code, we want to loop forever, so we use a condition that is always met: True.</w:t>
@@ -5378,6 +5859,7 @@
       <w:r>
         <w:t xml:space="preserve"> </w:t>
       </w:r>
+      <w:proofErr w:type="gramStart"/>
       <w:r>
         <w:t>m</w:t>
       </w:r>
@@ -5388,16 +5870,28 @@
         <w:t>x</w:t>
       </w:r>
       <w:r>
-        <w:t>[0, 0]</w:t>
-      </w:r>
-      <w:r>
-        <w:t>, then we call a m</w:t>
+        <w:t>[</w:t>
+      </w:r>
+      <w:proofErr w:type="gramEnd"/>
+      <w:r>
+        <w:t>0, 0]</w:t>
+      </w:r>
+      <w:r>
+        <w:t xml:space="preserve">, then we call a </w:t>
+      </w:r>
+      <w:proofErr w:type="spellStart"/>
+      <w:r>
+        <w:t>m</w:t>
       </w:r>
       <w:r>
         <w:t>atri</w:t>
       </w:r>
       <w:r>
-        <w:t>x.show(). One concept that we get along with the object “m</w:t>
+        <w:t>x.show</w:t>
+      </w:r>
+      <w:proofErr w:type="spellEnd"/>
+      <w:r>
+        <w:t>(). One concept that we get along with the object “m</w:t>
       </w:r>
       <w:r>
         <w:t>atri</w:t>
@@ -5414,12 +5908,14 @@
       <w:r>
         <w:t xml:space="preserve"> or </w:t>
       </w:r>
+      <w:proofErr w:type="spellStart"/>
       <w:r>
         <w:rPr>
           <w:i/>
         </w:rPr>
         <w:t>pixmap</w:t>
       </w:r>
+      <w:proofErr w:type="spellEnd"/>
       <w:r>
         <w:t xml:space="preserve">. It is a representation of all the LEDs in the display. To address the top left LED (or </w:t>
       </w:r>
@@ -5430,31 +5926,55 @@
         <w:t>pixel</w:t>
       </w:r>
       <w:r>
-        <w:t>) we call m</w:t>
+        <w:t xml:space="preserve">) we call </w:t>
+      </w:r>
+      <w:proofErr w:type="gramStart"/>
+      <w:r>
+        <w:t>m</w:t>
       </w:r>
       <w:r>
         <w:t>atri</w:t>
       </w:r>
       <w:r>
-        <w:t>x[0, 0]. To address the pixel to the right of that, we call m</w:t>
+        <w:t>x[</w:t>
+      </w:r>
+      <w:proofErr w:type="gramEnd"/>
+      <w:r>
+        <w:t xml:space="preserve">0, 0]. To address the pixel to the right of that, we call </w:t>
+      </w:r>
+      <w:proofErr w:type="gramStart"/>
+      <w:r>
+        <w:t>m</w:t>
       </w:r>
       <w:r>
         <w:t>atri</w:t>
       </w:r>
       <w:r>
-        <w:t>x[1, 0], and as you might have guessed, the one below that would be m</w:t>
+        <w:t>x[</w:t>
+      </w:r>
+      <w:proofErr w:type="gramEnd"/>
+      <w:r>
+        <w:t>1, 0], and as you might have guessed, the one below that would be m</w:t>
       </w:r>
       <w:r>
         <w:t>atri</w:t>
       </w:r>
       <w:r>
-        <w:t>x[1, 1]. And the pixel in the bottom right is m</w:t>
+        <w:t xml:space="preserve">x[1, 1]. And the pixel in the bottom right is </w:t>
+      </w:r>
+      <w:proofErr w:type="gramStart"/>
+      <w:r>
+        <w:t>m</w:t>
       </w:r>
       <w:r>
         <w:t>atri</w:t>
       </w:r>
       <w:r>
-        <w:t xml:space="preserve">x[7, 7]. </w:t>
+        <w:t>x[</w:t>
+      </w:r>
+      <w:proofErr w:type="gramEnd"/>
+      <w:r>
+        <w:t xml:space="preserve">7, 7]. </w:t>
       </w:r>
       <w:r>
         <w:t xml:space="preserve">The two values </w:t>
@@ -5463,33 +5983,86 @@
         <w:t>within</w:t>
       </w:r>
       <w:r>
-        <w:t xml:space="preserve"> the square brackets can be seen as coordinates on the pixmap. </w:t>
-      </w:r>
-    </w:p>
-    <w:p>
-      <w:r>
-        <w:t>So if line 8 and 11 sets the pixel on and off respectively, why do we need to call m</w:t>
+        <w:t xml:space="preserve"> the square brackets can be seen as coordinates on the </w:t>
+      </w:r>
+      <w:proofErr w:type="spellStart"/>
+      <w:r>
+        <w:t>pixmap</w:t>
+      </w:r>
+      <w:proofErr w:type="spellEnd"/>
+      <w:r>
+        <w:t xml:space="preserve">. </w:t>
+      </w:r>
+    </w:p>
+    <w:p>
+      <w:r>
+        <w:t xml:space="preserve">So if line 8 and 11 sets the pixel on and off respectively, why do we need to call </w:t>
+      </w:r>
+      <w:proofErr w:type="spellStart"/>
+      <w:proofErr w:type="gramStart"/>
+      <w:r>
+        <w:t>m</w:t>
       </w:r>
       <w:r>
         <w:t>atri</w:t>
       </w:r>
       <w:r>
-        <w:t>x.show() ? The answer is that performing m</w:t>
+        <w:t>x.show</w:t>
+      </w:r>
+      <w:proofErr w:type="spellEnd"/>
+      <w:r>
+        <w:t>(</w:t>
+      </w:r>
+      <w:proofErr w:type="gramEnd"/>
+      <w:r>
+        <w:t xml:space="preserve">) ? The answer is that performing </w:t>
+      </w:r>
+      <w:proofErr w:type="gramStart"/>
+      <w:r>
+        <w:t>m</w:t>
       </w:r>
       <w:r>
         <w:t>atri</w:t>
       </w:r>
       <w:r>
-        <w:t>x[0, 0] = 1 only modifies the internal pixmap, while the call to m</w:t>
+        <w:t>x[</w:t>
+      </w:r>
+      <w:proofErr w:type="gramEnd"/>
+      <w:r>
+        <w:t xml:space="preserve">0, 0] = 1 only modifies the internal </w:t>
+      </w:r>
+      <w:proofErr w:type="spellStart"/>
+      <w:r>
+        <w:t>pixmap</w:t>
+      </w:r>
+      <w:proofErr w:type="spellEnd"/>
+      <w:r>
+        <w:t xml:space="preserve">, while the call to </w:t>
+      </w:r>
+      <w:proofErr w:type="spellStart"/>
+      <w:r>
+        <w:t>m</w:t>
       </w:r>
       <w:r>
         <w:t>atri</w:t>
       </w:r>
       <w:r>
-        <w:t xml:space="preserve">x.show() transfers the </w:t>
-      </w:r>
-      <w:r>
-        <w:t>modified pixmap from the microcontroller to the LED matrix. So that’s all for step 4. Good job!</w:t>
+        <w:t>x.show</w:t>
+      </w:r>
+      <w:proofErr w:type="spellEnd"/>
+      <w:r>
+        <w:t xml:space="preserve">() transfers the </w:t>
+      </w:r>
+      <w:r>
+        <w:t xml:space="preserve">modified </w:t>
+      </w:r>
+      <w:proofErr w:type="spellStart"/>
+      <w:r>
+        <w:t>pixmap</w:t>
+      </w:r>
+      <w:proofErr w:type="spellEnd"/>
+      <w:r>
+        <w:t xml:space="preserve"> from the microcontroller to the LED matrix. So that’s all for step 4. Good job!</w:t>
       </w:r>
     </w:p>
     <w:p>
@@ -5500,6 +6073,7 @@
         </w:rPr>
       </w:pPr>
       <w:bookmarkStart w:id="15" w:name="_Toc133261"/>
+      <w:proofErr w:type="spellStart"/>
       <w:r>
         <w:rPr>
           <w:lang w:val="en-GB"/>
@@ -5514,6 +6088,7 @@
         <w:t>On</w:t>
       </w:r>
       <w:bookmarkEnd w:id="15"/>
+      <w:proofErr w:type="spellEnd"/>
     </w:p>
     <w:p>
       <w:pPr>
@@ -5533,6 +6108,19 @@
         </w:rPr>
         <w:t xml:space="preserve">ED is reacting to a push-button. </w:t>
       </w:r>
+      <w:r>
+        <w:rPr>
+          <w:u w:val="single"/>
+          <w:lang w:val="en-GB"/>
+        </w:rPr>
+        <w:t>The task is to turn on one LED in the matrix by pushing the joystick button</w:t>
+      </w:r>
+      <w:r>
+        <w:rPr>
+          <w:lang w:val="en-GB"/>
+        </w:rPr>
+        <w:t>. (Check so you understand the button functionality)</w:t>
+      </w:r>
     </w:p>
     <w:p>
       <w:pPr>
@@ -5587,7 +6175,14 @@
         <w:rPr>
           <w:lang w:val="en-GB"/>
         </w:rPr>
-        <w:t>on line 8 where you can see push.</w:t>
+        <w:t xml:space="preserve">on line 8 where you can see </w:t>
+      </w:r>
+      <w:proofErr w:type="spellStart"/>
+      <w:r>
+        <w:rPr>
+          <w:lang w:val="en-GB"/>
+        </w:rPr>
+        <w:t>push.</w:t>
       </w:r>
       <w:r>
         <w:rPr>
@@ -5595,6 +6190,7 @@
         </w:rPr>
         <w:t>joystick.push</w:t>
       </w:r>
+      <w:proofErr w:type="spellEnd"/>
       <w:r>
         <w:rPr>
           <w:lang w:val="en-GB"/>
@@ -5630,7 +6226,62 @@
         <w:rPr>
           <w:lang w:val="en-GB"/>
         </w:rPr>
-        <w:t>So, just as before, edit the file “main.py” to select project number 5, then open the file LightsOn_5.py.</w:t>
+        <w:t xml:space="preserve">So, just as </w:t>
+      </w:r>
+      <w:r>
+        <w:rPr>
+          <w:lang w:val="en-GB"/>
+        </w:rPr>
+        <w:t>before,</w:t>
+      </w:r>
+      <w:r>
+        <w:rPr>
+          <w:u w:val="single"/>
+          <w:lang w:val="en-GB"/>
+        </w:rPr>
+        <w:t xml:space="preserve"> edit the file </w:t>
+      </w:r>
+      <w:r>
+        <w:rPr>
+          <w:b/>
+          <w:u w:val="single"/>
+          <w:lang w:val="en-GB"/>
+        </w:rPr>
+        <w:t>m</w:t>
+      </w:r>
+      <w:r>
+        <w:rPr>
+          <w:b/>
+          <w:u w:val="single"/>
+          <w:lang w:val="en-GB"/>
+        </w:rPr>
+        <w:t>ain.py</w:t>
+      </w:r>
+      <w:r>
+        <w:rPr>
+          <w:u w:val="single"/>
+          <w:lang w:val="en-GB"/>
+        </w:rPr>
+        <w:t xml:space="preserve"> to select project number 5</w:t>
+      </w:r>
+      <w:r>
+        <w:rPr>
+          <w:lang w:val="en-GB"/>
+        </w:rPr>
+        <w:t xml:space="preserve">, then open the file </w:t>
+      </w:r>
+      <w:r>
+        <w:rPr>
+          <w:b/>
+          <w:lang w:val="en-GB"/>
+        </w:rPr>
+        <w:t>LightsOn_5.py</w:t>
+      </w:r>
+      <w:r>
+        <w:rPr>
+          <w:lang w:val="en-GB"/>
+        </w:rPr>
+        <w:t>.</w:t>
       </w:r>
       <w:r>
         <w:rPr>
@@ -5653,8 +6304,13 @@
         <w:pStyle w:val="Code"/>
       </w:pPr>
       <w:r>
-        <w:t>02 import tinker_kit</w:t>
-      </w:r>
+        <w:t xml:space="preserve">02 import </w:t>
+      </w:r>
+      <w:proofErr w:type="spellStart"/>
+      <w:r>
+        <w:t>tinker_kit</w:t>
+      </w:r>
+      <w:proofErr w:type="spellEnd"/>
     </w:p>
     <w:p>
       <w:pPr>
@@ -5689,7 +6345,21 @@
         <w:rPr>
           <w:lang w:val="sv-SE"/>
         </w:rPr>
-        <w:t>05 kit = tinker_kit.kit(board)</w:t>
+        <w:t xml:space="preserve">05 kit = </w:t>
+      </w:r>
+      <w:proofErr w:type="spellStart"/>
+      <w:r>
+        <w:rPr>
+          <w:lang w:val="sv-SE"/>
+        </w:rPr>
+        <w:t>tinker_kit.kit</w:t>
+      </w:r>
+      <w:proofErr w:type="spellEnd"/>
+      <w:r>
+        <w:rPr>
+          <w:lang w:val="sv-SE"/>
+        </w:rPr>
+        <w:t>(board)</w:t>
       </w:r>
     </w:p>
     <w:p>
@@ -5713,23 +6383,64 @@
         <w:pStyle w:val="Code"/>
       </w:pPr>
       <w:r>
-        <w:t>08     kit.matrix[0,0] = kit.joystick.push</w:t>
-      </w:r>
-    </w:p>
-    <w:p>
-      <w:pPr>
-        <w:pStyle w:val="Code"/>
-      </w:pPr>
-      <w:r>
-        <w:t>09     kit.matrix.show()</w:t>
-      </w:r>
-    </w:p>
-    <w:p>
-      <w:pPr>
-        <w:pStyle w:val="Code"/>
-      </w:pPr>
-      <w:r>
-        <w:t>10     time.sleep(0.05)</w:t>
+        <w:t xml:space="preserve">08     </w:t>
+      </w:r>
+      <w:proofErr w:type="spellStart"/>
+      <w:proofErr w:type="gramStart"/>
+      <w:r>
+        <w:t>kit.matrix</w:t>
+      </w:r>
+      <w:proofErr w:type="spellEnd"/>
+      <w:r>
+        <w:t>[</w:t>
+      </w:r>
+      <w:proofErr w:type="gramEnd"/>
+      <w:r>
+        <w:t xml:space="preserve">0,0] = </w:t>
+      </w:r>
+      <w:proofErr w:type="spellStart"/>
+      <w:r>
+        <w:t>kit.joystick.push</w:t>
+      </w:r>
+      <w:proofErr w:type="spellEnd"/>
+    </w:p>
+    <w:p>
+      <w:pPr>
+        <w:pStyle w:val="Code"/>
+      </w:pPr>
+      <w:r>
+        <w:t xml:space="preserve">09     </w:t>
+      </w:r>
+      <w:proofErr w:type="spellStart"/>
+      <w:proofErr w:type="gramStart"/>
+      <w:r>
+        <w:t>kit.matrix.show</w:t>
+      </w:r>
+      <w:proofErr w:type="spellEnd"/>
+      <w:r>
+        <w:t>()</w:t>
+      </w:r>
+      <w:proofErr w:type="gramEnd"/>
+    </w:p>
+    <w:p>
+      <w:pPr>
+        <w:pStyle w:val="Code"/>
+      </w:pPr>
+      <w:r>
+        <w:t xml:space="preserve">10     </w:t>
+      </w:r>
+      <w:proofErr w:type="spellStart"/>
+      <w:proofErr w:type="gramStart"/>
+      <w:r>
+        <w:t>time.sleep</w:t>
+      </w:r>
+      <w:proofErr w:type="spellEnd"/>
+      <w:r>
+        <w:t>(</w:t>
+      </w:r>
+      <w:proofErr w:type="gramEnd"/>
+      <w:r>
+        <w:t>0.05)</w:t>
       </w:r>
     </w:p>
     <w:p>
@@ -5753,7 +6464,15 @@
         <w:t xml:space="preserve"> your knowledge about </w:t>
       </w:r>
       <w:r>
-        <w:t>the coordinates for the pixmap.</w:t>
+        <w:t xml:space="preserve">the coordinates for the </w:t>
+      </w:r>
+      <w:proofErr w:type="spellStart"/>
+      <w:r>
+        <w:t>pixmap</w:t>
+      </w:r>
+      <w:proofErr w:type="spellEnd"/>
+      <w:r>
+        <w:t>.</w:t>
       </w:r>
       <w:r>
         <w:br/>
@@ -5783,6 +6502,8 @@
       <w:r>
         <w:t xml:space="preserve"> object: </w:t>
       </w:r>
+      <w:proofErr w:type="spellStart"/>
+      <w:proofErr w:type="gramStart"/>
       <w:r>
         <w:t>kit.</w:t>
       </w:r>
@@ -5793,7 +6514,15 @@
         <w:t>atri</w:t>
       </w:r>
       <w:r>
-        <w:t xml:space="preserve">x.fill(), it sets all the pixels to </w:t>
+        <w:t>x.fill</w:t>
+      </w:r>
+      <w:proofErr w:type="spellEnd"/>
+      <w:r>
+        <w:t>(</w:t>
+      </w:r>
+      <w:proofErr w:type="gramEnd"/>
+      <w:r>
+        <w:t xml:space="preserve">), it sets all the pixels to </w:t>
       </w:r>
       <w:r>
         <w:t xml:space="preserve">a </w:t>
@@ -5804,6 +6533,8 @@
       <w:r>
         <w:t xml:space="preserve"> </w:t>
       </w:r>
+      <w:proofErr w:type="spellStart"/>
+      <w:proofErr w:type="gramStart"/>
       <w:r>
         <w:t>kit.</w:t>
       </w:r>
@@ -5814,8 +6545,17 @@
         <w:t>atri</w:t>
       </w:r>
       <w:r>
-        <w:t xml:space="preserve">x.fill(0) sets all pixels to 0, </w:t>
-      </w:r>
+        <w:t>x.fill</w:t>
+      </w:r>
+      <w:proofErr w:type="spellEnd"/>
+      <w:r>
+        <w:t>(</w:t>
+      </w:r>
+      <w:proofErr w:type="gramEnd"/>
+      <w:r>
+        <w:t xml:space="preserve">0) sets all pixels to 0, </w:t>
+      </w:r>
+      <w:proofErr w:type="spellStart"/>
       <w:r>
         <w:t>kit.</w:t>
       </w:r>
@@ -5826,7 +6566,11 @@
         <w:t>atri</w:t>
       </w:r>
       <w:r>
-        <w:t>x.fill(1) sets all to 1.</w:t>
+        <w:t>x.fill</w:t>
+      </w:r>
+      <w:proofErr w:type="spellEnd"/>
+      <w:r>
+        <w:t>(1) sets all to 1.</w:t>
       </w:r>
     </w:p>
     <w:p>
@@ -5853,6 +6597,7 @@
         </w:rPr>
       </w:pPr>
       <w:bookmarkStart w:id="16" w:name="_Toc133262"/>
+      <w:proofErr w:type="spellStart"/>
       <w:r>
         <w:rPr>
           <w:lang w:val="en-GB"/>
@@ -5867,6 +6612,7 @@
         <w:t>Text</w:t>
       </w:r>
       <w:bookmarkEnd w:id="16"/>
+      <w:proofErr w:type="spellEnd"/>
     </w:p>
     <w:p>
       <w:pPr>
@@ -5890,7 +6636,21 @@
         <w:rPr>
           <w:lang w:val="en-GB"/>
         </w:rPr>
-        <w:t xml:space="preserve">. The new concept is BitmapFont. The purpose of this concept or </w:t>
+        <w:t xml:space="preserve">. The new concept is </w:t>
+      </w:r>
+      <w:proofErr w:type="spellStart"/>
+      <w:r>
+        <w:rPr>
+          <w:lang w:val="en-GB"/>
+        </w:rPr>
+        <w:t>BitmapFont</w:t>
+      </w:r>
+      <w:proofErr w:type="spellEnd"/>
+      <w:r>
+        <w:rPr>
+          <w:lang w:val="en-GB"/>
+        </w:rPr>
+        <w:t xml:space="preserve">. The purpose of this concept or </w:t>
       </w:r>
       <w:r>
         <w:rPr>
@@ -5922,14 +6682,36 @@
         <w:rPr>
           <w:lang w:val="en-GB"/>
         </w:rPr>
-        <w:t>The BitmapFont object</w:t>
-      </w:r>
-      <w:r>
-        <w:rPr>
-          <w:lang w:val="en-GB"/>
-        </w:rPr>
-        <w:t xml:space="preserve"> is accessed by kit.font</w:t>
-      </w:r>
+        <w:t xml:space="preserve">The </w:t>
+      </w:r>
+      <w:proofErr w:type="spellStart"/>
+      <w:r>
+        <w:rPr>
+          <w:lang w:val="en-GB"/>
+        </w:rPr>
+        <w:t>BitmapFont</w:t>
+      </w:r>
+      <w:proofErr w:type="spellEnd"/>
+      <w:r>
+        <w:rPr>
+          <w:lang w:val="en-GB"/>
+        </w:rPr>
+        <w:t xml:space="preserve"> object</w:t>
+      </w:r>
+      <w:r>
+        <w:rPr>
+          <w:lang w:val="en-GB"/>
+        </w:rPr>
+        <w:t xml:space="preserve"> is accessed by </w:t>
+      </w:r>
+      <w:proofErr w:type="spellStart"/>
+      <w:r>
+        <w:rPr>
+          <w:lang w:val="en-GB"/>
+        </w:rPr>
+        <w:t>kit.font</w:t>
+      </w:r>
+      <w:proofErr w:type="spellEnd"/>
       <w:r>
         <w:rPr>
           <w:lang w:val="en-GB"/>
@@ -5949,12 +6731,14 @@
         </w:rPr>
         <w:t xml:space="preserve">use that object and call the </w:t>
       </w:r>
+      <w:proofErr w:type="gramStart"/>
       <w:r>
         <w:rPr>
           <w:lang w:val="en-GB"/>
         </w:rPr>
         <w:t>text(</w:t>
       </w:r>
+      <w:proofErr w:type="gramEnd"/>
       <w:r>
         <w:rPr>
           <w:lang w:val="en-GB"/>
@@ -6080,31 +6864,56 @@
         <w:rPr>
           <w:lang w:val="en-GB"/>
         </w:rPr>
-        <w:t>Let’s try this out and edit the project file “</w:t>
-      </w:r>
-      <w:r>
-        <w:rPr>
-          <w:lang w:val="en-GB"/>
-        </w:rPr>
-        <w:t>ScrollSomeText_6</w:t>
-      </w:r>
-      <w:r>
-        <w:rPr>
-          <w:lang w:val="en-GB"/>
-        </w:rPr>
-        <w:t>.py”</w:t>
-      </w:r>
-      <w:r>
-        <w:rPr>
+        <w:t>Let’s try this</w:t>
+      </w:r>
+      <w:r>
+        <w:rPr>
+          <w:lang w:val="en-GB"/>
+        </w:rPr>
+        <w:t xml:space="preserve"> out and </w:t>
+      </w:r>
+      <w:r>
+        <w:rPr>
+          <w:u w:val="single"/>
+          <w:lang w:val="en-GB"/>
+        </w:rPr>
+        <w:t xml:space="preserve">edit the project file </w:t>
+      </w:r>
+      <w:r>
+        <w:rPr>
+          <w:b/>
+          <w:u w:val="single"/>
+          <w:lang w:val="en-GB"/>
+        </w:rPr>
+        <w:t>S</w:t>
+      </w:r>
+      <w:r>
+        <w:rPr>
+          <w:b/>
+          <w:u w:val="single"/>
+          <w:lang w:val="en-GB"/>
+        </w:rPr>
+        <w:t>crollSomeText_6.py</w:t>
+      </w:r>
+      <w:r>
+        <w:rPr>
+          <w:u w:val="single"/>
           <w:lang w:val="en-GB"/>
         </w:rPr>
         <w:t xml:space="preserve"> so it looks lik</w:t>
       </w:r>
       <w:r>
         <w:rPr>
-          <w:lang w:val="en-GB"/>
-        </w:rPr>
-        <w:t xml:space="preserve">e: </w:t>
+          <w:u w:val="single"/>
+          <w:lang w:val="en-GB"/>
+        </w:rPr>
+        <w:t>e</w:t>
+      </w:r>
+      <w:r>
+        <w:rPr>
+          <w:lang w:val="en-GB"/>
+        </w:rPr>
+        <w:t xml:space="preserve">: </w:t>
       </w:r>
     </w:p>
     <w:p>
@@ -6120,8 +6929,13 @@
         <w:pStyle w:val="Code"/>
       </w:pPr>
       <w:r>
-        <w:t>02 import tinker_kit</w:t>
-      </w:r>
+        <w:t xml:space="preserve">02 import </w:t>
+      </w:r>
+      <w:proofErr w:type="spellStart"/>
+      <w:r>
+        <w:t>tinker_kit</w:t>
+      </w:r>
+      <w:proofErr w:type="spellEnd"/>
     </w:p>
     <w:p>
       <w:pPr>
@@ -6156,7 +6970,21 @@
         <w:rPr>
           <w:lang w:val="sv-SE"/>
         </w:rPr>
-        <w:t>05 kit = tinker_kit.kit(board)</w:t>
+        <w:t xml:space="preserve">05 kit = </w:t>
+      </w:r>
+      <w:proofErr w:type="spellStart"/>
+      <w:r>
+        <w:rPr>
+          <w:lang w:val="sv-SE"/>
+        </w:rPr>
+        <w:t>tinker_kit.kit</w:t>
+      </w:r>
+      <w:proofErr w:type="spellEnd"/>
+      <w:r>
+        <w:rPr>
+          <w:lang w:val="sv-SE"/>
+        </w:rPr>
+        <w:t>(board)</w:t>
       </w:r>
     </w:p>
     <w:p>
@@ -6180,12 +7008,27 @@
       <w:r>
         <w:t xml:space="preserve">07 </w:t>
       </w:r>
+      <w:proofErr w:type="spellStart"/>
+      <w:proofErr w:type="gramStart"/>
       <w:r>
         <w:t>kit.font</w:t>
       </w:r>
       <w:r>
-        <w:t>.text('hej</w:t>
-      </w:r>
+        <w:t>.text</w:t>
+      </w:r>
+      <w:proofErr w:type="spellEnd"/>
+      <w:r>
+        <w:t>(</w:t>
+      </w:r>
+      <w:proofErr w:type="gramEnd"/>
+      <w:r>
+        <w:t>'</w:t>
+      </w:r>
+      <w:proofErr w:type="spellStart"/>
+      <w:r>
+        <w:t>hej</w:t>
+      </w:r>
+      <w:proofErr w:type="spellEnd"/>
       <w:r>
         <w:t>', 0</w:t>
       </w:r>
@@ -6198,6 +7041,24 @@
     </w:p>
     <w:p>
       <w:pPr>
+        <w:pStyle w:val="Code"/>
+      </w:pPr>
+      <w:r>
+        <w:t xml:space="preserve">08 </w:t>
+      </w:r>
+      <w:proofErr w:type="spellStart"/>
+      <w:proofErr w:type="gramStart"/>
+      <w:r>
+        <w:t>kit.matrix.show</w:t>
+      </w:r>
+      <w:proofErr w:type="spellEnd"/>
+      <w:r>
+        <w:t>()</w:t>
+      </w:r>
+      <w:proofErr w:type="gramEnd"/>
+    </w:p>
+    <w:p>
+      <w:pPr>
         <w:rPr>
           <w:lang w:val="en-GB"/>
         </w:rPr>
@@ -6212,13 +7073,35 @@
         <w:rPr>
           <w:lang w:val="en-GB"/>
         </w:rPr>
-        <w:t>th all four arguments for the kit.font</w:t>
-      </w:r>
-      <w:r>
-        <w:rPr>
-          <w:lang w:val="en-GB"/>
-        </w:rPr>
-        <w:t xml:space="preserve">.text() call. Not much is shown on the 8x8 pixels we have. To be able to display texts of any useful length we need to scroll. That means moving the text position gradually to the left. To do that we will a new kind of loop. A </w:t>
+        <w:t xml:space="preserve">th all four arguments for the </w:t>
+      </w:r>
+      <w:proofErr w:type="spellStart"/>
+      <w:proofErr w:type="gramStart"/>
+      <w:r>
+        <w:rPr>
+          <w:lang w:val="en-GB"/>
+        </w:rPr>
+        <w:t>kit.font</w:t>
+      </w:r>
+      <w:r>
+        <w:rPr>
+          <w:lang w:val="en-GB"/>
+        </w:rPr>
+        <w:t>.text</w:t>
+      </w:r>
+      <w:proofErr w:type="spellEnd"/>
+      <w:r>
+        <w:rPr>
+          <w:lang w:val="en-GB"/>
+        </w:rPr>
+        <w:t>(</w:t>
+      </w:r>
+      <w:proofErr w:type="gramEnd"/>
+      <w:r>
+        <w:rPr>
+          <w:lang w:val="en-GB"/>
+        </w:rPr>
+        <w:t xml:space="preserve">) call. Not much is shown on the 8x8 pixels we have. To be able to display texts of any useful length we need to scroll. That means moving the text position gradually to the left. To do that we will a new kind of loop. A </w:t>
       </w:r>
       <w:r>
         <w:rPr>
@@ -6234,11 +7117,24 @@
         </w:rPr>
         <w:t>.</w:t>
       </w:r>
-      <w:r>
-        <w:rPr>
-          <w:lang w:val="en-GB"/>
-        </w:rPr>
-        <w:t xml:space="preserve"> And at the same time we will introduce variables of a new type: </w:t>
+    </w:p>
+    <w:p>
+      <w:pPr>
+        <w:rPr>
+          <w:lang w:val="en-GB"/>
+        </w:rPr>
+      </w:pPr>
+      <w:r>
+        <w:rPr>
+          <w:lang w:val="en-GB"/>
+        </w:rPr>
+        <w:t>So for a while, we will leave the LED matrix, and look at loops and</w:t>
+      </w:r>
+      <w:r>
+        <w:rPr>
+          <w:lang w:val="en-GB"/>
+        </w:rPr>
+        <w:t xml:space="preserve"> </w:t>
       </w:r>
       <w:r>
         <w:rPr>
@@ -6259,6 +7155,40 @@
         </w:rPr>
         <w:t>The following code creates a list of numbers and then loops through that list and prints each number.</w:t>
       </w:r>
+      <w:r>
+        <w:rPr>
+          <w:lang w:val="en-GB"/>
+        </w:rPr>
+        <w:t xml:space="preserve"> (</w:t>
+      </w:r>
+      <w:r>
+        <w:rPr>
+          <w:i/>
+          <w:lang w:val="en-GB"/>
+        </w:rPr>
+        <w:t>Th</w:t>
+      </w:r>
+      <w:r>
+        <w:rPr>
+          <w:i/>
+          <w:lang w:val="en-GB"/>
+        </w:rPr>
+        <w:t>e pr</w:t>
+      </w:r>
+      <w:r>
+        <w:rPr>
+          <w:i/>
+          <w:lang w:val="en-GB"/>
+        </w:rPr>
+        <w:t xml:space="preserve">int function prints to the </w:t>
+      </w:r>
+      <w:r>
+        <w:rPr>
+          <w:i/>
+          <w:lang w:val="en-GB"/>
+        </w:rPr>
+        <w:t>terminal window)</w:t>
+      </w:r>
     </w:p>
     <w:p>
       <w:pPr>
@@ -6281,7 +7211,15 @@
         <w:pStyle w:val="Code"/>
       </w:pPr>
       <w:r>
-        <w:t>10     print(number)</w:t>
+        <w:t xml:space="preserve">10     </w:t>
+      </w:r>
+      <w:proofErr w:type="gramStart"/>
+      <w:r>
+        <w:t>print(</w:t>
+      </w:r>
+      <w:proofErr w:type="gramEnd"/>
+      <w:r>
+        <w:t>number)</w:t>
       </w:r>
     </w:p>
     <w:p>
@@ -6314,28 +7252,64 @@
     </w:p>
     <w:p>
       <w:r>
-        <w:t xml:space="preserve">This can be simplified using the function range(start, stop, step) as shown in the following code: </w:t>
-      </w:r>
-    </w:p>
-    <w:p>
-      <w:pPr>
-        <w:pStyle w:val="Code"/>
-      </w:pPr>
-      <w:r>
-        <w:t>08 for number in range(0, 5, 1):</w:t>
-      </w:r>
-    </w:p>
-    <w:p>
-      <w:pPr>
-        <w:pStyle w:val="Code"/>
-      </w:pPr>
-      <w:r>
-        <w:t>09     print(number)</w:t>
-      </w:r>
-    </w:p>
-    <w:p>
-      <w:r>
-        <w:t>You can modify your code and see if it prints the same thing.</w:t>
+        <w:t xml:space="preserve">This can be simplified using the function </w:t>
+      </w:r>
+      <w:proofErr w:type="gramStart"/>
+      <w:r>
+        <w:t>range(</w:t>
+      </w:r>
+      <w:proofErr w:type="gramEnd"/>
+      <w:r>
+        <w:t xml:space="preserve">start, stop, step) as shown in the following code: </w:t>
+      </w:r>
+    </w:p>
+    <w:p>
+      <w:pPr>
+        <w:pStyle w:val="Code"/>
+      </w:pPr>
+      <w:r>
+        <w:t>11</w:t>
+      </w:r>
+      <w:r>
+        <w:t xml:space="preserve"> for number in </w:t>
+      </w:r>
+      <w:proofErr w:type="gramStart"/>
+      <w:r>
+        <w:t>range(</w:t>
+      </w:r>
+      <w:proofErr w:type="gramEnd"/>
+      <w:r>
+        <w:t>0, 5, 1):</w:t>
+      </w:r>
+    </w:p>
+    <w:p>
+      <w:pPr>
+        <w:pStyle w:val="Code"/>
+      </w:pPr>
+      <w:r>
+        <w:t>12</w:t>
+      </w:r>
+      <w:r>
+        <w:t xml:space="preserve">     </w:t>
+      </w:r>
+      <w:proofErr w:type="gramStart"/>
+      <w:r>
+        <w:t>print(</w:t>
+      </w:r>
+      <w:proofErr w:type="gramEnd"/>
+      <w:r>
+        <w:t>number)</w:t>
+      </w:r>
+    </w:p>
+    <w:p>
+      <w:r>
+        <w:t xml:space="preserve">You can </w:t>
+      </w:r>
+      <w:r>
+        <w:t>add this to</w:t>
+      </w:r>
+      <w:r>
+        <w:t xml:space="preserve"> your code and see if it prints the same thing.</w:t>
       </w:r>
     </w:p>
     <w:p>
@@ -6363,7 +7337,34 @@
     </w:p>
     <w:p>
       <w:r>
-        <w:t>Now it’s time to try out this new concept the “for loop”. Remove the lines 7-9 you used to test the list and loop concepts, then edit the file so it looks like the listing below:</w:t>
+        <w:t xml:space="preserve">Now it’s time to try out this new concept the </w:t>
+      </w:r>
+      <w:r>
+        <w:t xml:space="preserve">“for loop”. </w:t>
+      </w:r>
+      <w:r>
+        <w:rPr>
+          <w:u w:val="single"/>
+        </w:rPr>
+        <w:t>Remove the lines 7-12</w:t>
+      </w:r>
+      <w:r>
+        <w:rPr>
+          <w:u w:val="single"/>
+        </w:rPr>
+        <w:t xml:space="preserve"> you used to test the list and loop concepts</w:t>
+      </w:r>
+      <w:r>
+        <w:t xml:space="preserve">, then </w:t>
+      </w:r>
+      <w:r>
+        <w:rPr>
+          <w:u w:val="single"/>
+        </w:rPr>
+        <w:t>edit the file so it looks like the listing below</w:t>
+      </w:r>
+      <w:r>
+        <w:t>:</w:t>
       </w:r>
     </w:p>
     <w:p>
@@ -6386,8 +7387,13 @@
         <w:pStyle w:val="Code"/>
       </w:pPr>
       <w:r>
-        <w:t>02 import tinker_kit</w:t>
-      </w:r>
+        <w:t xml:space="preserve">02 import </w:t>
+      </w:r>
+      <w:proofErr w:type="spellStart"/>
+      <w:r>
+        <w:t>tinker_kit</w:t>
+      </w:r>
+      <w:proofErr w:type="spellEnd"/>
     </w:p>
     <w:p>
       <w:pPr>
@@ -6422,7 +7428,21 @@
         <w:rPr>
           <w:lang w:val="sv-SE"/>
         </w:rPr>
-        <w:t>05 kit = tinker_kit.kit(board)</w:t>
+        <w:t xml:space="preserve">05 kit = </w:t>
+      </w:r>
+      <w:proofErr w:type="spellStart"/>
+      <w:r>
+        <w:rPr>
+          <w:lang w:val="sv-SE"/>
+        </w:rPr>
+        <w:t>tinker_kit.kit</w:t>
+      </w:r>
+      <w:proofErr w:type="spellEnd"/>
+      <w:r>
+        <w:rPr>
+          <w:lang w:val="sv-SE"/>
+        </w:rPr>
+        <w:t>(board)</w:t>
       </w:r>
     </w:p>
     <w:p>
@@ -6446,7 +7466,23 @@
         <w:pStyle w:val="Code"/>
       </w:pPr>
       <w:r>
-        <w:t>08     for i in range(20, -25</w:t>
+        <w:t xml:space="preserve">08     for </w:t>
+      </w:r>
+      <w:proofErr w:type="spellStart"/>
+      <w:r>
+        <w:t>i</w:t>
+      </w:r>
+      <w:proofErr w:type="spellEnd"/>
+      <w:r>
+        <w:t xml:space="preserve"> in </w:t>
+      </w:r>
+      <w:proofErr w:type="gramStart"/>
+      <w:r>
+        <w:t>range(</w:t>
+      </w:r>
+      <w:proofErr w:type="gramEnd"/>
+      <w:r>
+        <w:t>20, -25</w:t>
       </w:r>
       <w:r>
         <w:t>, -1):</w:t>
@@ -6457,31 +7493,88 @@
         <w:pStyle w:val="Code"/>
       </w:pPr>
       <w:r>
-        <w:t>09         kit.matrix.fill(0)</w:t>
-      </w:r>
-    </w:p>
-    <w:p>
-      <w:pPr>
-        <w:pStyle w:val="Code"/>
-      </w:pPr>
-      <w:r>
-        <w:t>10         kit.font.text('IKEA', i, 0, 1)</w:t>
-      </w:r>
-    </w:p>
-    <w:p>
-      <w:pPr>
-        <w:pStyle w:val="Code"/>
-      </w:pPr>
-      <w:r>
-        <w:t>11         kit.matrix.show()</w:t>
-      </w:r>
-    </w:p>
-    <w:p>
-      <w:pPr>
-        <w:pStyle w:val="Code"/>
-      </w:pPr>
-      <w:r>
-        <w:t>12         time.sleep(0.05)</w:t>
+        <w:t xml:space="preserve">09         </w:t>
+      </w:r>
+      <w:proofErr w:type="spellStart"/>
+      <w:proofErr w:type="gramStart"/>
+      <w:r>
+        <w:t>kit.matrix.fill</w:t>
+      </w:r>
+      <w:proofErr w:type="spellEnd"/>
+      <w:r>
+        <w:t>(</w:t>
+      </w:r>
+      <w:proofErr w:type="gramEnd"/>
+      <w:r>
+        <w:t>0)</w:t>
+      </w:r>
+    </w:p>
+    <w:p>
+      <w:pPr>
+        <w:pStyle w:val="Code"/>
+      </w:pPr>
+      <w:r>
+        <w:t xml:space="preserve">10         </w:t>
+      </w:r>
+      <w:proofErr w:type="spellStart"/>
+      <w:proofErr w:type="gramStart"/>
+      <w:r>
+        <w:t>kit.font.text</w:t>
+      </w:r>
+      <w:proofErr w:type="spellEnd"/>
+      <w:r>
+        <w:t>(</w:t>
+      </w:r>
+      <w:proofErr w:type="gramEnd"/>
+      <w:r>
+        <w:t xml:space="preserve">'IKEA', </w:t>
+      </w:r>
+      <w:proofErr w:type="spellStart"/>
+      <w:r>
+        <w:t>i</w:t>
+      </w:r>
+      <w:proofErr w:type="spellEnd"/>
+      <w:r>
+        <w:t>, 0, 1)</w:t>
+      </w:r>
+    </w:p>
+    <w:p>
+      <w:pPr>
+        <w:pStyle w:val="Code"/>
+      </w:pPr>
+      <w:r>
+        <w:t xml:space="preserve">11         </w:t>
+      </w:r>
+      <w:proofErr w:type="spellStart"/>
+      <w:proofErr w:type="gramStart"/>
+      <w:r>
+        <w:t>kit.matrix.show</w:t>
+      </w:r>
+      <w:proofErr w:type="spellEnd"/>
+      <w:r>
+        <w:t>()</w:t>
+      </w:r>
+      <w:proofErr w:type="gramEnd"/>
+    </w:p>
+    <w:p>
+      <w:pPr>
+        <w:pStyle w:val="Code"/>
+      </w:pPr>
+      <w:r>
+        <w:t xml:space="preserve">12         </w:t>
+      </w:r>
+      <w:proofErr w:type="spellStart"/>
+      <w:proofErr w:type="gramStart"/>
+      <w:r>
+        <w:t>time.sleep</w:t>
+      </w:r>
+      <w:proofErr w:type="spellEnd"/>
+      <w:r>
+        <w:t>(</w:t>
+      </w:r>
+      <w:proofErr w:type="gramEnd"/>
+      <w:r>
+        <w:t>0.05)</w:t>
       </w:r>
     </w:p>
     <w:p/>
@@ -6496,8 +7589,21 @@
         <w:t xml:space="preserve"> in range (20, -25</w:t>
       </w:r>
       <w:r>
-        <w:t>, -1):. That for loop can be read like this: do the lines below 45 times, the first time around the variable i</w:t>
-      </w:r>
+        <w:t>, -1)</w:t>
+      </w:r>
+      <w:proofErr w:type="gramStart"/>
+      <w:r>
+        <w:t>:.</w:t>
+      </w:r>
+      <w:proofErr w:type="gramEnd"/>
+      <w:r>
+        <w:t xml:space="preserve"> That for loop can be read like this: do the lines below 45 times, the first time around the variable </w:t>
+      </w:r>
+      <w:proofErr w:type="spellStart"/>
+      <w:r>
+        <w:t>i</w:t>
+      </w:r>
+      <w:proofErr w:type="spellEnd"/>
       <w:r>
         <w:t xml:space="preserve"> will be 20</w:t>
       </w:r>
@@ -6520,7 +7626,15 @@
     </w:p>
     <w:p>
       <w:r>
-        <w:t>Apart from grasping the loop concept and avoiding typing errors, getting this to work requires us to find a good setting for the loop variable i. Try to get your longer string working by changing the range() arguments.</w:t>
+        <w:t xml:space="preserve">Apart from grasping the loop concept and avoiding typing errors, getting this to work requires us to find a good setting for the loop variable </w:t>
+      </w:r>
+      <w:proofErr w:type="spellStart"/>
+      <w:r>
+        <w:t>i</w:t>
+      </w:r>
+      <w:proofErr w:type="spellEnd"/>
+      <w:r>
+        <w:t>. Try to get your longer string working by changing the range() arguments.</w:t>
       </w:r>
     </w:p>
     <w:p>
@@ -6544,6 +7658,7 @@
         </w:rPr>
       </w:pPr>
       <w:bookmarkStart w:id="17" w:name="_Toc133263"/>
+      <w:proofErr w:type="spellStart"/>
       <w:r>
         <w:rPr>
           <w:lang w:val="en-GB"/>
@@ -6557,6 +7672,7 @@
         <w:t>Scroll</w:t>
       </w:r>
       <w:bookmarkEnd w:id="17"/>
+      <w:proofErr w:type="spellEnd"/>
     </w:p>
     <w:p>
       <w:pPr>
@@ -6635,8 +7751,52 @@
         <w:rPr>
           <w:lang w:val="en-GB"/>
         </w:rPr>
-        <w:t>Our goal for this project is to control the scrolling of the text by moving the joystick from side to side. To do that we use the attribute kit.joystick.right . When we hold the joystick to the far right, this attribute will b 0.5 and when the joystick is the far left it will be -0.5 .</w:t>
-      </w:r>
+        <w:t xml:space="preserve">Our goal for this project is to control the scrolling of the text by moving the joystick from side to side. To do that we use the attribute </w:t>
+      </w:r>
+      <w:proofErr w:type="spellStart"/>
+      <w:proofErr w:type="gramStart"/>
+      <w:r>
+        <w:rPr>
+          <w:lang w:val="en-GB"/>
+        </w:rPr>
+        <w:t>kit.joystick.right</w:t>
+      </w:r>
+      <w:proofErr w:type="spellEnd"/>
+      <w:r>
+        <w:rPr>
+          <w:lang w:val="en-GB"/>
+        </w:rPr>
+        <w:t xml:space="preserve"> .</w:t>
+      </w:r>
+      <w:proofErr w:type="gramEnd"/>
+      <w:r>
+        <w:rPr>
+          <w:lang w:val="en-GB"/>
+        </w:rPr>
+        <w:t xml:space="preserve"> When we hold the joystick to the far right, this attribute will </w:t>
+      </w:r>
+      <w:proofErr w:type="spellStart"/>
+      <w:r>
+        <w:rPr>
+          <w:lang w:val="en-GB"/>
+        </w:rPr>
+        <w:t>b</w:t>
+      </w:r>
+      <w:proofErr w:type="spellEnd"/>
+      <w:r>
+        <w:rPr>
+          <w:lang w:val="en-GB"/>
+        </w:rPr>
+        <w:t xml:space="preserve"> 0.5 and when the joystick is the far left it will be -</w:t>
+      </w:r>
+      <w:proofErr w:type="gramStart"/>
+      <w:r>
+        <w:rPr>
+          <w:lang w:val="en-GB"/>
+        </w:rPr>
+        <w:t>0.5 .</w:t>
+      </w:r>
+      <w:proofErr w:type="gramEnd"/>
     </w:p>
     <w:p>
       <w:pPr>
@@ -6671,8 +7831,13 @@
         <w:pStyle w:val="Code"/>
       </w:pPr>
       <w:r>
-        <w:t>02 import tinker_kit</w:t>
-      </w:r>
+        <w:t xml:space="preserve">02 import </w:t>
+      </w:r>
+      <w:proofErr w:type="spellStart"/>
+      <w:r>
+        <w:t>tinker_kit</w:t>
+      </w:r>
+      <w:proofErr w:type="spellEnd"/>
     </w:p>
     <w:p>
       <w:pPr>
@@ -6686,12 +7851,12 @@
       <w:pPr>
         <w:pStyle w:val="Code"/>
         <w:rPr>
-          <w:lang w:val="sv-SE"/>
-        </w:rPr>
-      </w:pPr>
-      <w:r>
-        <w:rPr>
-          <w:lang w:val="sv-SE"/>
+          <w:lang w:val="en-US"/>
+        </w:rPr>
+      </w:pPr>
+      <w:r>
+        <w:rPr>
+          <w:lang w:val="en-US"/>
         </w:rPr>
         <w:t xml:space="preserve">04 </w:t>
       </w:r>
@@ -6700,14 +7865,42 @@
       <w:pPr>
         <w:pStyle w:val="Code"/>
         <w:rPr>
-          <w:lang w:val="sv-SE"/>
-        </w:rPr>
-      </w:pPr>
-      <w:r>
-        <w:rPr>
-          <w:lang w:val="sv-SE"/>
-        </w:rPr>
-        <w:t>05 kit = tinker_kit.kit(board)</w:t>
+          <w:lang w:val="en-US"/>
+        </w:rPr>
+      </w:pPr>
+      <w:r>
+        <w:rPr>
+          <w:lang w:val="en-US"/>
+        </w:rPr>
+        <w:t xml:space="preserve">05 kit = </w:t>
+      </w:r>
+      <w:proofErr w:type="spellStart"/>
+      <w:r>
+        <w:rPr>
+          <w:lang w:val="en-US"/>
+        </w:rPr>
+        <w:t>tinker_</w:t>
+      </w:r>
+      <w:proofErr w:type="gramStart"/>
+      <w:r>
+        <w:rPr>
+          <w:lang w:val="en-US"/>
+        </w:rPr>
+        <w:t>kit.kit</w:t>
+      </w:r>
+      <w:proofErr w:type="spellEnd"/>
+      <w:r>
+        <w:rPr>
+          <w:lang w:val="en-US"/>
+        </w:rPr>
+        <w:t>(</w:t>
+      </w:r>
+      <w:proofErr w:type="gramEnd"/>
+      <w:r>
+        <w:rPr>
+          <w:lang w:val="en-US"/>
+        </w:rPr>
+        <w:t>board)</w:t>
       </w:r>
     </w:p>
     <w:p>
@@ -6723,15 +7916,31 @@
         <w:pStyle w:val="Code"/>
       </w:pPr>
       <w:r>
-        <w:t>07 relative_position = 0.0</w:t>
-      </w:r>
-    </w:p>
-    <w:p>
-      <w:pPr>
-        <w:pStyle w:val="Code"/>
-      </w:pPr>
-      <w:r>
-        <w:t>08 absolute_position = 0</w:t>
+        <w:t xml:space="preserve">07 </w:t>
+      </w:r>
+      <w:proofErr w:type="spellStart"/>
+      <w:r>
+        <w:t>relative_position</w:t>
+      </w:r>
+      <w:proofErr w:type="spellEnd"/>
+      <w:r>
+        <w:t xml:space="preserve"> = 0.0</w:t>
+      </w:r>
+    </w:p>
+    <w:p>
+      <w:pPr>
+        <w:pStyle w:val="Code"/>
+      </w:pPr>
+      <w:r>
+        <w:t xml:space="preserve">08 </w:t>
+      </w:r>
+      <w:proofErr w:type="spellStart"/>
+      <w:r>
+        <w:t>absolute_position</w:t>
+      </w:r>
+      <w:proofErr w:type="spellEnd"/>
+      <w:r>
+        <w:t xml:space="preserve"> = 0</w:t>
       </w:r>
     </w:p>
     <w:p>
@@ -6763,10 +7972,23 @@
         <w:pStyle w:val="Code"/>
       </w:pPr>
       <w:r>
-        <w:t>12     time.s</w:t>
-      </w:r>
-      <w:r>
-        <w:t>leep(0.02)</w:t>
+        <w:t xml:space="preserve">12     </w:t>
+      </w:r>
+      <w:proofErr w:type="spellStart"/>
+      <w:proofErr w:type="gramStart"/>
+      <w:r>
+        <w:t>time.s</w:t>
+      </w:r>
+      <w:r>
+        <w:t>leep</w:t>
+      </w:r>
+      <w:proofErr w:type="spellEnd"/>
+      <w:r>
+        <w:t>(</w:t>
+      </w:r>
+      <w:proofErr w:type="gramEnd"/>
+      <w:r>
+        <w:t>0.02)</w:t>
       </w:r>
     </w:p>
     <w:p>
@@ -6777,8 +7999,13 @@
         <w:t>13</w:t>
       </w:r>
       <w:r>
-        <w:t xml:space="preserve">     speed = kit.joystick.right</w:t>
-      </w:r>
+        <w:t xml:space="preserve">     speed = </w:t>
+      </w:r>
+      <w:proofErr w:type="spellStart"/>
+      <w:r>
+        <w:t>kit.joystick.right</w:t>
+      </w:r>
+      <w:proofErr w:type="spellEnd"/>
     </w:p>
     <w:p>
       <w:pPr>
@@ -6788,7 +8015,15 @@
         <w:t>14</w:t>
       </w:r>
       <w:r>
-        <w:t xml:space="preserve">     print((speed,))</w:t>
+        <w:t xml:space="preserve">     </w:t>
+      </w:r>
+      <w:proofErr w:type="gramStart"/>
+      <w:r>
+        <w:t>print(</w:t>
+      </w:r>
+      <w:proofErr w:type="gramEnd"/>
+      <w:r>
+        <w:t>(speed,))</w:t>
       </w:r>
     </w:p>
     <w:p>
@@ -6860,7 +8095,15 @@
         <w:t>The first step is to convert our s</w:t>
       </w:r>
       <w:r>
-        <w:t>peed into some kind of position, we add it to the variable named realative_position. Update the while loop to look like below:</w:t>
+        <w:t xml:space="preserve">peed into some kind of position, we add it to the variable named </w:t>
+      </w:r>
+      <w:proofErr w:type="spellStart"/>
+      <w:r>
+        <w:t>realative_position</w:t>
+      </w:r>
+      <w:proofErr w:type="spellEnd"/>
+      <w:r>
+        <w:t>. Update the while loop to look like below:</w:t>
       </w:r>
     </w:p>
     <w:p>
@@ -6876,7 +8119,20 @@
         <w:pStyle w:val="Code"/>
       </w:pPr>
       <w:r>
-        <w:t>12     time.sleep(0.02)</w:t>
+        <w:t xml:space="preserve">12     </w:t>
+      </w:r>
+      <w:proofErr w:type="spellStart"/>
+      <w:proofErr w:type="gramStart"/>
+      <w:r>
+        <w:t>time.sleep</w:t>
+      </w:r>
+      <w:proofErr w:type="spellEnd"/>
+      <w:r>
+        <w:t>(</w:t>
+      </w:r>
+      <w:proofErr w:type="gramEnd"/>
+      <w:r>
+        <w:t>0.02)</w:t>
       </w:r>
     </w:p>
     <w:p>
@@ -6887,8 +8143,13 @@
         <w:t>13</w:t>
       </w:r>
       <w:r>
-        <w:t xml:space="preserve">     speed = kit.joystick.right</w:t>
-      </w:r>
+        <w:t xml:space="preserve">     speed = </w:t>
+      </w:r>
+      <w:proofErr w:type="spellStart"/>
+      <w:r>
+        <w:t>kit.joystick.right</w:t>
+      </w:r>
+      <w:proofErr w:type="spellEnd"/>
     </w:p>
     <w:p>
       <w:pPr>
@@ -6898,13 +8159,26 @@
         <w:t>14</w:t>
       </w:r>
       <w:r>
-        <w:t xml:space="preserve">     relative_posit</w:t>
-      </w:r>
-      <w:r>
-        <w:t xml:space="preserve">ion = </w:t>
-      </w:r>
-      <w:r>
-        <w:t>relative_position + speed</w:t>
+        <w:t xml:space="preserve">     </w:t>
+      </w:r>
+      <w:proofErr w:type="spellStart"/>
+      <w:r>
+        <w:t>relative_posit</w:t>
+      </w:r>
+      <w:r>
+        <w:t>ion</w:t>
+      </w:r>
+      <w:proofErr w:type="spellEnd"/>
+      <w:r>
+        <w:t xml:space="preserve"> = </w:t>
+      </w:r>
+      <w:proofErr w:type="spellStart"/>
+      <w:r>
+        <w:t>relative_position</w:t>
+      </w:r>
+      <w:proofErr w:type="spellEnd"/>
+      <w:r>
+        <w:t xml:space="preserve"> + speed</w:t>
       </w:r>
     </w:p>
     <w:p>
@@ -6915,7 +8189,23 @@
         <w:t>15</w:t>
       </w:r>
       <w:r>
-        <w:t xml:space="preserve">     print((relative_position,))</w:t>
+        <w:t xml:space="preserve">     </w:t>
+      </w:r>
+      <w:proofErr w:type="gramStart"/>
+      <w:r>
+        <w:t>print(</w:t>
+      </w:r>
+      <w:proofErr w:type="gramEnd"/>
+      <w:r>
+        <w:t>(</w:t>
+      </w:r>
+      <w:proofErr w:type="spellStart"/>
+      <w:r>
+        <w:t>relative_position</w:t>
+      </w:r>
+      <w:proofErr w:type="spellEnd"/>
+      <w:r>
+        <w:t>,))</w:t>
       </w:r>
     </w:p>
     <w:p>
@@ -6928,7 +8218,15 @@
         <w:t xml:space="preserve">OK, it’s good that we now can go further than +/-0.5, but we would like to stay within the </w:t>
       </w:r>
       <w:r>
-        <w:t>45 pixel range we had in the last project. Do achieve that, we use a mathematical function called the modulus operator. In Python written % . It gives the remainder of the division of two numbers. Some examples:</w:t>
+        <w:t xml:space="preserve">45 pixel range we had in the last project. Do achieve that, we use a mathematical function called the modulus operator. In Python written </w:t>
+      </w:r>
+      <w:proofErr w:type="gramStart"/>
+      <w:r>
+        <w:t>% .</w:t>
+      </w:r>
+      <w:proofErr w:type="gramEnd"/>
+      <w:r>
+        <w:t xml:space="preserve"> It gives the remainder of the division of two numbers. Some examples:</w:t>
       </w:r>
     </w:p>
     <w:p>
@@ -6941,21 +8239,7 @@
       </w:r>
       <w:r>
         <w:br/>
-      </w:r>
-      <w:r>
-        <w:t>45</w:t>
-      </w:r>
-      <w:r>
-        <w:t xml:space="preserve"> </w:t>
-      </w:r>
-      <w:r>
-        <w:t>%</w:t>
-      </w:r>
-      <w:r>
-        <w:t xml:space="preserve"> </w:t>
-      </w:r>
-      <w:r>
-        <w:t>45 = 0</w:t>
+        <w:t>45 % 45 = 0</w:t>
       </w:r>
       <w:r>
         <w:br/>
@@ -6964,7 +8248,15 @@
     </w:p>
     <w:p>
       <w:r>
-        <w:t>So with this knowledge, let’s see if we can limit relative_position to the range 0-45. Update the code to:</w:t>
+        <w:t xml:space="preserve">So with this knowledge, let’s see if we can limit </w:t>
+      </w:r>
+      <w:proofErr w:type="spellStart"/>
+      <w:r>
+        <w:t>relative_position</w:t>
+      </w:r>
+      <w:proofErr w:type="spellEnd"/>
+      <w:r>
+        <w:t xml:space="preserve"> to the range 0-45. Update the code to:</w:t>
       </w:r>
     </w:p>
     <w:p>
@@ -6980,29 +8272,60 @@
         <w:pStyle w:val="Code"/>
       </w:pPr>
       <w:r>
-        <w:t>12     time.sleep(0.02)</w:t>
-      </w:r>
-    </w:p>
-    <w:p>
-      <w:pPr>
-        <w:pStyle w:val="Code"/>
-      </w:pPr>
-      <w:r>
-        <w:t>13     speed = kit.joystick.right</w:t>
-      </w:r>
-    </w:p>
-    <w:p>
-      <w:pPr>
-        <w:pStyle w:val="Code"/>
-      </w:pPr>
-      <w:r>
-        <w:t xml:space="preserve">14     relative_position = </w:t>
-      </w:r>
+        <w:t xml:space="preserve">12     </w:t>
+      </w:r>
+      <w:proofErr w:type="spellStart"/>
+      <w:proofErr w:type="gramStart"/>
+      <w:r>
+        <w:t>time.sleep</w:t>
+      </w:r>
+      <w:proofErr w:type="spellEnd"/>
       <w:r>
         <w:t>(</w:t>
       </w:r>
-      <w:r>
-        <w:t>relative_position + speed</w:t>
+      <w:proofErr w:type="gramEnd"/>
+      <w:r>
+        <w:t>0.02)</w:t>
+      </w:r>
+    </w:p>
+    <w:p>
+      <w:pPr>
+        <w:pStyle w:val="Code"/>
+      </w:pPr>
+      <w:r>
+        <w:t xml:space="preserve">13     speed = </w:t>
+      </w:r>
+      <w:proofErr w:type="spellStart"/>
+      <w:r>
+        <w:t>kit.joystick.right</w:t>
+      </w:r>
+      <w:proofErr w:type="spellEnd"/>
+    </w:p>
+    <w:p>
+      <w:pPr>
+        <w:pStyle w:val="Code"/>
+      </w:pPr>
+      <w:r>
+        <w:t xml:space="preserve">14     </w:t>
+      </w:r>
+      <w:proofErr w:type="spellStart"/>
+      <w:r>
+        <w:t>relative_position</w:t>
+      </w:r>
+      <w:proofErr w:type="spellEnd"/>
+      <w:r>
+        <w:t xml:space="preserve"> = </w:t>
+      </w:r>
+      <w:r>
+        <w:t>(</w:t>
+      </w:r>
+      <w:proofErr w:type="spellStart"/>
+      <w:r>
+        <w:t>relative_position</w:t>
+      </w:r>
+      <w:proofErr w:type="spellEnd"/>
+      <w:r>
+        <w:t xml:space="preserve"> + speed</w:t>
       </w:r>
       <w:r>
         <w:t>)</w:t>
@@ -7025,12 +8348,36 @@
         <w:pStyle w:val="Code"/>
       </w:pPr>
       <w:r>
-        <w:t>15     print((relative_position,))</w:t>
-      </w:r>
-    </w:p>
-    <w:p>
-      <w:r>
-        <w:t>Save it and run it and see what happens when you move the joystick. Are you satisfied? Can you make relative_position go outside 0-45?</w:t>
+        <w:t xml:space="preserve">15     </w:t>
+      </w:r>
+      <w:proofErr w:type="gramStart"/>
+      <w:r>
+        <w:t>print(</w:t>
+      </w:r>
+      <w:proofErr w:type="gramEnd"/>
+      <w:r>
+        <w:t>(</w:t>
+      </w:r>
+      <w:proofErr w:type="spellStart"/>
+      <w:r>
+        <w:t>relative_position</w:t>
+      </w:r>
+      <w:proofErr w:type="spellEnd"/>
+      <w:r>
+        <w:t>,))</w:t>
+      </w:r>
+    </w:p>
+    <w:p>
+      <w:r>
+        <w:t xml:space="preserve">Save it and run it and see what happens when you move the joystick. Are you satisfied? Can you make </w:t>
+      </w:r>
+      <w:proofErr w:type="spellStart"/>
+      <w:r>
+        <w:t>relative_position</w:t>
+      </w:r>
+      <w:proofErr w:type="spellEnd"/>
+      <w:r>
+        <w:t xml:space="preserve"> go outside 0-45?</w:t>
       </w:r>
     </w:p>
     <w:p>
@@ -7054,35 +8401,57 @@
         <w:pStyle w:val="Code"/>
       </w:pPr>
       <w:r>
-        <w:t>12     time.sleep(0.02)</w:t>
-      </w:r>
-    </w:p>
-    <w:p>
-      <w:pPr>
-        <w:pStyle w:val="Code"/>
-      </w:pPr>
-      <w:r>
-        <w:t>13     speed = kit.joystick.right</w:t>
-      </w:r>
-    </w:p>
-    <w:p>
-      <w:pPr>
-        <w:pStyle w:val="Code"/>
-      </w:pPr>
-      <w:r>
-        <w:t>14     relative_position = (relative_position + speed)</w:t>
-      </w:r>
-      <w:r>
-        <w:t xml:space="preserve"> </w:t>
-      </w:r>
-      <w:r>
-        <w:t>%</w:t>
-      </w:r>
-      <w:r>
-        <w:t xml:space="preserve"> </w:t>
-      </w:r>
-      <w:r>
-        <w:t>45</w:t>
+        <w:t xml:space="preserve">12     </w:t>
+      </w:r>
+      <w:proofErr w:type="spellStart"/>
+      <w:proofErr w:type="gramStart"/>
+      <w:r>
+        <w:t>time.sleep</w:t>
+      </w:r>
+      <w:proofErr w:type="spellEnd"/>
+      <w:r>
+        <w:t>(</w:t>
+      </w:r>
+      <w:proofErr w:type="gramEnd"/>
+      <w:r>
+        <w:t>0.02)</w:t>
+      </w:r>
+    </w:p>
+    <w:p>
+      <w:pPr>
+        <w:pStyle w:val="Code"/>
+      </w:pPr>
+      <w:r>
+        <w:t xml:space="preserve">13     speed = </w:t>
+      </w:r>
+      <w:proofErr w:type="spellStart"/>
+      <w:r>
+        <w:t>kit.joystick.right</w:t>
+      </w:r>
+      <w:proofErr w:type="spellEnd"/>
+    </w:p>
+    <w:p>
+      <w:pPr>
+        <w:pStyle w:val="Code"/>
+      </w:pPr>
+      <w:r>
+        <w:t xml:space="preserve">14     </w:t>
+      </w:r>
+      <w:proofErr w:type="spellStart"/>
+      <w:r>
+        <w:t>relative_position</w:t>
+      </w:r>
+      <w:proofErr w:type="spellEnd"/>
+      <w:r>
+        <w:t xml:space="preserve"> = (</w:t>
+      </w:r>
+      <w:proofErr w:type="spellStart"/>
+      <w:r>
+        <w:t>relative_position</w:t>
+      </w:r>
+      <w:proofErr w:type="spellEnd"/>
+      <w:r>
+        <w:t xml:space="preserve"> + speed) % 45</w:t>
       </w:r>
     </w:p>
     <w:p>
@@ -7092,19 +8461,55 @@
       <w:r>
         <w:t xml:space="preserve">15     </w:t>
       </w:r>
-      <w:r>
-        <w:t>absolute_position = int(relative_position) - 25</w:t>
-      </w:r>
-    </w:p>
-    <w:p>
-      <w:pPr>
-        <w:pStyle w:val="Code"/>
-      </w:pPr>
-      <w:r>
-        <w:t>16     print((absolute</w:t>
-      </w:r>
-      <w:r>
-        <w:t>_position,))</w:t>
+      <w:proofErr w:type="spellStart"/>
+      <w:r>
+        <w:t>absolute_position</w:t>
+      </w:r>
+      <w:proofErr w:type="spellEnd"/>
+      <w:r>
+        <w:t xml:space="preserve"> = </w:t>
+      </w:r>
+      <w:proofErr w:type="spellStart"/>
+      <w:proofErr w:type="gramStart"/>
+      <w:r>
+        <w:t>int</w:t>
+      </w:r>
+      <w:proofErr w:type="spellEnd"/>
+      <w:r>
+        <w:t>(</w:t>
+      </w:r>
+      <w:proofErr w:type="spellStart"/>
+      <w:proofErr w:type="gramEnd"/>
+      <w:r>
+        <w:t>relative_position</w:t>
+      </w:r>
+      <w:proofErr w:type="spellEnd"/>
+      <w:r>
+        <w:t>) - 25</w:t>
+      </w:r>
+    </w:p>
+    <w:p>
+      <w:pPr>
+        <w:pStyle w:val="Code"/>
+      </w:pPr>
+      <w:r>
+        <w:t xml:space="preserve">16     </w:t>
+      </w:r>
+      <w:proofErr w:type="gramStart"/>
+      <w:r>
+        <w:t>print(</w:t>
+      </w:r>
+      <w:proofErr w:type="gramEnd"/>
+      <w:r>
+        <w:t>(</w:t>
+      </w:r>
+      <w:proofErr w:type="spellStart"/>
+      <w:r>
+        <w:t>absolute_position</w:t>
+      </w:r>
+      <w:proofErr w:type="spellEnd"/>
+      <w:r>
+        <w:t>,))</w:t>
       </w:r>
     </w:p>
     <w:p>
@@ -7121,7 +8526,31 @@
         <w:t>If it all looks good</w:t>
       </w:r>
       <w:r>
-        <w:t>, you can replace the print() function with the three lines that clear the pixmap, draws the text at the specified position on the pixmap and shows the pixmap on the led matrix. Your complete listing should look like this:</w:t>
+        <w:t xml:space="preserve">, you can replace the print() function with the three lines that clear the </w:t>
+      </w:r>
+      <w:proofErr w:type="spellStart"/>
+      <w:r>
+        <w:t>pixmap</w:t>
+      </w:r>
+      <w:proofErr w:type="spellEnd"/>
+      <w:r>
+        <w:t xml:space="preserve">, draws the text at the specified position on the </w:t>
+      </w:r>
+      <w:proofErr w:type="spellStart"/>
+      <w:r>
+        <w:t>pixmap</w:t>
+      </w:r>
+      <w:proofErr w:type="spellEnd"/>
+      <w:r>
+        <w:t xml:space="preserve"> and shows the </w:t>
+      </w:r>
+      <w:proofErr w:type="spellStart"/>
+      <w:r>
+        <w:t>pixmap</w:t>
+      </w:r>
+      <w:proofErr w:type="spellEnd"/>
+      <w:r>
+        <w:t xml:space="preserve"> on the led matrix. Your complete listing should look like this:</w:t>
       </w:r>
     </w:p>
     <w:p>
@@ -7137,8 +8566,13 @@
         <w:pStyle w:val="Code"/>
       </w:pPr>
       <w:r>
-        <w:t>02 import tinker_kit</w:t>
-      </w:r>
+        <w:t xml:space="preserve">02 import </w:t>
+      </w:r>
+      <w:proofErr w:type="spellStart"/>
+      <w:r>
+        <w:t>tinker_kit</w:t>
+      </w:r>
+      <w:proofErr w:type="spellEnd"/>
     </w:p>
     <w:p>
       <w:pPr>
@@ -7167,7 +8601,35 @@
         <w:rPr>
           <w:lang w:val="en-US"/>
         </w:rPr>
-        <w:t>05 kit = tinker_kit.kit(board)</w:t>
+        <w:t xml:space="preserve">05 kit = </w:t>
+      </w:r>
+      <w:proofErr w:type="spellStart"/>
+      <w:r>
+        <w:rPr>
+          <w:lang w:val="en-US"/>
+        </w:rPr>
+        <w:t>tinker_</w:t>
+      </w:r>
+      <w:proofErr w:type="gramStart"/>
+      <w:r>
+        <w:rPr>
+          <w:lang w:val="en-US"/>
+        </w:rPr>
+        <w:t>kit.kit</w:t>
+      </w:r>
+      <w:proofErr w:type="spellEnd"/>
+      <w:r>
+        <w:rPr>
+          <w:lang w:val="en-US"/>
+        </w:rPr>
+        <w:t>(</w:t>
+      </w:r>
+      <w:proofErr w:type="gramEnd"/>
+      <w:r>
+        <w:rPr>
+          <w:lang w:val="en-US"/>
+        </w:rPr>
+        <w:t>board)</w:t>
       </w:r>
     </w:p>
     <w:p>
@@ -7183,15 +8645,31 @@
         <w:pStyle w:val="Code"/>
       </w:pPr>
       <w:r>
-        <w:t>07 relative_position = 0.0</w:t>
-      </w:r>
-    </w:p>
-    <w:p>
-      <w:pPr>
-        <w:pStyle w:val="Code"/>
-      </w:pPr>
-      <w:r>
-        <w:t>08 absolute_position = 0</w:t>
+        <w:t xml:space="preserve">07 </w:t>
+      </w:r>
+      <w:proofErr w:type="spellStart"/>
+      <w:r>
+        <w:t>relative_position</w:t>
+      </w:r>
+      <w:proofErr w:type="spellEnd"/>
+      <w:r>
+        <w:t xml:space="preserve"> = 0.0</w:t>
+      </w:r>
+    </w:p>
+    <w:p>
+      <w:pPr>
+        <w:pStyle w:val="Code"/>
+      </w:pPr>
+      <w:r>
+        <w:t xml:space="preserve">08 </w:t>
+      </w:r>
+      <w:proofErr w:type="spellStart"/>
+      <w:r>
+        <w:t>absolute_position</w:t>
+      </w:r>
+      <w:proofErr w:type="spellEnd"/>
+      <w:r>
+        <w:t xml:space="preserve"> = 0</w:t>
       </w:r>
     </w:p>
     <w:p>
@@ -7228,8 +8706,18 @@
       <w:r>
         <w:t xml:space="preserve">12     </w:t>
       </w:r>
-      <w:r>
-        <w:t>time.sleep(0.02)</w:t>
+      <w:proofErr w:type="spellStart"/>
+      <w:proofErr w:type="gramStart"/>
+      <w:r>
+        <w:t>time.sleep</w:t>
+      </w:r>
+      <w:proofErr w:type="spellEnd"/>
+      <w:r>
+        <w:t>(</w:t>
+      </w:r>
+      <w:proofErr w:type="gramEnd"/>
+      <w:r>
+        <w:t>0.02)</w:t>
       </w:r>
     </w:p>
     <w:p>
@@ -7243,8 +8731,13 @@
         <w:t xml:space="preserve">     speed</w:t>
       </w:r>
       <w:r>
-        <w:t xml:space="preserve"> = kit.joystick.right</w:t>
-      </w:r>
+        <w:t xml:space="preserve"> = </w:t>
+      </w:r>
+      <w:proofErr w:type="spellStart"/>
+      <w:r>
+        <w:t>kit.joystick.right</w:t>
+      </w:r>
+      <w:proofErr w:type="spellEnd"/>
     </w:p>
     <w:p>
       <w:pPr>
@@ -7254,10 +8747,26 @@
         <w:t>14</w:t>
       </w:r>
       <w:r>
-        <w:t xml:space="preserve">     relative_posit</w:t>
-      </w:r>
-      <w:r>
-        <w:t>ion = (relative_position + speed</w:t>
+        <w:t xml:space="preserve">     </w:t>
+      </w:r>
+      <w:proofErr w:type="spellStart"/>
+      <w:r>
+        <w:t>relative_posit</w:t>
+      </w:r>
+      <w:r>
+        <w:t>ion</w:t>
+      </w:r>
+      <w:proofErr w:type="spellEnd"/>
+      <w:r>
+        <w:t xml:space="preserve"> = (</w:t>
+      </w:r>
+      <w:proofErr w:type="spellStart"/>
+      <w:r>
+        <w:t>relative_position</w:t>
+      </w:r>
+      <w:proofErr w:type="spellEnd"/>
+      <w:r>
+        <w:t xml:space="preserve"> + speed</w:t>
       </w:r>
       <w:r>
         <w:t>) % 45</w:t>
@@ -7271,7 +8780,33 @@
         <w:t>15</w:t>
       </w:r>
       <w:r>
-        <w:t xml:space="preserve">     absolute_position = int(relative_position) - 25</w:t>
+        <w:t xml:space="preserve">     </w:t>
+      </w:r>
+      <w:proofErr w:type="spellStart"/>
+      <w:r>
+        <w:t>absolute_position</w:t>
+      </w:r>
+      <w:proofErr w:type="spellEnd"/>
+      <w:r>
+        <w:t xml:space="preserve"> = </w:t>
+      </w:r>
+      <w:proofErr w:type="spellStart"/>
+      <w:proofErr w:type="gramStart"/>
+      <w:r>
+        <w:t>int</w:t>
+      </w:r>
+      <w:proofErr w:type="spellEnd"/>
+      <w:r>
+        <w:t>(</w:t>
+      </w:r>
+      <w:proofErr w:type="spellStart"/>
+      <w:proofErr w:type="gramEnd"/>
+      <w:r>
+        <w:t>relative_position</w:t>
+      </w:r>
+      <w:proofErr w:type="spellEnd"/>
+      <w:r>
+        <w:t>) - 25</w:t>
       </w:r>
     </w:p>
     <w:p>
@@ -7282,7 +8817,20 @@
         <w:t>16</w:t>
       </w:r>
       <w:r>
-        <w:t xml:space="preserve">     kit.matrix.fill(0)</w:t>
+        <w:t xml:space="preserve">     </w:t>
+      </w:r>
+      <w:proofErr w:type="spellStart"/>
+      <w:proofErr w:type="gramStart"/>
+      <w:r>
+        <w:t>kit.matrix.fill</w:t>
+      </w:r>
+      <w:proofErr w:type="spellEnd"/>
+      <w:r>
+        <w:t>(</w:t>
+      </w:r>
+      <w:proofErr w:type="gramEnd"/>
+      <w:r>
+        <w:t>0)</w:t>
       </w:r>
     </w:p>
     <w:p>
@@ -7293,10 +8841,31 @@
         <w:t>17</w:t>
       </w:r>
       <w:r>
-        <w:t xml:space="preserve">     kit.font.t</w:t>
-      </w:r>
-      <w:r>
-        <w:t>ext('IKEA', absolute_position, 0, 1</w:t>
+        <w:t xml:space="preserve">     </w:t>
+      </w:r>
+      <w:proofErr w:type="spellStart"/>
+      <w:proofErr w:type="gramStart"/>
+      <w:r>
+        <w:t>kit.font.t</w:t>
+      </w:r>
+      <w:r>
+        <w:t>ext</w:t>
+      </w:r>
+      <w:proofErr w:type="spellEnd"/>
+      <w:r>
+        <w:t>(</w:t>
+      </w:r>
+      <w:proofErr w:type="gramEnd"/>
+      <w:r>
+        <w:t xml:space="preserve">'IKEA', </w:t>
+      </w:r>
+      <w:proofErr w:type="spellStart"/>
+      <w:r>
+        <w:t>absolute_position</w:t>
+      </w:r>
+      <w:proofErr w:type="spellEnd"/>
+      <w:r>
+        <w:t>, 0, 1</w:t>
       </w:r>
       <w:r>
         <w:t>)</w:t>
@@ -7310,8 +8879,18 @@
         <w:t>18</w:t>
       </w:r>
       <w:r>
-        <w:t xml:space="preserve">     kit.matrix.show()</w:t>
-      </w:r>
+        <w:t xml:space="preserve">     </w:t>
+      </w:r>
+      <w:proofErr w:type="spellStart"/>
+      <w:proofErr w:type="gramStart"/>
+      <w:r>
+        <w:t>kit.matrix.show</w:t>
+      </w:r>
+      <w:proofErr w:type="spellEnd"/>
+      <w:r>
+        <w:t>()</w:t>
+      </w:r>
+      <w:proofErr w:type="gramEnd"/>
     </w:p>
     <w:p>
       <w:pPr>
@@ -7325,70 +8904,381 @@
     </w:p>
     <w:p>
       <w:r>
-        <w:t>Consolidation like that is often done, It’s a delicate balance to use few lines of code, without making the code hard to understand.</w:t>
+        <w:t xml:space="preserve">Consolidation like that is often done, </w:t>
+      </w:r>
+      <w:proofErr w:type="gramStart"/>
+      <w:r>
+        <w:t>It’s</w:t>
+      </w:r>
+      <w:proofErr w:type="gramEnd"/>
+      <w:r>
+        <w:t xml:space="preserve"> a delicate balance to use few lines of code, without making the code hard to understand.</w:t>
       </w:r>
     </w:p>
     <w:p>
       <w:r>
         <w:t>So now you’re done with project 7! Nice work!</w:t>
       </w:r>
+      <w:bookmarkStart w:id="18" w:name="_Toc133264"/>
+    </w:p>
+    <w:p>
       <w:r>
         <w:br w:type="page"/>
       </w:r>
     </w:p>
     <w:p>
-      <w:pPr>
+      <w:r>
+        <w:lastRenderedPageBreak/>
+        <w:t>Blank Page</w:t>
+      </w:r>
+      <w:r>
+        <w:br w:type="page"/>
+      </w:r>
+    </w:p>
+    <w:p>
+      <w:pPr>
+        <w:pStyle w:val="Heading1"/>
+        <w:rPr>
+          <w:lang w:val="en-GB"/>
+        </w:rPr>
+      </w:pPr>
+      <w:proofErr w:type="spellStart"/>
+      <w:r>
+        <w:rPr>
+          <w:lang w:val="en-GB"/>
+        </w:rPr>
+        <w:lastRenderedPageBreak/>
+        <w:t>MoveTheDot</w:t>
+      </w:r>
+      <w:r>
+        <w:rPr>
+          <w:lang w:val="en-GB"/>
+        </w:rPr>
+        <w:t>Around</w:t>
+      </w:r>
+      <w:bookmarkEnd w:id="18"/>
+      <w:proofErr w:type="spellEnd"/>
+    </w:p>
+    <w:p>
+      <w:pPr>
+        <w:rPr>
+          <w:lang w:val="en-GB"/>
+        </w:rPr>
+      </w:pPr>
+    </w:p>
+    <w:p>
+      <w:pPr>
+        <w:pStyle w:val="Code"/>
+      </w:pPr>
+      <w:r>
+        <w:t>01 import board</w:t>
+      </w:r>
+    </w:p>
+    <w:p>
+      <w:pPr>
+        <w:pStyle w:val="Code"/>
+      </w:pPr>
+      <w:r>
+        <w:t xml:space="preserve">02 import </w:t>
+      </w:r>
+      <w:proofErr w:type="spellStart"/>
+      <w:r>
+        <w:t>tinker_kit</w:t>
+      </w:r>
+      <w:proofErr w:type="spellEnd"/>
+    </w:p>
+    <w:p>
+      <w:pPr>
+        <w:pStyle w:val="Code"/>
+      </w:pPr>
+      <w:r>
+        <w:t>03 import time</w:t>
+      </w:r>
+    </w:p>
+    <w:p>
+      <w:pPr>
+        <w:pStyle w:val="Code"/>
+      </w:pPr>
+      <w:r>
+        <w:t xml:space="preserve">04 </w:t>
+      </w:r>
+    </w:p>
+    <w:p>
+      <w:pPr>
+        <w:pStyle w:val="Code"/>
+        <w:rPr>
+          <w:lang w:val="en-US"/>
+        </w:rPr>
+      </w:pPr>
+      <w:r>
+        <w:rPr>
+          <w:lang w:val="en-US"/>
+        </w:rPr>
+        <w:t xml:space="preserve">05 kit = </w:t>
+      </w:r>
+      <w:proofErr w:type="spellStart"/>
+      <w:r>
+        <w:rPr>
+          <w:lang w:val="en-US"/>
+        </w:rPr>
+        <w:t>tinker_</w:t>
+      </w:r>
+      <w:proofErr w:type="gramStart"/>
+      <w:r>
+        <w:rPr>
+          <w:lang w:val="en-US"/>
+        </w:rPr>
+        <w:t>kit.kit</w:t>
+      </w:r>
+      <w:proofErr w:type="spellEnd"/>
+      <w:r>
+        <w:rPr>
+          <w:lang w:val="en-US"/>
+        </w:rPr>
+        <w:t>(</w:t>
+      </w:r>
+      <w:proofErr w:type="gramEnd"/>
+      <w:r>
+        <w:rPr>
+          <w:lang w:val="en-US"/>
+        </w:rPr>
+        <w:t>bo</w:t>
+      </w:r>
+      <w:r>
+        <w:rPr>
+          <w:lang w:val="en-US"/>
+        </w:rPr>
+        <w:t>ard)</w:t>
+      </w:r>
+    </w:p>
+    <w:p>
+      <w:pPr>
+        <w:pStyle w:val="Code"/>
+      </w:pPr>
+      <w:r>
+        <w:t xml:space="preserve">06 </w:t>
+      </w:r>
+    </w:p>
+    <w:p>
+      <w:pPr>
+        <w:pStyle w:val="Code"/>
+      </w:pPr>
+      <w:r>
+        <w:t>07 x = 3.0</w:t>
+      </w:r>
+    </w:p>
+    <w:p>
+      <w:pPr>
+        <w:pStyle w:val="Code"/>
+      </w:pPr>
+      <w:r>
+        <w:t>08 y = 3.0</w:t>
+      </w:r>
+    </w:p>
+    <w:p>
+      <w:pPr>
+        <w:pStyle w:val="Code"/>
+      </w:pPr>
+      <w:r>
+        <w:t xml:space="preserve">09 </w:t>
+      </w:r>
+    </w:p>
+    <w:p>
+      <w:pPr>
+        <w:pStyle w:val="Code"/>
+      </w:pPr>
+      <w:r>
+        <w:t>10 while True:</w:t>
+      </w:r>
+    </w:p>
+    <w:p>
+      <w:pPr>
+        <w:pStyle w:val="Code"/>
+      </w:pPr>
+      <w:r>
+        <w:t xml:space="preserve">11     up = </w:t>
+      </w:r>
+      <w:proofErr w:type="spellStart"/>
+      <w:r>
+        <w:t>kit.joystick.up</w:t>
+      </w:r>
+      <w:proofErr w:type="spellEnd"/>
+    </w:p>
+    <w:p>
+      <w:pPr>
+        <w:pStyle w:val="Code"/>
+      </w:pPr>
+      <w:r>
+        <w:t xml:space="preserve">12     right = </w:t>
+      </w:r>
+      <w:proofErr w:type="spellStart"/>
+      <w:r>
+        <w:t>kit.joystick.right</w:t>
+      </w:r>
+      <w:proofErr w:type="spellEnd"/>
+    </w:p>
+    <w:p>
+      <w:pPr>
+        <w:pStyle w:val="Code"/>
+      </w:pPr>
+      <w:r>
+        <w:t>13     x = (x + right</w:t>
+      </w:r>
+      <w:proofErr w:type="gramStart"/>
+      <w:r>
+        <w:t>)%</w:t>
+      </w:r>
+      <w:proofErr w:type="gramEnd"/>
+      <w:r>
+        <w:t>8</w:t>
+      </w:r>
+    </w:p>
+    <w:p>
+      <w:pPr>
+        <w:pStyle w:val="Code"/>
+      </w:pPr>
+      <w:r>
+        <w:t>14     y = (y + up</w:t>
+      </w:r>
+      <w:proofErr w:type="gramStart"/>
+      <w:r>
+        <w:t>)%</w:t>
+      </w:r>
+      <w:proofErr w:type="gramEnd"/>
+      <w:r>
+        <w:t>8</w:t>
+      </w:r>
+    </w:p>
+    <w:p>
+      <w:pPr>
+        <w:pStyle w:val="Code"/>
+      </w:pPr>
+      <w:r>
+        <w:t xml:space="preserve">15     </w:t>
+      </w:r>
+      <w:proofErr w:type="spellStart"/>
+      <w:proofErr w:type="gramStart"/>
+      <w:r>
+        <w:t>time.sleep</w:t>
+      </w:r>
+      <w:proofErr w:type="spellEnd"/>
+      <w:r>
+        <w:t>(</w:t>
+      </w:r>
+      <w:proofErr w:type="gramEnd"/>
+      <w:r>
+        <w:t>0.05)</w:t>
+      </w:r>
+    </w:p>
+    <w:p>
+      <w:pPr>
+        <w:pStyle w:val="Code"/>
+      </w:pPr>
+      <w:r>
+        <w:t xml:space="preserve">16     </w:t>
+      </w:r>
+      <w:proofErr w:type="spellStart"/>
+      <w:proofErr w:type="gramStart"/>
+      <w:r>
+        <w:t>kit.matrix.fill</w:t>
+      </w:r>
+      <w:proofErr w:type="spellEnd"/>
+      <w:r>
+        <w:t>(</w:t>
+      </w:r>
+      <w:proofErr w:type="gramEnd"/>
+      <w:r>
+        <w:t>0)</w:t>
+      </w:r>
+    </w:p>
+    <w:p>
+      <w:pPr>
+        <w:pStyle w:val="Code"/>
+      </w:pPr>
+      <w:r>
+        <w:t xml:space="preserve">17     </w:t>
+      </w:r>
+      <w:proofErr w:type="spellStart"/>
+      <w:proofErr w:type="gramStart"/>
+      <w:r>
+        <w:t>kit.matrix</w:t>
+      </w:r>
+      <w:proofErr w:type="spellEnd"/>
+      <w:r>
+        <w:t>[</w:t>
+      </w:r>
+      <w:proofErr w:type="spellStart"/>
+      <w:proofErr w:type="gramEnd"/>
+      <w:r>
+        <w:t>int</w:t>
+      </w:r>
+      <w:proofErr w:type="spellEnd"/>
+      <w:r>
+        <w:t>(x),</w:t>
+      </w:r>
+      <w:proofErr w:type="spellStart"/>
+      <w:r>
+        <w:t>int</w:t>
+      </w:r>
+      <w:proofErr w:type="spellEnd"/>
+      <w:r>
+        <w:t>(y)] = 1</w:t>
+      </w:r>
+    </w:p>
+    <w:p>
+      <w:pPr>
+        <w:pStyle w:val="Code"/>
         <w:rPr>
           <w:rFonts w:asciiTheme="majorHAnsi" w:eastAsiaTheme="majorEastAsia" w:hAnsiTheme="majorHAnsi" w:cstheme="majorBidi"/>
           <w:color w:val="2E74B5" w:themeColor="accent1" w:themeShade="BF"/>
           <w:sz w:val="32"/>
           <w:szCs w:val="32"/>
-          <w:highlight w:val="lightGray"/>
-          <w:lang w:val="en-GB"/>
-        </w:rPr>
-      </w:pPr>
-      <w:bookmarkStart w:id="18" w:name="_Toc133264"/>
-      <w:r>
-        <w:rPr>
-          <w:highlight w:val="lightGray"/>
+        </w:rPr>
+      </w:pPr>
+      <w:r>
+        <w:t xml:space="preserve">18     </w:t>
+      </w:r>
+      <w:proofErr w:type="spellStart"/>
+      <w:proofErr w:type="gramStart"/>
+      <w:r>
+        <w:t>kit.matrix.show</w:t>
+      </w:r>
+      <w:proofErr w:type="spellEnd"/>
+      <w:r>
+        <w:t>(</w:t>
+      </w:r>
+      <w:proofErr w:type="gramEnd"/>
+      <w:r>
+        <w:t>)</w:t>
+      </w:r>
+      <w:r>
+        <w:br w:type="page"/>
+      </w:r>
+    </w:p>
+    <w:p>
+      <w:pPr>
+        <w:pStyle w:val="Heading1"/>
+        <w:rPr>
+          <w:lang w:val="en-GB"/>
+        </w:rPr>
+      </w:pPr>
+      <w:bookmarkStart w:id="19" w:name="_Toc133265"/>
+      <w:proofErr w:type="spellStart"/>
+      <w:r>
+        <w:rPr>
           <w:lang w:val="en-GB"/>
         </w:rPr>
         <w:lastRenderedPageBreak/>
-        <w:t xml:space="preserve">Blank page </w:t>
-      </w:r>
-      <w:r>
-        <w:rPr>
-          <w:highlight w:val="lightGray"/>
-          <w:lang w:val="en-GB"/>
-        </w:rPr>
-        <w:br w:type="page"/>
-      </w:r>
-    </w:p>
-    <w:p>
-      <w:pPr>
-        <w:pStyle w:val="Heading1"/>
-        <w:numPr>
-          <w:ilvl w:val="0"/>
-          <w:numId w:val="0"/>
-        </w:numPr>
-        <w:rPr>
-          <w:lang w:val="en-GB"/>
-        </w:rPr>
-      </w:pPr>
-      <w:r>
-        <w:rPr>
-          <w:lang w:val="en-GB"/>
-        </w:rPr>
-        <w:lastRenderedPageBreak/>
-        <w:t>MoveTheDot</w:t>
-      </w:r>
-      <w:r>
-        <w:rPr>
-          <w:lang w:val="en-GB"/>
-        </w:rPr>
-        <w:t>Around</w:t>
-      </w:r>
-      <w:bookmarkEnd w:id="18"/>
+        <w:t>LimitThe</w:t>
+      </w:r>
+      <w:r>
+        <w:rPr>
+          <w:lang w:val="en-GB"/>
+        </w:rPr>
+        <w:t>Movement</w:t>
+      </w:r>
+      <w:bookmarkEnd w:id="19"/>
+      <w:proofErr w:type="spellEnd"/>
     </w:p>
     <w:p>
       <w:pPr>
@@ -7410,8 +9300,13 @@
         <w:pStyle w:val="Code"/>
       </w:pPr>
       <w:r>
-        <w:t>02 import tinker_kit</w:t>
-      </w:r>
+        <w:t xml:space="preserve">02 import </w:t>
+      </w:r>
+      <w:proofErr w:type="spellStart"/>
+      <w:r>
+        <w:t>tinker_kit</w:t>
+      </w:r>
+      <w:proofErr w:type="spellEnd"/>
     </w:p>
     <w:p>
       <w:pPr>
@@ -7438,15 +9333,23 @@
       </w:pPr>
       <w:r>
         <w:rPr>
-          <w:lang w:val="en-US"/>
-        </w:rPr>
-        <w:t>05 kit = tinker_kit.kit(bo</w:t>
-      </w:r>
-      <w:r>
-        <w:rPr>
           <w:lang w:val="sv-SE"/>
         </w:rPr>
-        <w:t>ard)</w:t>
+        <w:t xml:space="preserve">05 kit = </w:t>
+      </w:r>
+      <w:proofErr w:type="spellStart"/>
+      <w:r>
+        <w:rPr>
+          <w:lang w:val="sv-SE"/>
+        </w:rPr>
+        <w:t>tinker_kit.kit</w:t>
+      </w:r>
+      <w:proofErr w:type="spellEnd"/>
+      <w:r>
+        <w:rPr>
+          <w:lang w:val="sv-SE"/>
+        </w:rPr>
+        <w:t>(board)</w:t>
       </w:r>
     </w:p>
     <w:p>
@@ -7486,68 +9389,211 @@
         <w:pStyle w:val="Code"/>
       </w:pPr>
       <w:r>
-        <w:t>10 while True:</w:t>
-      </w:r>
-    </w:p>
-    <w:p>
-      <w:pPr>
-        <w:pStyle w:val="Code"/>
-      </w:pPr>
-      <w:r>
-        <w:t>11     up = kit.joystick.up</w:t>
-      </w:r>
-    </w:p>
-    <w:p>
-      <w:pPr>
-        <w:pStyle w:val="Code"/>
-      </w:pPr>
-      <w:r>
-        <w:t>12     right = kit.joystick.right</w:t>
-      </w:r>
-    </w:p>
-    <w:p>
-      <w:pPr>
-        <w:pStyle w:val="Code"/>
-      </w:pPr>
-      <w:r>
-        <w:t>13     x = (x + right)%8</w:t>
-      </w:r>
-    </w:p>
-    <w:p>
-      <w:pPr>
-        <w:pStyle w:val="Code"/>
-      </w:pPr>
-      <w:r>
-        <w:t>14     y = (y + up)%8</w:t>
-      </w:r>
-    </w:p>
-    <w:p>
-      <w:pPr>
-        <w:pStyle w:val="Code"/>
-      </w:pPr>
-      <w:r>
-        <w:t>15     time.sleep(0.05)</w:t>
-      </w:r>
-    </w:p>
-    <w:p>
-      <w:pPr>
-        <w:pStyle w:val="Code"/>
-      </w:pPr>
-      <w:r>
-        <w:t>16     kit.matrix.fill(0)</w:t>
-      </w:r>
-    </w:p>
-    <w:p>
-      <w:pPr>
-        <w:pStyle w:val="Code"/>
-      </w:pPr>
-      <w:r>
-        <w:t>17     kit.matrix[int(x),int(y)] = 1</w:t>
-      </w:r>
-    </w:p>
-    <w:p>
-      <w:pPr>
-        <w:pStyle w:val="Code"/>
+        <w:t xml:space="preserve">10 </w:t>
+      </w:r>
+      <w:proofErr w:type="spellStart"/>
+      <w:r>
+        <w:t>def</w:t>
+      </w:r>
+      <w:proofErr w:type="spellEnd"/>
+      <w:r>
+        <w:t xml:space="preserve"> </w:t>
+      </w:r>
+      <w:proofErr w:type="gramStart"/>
+      <w:r>
+        <w:t>clamp(</w:t>
+      </w:r>
+      <w:proofErr w:type="gramEnd"/>
+      <w:r>
+        <w:t>n, smallest, largest):</w:t>
+      </w:r>
+    </w:p>
+    <w:p>
+      <w:pPr>
+        <w:pStyle w:val="Code"/>
+      </w:pPr>
+      <w:r>
+        <w:t xml:space="preserve">11     return </w:t>
+      </w:r>
+      <w:proofErr w:type="gramStart"/>
+      <w:r>
+        <w:t>max(</w:t>
+      </w:r>
+      <w:proofErr w:type="gramEnd"/>
+      <w:r>
+        <w:t>smallest, min(n, largest))</w:t>
+      </w:r>
+    </w:p>
+    <w:p>
+      <w:pPr>
+        <w:pStyle w:val="Code"/>
+      </w:pPr>
+      <w:r>
+        <w:t xml:space="preserve">12 </w:t>
+      </w:r>
+    </w:p>
+    <w:p>
+      <w:pPr>
+        <w:pStyle w:val="Code"/>
+      </w:pPr>
+      <w:r>
+        <w:t>13 while True:</w:t>
+      </w:r>
+    </w:p>
+    <w:p>
+      <w:pPr>
+        <w:pStyle w:val="Code"/>
+      </w:pPr>
+      <w:r>
+        <w:t xml:space="preserve">14     up = </w:t>
+      </w:r>
+      <w:proofErr w:type="spellStart"/>
+      <w:r>
+        <w:t>kit.joystick.up</w:t>
+      </w:r>
+      <w:proofErr w:type="spellEnd"/>
+    </w:p>
+    <w:p>
+      <w:pPr>
+        <w:pStyle w:val="Code"/>
+      </w:pPr>
+      <w:r>
+        <w:t xml:space="preserve">15     right = </w:t>
+      </w:r>
+      <w:proofErr w:type="spellStart"/>
+      <w:r>
+        <w:t>kit.joystick.right</w:t>
+      </w:r>
+      <w:proofErr w:type="spellEnd"/>
+    </w:p>
+    <w:p>
+      <w:pPr>
+        <w:pStyle w:val="Code"/>
+      </w:pPr>
+      <w:r>
+        <w:t xml:space="preserve">16     x = </w:t>
+      </w:r>
+      <w:proofErr w:type="gramStart"/>
+      <w:r>
+        <w:t>clamp(</w:t>
+      </w:r>
+      <w:proofErr w:type="gramEnd"/>
+      <w:r>
+        <w:t xml:space="preserve"> (x + right), 0, 7.5)</w:t>
+      </w:r>
+    </w:p>
+    <w:p>
+      <w:pPr>
+        <w:pStyle w:val="Code"/>
+      </w:pPr>
+      <w:r>
+        <w:t xml:space="preserve">17     y = </w:t>
+      </w:r>
+      <w:proofErr w:type="gramStart"/>
+      <w:r>
+        <w:t>clamp(</w:t>
+      </w:r>
+      <w:proofErr w:type="gramEnd"/>
+      <w:r>
+        <w:t xml:space="preserve"> (y + up), 0, 7.5)</w:t>
+      </w:r>
+    </w:p>
+    <w:p>
+      <w:pPr>
+        <w:pStyle w:val="Code"/>
+      </w:pPr>
+      <w:r>
+        <w:t xml:space="preserve">18     </w:t>
+      </w:r>
+      <w:proofErr w:type="spellStart"/>
+      <w:proofErr w:type="gramStart"/>
+      <w:r>
+        <w:t>time.sleep</w:t>
+      </w:r>
+      <w:proofErr w:type="spellEnd"/>
+      <w:r>
+        <w:t>(</w:t>
+      </w:r>
+      <w:proofErr w:type="gramEnd"/>
+      <w:r>
+        <w:t>0.05)</w:t>
+      </w:r>
+    </w:p>
+    <w:p>
+      <w:pPr>
+        <w:pStyle w:val="Code"/>
+      </w:pPr>
+      <w:r>
+        <w:t xml:space="preserve">19     </w:t>
+      </w:r>
+      <w:proofErr w:type="spellStart"/>
+      <w:proofErr w:type="gramStart"/>
+      <w:r>
+        <w:t>kit.matrix.fill</w:t>
+      </w:r>
+      <w:proofErr w:type="spellEnd"/>
+      <w:r>
+        <w:t>(</w:t>
+      </w:r>
+      <w:proofErr w:type="gramEnd"/>
+      <w:r>
+        <w:t>0)</w:t>
+      </w:r>
+    </w:p>
+    <w:p>
+      <w:pPr>
+        <w:pStyle w:val="Code"/>
+      </w:pPr>
+      <w:r>
+        <w:t xml:space="preserve">20     </w:t>
+      </w:r>
+      <w:proofErr w:type="spellStart"/>
+      <w:proofErr w:type="gramStart"/>
+      <w:r>
+        <w:t>kit.matrix</w:t>
+      </w:r>
+      <w:proofErr w:type="spellEnd"/>
+      <w:r>
+        <w:t>[</w:t>
+      </w:r>
+      <w:proofErr w:type="spellStart"/>
+      <w:proofErr w:type="gramEnd"/>
+      <w:r>
+        <w:t>int</w:t>
+      </w:r>
+      <w:proofErr w:type="spellEnd"/>
+      <w:r>
+        <w:t>(x),</w:t>
+      </w:r>
+      <w:proofErr w:type="spellStart"/>
+      <w:r>
+        <w:t>int</w:t>
+      </w:r>
+      <w:proofErr w:type="spellEnd"/>
+      <w:r>
+        <w:t>(y)] = 1</w:t>
+      </w:r>
+    </w:p>
+    <w:p>
+      <w:pPr>
+        <w:pStyle w:val="Code"/>
+      </w:pPr>
+      <w:r>
+        <w:t xml:space="preserve">21     </w:t>
+      </w:r>
+      <w:proofErr w:type="spellStart"/>
+      <w:proofErr w:type="gramStart"/>
+      <w:r>
+        <w:t>kit.matrix.show</w:t>
+      </w:r>
+      <w:proofErr w:type="spellEnd"/>
+      <w:r>
+        <w:t>()</w:t>
+      </w:r>
+      <w:proofErr w:type="gramEnd"/>
+    </w:p>
+    <w:p>
+      <w:pPr>
         <w:rPr>
           <w:rFonts w:asciiTheme="majorHAnsi" w:eastAsiaTheme="majorEastAsia" w:hAnsiTheme="majorHAnsi" w:cstheme="majorBidi"/>
           <w:color w:val="2E74B5" w:themeColor="accent1" w:themeShade="BF"/>
@@ -7556,9 +9602,6 @@
         </w:rPr>
       </w:pPr>
       <w:r>
-        <w:t>18     kit.matrix.show()</w:t>
-      </w:r>
-      <w:r>
         <w:br w:type="page"/>
       </w:r>
     </w:p>
@@ -7569,224 +9612,8 @@
           <w:lang w:val="en-GB"/>
         </w:rPr>
       </w:pPr>
-      <w:bookmarkStart w:id="19" w:name="_Toc133265"/>
-      <w:r>
-        <w:rPr>
-          <w:lang w:val="en-GB"/>
-        </w:rPr>
-        <w:lastRenderedPageBreak/>
-        <w:t>LimitThe</w:t>
-      </w:r>
-      <w:r>
-        <w:rPr>
-          <w:lang w:val="en-GB"/>
-        </w:rPr>
-        <w:t>Movement</w:t>
-      </w:r>
-      <w:bookmarkEnd w:id="19"/>
-    </w:p>
-    <w:p>
-      <w:pPr>
-        <w:rPr>
-          <w:lang w:val="en-GB"/>
-        </w:rPr>
-      </w:pPr>
-    </w:p>
-    <w:p>
-      <w:pPr>
-        <w:pStyle w:val="Code"/>
-      </w:pPr>
-      <w:r>
-        <w:t>01 import board</w:t>
-      </w:r>
-    </w:p>
-    <w:p>
-      <w:pPr>
-        <w:pStyle w:val="Code"/>
-      </w:pPr>
-      <w:r>
-        <w:t>02 import tinker_kit</w:t>
-      </w:r>
-    </w:p>
-    <w:p>
-      <w:pPr>
-        <w:pStyle w:val="Code"/>
-      </w:pPr>
-      <w:r>
-        <w:t>03 import time</w:t>
-      </w:r>
-    </w:p>
-    <w:p>
-      <w:pPr>
-        <w:pStyle w:val="Code"/>
-      </w:pPr>
-      <w:r>
-        <w:t xml:space="preserve">04 </w:t>
-      </w:r>
-    </w:p>
-    <w:p>
-      <w:pPr>
-        <w:pStyle w:val="Code"/>
-        <w:rPr>
-          <w:lang w:val="sv-SE"/>
-        </w:rPr>
-      </w:pPr>
-      <w:r>
-        <w:rPr>
-          <w:lang w:val="sv-SE"/>
-        </w:rPr>
-        <w:t>05 kit = tinker_kit.kit(board)</w:t>
-      </w:r>
-    </w:p>
-    <w:p>
-      <w:pPr>
-        <w:pStyle w:val="Code"/>
-      </w:pPr>
-      <w:r>
-        <w:t xml:space="preserve">06 </w:t>
-      </w:r>
-    </w:p>
-    <w:p>
-      <w:pPr>
-        <w:pStyle w:val="Code"/>
-      </w:pPr>
-      <w:r>
-        <w:t>07 x = 3.0</w:t>
-      </w:r>
-    </w:p>
-    <w:p>
-      <w:pPr>
-        <w:pStyle w:val="Code"/>
-      </w:pPr>
-      <w:r>
-        <w:t>08 y = 3.0</w:t>
-      </w:r>
-    </w:p>
-    <w:p>
-      <w:pPr>
-        <w:pStyle w:val="Code"/>
-      </w:pPr>
-      <w:r>
-        <w:t xml:space="preserve">09 </w:t>
-      </w:r>
-    </w:p>
-    <w:p>
-      <w:pPr>
-        <w:pStyle w:val="Code"/>
-      </w:pPr>
-      <w:r>
-        <w:t>10 def clamp(n, smallest, largest):</w:t>
-      </w:r>
-    </w:p>
-    <w:p>
-      <w:pPr>
-        <w:pStyle w:val="Code"/>
-      </w:pPr>
-      <w:r>
-        <w:t>11     return max(smallest, min(n, largest))</w:t>
-      </w:r>
-    </w:p>
-    <w:p>
-      <w:pPr>
-        <w:pStyle w:val="Code"/>
-      </w:pPr>
-      <w:r>
-        <w:t xml:space="preserve">12 </w:t>
-      </w:r>
-    </w:p>
-    <w:p>
-      <w:pPr>
-        <w:pStyle w:val="Code"/>
-      </w:pPr>
-      <w:r>
-        <w:t>13 while True:</w:t>
-      </w:r>
-    </w:p>
-    <w:p>
-      <w:pPr>
-        <w:pStyle w:val="Code"/>
-      </w:pPr>
-      <w:r>
-        <w:t>14     up = kit.joystick.up</w:t>
-      </w:r>
-    </w:p>
-    <w:p>
-      <w:pPr>
-        <w:pStyle w:val="Code"/>
-      </w:pPr>
-      <w:r>
-        <w:t>15     right = kit.joystick.right</w:t>
-      </w:r>
-    </w:p>
-    <w:p>
-      <w:pPr>
-        <w:pStyle w:val="Code"/>
-      </w:pPr>
-      <w:r>
-        <w:t>16     x = clamp( (x + right), 0, 7.5)</w:t>
-      </w:r>
-    </w:p>
-    <w:p>
-      <w:pPr>
-        <w:pStyle w:val="Code"/>
-      </w:pPr>
-      <w:r>
-        <w:t>17     y = clamp( (y + up), 0, 7.5)</w:t>
-      </w:r>
-    </w:p>
-    <w:p>
-      <w:pPr>
-        <w:pStyle w:val="Code"/>
-      </w:pPr>
-      <w:r>
-        <w:t>18     time.sleep(0.05)</w:t>
-      </w:r>
-    </w:p>
-    <w:p>
-      <w:pPr>
-        <w:pStyle w:val="Code"/>
-      </w:pPr>
-      <w:r>
-        <w:t>19     kit.matrix.fill(0)</w:t>
-      </w:r>
-    </w:p>
-    <w:p>
-      <w:pPr>
-        <w:pStyle w:val="Code"/>
-      </w:pPr>
-      <w:r>
-        <w:t>20     kit.matrix[int(x),int(y)] = 1</w:t>
-      </w:r>
-    </w:p>
-    <w:p>
-      <w:pPr>
-        <w:pStyle w:val="Code"/>
-      </w:pPr>
-      <w:r>
-        <w:t>21     kit.matrix.show()</w:t>
-      </w:r>
-    </w:p>
-    <w:p>
-      <w:pPr>
-        <w:rPr>
-          <w:rFonts w:asciiTheme="majorHAnsi" w:eastAsiaTheme="majorEastAsia" w:hAnsiTheme="majorHAnsi" w:cstheme="majorBidi"/>
-          <w:color w:val="2E74B5" w:themeColor="accent1" w:themeShade="BF"/>
-          <w:sz w:val="32"/>
-          <w:szCs w:val="32"/>
-        </w:rPr>
-      </w:pPr>
-      <w:r>
-        <w:br w:type="page"/>
-      </w:r>
-    </w:p>
-    <w:p>
-      <w:pPr>
-        <w:pStyle w:val="Heading1"/>
-        <w:rPr>
-          <w:lang w:val="en-GB"/>
-        </w:rPr>
-      </w:pPr>
       <w:bookmarkStart w:id="20" w:name="_Toc133266"/>
+      <w:proofErr w:type="spellStart"/>
       <w:r>
         <w:rPr>
           <w:lang w:val="en-GB"/>
@@ -7801,6 +9628,7 @@
         <w:t>Yellow</w:t>
       </w:r>
       <w:bookmarkEnd w:id="20"/>
+      <w:proofErr w:type="spellEnd"/>
     </w:p>
     <w:p>
       <w:pPr>
@@ -7822,8 +9650,13 @@
         <w:pStyle w:val="Code"/>
       </w:pPr>
       <w:r>
-        <w:t>02 import tinker_kit</w:t>
-      </w:r>
+        <w:t xml:space="preserve">02 import </w:t>
+      </w:r>
+      <w:proofErr w:type="spellStart"/>
+      <w:r>
+        <w:t>tinker_kit</w:t>
+      </w:r>
+      <w:proofErr w:type="spellEnd"/>
     </w:p>
     <w:p>
       <w:pPr>
@@ -7858,7 +9691,21 @@
         <w:rPr>
           <w:lang w:val="sv-SE"/>
         </w:rPr>
-        <w:t>05 kit = tinker_kit.kit(board)</w:t>
+        <w:t xml:space="preserve">05 kit = </w:t>
+      </w:r>
+      <w:proofErr w:type="spellStart"/>
+      <w:r>
+        <w:rPr>
+          <w:lang w:val="sv-SE"/>
+        </w:rPr>
+        <w:t>tinker_kit.kit</w:t>
+      </w:r>
+      <w:proofErr w:type="spellEnd"/>
+      <w:r>
+        <w:rPr>
+          <w:lang w:val="sv-SE"/>
+        </w:rPr>
+        <w:t>(board)</w:t>
       </w:r>
     </w:p>
     <w:p>
@@ -7890,15 +9737,31 @@
         <w:pStyle w:val="Code"/>
       </w:pPr>
       <w:r>
-        <w:t>09 x_old = 3.0</w:t>
-      </w:r>
-    </w:p>
-    <w:p>
-      <w:pPr>
-        <w:pStyle w:val="Code"/>
-      </w:pPr>
-      <w:r>
-        <w:t>10 y_old = 3.0</w:t>
+        <w:t xml:space="preserve">09 </w:t>
+      </w:r>
+      <w:proofErr w:type="spellStart"/>
+      <w:r>
+        <w:t>x_old</w:t>
+      </w:r>
+      <w:proofErr w:type="spellEnd"/>
+      <w:r>
+        <w:t xml:space="preserve"> = 3.0</w:t>
+      </w:r>
+    </w:p>
+    <w:p>
+      <w:pPr>
+        <w:pStyle w:val="Code"/>
+      </w:pPr>
+      <w:r>
+        <w:t xml:space="preserve">10 </w:t>
+      </w:r>
+      <w:proofErr w:type="spellStart"/>
+      <w:r>
+        <w:t>y_old</w:t>
+      </w:r>
+      <w:proofErr w:type="spellEnd"/>
+      <w:r>
+        <w:t xml:space="preserve"> = 3.0</w:t>
       </w:r>
     </w:p>
     <w:p>
@@ -7922,15 +9785,39 @@
         <w:pStyle w:val="Code"/>
       </w:pPr>
       <w:r>
-        <w:t>13 def clamp(n, smallest, largest):</w:t>
-      </w:r>
-    </w:p>
-    <w:p>
-      <w:pPr>
-        <w:pStyle w:val="Code"/>
-      </w:pPr>
-      <w:r>
-        <w:t>14     return max(smallest, min(n, largest))</w:t>
+        <w:t xml:space="preserve">13 </w:t>
+      </w:r>
+      <w:proofErr w:type="spellStart"/>
+      <w:r>
+        <w:t>def</w:t>
+      </w:r>
+      <w:proofErr w:type="spellEnd"/>
+      <w:r>
+        <w:t xml:space="preserve"> </w:t>
+      </w:r>
+      <w:proofErr w:type="gramStart"/>
+      <w:r>
+        <w:t>clamp(</w:t>
+      </w:r>
+      <w:proofErr w:type="gramEnd"/>
+      <w:r>
+        <w:t>n, smallest, largest):</w:t>
+      </w:r>
+    </w:p>
+    <w:p>
+      <w:pPr>
+        <w:pStyle w:val="Code"/>
+      </w:pPr>
+      <w:r>
+        <w:t xml:space="preserve">14     return </w:t>
+      </w:r>
+      <w:proofErr w:type="gramStart"/>
+      <w:r>
+        <w:t>max(</w:t>
+      </w:r>
+      <w:proofErr w:type="gramEnd"/>
+      <w:r>
+        <w:t>smallest, min(n, largest))</w:t>
       </w:r>
     </w:p>
     <w:p>
@@ -7954,71 +9841,231 @@
         <w:pStyle w:val="Code"/>
       </w:pPr>
       <w:r>
-        <w:t>17     paint = paint or kit.joystick.push</w:t>
-      </w:r>
-    </w:p>
-    <w:p>
-      <w:pPr>
-        <w:pStyle w:val="Code"/>
-      </w:pPr>
-      <w:r>
-        <w:t>18     up = kit.joystick.up</w:t>
-      </w:r>
-    </w:p>
-    <w:p>
-      <w:pPr>
-        <w:pStyle w:val="Code"/>
-      </w:pPr>
-      <w:r>
-        <w:t>19     right = kit.joystick.right</w:t>
-      </w:r>
-    </w:p>
-    <w:p>
-      <w:pPr>
-        <w:pStyle w:val="Code"/>
-      </w:pPr>
-      <w:r>
-        <w:t>20     x = clamp( (x + right), 0, 7.5)</w:t>
-      </w:r>
-    </w:p>
-    <w:p>
-      <w:pPr>
-        <w:pStyle w:val="Code"/>
-      </w:pPr>
-      <w:r>
-        <w:t>21     y = clamp( (y + up), 0, 7.5)</w:t>
-      </w:r>
-    </w:p>
-    <w:p>
-      <w:pPr>
-        <w:pStyle w:val="Code"/>
-      </w:pPr>
-      <w:r>
-        <w:t>22     kit.matrix[int(x),int(y)] = 1</w:t>
-      </w:r>
-    </w:p>
-    <w:p>
-      <w:pPr>
-        <w:pStyle w:val="Code"/>
-      </w:pPr>
-      <w:r>
-        <w:t>23     if int(x) != int(x_old) or int(y) != int(y_old):</w:t>
-      </w:r>
-    </w:p>
-    <w:p>
-      <w:pPr>
-        <w:pStyle w:val="Code"/>
-      </w:pPr>
-      <w:r>
-        <w:t>24         if paint :</w:t>
-      </w:r>
-    </w:p>
-    <w:p>
-      <w:pPr>
-        <w:pStyle w:val="Code"/>
-      </w:pPr>
-      <w:r>
-        <w:t>25             kit.matrix[int(x_old), int(y_old)] = 1</w:t>
+        <w:t xml:space="preserve">17     paint = paint or </w:t>
+      </w:r>
+      <w:proofErr w:type="spellStart"/>
+      <w:r>
+        <w:t>kit.joystick.push</w:t>
+      </w:r>
+      <w:proofErr w:type="spellEnd"/>
+    </w:p>
+    <w:p>
+      <w:pPr>
+        <w:pStyle w:val="Code"/>
+      </w:pPr>
+      <w:r>
+        <w:t xml:space="preserve">18     up = </w:t>
+      </w:r>
+      <w:proofErr w:type="spellStart"/>
+      <w:r>
+        <w:t>kit.joystick.up</w:t>
+      </w:r>
+      <w:proofErr w:type="spellEnd"/>
+    </w:p>
+    <w:p>
+      <w:pPr>
+        <w:pStyle w:val="Code"/>
+      </w:pPr>
+      <w:r>
+        <w:t xml:space="preserve">19     right = </w:t>
+      </w:r>
+      <w:proofErr w:type="spellStart"/>
+      <w:r>
+        <w:t>kit.joystick.right</w:t>
+      </w:r>
+      <w:proofErr w:type="spellEnd"/>
+    </w:p>
+    <w:p>
+      <w:pPr>
+        <w:pStyle w:val="Code"/>
+      </w:pPr>
+      <w:r>
+        <w:t xml:space="preserve">20     x = </w:t>
+      </w:r>
+      <w:proofErr w:type="gramStart"/>
+      <w:r>
+        <w:t>clamp(</w:t>
+      </w:r>
+      <w:proofErr w:type="gramEnd"/>
+      <w:r>
+        <w:t xml:space="preserve"> (x + right), 0, 7.5)</w:t>
+      </w:r>
+    </w:p>
+    <w:p>
+      <w:pPr>
+        <w:pStyle w:val="Code"/>
+      </w:pPr>
+      <w:r>
+        <w:t xml:space="preserve">21     y = </w:t>
+      </w:r>
+      <w:proofErr w:type="gramStart"/>
+      <w:r>
+        <w:t>clamp(</w:t>
+      </w:r>
+      <w:proofErr w:type="gramEnd"/>
+      <w:r>
+        <w:t xml:space="preserve"> (y + up), 0, 7.5)</w:t>
+      </w:r>
+    </w:p>
+    <w:p>
+      <w:pPr>
+        <w:pStyle w:val="Code"/>
+      </w:pPr>
+      <w:r>
+        <w:t xml:space="preserve">22     </w:t>
+      </w:r>
+      <w:proofErr w:type="spellStart"/>
+      <w:proofErr w:type="gramStart"/>
+      <w:r>
+        <w:t>kit.matrix</w:t>
+      </w:r>
+      <w:proofErr w:type="spellEnd"/>
+      <w:r>
+        <w:t>[</w:t>
+      </w:r>
+      <w:proofErr w:type="spellStart"/>
+      <w:proofErr w:type="gramEnd"/>
+      <w:r>
+        <w:t>int</w:t>
+      </w:r>
+      <w:proofErr w:type="spellEnd"/>
+      <w:r>
+        <w:t>(x),</w:t>
+      </w:r>
+      <w:proofErr w:type="spellStart"/>
+      <w:r>
+        <w:t>int</w:t>
+      </w:r>
+      <w:proofErr w:type="spellEnd"/>
+      <w:r>
+        <w:t>(y)] = 1</w:t>
+      </w:r>
+    </w:p>
+    <w:p>
+      <w:pPr>
+        <w:pStyle w:val="Code"/>
+      </w:pPr>
+      <w:r>
+        <w:t xml:space="preserve">23     if </w:t>
+      </w:r>
+      <w:proofErr w:type="spellStart"/>
+      <w:r>
+        <w:t>int</w:t>
+      </w:r>
+      <w:proofErr w:type="spellEnd"/>
+      <w:r>
+        <w:t>(x</w:t>
+      </w:r>
+      <w:proofErr w:type="gramStart"/>
+      <w:r>
+        <w:t>) !</w:t>
+      </w:r>
+      <w:proofErr w:type="gramEnd"/>
+      <w:r>
+        <w:t xml:space="preserve">= </w:t>
+      </w:r>
+      <w:proofErr w:type="spellStart"/>
+      <w:r>
+        <w:t>int</w:t>
+      </w:r>
+      <w:proofErr w:type="spellEnd"/>
+      <w:r>
+        <w:t>(</w:t>
+      </w:r>
+      <w:proofErr w:type="spellStart"/>
+      <w:r>
+        <w:t>x_old</w:t>
+      </w:r>
+      <w:proofErr w:type="spellEnd"/>
+      <w:r>
+        <w:t xml:space="preserve">) or </w:t>
+      </w:r>
+      <w:proofErr w:type="spellStart"/>
+      <w:r>
+        <w:t>int</w:t>
+      </w:r>
+      <w:proofErr w:type="spellEnd"/>
+      <w:r>
+        <w:t xml:space="preserve">(y) != </w:t>
+      </w:r>
+      <w:proofErr w:type="spellStart"/>
+      <w:r>
+        <w:t>int</w:t>
+      </w:r>
+      <w:proofErr w:type="spellEnd"/>
+      <w:r>
+        <w:t>(</w:t>
+      </w:r>
+      <w:proofErr w:type="spellStart"/>
+      <w:r>
+        <w:t>y_old</w:t>
+      </w:r>
+      <w:proofErr w:type="spellEnd"/>
+      <w:r>
+        <w:t>):</w:t>
+      </w:r>
+    </w:p>
+    <w:p>
+      <w:pPr>
+        <w:pStyle w:val="Code"/>
+      </w:pPr>
+      <w:r>
+        <w:t xml:space="preserve">24         if </w:t>
+      </w:r>
+      <w:proofErr w:type="gramStart"/>
+      <w:r>
+        <w:t>paint :</w:t>
+      </w:r>
+      <w:proofErr w:type="gramEnd"/>
+    </w:p>
+    <w:p>
+      <w:pPr>
+        <w:pStyle w:val="Code"/>
+      </w:pPr>
+      <w:r>
+        <w:t xml:space="preserve">25             </w:t>
+      </w:r>
+      <w:proofErr w:type="spellStart"/>
+      <w:proofErr w:type="gramStart"/>
+      <w:r>
+        <w:t>kit.matrix</w:t>
+      </w:r>
+      <w:proofErr w:type="spellEnd"/>
+      <w:r>
+        <w:t>[</w:t>
+      </w:r>
+      <w:proofErr w:type="spellStart"/>
+      <w:proofErr w:type="gramEnd"/>
+      <w:r>
+        <w:t>int</w:t>
+      </w:r>
+      <w:proofErr w:type="spellEnd"/>
+      <w:r>
+        <w:t>(</w:t>
+      </w:r>
+      <w:proofErr w:type="spellStart"/>
+      <w:r>
+        <w:t>x_old</w:t>
+      </w:r>
+      <w:proofErr w:type="spellEnd"/>
+      <w:r>
+        <w:t xml:space="preserve">), </w:t>
+      </w:r>
+      <w:proofErr w:type="spellStart"/>
+      <w:r>
+        <w:t>int</w:t>
+      </w:r>
+      <w:proofErr w:type="spellEnd"/>
+      <w:r>
+        <w:t>(</w:t>
+      </w:r>
+      <w:proofErr w:type="spellStart"/>
+      <w:r>
+        <w:t>y_old</w:t>
+      </w:r>
+      <w:proofErr w:type="spellEnd"/>
+      <w:r>
+        <w:t>)] = 1</w:t>
       </w:r>
     </w:p>
     <w:p>
@@ -8042,39 +10089,120 @@
         <w:pStyle w:val="Code"/>
       </w:pPr>
       <w:r>
-        <w:t>28             kit.matrix[int(x_old), int(y_old)] = 0</w:t>
-      </w:r>
-    </w:p>
-    <w:p>
-      <w:pPr>
-        <w:pStyle w:val="Code"/>
-      </w:pPr>
-      <w:r>
-        <w:t>29     kit.matrix.show()</w:t>
-      </w:r>
-    </w:p>
-    <w:p>
-      <w:pPr>
-        <w:pStyle w:val="Code"/>
-      </w:pPr>
-      <w:r>
-        <w:t>30     time.sleep(0.05)</w:t>
-      </w:r>
-    </w:p>
-    <w:p>
-      <w:pPr>
-        <w:pStyle w:val="Code"/>
-      </w:pPr>
-      <w:r>
-        <w:t>31     x_old = x</w:t>
-      </w:r>
-    </w:p>
-    <w:p>
-      <w:pPr>
-        <w:pStyle w:val="Code"/>
-      </w:pPr>
-      <w:r>
-        <w:t>32     y_old = y</w:t>
+        <w:t xml:space="preserve">28             </w:t>
+      </w:r>
+      <w:proofErr w:type="spellStart"/>
+      <w:proofErr w:type="gramStart"/>
+      <w:r>
+        <w:t>kit.matrix</w:t>
+      </w:r>
+      <w:proofErr w:type="spellEnd"/>
+      <w:r>
+        <w:t>[</w:t>
+      </w:r>
+      <w:proofErr w:type="spellStart"/>
+      <w:proofErr w:type="gramEnd"/>
+      <w:r>
+        <w:t>int</w:t>
+      </w:r>
+      <w:proofErr w:type="spellEnd"/>
+      <w:r>
+        <w:t>(</w:t>
+      </w:r>
+      <w:proofErr w:type="spellStart"/>
+      <w:r>
+        <w:t>x_old</w:t>
+      </w:r>
+      <w:proofErr w:type="spellEnd"/>
+      <w:r>
+        <w:t xml:space="preserve">), </w:t>
+      </w:r>
+      <w:proofErr w:type="spellStart"/>
+      <w:r>
+        <w:t>int</w:t>
+      </w:r>
+      <w:proofErr w:type="spellEnd"/>
+      <w:r>
+        <w:t>(</w:t>
+      </w:r>
+      <w:proofErr w:type="spellStart"/>
+      <w:r>
+        <w:t>y_old</w:t>
+      </w:r>
+      <w:proofErr w:type="spellEnd"/>
+      <w:r>
+        <w:t>)] = 0</w:t>
+      </w:r>
+    </w:p>
+    <w:p>
+      <w:pPr>
+        <w:pStyle w:val="Code"/>
+      </w:pPr>
+      <w:r>
+        <w:t xml:space="preserve">29     </w:t>
+      </w:r>
+      <w:proofErr w:type="spellStart"/>
+      <w:proofErr w:type="gramStart"/>
+      <w:r>
+        <w:t>kit.matrix.show</w:t>
+      </w:r>
+      <w:proofErr w:type="spellEnd"/>
+      <w:r>
+        <w:t>()</w:t>
+      </w:r>
+      <w:proofErr w:type="gramEnd"/>
+    </w:p>
+    <w:p>
+      <w:pPr>
+        <w:pStyle w:val="Code"/>
+      </w:pPr>
+      <w:r>
+        <w:t xml:space="preserve">30     </w:t>
+      </w:r>
+      <w:proofErr w:type="spellStart"/>
+      <w:proofErr w:type="gramStart"/>
+      <w:r>
+        <w:t>time.sleep</w:t>
+      </w:r>
+      <w:proofErr w:type="spellEnd"/>
+      <w:r>
+        <w:t>(</w:t>
+      </w:r>
+      <w:proofErr w:type="gramEnd"/>
+      <w:r>
+        <w:t>0.05)</w:t>
+      </w:r>
+    </w:p>
+    <w:p>
+      <w:pPr>
+        <w:pStyle w:val="Code"/>
+      </w:pPr>
+      <w:r>
+        <w:t xml:space="preserve">31     </w:t>
+      </w:r>
+      <w:proofErr w:type="spellStart"/>
+      <w:r>
+        <w:t>x_old</w:t>
+      </w:r>
+      <w:proofErr w:type="spellEnd"/>
+      <w:r>
+        <w:t xml:space="preserve"> = x</w:t>
+      </w:r>
+    </w:p>
+    <w:p>
+      <w:pPr>
+        <w:pStyle w:val="Code"/>
+      </w:pPr>
+      <w:r>
+        <w:t xml:space="preserve">32     </w:t>
+      </w:r>
+      <w:proofErr w:type="spellStart"/>
+      <w:r>
+        <w:t>y_old</w:t>
+      </w:r>
+      <w:proofErr w:type="spellEnd"/>
+      <w:r>
+        <w:t xml:space="preserve"> = y</w:t>
       </w:r>
     </w:p>
     <w:p>
@@ -8176,7 +10304,7 @@
           <w:rPr>
             <w:noProof/>
           </w:rPr>
-          <w:t>5</w:t>
+          <w:t>19</w:t>
         </w:r>
         <w:r>
           <w:rPr>
@@ -8504,7 +10632,93 @@
   <w:abstractNum w:abstractNumId="2" w15:restartNumberingAfterBreak="0">
     <w:nsid w:val="45EE7709"/>
     <w:multiLevelType w:val="hybridMultilevel"/>
-    <w:tmpl w:val="B7F83882"/>
+    <w:tmpl w:val="0C2E8FB8"/>
+    <w:lvl w:ilvl="0" w:tplc="0409000F">
+      <w:start w:val="1"/>
+      <w:numFmt w:val="decimal"/>
+      <w:lvlText w:val="%1."/>
+      <w:lvlJc w:val="left"/>
+      <w:pPr>
+        <w:ind w:left="720" w:hanging="360"/>
+      </w:pPr>
+    </w:lvl>
+    <w:lvl w:ilvl="1" w:tplc="04090019" w:tentative="1">
+      <w:start w:val="1"/>
+      <w:numFmt w:val="lowerLetter"/>
+      <w:lvlText w:val="%2."/>
+      <w:lvlJc w:val="left"/>
+      <w:pPr>
+        <w:ind w:left="1440" w:hanging="360"/>
+      </w:pPr>
+    </w:lvl>
+    <w:lvl w:ilvl="2" w:tplc="0409001B" w:tentative="1">
+      <w:start w:val="1"/>
+      <w:numFmt w:val="lowerRoman"/>
+      <w:lvlText w:val="%3."/>
+      <w:lvlJc w:val="right"/>
+      <w:pPr>
+        <w:ind w:left="2160" w:hanging="180"/>
+      </w:pPr>
+    </w:lvl>
+    <w:lvl w:ilvl="3" w:tplc="0409000F" w:tentative="1">
+      <w:start w:val="1"/>
+      <w:numFmt w:val="decimal"/>
+      <w:lvlText w:val="%4."/>
+      <w:lvlJc w:val="left"/>
+      <w:pPr>
+        <w:ind w:left="2880" w:hanging="360"/>
+      </w:pPr>
+    </w:lvl>
+    <w:lvl w:ilvl="4" w:tplc="04090019" w:tentative="1">
+      <w:start w:val="1"/>
+      <w:numFmt w:val="lowerLetter"/>
+      <w:lvlText w:val="%5."/>
+      <w:lvlJc w:val="left"/>
+      <w:pPr>
+        <w:ind w:left="3600" w:hanging="360"/>
+      </w:pPr>
+    </w:lvl>
+    <w:lvl w:ilvl="5" w:tplc="0409001B" w:tentative="1">
+      <w:start w:val="1"/>
+      <w:numFmt w:val="lowerRoman"/>
+      <w:lvlText w:val="%6."/>
+      <w:lvlJc w:val="right"/>
+      <w:pPr>
+        <w:ind w:left="4320" w:hanging="180"/>
+      </w:pPr>
+    </w:lvl>
+    <w:lvl w:ilvl="6" w:tplc="0409000F" w:tentative="1">
+      <w:start w:val="1"/>
+      <w:numFmt w:val="decimal"/>
+      <w:lvlText w:val="%7."/>
+      <w:lvlJc w:val="left"/>
+      <w:pPr>
+        <w:ind w:left="5040" w:hanging="360"/>
+      </w:pPr>
+    </w:lvl>
+    <w:lvl w:ilvl="7" w:tplc="04090019" w:tentative="1">
+      <w:start w:val="1"/>
+      <w:numFmt w:val="lowerLetter"/>
+      <w:lvlText w:val="%8."/>
+      <w:lvlJc w:val="left"/>
+      <w:pPr>
+        <w:ind w:left="5760" w:hanging="360"/>
+      </w:pPr>
+    </w:lvl>
+    <w:lvl w:ilvl="8" w:tplc="0409001B" w:tentative="1">
+      <w:start w:val="1"/>
+      <w:numFmt w:val="lowerRoman"/>
+      <w:lvlText w:val="%9."/>
+      <w:lvlJc w:val="right"/>
+      <w:pPr>
+        <w:ind w:left="6480" w:hanging="180"/>
+      </w:pPr>
+    </w:lvl>
+  </w:abstractNum>
+  <w:abstractNum w:abstractNumId="3" w15:restartNumberingAfterBreak="0">
+    <w:nsid w:val="563C761C"/>
+    <w:multiLevelType w:val="hybridMultilevel"/>
+    <w:tmpl w:val="B46C14C4"/>
     <w:lvl w:ilvl="0" w:tplc="0409000F">
       <w:start w:val="1"/>
       <w:numFmt w:val="decimal"/>
@@ -8595,6 +10809,9 @@
   </w:num>
   <w:num w:numId="3">
     <w:abstractNumId w:val="2"/>
+  </w:num>
+  <w:num w:numId="4">
+    <w:abstractNumId w:val="3"/>
   </w:num>
 </w:numbering>
 </file>
@@ -9232,6 +11449,7 @@
   <w:style w:type="character" w:default="1" w:styleId="DefaultParagraphFont">
     <w:name w:val="Default Paragraph Font"/>
     <w:uiPriority w:val="1"/>
+    <w:semiHidden/>
     <w:unhideWhenUsed/>
   </w:style>
   <w:style w:type="table" w:default="1" w:styleId="TableNormal">
@@ -9903,7 +12121,7 @@
 </file>
 
 <file path=customXml/itemProps1.xml><?xml version="1.0" encoding="utf-8"?>
-<ds:datastoreItem xmlns:ds="http://schemas.openxmlformats.org/officeDocument/2006/customXml" ds:itemID="{35A875A1-C9E3-4E3A-8FBC-A5F552F50BCD}">
+<ds:datastoreItem xmlns:ds="http://schemas.openxmlformats.org/officeDocument/2006/customXml" ds:itemID="{53E6FA71-1315-475E-93AD-B2AD245402C6}">
   <ds:schemaRefs>
     <ds:schemaRef ds:uri="http://schemas.openxmlformats.org/officeDocument/2006/bibliography"/>
   </ds:schemaRefs>

</xml_diff>

<commit_message>
added toggle to Blink
</commit_message>
<xml_diff>
--- a/Docs/LearnToCode-CompleteGuide.docx
+++ b/Docs/LearnToCode-CompleteGuide.docx
@@ -749,8 +749,6 @@
               </w:rPr>
               <w:t>Install the editor and drivers</w:t>
             </w:r>
-            <w:bookmarkStart w:id="0" w:name="_GoBack"/>
-            <w:bookmarkEnd w:id="0"/>
             <w:r>
               <w:rPr>
                 <w:noProof/>
@@ -1613,7 +1611,7 @@
           <w:lang w:val="en-GB"/>
         </w:rPr>
       </w:pPr>
-      <w:bookmarkStart w:id="1" w:name="_Toc133247"/>
+      <w:bookmarkStart w:id="0" w:name="_Toc133247"/>
       <w:r>
         <w:rPr>
           <w:lang w:val="en-GB"/>
@@ -1621,7 +1619,7 @@
         <w:lastRenderedPageBreak/>
         <w:t>Background &amp; Concepts</w:t>
       </w:r>
-      <w:bookmarkEnd w:id="1"/>
+      <w:bookmarkEnd w:id="0"/>
     </w:p>
     <w:p>
       <w:pPr>
@@ -1775,7 +1773,7 @@
           <w:lang w:val="en-GB"/>
         </w:rPr>
       </w:pPr>
-      <w:bookmarkStart w:id="2" w:name="_Toc133248"/>
+      <w:bookmarkStart w:id="1" w:name="_Toc133248"/>
       <w:r>
         <w:rPr>
           <w:noProof/>
@@ -1852,7 +1850,7 @@
         </w:rPr>
         <w:t>The Kit</w:t>
       </w:r>
-      <w:bookmarkEnd w:id="2"/>
+      <w:bookmarkEnd w:id="1"/>
     </w:p>
     <w:p>
       <w:pPr>
@@ -2535,13 +2533,148 @@
           <w:lang w:val="en-GB"/>
         </w:rPr>
       </w:pPr>
-      <w:bookmarkStart w:id="3" w:name="_Toc133249"/>
+      <w:bookmarkStart w:id="2" w:name="_Toc133249"/>
       <w:r>
         <w:rPr>
           <w:lang w:val="en-GB"/>
         </w:rPr>
         <w:t>The Tools</w:t>
       </w:r>
+      <w:bookmarkEnd w:id="2"/>
+    </w:p>
+    <w:p>
+      <w:pPr>
+        <w:rPr>
+          <w:lang w:val="en-GB"/>
+        </w:rPr>
+      </w:pPr>
+      <w:r>
+        <w:rPr>
+          <w:lang w:val="en-GB"/>
+        </w:rPr>
+        <w:t xml:space="preserve">Just by looking at the hardware components, you probably have an idea of what kind of </w:t>
+      </w:r>
+      <w:r>
+        <w:rPr>
+          <w:lang w:val="en-GB"/>
+        </w:rPr>
+        <w:t>behaviour</w:t>
+      </w:r>
+      <w:r>
+        <w:rPr>
+          <w:lang w:val="en-GB"/>
+        </w:rPr>
+        <w:t xml:space="preserve"> you might want to create. Moving dots around on the screen with a joystick is pretty close to the definition of the first computer games, played on the first personal computers.</w:t>
+      </w:r>
+    </w:p>
+    <w:p>
+      <w:pPr>
+        <w:rPr>
+          <w:u w:val="single"/>
+          <w:lang w:val="en-GB"/>
+        </w:rPr>
+      </w:pPr>
+      <w:r>
+        <w:rPr>
+          <w:u w:val="single"/>
+          <w:lang w:val="en-GB"/>
+        </w:rPr>
+        <w:t xml:space="preserve">Creating that </w:t>
+      </w:r>
+      <w:r>
+        <w:rPr>
+          <w:u w:val="single"/>
+          <w:lang w:val="en-GB"/>
+        </w:rPr>
+        <w:t>behaviour</w:t>
+      </w:r>
+      <w:r>
+        <w:rPr>
+          <w:u w:val="single"/>
+          <w:lang w:val="en-GB"/>
+        </w:rPr>
+        <w:t>: moving the joystick</w:t>
+      </w:r>
+      <w:r>
+        <w:rPr>
+          <w:u w:val="single"/>
+          <w:lang w:val="en-GB"/>
+        </w:rPr>
+        <w:t xml:space="preserve"> control</w:t>
+      </w:r>
+      <w:r>
+        <w:rPr>
+          <w:u w:val="single"/>
+          <w:lang w:val="en-GB"/>
+        </w:rPr>
+        <w:t>s</w:t>
+      </w:r>
+      <w:r>
+        <w:rPr>
+          <w:u w:val="single"/>
+          <w:lang w:val="en-GB"/>
+        </w:rPr>
+        <w:t xml:space="preserve"> what LEDs are lit, is w</w:t>
+      </w:r>
+      <w:r>
+        <w:rPr>
+          <w:u w:val="single"/>
+          <w:lang w:val="en-GB"/>
+        </w:rPr>
+        <w:t>hat we call programming.</w:t>
+      </w:r>
+    </w:p>
+    <w:p>
+      <w:pPr>
+        <w:rPr>
+          <w:lang w:val="en-GB"/>
+        </w:rPr>
+      </w:pPr>
+      <w:r>
+        <w:rPr>
+          <w:lang w:val="en-GB"/>
+        </w:rPr>
+        <w:t>So how do we go about that? What tools do we need? There are several different ways to do this, the methods and tools selected here are chosen to cr</w:t>
+      </w:r>
+      <w:r>
+        <w:rPr>
+          <w:lang w:val="en-GB"/>
+        </w:rPr>
+        <w:t>eate a “smooth experience” on most IKEA</w:t>
+      </w:r>
+      <w:r>
+        <w:rPr>
+          <w:lang w:val="en-GB"/>
+        </w:rPr>
+        <w:t xml:space="preserve"> PCs.</w:t>
+      </w:r>
+    </w:p>
+    <w:p>
+      <w:pPr>
+        <w:pStyle w:val="Heading3"/>
+        <w:rPr>
+          <w:lang w:val="en-GB"/>
+        </w:rPr>
+      </w:pPr>
+      <w:bookmarkStart w:id="3" w:name="_Toc133250"/>
+      <w:r>
+        <w:rPr>
+          <w:lang w:val="en-GB"/>
+        </w:rPr>
+        <w:t>T</w:t>
+      </w:r>
+      <w:r>
+        <w:rPr>
+          <w:lang w:val="en-GB"/>
+        </w:rPr>
+        <w:t>he La</w:t>
+      </w:r>
+      <w:r>
+        <w:rPr>
+          <w:lang w:val="en-GB"/>
+        </w:rPr>
+        <w:t>nguage</w:t>
+      </w:r>
       <w:bookmarkEnd w:id="3"/>
     </w:p>
     <w:p>
@@ -2554,101 +2687,25 @@
         <w:rPr>
           <w:lang w:val="en-GB"/>
         </w:rPr>
-        <w:t xml:space="preserve">Just by looking at the hardware components, you probably have an idea of what kind of </w:t>
-      </w:r>
-      <w:r>
-        <w:rPr>
-          <w:lang w:val="en-GB"/>
-        </w:rPr>
-        <w:t>behaviour</w:t>
-      </w:r>
-      <w:r>
-        <w:rPr>
-          <w:lang w:val="en-GB"/>
-        </w:rPr>
-        <w:t xml:space="preserve"> you might want to create. Moving dots around on the screen with a joystick is pretty close to the definition of the first computer games, played on the first personal computers.</w:t>
-      </w:r>
-    </w:p>
-    <w:p>
-      <w:pPr>
-        <w:rPr>
-          <w:u w:val="single"/>
-          <w:lang w:val="en-GB"/>
-        </w:rPr>
-      </w:pPr>
-      <w:r>
-        <w:rPr>
-          <w:u w:val="single"/>
-          <w:lang w:val="en-GB"/>
-        </w:rPr>
-        <w:t xml:space="preserve">Creating that </w:t>
-      </w:r>
-      <w:r>
-        <w:rPr>
-          <w:u w:val="single"/>
-          <w:lang w:val="en-GB"/>
-        </w:rPr>
-        <w:t>behaviour</w:t>
-      </w:r>
-      <w:r>
-        <w:rPr>
-          <w:u w:val="single"/>
-          <w:lang w:val="en-GB"/>
-        </w:rPr>
-        <w:t>: moving the joystick</w:t>
-      </w:r>
-      <w:r>
-        <w:rPr>
-          <w:u w:val="single"/>
-          <w:lang w:val="en-GB"/>
-        </w:rPr>
-        <w:t xml:space="preserve"> control</w:t>
-      </w:r>
-      <w:r>
-        <w:rPr>
-          <w:u w:val="single"/>
-          <w:lang w:val="en-GB"/>
-        </w:rPr>
-        <w:t>s</w:t>
-      </w:r>
-      <w:r>
-        <w:rPr>
-          <w:u w:val="single"/>
-          <w:lang w:val="en-GB"/>
-        </w:rPr>
-        <w:t xml:space="preserve"> what LEDs are lit, is w</w:t>
-      </w:r>
-      <w:r>
-        <w:rPr>
-          <w:u w:val="single"/>
-          <w:lang w:val="en-GB"/>
-        </w:rPr>
-        <w:t>hat we call programming.</w:t>
-      </w:r>
-    </w:p>
-    <w:p>
-      <w:pPr>
-        <w:rPr>
-          <w:lang w:val="en-GB"/>
-        </w:rPr>
-      </w:pPr>
-      <w:r>
-        <w:rPr>
-          <w:lang w:val="en-GB"/>
-        </w:rPr>
-        <w:t>So how do we go about that? What tools do we need? There are several different ways to do this, the methods and tools selected here are chosen to cr</w:t>
-      </w:r>
-      <w:r>
-        <w:rPr>
-          <w:lang w:val="en-GB"/>
-        </w:rPr>
-        <w:t>eate a “smooth experience” on most IKEA</w:t>
-      </w:r>
-      <w:r>
-        <w:rPr>
-          <w:lang w:val="en-GB"/>
-        </w:rPr>
-        <w:t xml:space="preserve"> PCs.</w:t>
+        <w:t xml:space="preserve">We will be using Python. The design philosophy of Python emphasizes code readability, simplicity and scalability. </w:t>
+      </w:r>
+      <w:r>
+        <w:rPr>
+          <w:lang w:val="en-GB"/>
+        </w:rPr>
+        <w:t xml:space="preserve">Readability helps you understand the concepts, simplicity takes away some pitfalls and gives less quirks to learn, scalability means </w:t>
+      </w:r>
+      <w:r>
+        <w:rPr>
+          <w:lang w:val="en-GB"/>
+        </w:rPr>
+        <w:t>that the skills you get</w:t>
+      </w:r>
+      <w:r>
+        <w:rPr>
+          <w:lang w:val="en-GB"/>
+        </w:rPr>
+        <w:t xml:space="preserve"> can be useful in for instance cloud apps.</w:t>
       </w:r>
     </w:p>
     <w:p>
@@ -2658,24 +2715,18 @@
           <w:lang w:val="en-GB"/>
         </w:rPr>
       </w:pPr>
-      <w:bookmarkStart w:id="4" w:name="_Toc133250"/>
-      <w:r>
-        <w:rPr>
-          <w:lang w:val="en-GB"/>
-        </w:rPr>
-        <w:t>T</w:t>
-      </w:r>
-      <w:r>
-        <w:rPr>
-          <w:lang w:val="en-GB"/>
-        </w:rPr>
-        <w:t>he La</w:t>
-      </w:r>
-      <w:r>
-        <w:rPr>
-          <w:lang w:val="en-GB"/>
-        </w:rPr>
-        <w:t>nguage</w:t>
+      <w:bookmarkStart w:id="4" w:name="_Toc133251"/>
+      <w:r>
+        <w:rPr>
+          <w:lang w:val="en-GB"/>
+        </w:rPr>
+        <w:t>The E</w:t>
+      </w:r>
+      <w:r>
+        <w:rPr>
+          <w:lang w:val="en-GB"/>
+        </w:rPr>
+        <w:t>ditor</w:t>
       </w:r>
       <w:bookmarkEnd w:id="4"/>
     </w:p>
@@ -2689,59 +2740,6 @@
         <w:rPr>
           <w:lang w:val="en-GB"/>
         </w:rPr>
-        <w:t xml:space="preserve">We will be using Python. The design philosophy of Python emphasizes code readability, simplicity and scalability. </w:t>
-      </w:r>
-      <w:r>
-        <w:rPr>
-          <w:lang w:val="en-GB"/>
-        </w:rPr>
-        <w:t xml:space="preserve">Readability helps you understand the concepts, simplicity takes away some pitfalls and gives less quirks to learn, scalability means </w:t>
-      </w:r>
-      <w:r>
-        <w:rPr>
-          <w:lang w:val="en-GB"/>
-        </w:rPr>
-        <w:t>that the skills you get</w:t>
-      </w:r>
-      <w:r>
-        <w:rPr>
-          <w:lang w:val="en-GB"/>
-        </w:rPr>
-        <w:t xml:space="preserve"> can be useful in for instance cloud apps.</w:t>
-      </w:r>
-    </w:p>
-    <w:p>
-      <w:pPr>
-        <w:pStyle w:val="Heading3"/>
-        <w:rPr>
-          <w:lang w:val="en-GB"/>
-        </w:rPr>
-      </w:pPr>
-      <w:bookmarkStart w:id="5" w:name="_Toc133251"/>
-      <w:r>
-        <w:rPr>
-          <w:lang w:val="en-GB"/>
-        </w:rPr>
-        <w:t>The E</w:t>
-      </w:r>
-      <w:r>
-        <w:rPr>
-          <w:lang w:val="en-GB"/>
-        </w:rPr>
-        <w:t>ditor</w:t>
-      </w:r>
-      <w:bookmarkEnd w:id="5"/>
-    </w:p>
-    <w:p>
-      <w:pPr>
-        <w:rPr>
-          <w:lang w:val="en-GB"/>
-        </w:rPr>
-      </w:pPr>
-      <w:r>
-        <w:rPr>
-          <w:lang w:val="en-GB"/>
-        </w:rPr>
         <w:t xml:space="preserve">Just like using special software for writing texts, we use special software to create software. The selection of software for coding is somewhat connected to which language we use. But there are often several options. We will be using an editor “Mu” which is good in at least three ways: it gives us guidance when writing Python, it comes together with tools </w:t>
       </w:r>
       <w:r>
@@ -2764,7 +2762,7 @@
           <w:lang w:val="en-GB"/>
         </w:rPr>
       </w:pPr>
-      <w:bookmarkStart w:id="6" w:name="_Toc133252"/>
+      <w:bookmarkStart w:id="5" w:name="_Toc133252"/>
       <w:r>
         <w:rPr>
           <w:lang w:val="en-GB"/>
@@ -2772,23 +2770,23 @@
         <w:lastRenderedPageBreak/>
         <w:t>Set It Up</w:t>
       </w:r>
+      <w:bookmarkEnd w:id="5"/>
+    </w:p>
+    <w:p>
+      <w:pPr>
+        <w:pStyle w:val="Heading2"/>
+        <w:rPr>
+          <w:lang w:val="en-GB"/>
+        </w:rPr>
+      </w:pPr>
+      <w:bookmarkStart w:id="6" w:name="_Toc133253"/>
+      <w:r>
+        <w:rPr>
+          <w:lang w:val="en-GB"/>
+        </w:rPr>
+        <w:t>Connect</w:t>
+      </w:r>
       <w:bookmarkEnd w:id="6"/>
-    </w:p>
-    <w:p>
-      <w:pPr>
-        <w:pStyle w:val="Heading2"/>
-        <w:rPr>
-          <w:lang w:val="en-GB"/>
-        </w:rPr>
-      </w:pPr>
-      <w:bookmarkStart w:id="7" w:name="_Toc133253"/>
-      <w:r>
-        <w:rPr>
-          <w:lang w:val="en-GB"/>
-        </w:rPr>
-        <w:t>Connect</w:t>
-      </w:r>
-      <w:bookmarkEnd w:id="7"/>
     </w:p>
     <w:p>
       <w:pPr>
@@ -2970,7 +2968,7 @@
           <w:lang w:val="en-GB"/>
         </w:rPr>
       </w:pPr>
-      <w:bookmarkStart w:id="8" w:name="_Toc133254"/>
+      <w:bookmarkStart w:id="7" w:name="_Toc133254"/>
       <w:r>
         <w:rPr>
           <w:lang w:val="en-GB"/>
@@ -2983,23 +2981,23 @@
         </w:rPr>
         <w:t xml:space="preserve"> and drivers</w:t>
       </w:r>
+      <w:bookmarkEnd w:id="7"/>
+    </w:p>
+    <w:p>
+      <w:pPr>
+        <w:pStyle w:val="Heading3"/>
+        <w:rPr>
+          <w:lang w:val="en-GB"/>
+        </w:rPr>
+      </w:pPr>
+      <w:bookmarkStart w:id="8" w:name="_Toc133255"/>
+      <w:r>
+        <w:rPr>
+          <w:lang w:val="en-GB"/>
+        </w:rPr>
+        <w:t>IKEA PC with Windows 10</w:t>
+      </w:r>
       <w:bookmarkEnd w:id="8"/>
-    </w:p>
-    <w:p>
-      <w:pPr>
-        <w:pStyle w:val="Heading3"/>
-        <w:rPr>
-          <w:lang w:val="en-GB"/>
-        </w:rPr>
-      </w:pPr>
-      <w:bookmarkStart w:id="9" w:name="_Toc133255"/>
-      <w:r>
-        <w:rPr>
-          <w:lang w:val="en-GB"/>
-        </w:rPr>
-        <w:t>IKEA PC with Windows 10</w:t>
-      </w:r>
-      <w:bookmarkEnd w:id="9"/>
     </w:p>
     <w:p>
       <w:pPr>
@@ -3077,14 +3075,14 @@
           <w:lang w:val="en-GB"/>
         </w:rPr>
       </w:pPr>
-      <w:bookmarkStart w:id="10" w:name="_Toc133256"/>
+      <w:bookmarkStart w:id="9" w:name="_Toc133256"/>
       <w:r>
         <w:rPr>
           <w:lang w:val="en-GB"/>
         </w:rPr>
         <w:t>IKEA Mac</w:t>
       </w:r>
-      <w:bookmarkEnd w:id="10"/>
+      <w:bookmarkEnd w:id="9"/>
     </w:p>
     <w:p>
       <w:pPr>
@@ -3155,14 +3153,14 @@
           <w:lang w:val="en-GB"/>
         </w:rPr>
       </w:pPr>
-      <w:bookmarkStart w:id="11" w:name="_Toc133257"/>
+      <w:bookmarkStart w:id="10" w:name="_Toc133257"/>
       <w:r>
         <w:rPr>
           <w:lang w:val="en-GB"/>
         </w:rPr>
         <w:t>IKEA PC with Windows 7</w:t>
       </w:r>
-      <w:bookmarkEnd w:id="11"/>
+      <w:bookmarkEnd w:id="10"/>
     </w:p>
     <w:p>
       <w:pPr>
@@ -3254,7 +3252,7 @@
           <w:lang w:val="en-GB"/>
         </w:rPr>
       </w:pPr>
-      <w:bookmarkStart w:id="12" w:name="_Toc133258"/>
+      <w:bookmarkStart w:id="11" w:name="_Toc133258"/>
       <w:r>
         <w:rPr>
           <w:lang w:val="en-GB"/>
@@ -3262,7 +3260,7 @@
         <w:lastRenderedPageBreak/>
         <w:t>Let’s start it up</w:t>
       </w:r>
-      <w:bookmarkEnd w:id="12"/>
+      <w:bookmarkEnd w:id="11"/>
     </w:p>
     <w:p>
       <w:pPr>
@@ -3552,7 +3550,7 @@
           <w:lang w:val="en-GB"/>
         </w:rPr>
       </w:pPr>
-      <w:bookmarkStart w:id="13" w:name="_Toc133259"/>
+      <w:bookmarkStart w:id="12" w:name="_Toc133259"/>
       <w:r>
         <w:rPr>
           <w:lang w:val="en-GB"/>
@@ -3584,7 +3582,7 @@
         </w:rPr>
         <w:t>Hello World!</w:t>
       </w:r>
-      <w:bookmarkEnd w:id="13"/>
+      <w:bookmarkEnd w:id="12"/>
     </w:p>
     <w:p>
       <w:pPr>
@@ -4628,7 +4626,7 @@
           <w:lang w:val="en-GB"/>
         </w:rPr>
       </w:pPr>
-      <w:bookmarkStart w:id="14" w:name="_Toc133260"/>
+      <w:bookmarkStart w:id="13" w:name="_Toc133260"/>
       <w:r>
         <w:rPr>
           <w:lang w:val="en-GB"/>
@@ -4636,7 +4634,7 @@
         <w:lastRenderedPageBreak/>
         <w:t>Blink</w:t>
       </w:r>
-      <w:bookmarkEnd w:id="14"/>
+      <w:bookmarkEnd w:id="13"/>
     </w:p>
     <w:p>
       <w:pPr>
@@ -5211,48 +5209,34 @@
       <w:pPr>
         <w:pStyle w:val="Code"/>
         <w:rPr>
-          <w:lang w:val="en-US"/>
-        </w:rPr>
-      </w:pPr>
-      <w:r>
-        <w:rPr>
-          <w:lang w:val="en-US"/>
+          <w:lang w:val="sv-SE"/>
+        </w:rPr>
+      </w:pPr>
+      <w:r>
+        <w:rPr>
+          <w:lang w:val="sv-SE"/>
         </w:rPr>
         <w:t xml:space="preserve">05 </w:t>
       </w:r>
       <w:r>
         <w:rPr>
-          <w:lang w:val="en-US"/>
+          <w:lang w:val="sv-SE"/>
         </w:rPr>
         <w:t xml:space="preserve">kit = </w:t>
       </w:r>
       <w:proofErr w:type="spellStart"/>
       <w:r>
         <w:rPr>
-          <w:lang w:val="en-US"/>
-        </w:rPr>
-        <w:t>tinker_</w:t>
-      </w:r>
-      <w:proofErr w:type="gramStart"/>
-      <w:r>
-        <w:rPr>
-          <w:lang w:val="en-US"/>
-        </w:rPr>
-        <w:t>kit.kit</w:t>
-      </w:r>
-      <w:proofErr w:type="spellEnd"/>
-      <w:r>
-        <w:rPr>
-          <w:lang w:val="en-US"/>
-        </w:rPr>
-        <w:t>(</w:t>
-      </w:r>
-      <w:proofErr w:type="gramEnd"/>
-      <w:r>
-        <w:rPr>
-          <w:lang w:val="en-US"/>
-        </w:rPr>
-        <w:t>board)</w:t>
+          <w:lang w:val="sv-SE"/>
+        </w:rPr>
+        <w:t>tinker_kit.kit</w:t>
+      </w:r>
+      <w:proofErr w:type="spellEnd"/>
+      <w:r>
+        <w:rPr>
+          <w:lang w:val="sv-SE"/>
+        </w:rPr>
+        <w:t>(board)</w:t>
       </w:r>
     </w:p>
     <w:p>
@@ -6072,7 +6056,7 @@
           <w:lang w:val="en-GB"/>
         </w:rPr>
       </w:pPr>
-      <w:bookmarkStart w:id="15" w:name="_Toc133261"/>
+      <w:bookmarkStart w:id="14" w:name="_Toc133261"/>
       <w:proofErr w:type="spellStart"/>
       <w:r>
         <w:rPr>
@@ -6087,7 +6071,7 @@
         </w:rPr>
         <w:t>On</w:t>
       </w:r>
-      <w:bookmarkEnd w:id="15"/>
+      <w:bookmarkEnd w:id="14"/>
       <w:proofErr w:type="spellEnd"/>
     </w:p>
     <w:p>
@@ -6574,19 +6558,228 @@
       </w:r>
     </w:p>
     <w:p>
-      <w:pPr>
-        <w:rPr>
-          <w:rFonts w:asciiTheme="majorHAnsi" w:eastAsiaTheme="majorEastAsia" w:hAnsiTheme="majorHAnsi" w:cstheme="majorBidi"/>
-          <w:color w:val="2E74B5" w:themeColor="accent1" w:themeShade="BF"/>
-          <w:sz w:val="32"/>
-          <w:szCs w:val="32"/>
-        </w:rPr>
-      </w:pPr>
       <w:r>
         <w:t>Knock yourself out! Then head on to project 6.</w:t>
       </w:r>
       <w:r>
-        <w:br w:type="page"/>
+        <w:br/>
+      </w:r>
+      <w:bookmarkStart w:id="15" w:name="_GoBack"/>
+      <w:bookmarkEnd w:id="15"/>
+      <w:r>
+        <w:t>Or if you want, you could try out what this code does:</w:t>
+      </w:r>
+    </w:p>
+    <w:p>
+      <w:pPr>
+        <w:pStyle w:val="Code"/>
+      </w:pPr>
+      <w:r>
+        <w:t xml:space="preserve">05 kit = </w:t>
+      </w:r>
+      <w:proofErr w:type="spellStart"/>
+      <w:r>
+        <w:t>tinker_</w:t>
+      </w:r>
+      <w:proofErr w:type="gramStart"/>
+      <w:r>
+        <w:t>kit.kit</w:t>
+      </w:r>
+      <w:proofErr w:type="spellEnd"/>
+      <w:r>
+        <w:t>(</w:t>
+      </w:r>
+      <w:proofErr w:type="gramEnd"/>
+      <w:r>
+        <w:t>board)</w:t>
+      </w:r>
+    </w:p>
+    <w:p>
+      <w:pPr>
+        <w:pStyle w:val="Code"/>
+      </w:pPr>
+      <w:r>
+        <w:rPr>
+          <w:b/>
+        </w:rPr>
+        <w:t>06</w:t>
+      </w:r>
+      <w:r>
+        <w:t xml:space="preserve"> </w:t>
+      </w:r>
+      <w:proofErr w:type="spellStart"/>
+      <w:r>
+        <w:t>last_push</w:t>
+      </w:r>
+      <w:proofErr w:type="spellEnd"/>
+      <w:r>
+        <w:t xml:space="preserve"> = 0</w:t>
+      </w:r>
+    </w:p>
+    <w:p>
+      <w:pPr>
+        <w:pStyle w:val="Code"/>
+      </w:pPr>
+      <w:r>
+        <w:t>07</w:t>
+      </w:r>
+    </w:p>
+    <w:p>
+      <w:pPr>
+        <w:pStyle w:val="Code"/>
+      </w:pPr>
+      <w:r>
+        <w:t>08 while True:</w:t>
+      </w:r>
+    </w:p>
+    <w:p>
+      <w:pPr>
+        <w:pStyle w:val="Code"/>
+      </w:pPr>
+      <w:r>
+        <w:rPr>
+          <w:b/>
+        </w:rPr>
+        <w:t>09</w:t>
+      </w:r>
+      <w:r>
+        <w:t xml:space="preserve">     if </w:t>
+      </w:r>
+      <w:proofErr w:type="spellStart"/>
+      <w:proofErr w:type="gramStart"/>
+      <w:r>
+        <w:t>kit.joystick.push</w:t>
+      </w:r>
+      <w:proofErr w:type="spellEnd"/>
+      <w:r>
+        <w:t xml:space="preserve"> !</w:t>
+      </w:r>
+      <w:proofErr w:type="gramEnd"/>
+      <w:r>
+        <w:t xml:space="preserve">= </w:t>
+      </w:r>
+      <w:proofErr w:type="spellStart"/>
+      <w:r>
+        <w:t>last_push</w:t>
+      </w:r>
+      <w:proofErr w:type="spellEnd"/>
+      <w:r>
+        <w:t xml:space="preserve"> and </w:t>
+      </w:r>
+      <w:proofErr w:type="spellStart"/>
+      <w:r>
+        <w:t>kit.joystick.push</w:t>
+      </w:r>
+      <w:proofErr w:type="spellEnd"/>
+      <w:r>
+        <w:t>:</w:t>
+      </w:r>
+    </w:p>
+    <w:p>
+      <w:pPr>
+        <w:pStyle w:val="Code"/>
+      </w:pPr>
+      <w:r>
+        <w:rPr>
+          <w:b/>
+        </w:rPr>
+        <w:t>10</w:t>
+      </w:r>
+      <w:r>
+        <w:t xml:space="preserve">         </w:t>
+      </w:r>
+      <w:proofErr w:type="spellStart"/>
+      <w:proofErr w:type="gramStart"/>
+      <w:r>
+        <w:t>kit.matrix.fill</w:t>
+      </w:r>
+      <w:proofErr w:type="spellEnd"/>
+      <w:r>
+        <w:t>(</w:t>
+      </w:r>
+      <w:proofErr w:type="gramEnd"/>
+      <w:r>
+        <w:t xml:space="preserve">not </w:t>
+      </w:r>
+      <w:proofErr w:type="spellStart"/>
+      <w:r>
+        <w:t>kit.matrix</w:t>
+      </w:r>
+      <w:proofErr w:type="spellEnd"/>
+      <w:r>
+        <w:t>[0,0])</w:t>
+      </w:r>
+    </w:p>
+    <w:p>
+      <w:pPr>
+        <w:pStyle w:val="Code"/>
+      </w:pPr>
+      <w:r>
+        <w:rPr>
+          <w:b/>
+        </w:rPr>
+        <w:t>11</w:t>
+      </w:r>
+      <w:r>
+        <w:t xml:space="preserve">         </w:t>
+      </w:r>
+      <w:proofErr w:type="spellStart"/>
+      <w:proofErr w:type="gramStart"/>
+      <w:r>
+        <w:t>kit.matrix.show</w:t>
+      </w:r>
+      <w:proofErr w:type="spellEnd"/>
+      <w:r>
+        <w:t>()</w:t>
+      </w:r>
+      <w:proofErr w:type="gramEnd"/>
+    </w:p>
+    <w:p>
+      <w:pPr>
+        <w:pStyle w:val="Code"/>
+      </w:pPr>
+      <w:r>
+        <w:rPr>
+          <w:b/>
+        </w:rPr>
+        <w:t>12</w:t>
+      </w:r>
+      <w:r>
+        <w:t xml:space="preserve">     </w:t>
+      </w:r>
+      <w:proofErr w:type="spellStart"/>
+      <w:r>
+        <w:t>last_push</w:t>
+      </w:r>
+      <w:proofErr w:type="spellEnd"/>
+      <w:r>
+        <w:t xml:space="preserve"> = </w:t>
+      </w:r>
+      <w:proofErr w:type="spellStart"/>
+      <w:r>
+        <w:t>kit.joystick.push</w:t>
+      </w:r>
+      <w:proofErr w:type="spellEnd"/>
+    </w:p>
+    <w:p>
+      <w:pPr>
+        <w:pStyle w:val="Code"/>
+      </w:pPr>
+      <w:r>
+        <w:t xml:space="preserve">13     </w:t>
+      </w:r>
+      <w:proofErr w:type="spellStart"/>
+      <w:proofErr w:type="gramStart"/>
+      <w:r>
+        <w:t>time.sleep</w:t>
+      </w:r>
+      <w:proofErr w:type="spellEnd"/>
+      <w:r>
+        <w:t>(</w:t>
+      </w:r>
+      <w:proofErr w:type="gramEnd"/>
+      <w:r>
+        <w:t>0.05)</w:t>
       </w:r>
     </w:p>
     <w:p>
@@ -7865,42 +8058,28 @@
       <w:pPr>
         <w:pStyle w:val="Code"/>
         <w:rPr>
-          <w:lang w:val="en-US"/>
-        </w:rPr>
-      </w:pPr>
-      <w:r>
-        <w:rPr>
-          <w:lang w:val="en-US"/>
+          <w:lang w:val="sv-SE"/>
+        </w:rPr>
+      </w:pPr>
+      <w:r>
+        <w:rPr>
+          <w:lang w:val="sv-SE"/>
         </w:rPr>
         <w:t xml:space="preserve">05 kit = </w:t>
       </w:r>
       <w:proofErr w:type="spellStart"/>
       <w:r>
         <w:rPr>
-          <w:lang w:val="en-US"/>
-        </w:rPr>
-        <w:t>tinker_</w:t>
-      </w:r>
-      <w:proofErr w:type="gramStart"/>
-      <w:r>
-        <w:rPr>
-          <w:lang w:val="en-US"/>
-        </w:rPr>
-        <w:t>kit.kit</w:t>
-      </w:r>
-      <w:proofErr w:type="spellEnd"/>
-      <w:r>
-        <w:rPr>
-          <w:lang w:val="en-US"/>
-        </w:rPr>
-        <w:t>(</w:t>
-      </w:r>
-      <w:proofErr w:type="gramEnd"/>
-      <w:r>
-        <w:rPr>
-          <w:lang w:val="en-US"/>
-        </w:rPr>
-        <w:t>board)</w:t>
+          <w:lang w:val="sv-SE"/>
+        </w:rPr>
+        <w:t>tinker_kit.kit</w:t>
+      </w:r>
+      <w:proofErr w:type="spellEnd"/>
+      <w:r>
+        <w:rPr>
+          <w:lang w:val="sv-SE"/>
+        </w:rPr>
+        <w:t>(board)</w:t>
       </w:r>
     </w:p>
     <w:p>
@@ -8594,42 +8773,28 @@
       <w:pPr>
         <w:pStyle w:val="Code"/>
         <w:rPr>
-          <w:lang w:val="en-US"/>
-        </w:rPr>
-      </w:pPr>
-      <w:r>
-        <w:rPr>
-          <w:lang w:val="en-US"/>
+          <w:lang w:val="sv-SE"/>
+        </w:rPr>
+      </w:pPr>
+      <w:r>
+        <w:rPr>
+          <w:lang w:val="sv-SE"/>
         </w:rPr>
         <w:t xml:space="preserve">05 kit = </w:t>
       </w:r>
       <w:proofErr w:type="spellStart"/>
       <w:r>
         <w:rPr>
-          <w:lang w:val="en-US"/>
-        </w:rPr>
-        <w:t>tinker_</w:t>
-      </w:r>
-      <w:proofErr w:type="gramStart"/>
-      <w:r>
-        <w:rPr>
-          <w:lang w:val="en-US"/>
-        </w:rPr>
-        <w:t>kit.kit</w:t>
-      </w:r>
-      <w:proofErr w:type="spellEnd"/>
-      <w:r>
-        <w:rPr>
-          <w:lang w:val="en-US"/>
-        </w:rPr>
-        <w:t>(</w:t>
-      </w:r>
-      <w:proofErr w:type="gramEnd"/>
-      <w:r>
-        <w:rPr>
-          <w:lang w:val="en-US"/>
-        </w:rPr>
-        <w:t>board)</w:t>
+          <w:lang w:val="sv-SE"/>
+        </w:rPr>
+        <w:t>tinker_kit.kit</w:t>
+      </w:r>
+      <w:proofErr w:type="spellEnd"/>
+      <w:r>
+        <w:rPr>
+          <w:lang w:val="sv-SE"/>
+        </w:rPr>
+        <w:t>(board)</w:t>
       </w:r>
     </w:p>
     <w:p>
@@ -9007,48 +9172,28 @@
       <w:pPr>
         <w:pStyle w:val="Code"/>
         <w:rPr>
-          <w:lang w:val="en-US"/>
-        </w:rPr>
-      </w:pPr>
-      <w:r>
-        <w:rPr>
-          <w:lang w:val="en-US"/>
+          <w:lang w:val="sv-SE"/>
+        </w:rPr>
+      </w:pPr>
+      <w:r>
+        <w:rPr>
+          <w:lang w:val="sv-SE"/>
         </w:rPr>
         <w:t xml:space="preserve">05 kit = </w:t>
       </w:r>
       <w:proofErr w:type="spellStart"/>
       <w:r>
         <w:rPr>
-          <w:lang w:val="en-US"/>
-        </w:rPr>
-        <w:t>tinker_</w:t>
-      </w:r>
-      <w:proofErr w:type="gramStart"/>
-      <w:r>
-        <w:rPr>
-          <w:lang w:val="en-US"/>
-        </w:rPr>
-        <w:t>kit.kit</w:t>
-      </w:r>
-      <w:proofErr w:type="spellEnd"/>
-      <w:r>
-        <w:rPr>
-          <w:lang w:val="en-US"/>
-        </w:rPr>
-        <w:t>(</w:t>
-      </w:r>
-      <w:proofErr w:type="gramEnd"/>
-      <w:r>
-        <w:rPr>
-          <w:lang w:val="en-US"/>
-        </w:rPr>
-        <w:t>bo</w:t>
-      </w:r>
-      <w:r>
-        <w:rPr>
-          <w:lang w:val="en-US"/>
-        </w:rPr>
-        <w:t>ard)</w:t>
+          <w:lang w:val="sv-SE"/>
+        </w:rPr>
+        <w:t>tinker_kit.kit</w:t>
+      </w:r>
+      <w:proofErr w:type="spellEnd"/>
+      <w:r>
+        <w:rPr>
+          <w:lang w:val="sv-SE"/>
+        </w:rPr>
+        <w:t>(board)</w:t>
       </w:r>
     </w:p>
     <w:p>
@@ -10304,7 +10449,7 @@
           <w:rPr>
             <w:noProof/>
           </w:rPr>
-          <w:t>19</w:t>
+          <w:t>12</w:t>
         </w:r>
         <w:r>
           <w:rPr>
@@ -12121,7 +12266,7 @@
 </file>
 
 <file path=customXml/itemProps1.xml><?xml version="1.0" encoding="utf-8"?>
-<ds:datastoreItem xmlns:ds="http://schemas.openxmlformats.org/officeDocument/2006/customXml" ds:itemID="{53E6FA71-1315-475E-93AD-B2AD245402C6}">
+<ds:datastoreItem xmlns:ds="http://schemas.openxmlformats.org/officeDocument/2006/customXml" ds:itemID="{24656BA1-A7C7-4BC2-8515-76F493976F9B}">
   <ds:schemaRefs>
     <ds:schemaRef ds:uri="http://schemas.openxmlformats.org/officeDocument/2006/bibliography"/>
   </ds:schemaRefs>

</xml_diff>

<commit_message>
missing quoutes in a step in chapter 3
</commit_message>
<xml_diff>
--- a/Docs/LearnToCode-CompleteGuide.docx
+++ b/Docs/LearnToCode-CompleteGuide.docx
@@ -4,7 +4,7 @@
   <w:body>
     <w:p>
       <w:pPr>
-        <w:pStyle w:val="Title"/>
+        <w:pStyle w:val="Rubrik"/>
         <w:rPr>
           <w:lang w:val="en-GB"/>
         </w:rPr>
@@ -32,7 +32,7 @@
     </w:p>
     <w:p>
       <w:pPr>
-        <w:pStyle w:val="Subtitle"/>
+        <w:pStyle w:val="Underrubrik"/>
         <w:rPr>
           <w:lang w:val="en-GB"/>
         </w:rPr>
@@ -253,7 +253,7 @@
       <w:sdtContent>
         <w:p>
           <w:pPr>
-            <w:pStyle w:val="TOCHeading"/>
+            <w:pStyle w:val="Innehllsfrteckningsrubrik"/>
             <w:rPr>
               <w:lang w:val="en-GB"/>
             </w:rPr>
@@ -267,7 +267,7 @@
         </w:p>
         <w:p>
           <w:pPr>
-            <w:pStyle w:val="TOC1"/>
+            <w:pStyle w:val="Innehll1"/>
             <w:tabs>
               <w:tab w:val="left" w:pos="440"/>
               <w:tab w:val="right" w:leader="dot" w:pos="9350"/>
@@ -298,7 +298,7 @@
           <w:hyperlink w:anchor="_Toc133247" w:history="1">
             <w:r>
               <w:rPr>
-                <w:rStyle w:val="Hyperlink"/>
+                <w:rStyle w:val="Hyperlnk"/>
                 <w:noProof/>
                 <w:lang w:val="en-GB"/>
               </w:rPr>
@@ -313,7 +313,7 @@
             </w:r>
             <w:r>
               <w:rPr>
-                <w:rStyle w:val="Hyperlink"/>
+                <w:rStyle w:val="Hyperlnk"/>
                 <w:noProof/>
                 <w:lang w:val="en-GB"/>
               </w:rPr>
@@ -371,7 +371,7 @@
         </w:p>
         <w:p>
           <w:pPr>
-            <w:pStyle w:val="TOC2"/>
+            <w:pStyle w:val="Innehll2"/>
             <w:tabs>
               <w:tab w:val="left" w:pos="880"/>
               <w:tab w:val="right" w:leader="dot" w:pos="9350"/>
@@ -384,7 +384,7 @@
           <w:hyperlink w:anchor="_Toc133248" w:history="1">
             <w:r>
               <w:rPr>
-                <w:rStyle w:val="Hyperlink"/>
+                <w:rStyle w:val="Hyperlnk"/>
                 <w:noProof/>
                 <w:lang w:val="en-GB"/>
               </w:rPr>
@@ -399,7 +399,7 @@
             </w:r>
             <w:r>
               <w:rPr>
-                <w:rStyle w:val="Hyperlink"/>
+                <w:rStyle w:val="Hyperlnk"/>
                 <w:noProof/>
                 <w:lang w:val="en-GB"/>
               </w:rPr>
@@ -457,7 +457,7 @@
         </w:p>
         <w:p>
           <w:pPr>
-            <w:pStyle w:val="TOC2"/>
+            <w:pStyle w:val="Innehll2"/>
             <w:tabs>
               <w:tab w:val="left" w:pos="880"/>
               <w:tab w:val="right" w:leader="dot" w:pos="9350"/>
@@ -470,7 +470,7 @@
           <w:hyperlink w:anchor="_Toc133249" w:history="1">
             <w:r>
               <w:rPr>
-                <w:rStyle w:val="Hyperlink"/>
+                <w:rStyle w:val="Hyperlnk"/>
                 <w:noProof/>
                 <w:lang w:val="en-GB"/>
               </w:rPr>
@@ -485,7 +485,7 @@
             </w:r>
             <w:r>
               <w:rPr>
-                <w:rStyle w:val="Hyperlink"/>
+                <w:rStyle w:val="Hyperlnk"/>
                 <w:noProof/>
                 <w:lang w:val="en-GB"/>
               </w:rPr>
@@ -543,7 +543,7 @@
         </w:p>
         <w:p>
           <w:pPr>
-            <w:pStyle w:val="TOC1"/>
+            <w:pStyle w:val="Innehll1"/>
             <w:tabs>
               <w:tab w:val="left" w:pos="440"/>
               <w:tab w:val="right" w:leader="dot" w:pos="9350"/>
@@ -556,7 +556,7 @@
           <w:hyperlink w:anchor="_Toc133252" w:history="1">
             <w:r>
               <w:rPr>
-                <w:rStyle w:val="Hyperlink"/>
+                <w:rStyle w:val="Hyperlnk"/>
                 <w:noProof/>
                 <w:lang w:val="en-GB"/>
               </w:rPr>
@@ -571,7 +571,7 @@
             </w:r>
             <w:r>
               <w:rPr>
-                <w:rStyle w:val="Hyperlink"/>
+                <w:rStyle w:val="Hyperlnk"/>
                 <w:noProof/>
                 <w:lang w:val="en-GB"/>
               </w:rPr>
@@ -629,7 +629,7 @@
         </w:p>
         <w:p>
           <w:pPr>
-            <w:pStyle w:val="TOC2"/>
+            <w:pStyle w:val="Innehll2"/>
             <w:tabs>
               <w:tab w:val="left" w:pos="880"/>
               <w:tab w:val="right" w:leader="dot" w:pos="9350"/>
@@ -642,7 +642,7 @@
           <w:hyperlink w:anchor="_Toc133253" w:history="1">
             <w:r>
               <w:rPr>
-                <w:rStyle w:val="Hyperlink"/>
+                <w:rStyle w:val="Hyperlnk"/>
                 <w:noProof/>
                 <w:lang w:val="en-GB"/>
               </w:rPr>
@@ -657,7 +657,7 @@
             </w:r>
             <w:r>
               <w:rPr>
-                <w:rStyle w:val="Hyperlink"/>
+                <w:rStyle w:val="Hyperlnk"/>
                 <w:noProof/>
                 <w:lang w:val="en-GB"/>
               </w:rPr>
@@ -715,7 +715,7 @@
         </w:p>
         <w:p>
           <w:pPr>
-            <w:pStyle w:val="TOC2"/>
+            <w:pStyle w:val="Innehll2"/>
             <w:tabs>
               <w:tab w:val="left" w:pos="880"/>
               <w:tab w:val="right" w:leader="dot" w:pos="9350"/>
@@ -728,7 +728,7 @@
           <w:hyperlink w:anchor="_Toc133254" w:history="1">
             <w:r>
               <w:rPr>
-                <w:rStyle w:val="Hyperlink"/>
+                <w:rStyle w:val="Hyperlnk"/>
                 <w:noProof/>
                 <w:lang w:val="en-GB"/>
               </w:rPr>
@@ -743,7 +743,7 @@
             </w:r>
             <w:r>
               <w:rPr>
-                <w:rStyle w:val="Hyperlink"/>
+                <w:rStyle w:val="Hyperlnk"/>
                 <w:noProof/>
                 <w:lang w:val="en-GB"/>
               </w:rPr>
@@ -801,7 +801,7 @@
         </w:p>
         <w:p>
           <w:pPr>
-            <w:pStyle w:val="TOC2"/>
+            <w:pStyle w:val="Innehll2"/>
             <w:tabs>
               <w:tab w:val="left" w:pos="880"/>
               <w:tab w:val="right" w:leader="dot" w:pos="9350"/>
@@ -814,7 +814,7 @@
           <w:hyperlink w:anchor="_Toc133258" w:history="1">
             <w:r>
               <w:rPr>
-                <w:rStyle w:val="Hyperlink"/>
+                <w:rStyle w:val="Hyperlnk"/>
                 <w:noProof/>
                 <w:lang w:val="en-GB"/>
               </w:rPr>
@@ -829,7 +829,7 @@
             </w:r>
             <w:r>
               <w:rPr>
-                <w:rStyle w:val="Hyperlink"/>
+                <w:rStyle w:val="Hyperlnk"/>
                 <w:noProof/>
                 <w:lang w:val="en-GB"/>
               </w:rPr>
@@ -887,7 +887,7 @@
         </w:p>
         <w:p>
           <w:pPr>
-            <w:pStyle w:val="TOC1"/>
+            <w:pStyle w:val="Innehll1"/>
             <w:tabs>
               <w:tab w:val="left" w:pos="440"/>
               <w:tab w:val="right" w:leader="dot" w:pos="9350"/>
@@ -900,7 +900,7 @@
           <w:hyperlink w:anchor="_Toc133259" w:history="1">
             <w:r>
               <w:rPr>
-                <w:rStyle w:val="Hyperlink"/>
+                <w:rStyle w:val="Hyperlnk"/>
                 <w:noProof/>
                 <w:lang w:val="en-GB"/>
               </w:rPr>
@@ -915,7 +915,7 @@
             </w:r>
             <w:r>
               <w:rPr>
-                <w:rStyle w:val="Hyperlink"/>
+                <w:rStyle w:val="Hyperlnk"/>
                 <w:noProof/>
                 <w:lang w:val="en-GB"/>
               </w:rPr>
@@ -973,7 +973,7 @@
         </w:p>
         <w:p>
           <w:pPr>
-            <w:pStyle w:val="TOC1"/>
+            <w:pStyle w:val="Innehll1"/>
             <w:tabs>
               <w:tab w:val="left" w:pos="440"/>
               <w:tab w:val="right" w:leader="dot" w:pos="9350"/>
@@ -986,7 +986,7 @@
           <w:hyperlink w:anchor="_Toc133260" w:history="1">
             <w:r>
               <w:rPr>
-                <w:rStyle w:val="Hyperlink"/>
+                <w:rStyle w:val="Hyperlnk"/>
                 <w:noProof/>
                 <w:lang w:val="en-GB"/>
               </w:rPr>
@@ -1001,7 +1001,7 @@
             </w:r>
             <w:r>
               <w:rPr>
-                <w:rStyle w:val="Hyperlink"/>
+                <w:rStyle w:val="Hyperlnk"/>
                 <w:noProof/>
                 <w:lang w:val="en-GB"/>
               </w:rPr>
@@ -1059,7 +1059,7 @@
         </w:p>
         <w:p>
           <w:pPr>
-            <w:pStyle w:val="TOC1"/>
+            <w:pStyle w:val="Innehll1"/>
             <w:tabs>
               <w:tab w:val="left" w:pos="440"/>
               <w:tab w:val="right" w:leader="dot" w:pos="9350"/>
@@ -1072,7 +1072,7 @@
           <w:hyperlink w:anchor="_Toc133261" w:history="1">
             <w:r>
               <w:rPr>
-                <w:rStyle w:val="Hyperlink"/>
+                <w:rStyle w:val="Hyperlnk"/>
                 <w:noProof/>
                 <w:lang w:val="en-GB"/>
               </w:rPr>
@@ -1087,7 +1087,7 @@
             </w:r>
             <w:r>
               <w:rPr>
-                <w:rStyle w:val="Hyperlink"/>
+                <w:rStyle w:val="Hyperlnk"/>
                 <w:noProof/>
                 <w:lang w:val="en-GB"/>
               </w:rPr>
@@ -1145,7 +1145,7 @@
         </w:p>
         <w:p>
           <w:pPr>
-            <w:pStyle w:val="TOC1"/>
+            <w:pStyle w:val="Innehll1"/>
             <w:tabs>
               <w:tab w:val="left" w:pos="440"/>
               <w:tab w:val="right" w:leader="dot" w:pos="9350"/>
@@ -1158,7 +1158,7 @@
           <w:hyperlink w:anchor="_Toc133262" w:history="1">
             <w:r>
               <w:rPr>
-                <w:rStyle w:val="Hyperlink"/>
+                <w:rStyle w:val="Hyperlnk"/>
                 <w:noProof/>
                 <w:lang w:val="en-GB"/>
               </w:rPr>
@@ -1173,7 +1173,7 @@
             </w:r>
             <w:r>
               <w:rPr>
-                <w:rStyle w:val="Hyperlink"/>
+                <w:rStyle w:val="Hyperlnk"/>
                 <w:noProof/>
                 <w:lang w:val="en-GB"/>
               </w:rPr>
@@ -1231,7 +1231,7 @@
         </w:p>
         <w:p>
           <w:pPr>
-            <w:pStyle w:val="TOC1"/>
+            <w:pStyle w:val="Innehll1"/>
             <w:tabs>
               <w:tab w:val="left" w:pos="440"/>
               <w:tab w:val="right" w:leader="dot" w:pos="9350"/>
@@ -1244,7 +1244,7 @@
           <w:hyperlink w:anchor="_Toc133263" w:history="1">
             <w:r>
               <w:rPr>
-                <w:rStyle w:val="Hyperlink"/>
+                <w:rStyle w:val="Hyperlnk"/>
                 <w:noProof/>
                 <w:lang w:val="en-GB"/>
               </w:rPr>
@@ -1259,7 +1259,7 @@
             </w:r>
             <w:r>
               <w:rPr>
-                <w:rStyle w:val="Hyperlink"/>
+                <w:rStyle w:val="Hyperlnk"/>
                 <w:noProof/>
                 <w:lang w:val="en-GB"/>
               </w:rPr>
@@ -1317,7 +1317,7 @@
         </w:p>
         <w:p>
           <w:pPr>
-            <w:pStyle w:val="TOC1"/>
+            <w:pStyle w:val="Innehll1"/>
             <w:tabs>
               <w:tab w:val="left" w:pos="440"/>
               <w:tab w:val="right" w:leader="dot" w:pos="9350"/>
@@ -1330,7 +1330,7 @@
           <w:hyperlink w:anchor="_Toc133264" w:history="1">
             <w:r>
               <w:rPr>
-                <w:rStyle w:val="Hyperlink"/>
+                <w:rStyle w:val="Hyperlnk"/>
                 <w:noProof/>
                 <w:lang w:val="en-GB"/>
               </w:rPr>
@@ -1345,7 +1345,7 @@
             </w:r>
             <w:r>
               <w:rPr>
-                <w:rStyle w:val="Hyperlink"/>
+                <w:rStyle w:val="Hyperlnk"/>
                 <w:noProof/>
                 <w:lang w:val="en-GB"/>
               </w:rPr>
@@ -1403,7 +1403,7 @@
         </w:p>
         <w:p>
           <w:pPr>
-            <w:pStyle w:val="TOC1"/>
+            <w:pStyle w:val="Innehll1"/>
             <w:tabs>
               <w:tab w:val="left" w:pos="440"/>
               <w:tab w:val="right" w:leader="dot" w:pos="9350"/>
@@ -1416,7 +1416,7 @@
           <w:hyperlink w:anchor="_Toc133265" w:history="1">
             <w:r>
               <w:rPr>
-                <w:rStyle w:val="Hyperlink"/>
+                <w:rStyle w:val="Hyperlnk"/>
                 <w:noProof/>
                 <w:lang w:val="en-GB"/>
               </w:rPr>
@@ -1431,7 +1431,7 @@
             </w:r>
             <w:r>
               <w:rPr>
-                <w:rStyle w:val="Hyperlink"/>
+                <w:rStyle w:val="Hyperlnk"/>
                 <w:noProof/>
                 <w:lang w:val="en-GB"/>
               </w:rPr>
@@ -1489,7 +1489,7 @@
         </w:p>
         <w:p>
           <w:pPr>
-            <w:pStyle w:val="TOC1"/>
+            <w:pStyle w:val="Innehll1"/>
             <w:tabs>
               <w:tab w:val="left" w:pos="660"/>
               <w:tab w:val="right" w:leader="dot" w:pos="9350"/>
@@ -1502,7 +1502,7 @@
           <w:hyperlink w:anchor="_Toc133266" w:history="1">
             <w:r>
               <w:rPr>
-                <w:rStyle w:val="Hyperlink"/>
+                <w:rStyle w:val="Hyperlnk"/>
                 <w:noProof/>
                 <w:lang w:val="en-GB"/>
               </w:rPr>
@@ -1517,7 +1517,7 @@
             </w:r>
             <w:r>
               <w:rPr>
-                <w:rStyle w:val="Hyperlink"/>
+                <w:rStyle w:val="Hyperlnk"/>
                 <w:noProof/>
                 <w:lang w:val="en-GB"/>
               </w:rPr>
@@ -1606,7 +1606,7 @@
     </w:p>
     <w:p>
       <w:pPr>
-        <w:pStyle w:val="Heading1"/>
+        <w:pStyle w:val="Rubrik1"/>
         <w:rPr>
           <w:lang w:val="en-GB"/>
         </w:rPr>
@@ -1680,7 +1680,7 @@
     </w:p>
     <w:p>
       <w:pPr>
-        <w:pStyle w:val="ListParagraph"/>
+        <w:pStyle w:val="Liststycke"/>
         <w:numPr>
           <w:ilvl w:val="0"/>
           <w:numId w:val="2"/>
@@ -1704,7 +1704,7 @@
     </w:p>
     <w:p>
       <w:pPr>
-        <w:pStyle w:val="ListParagraph"/>
+        <w:pStyle w:val="Liststycke"/>
         <w:numPr>
           <w:ilvl w:val="0"/>
           <w:numId w:val="2"/>
@@ -1722,7 +1722,7 @@
     </w:p>
     <w:p>
       <w:pPr>
-        <w:pStyle w:val="ListParagraph"/>
+        <w:pStyle w:val="Liststycke"/>
         <w:numPr>
           <w:ilvl w:val="0"/>
           <w:numId w:val="2"/>
@@ -1768,7 +1768,7 @@
     </w:p>
     <w:p>
       <w:pPr>
-        <w:pStyle w:val="Heading2"/>
+        <w:pStyle w:val="Rubrik2"/>
         <w:rPr>
           <w:lang w:val="en-GB"/>
         </w:rPr>
@@ -1777,6 +1777,7 @@
       <w:r>
         <w:rPr>
           <w:noProof/>
+          <w:lang w:val="sv-SE" w:eastAsia="sv-SE"/>
         </w:rPr>
         <w:drawing>
           <wp:anchor distT="0" distB="0" distL="114300" distR="114300" simplePos="0" relativeHeight="251658240" behindDoc="1" locked="0" layoutInCell="1" allowOverlap="1">
@@ -1906,7 +1907,7 @@
     </w:p>
     <w:tbl>
       <w:tblPr>
-        <w:tblStyle w:val="TableGrid"/>
+        <w:tblStyle w:val="Tabellrutnt"/>
         <w:tblW w:w="0" w:type="auto"/>
         <w:tblBorders>
           <w:top w:val="none" w:sz="0" w:space="0" w:color="auto"/>
@@ -1937,6 +1938,7 @@
             <w:r>
               <w:rPr>
                 <w:noProof/>
+                <w:lang w:val="sv-SE" w:eastAsia="sv-SE"/>
               </w:rPr>
               <w:drawing>
                 <wp:inline distT="0" distB="0" distL="0" distR="0">
@@ -2006,6 +2008,7 @@
             <w:r>
               <w:rPr>
                 <w:noProof/>
+                <w:lang w:val="sv-SE" w:eastAsia="sv-SE"/>
               </w:rPr>
               <w:drawing>
                 <wp:inline distT="0" distB="0" distL="0" distR="0">
@@ -2082,7 +2085,7 @@
             <w:hyperlink r:id="rId11" w:history="1">
               <w:r>
                 <w:rPr>
-                  <w:rStyle w:val="Hyperlink"/>
+                  <w:rStyle w:val="Hyperlnk"/>
                   <w:lang w:val="en-GB"/>
                 </w:rPr>
                 <w:t>microcontrolle</w:t>
@@ -2115,7 +2118,7 @@
             <w:hyperlink r:id="rId12" w:history="1">
               <w:r>
                 <w:rPr>
-                  <w:rStyle w:val="Hyperlink"/>
+                  <w:rStyle w:val="Hyperlnk"/>
                   <w:lang w:val="en-GB"/>
                 </w:rPr>
                 <w:t>LED matrix</w:t>
@@ -2145,6 +2148,7 @@
             <w:r>
               <w:rPr>
                 <w:noProof/>
+                <w:lang w:val="sv-SE" w:eastAsia="sv-SE"/>
               </w:rPr>
               <w:lastRenderedPageBreak/>
               <w:drawing>
@@ -2215,6 +2219,7 @@
             <w:r>
               <w:rPr>
                 <w:noProof/>
+                <w:lang w:val="sv-SE" w:eastAsia="sv-SE"/>
               </w:rPr>
               <w:drawing>
                 <wp:inline distT="0" distB="0" distL="0" distR="0">
@@ -2288,7 +2293,7 @@
             <w:hyperlink r:id="rId15" w:history="1">
               <w:r>
                 <w:rPr>
-                  <w:rStyle w:val="Hyperlink"/>
+                  <w:rStyle w:val="Hyperlnk"/>
                   <w:lang w:val="en-GB"/>
                 </w:rPr>
                 <w:t>joystick</w:t>
@@ -2359,7 +2364,7 @@
             <w:hyperlink r:id="rId16" w:history="1">
               <w:r>
                 <w:rPr>
-                  <w:rStyle w:val="Hyperlink"/>
+                  <w:rStyle w:val="Hyperlnk"/>
                   <w:lang w:val="en-GB"/>
                 </w:rPr>
                 <w:t>breadboard</w:t>
@@ -2384,6 +2389,7 @@
       <w:r>
         <w:rPr>
           <w:noProof/>
+          <w:lang w:val="sv-SE" w:eastAsia="sv-SE"/>
         </w:rPr>
         <w:drawing>
           <wp:anchor distT="0" distB="0" distL="114300" distR="114300" simplePos="0" relativeHeight="251662336" behindDoc="1" locked="0" layoutInCell="1" allowOverlap="1">
@@ -2493,21 +2499,21 @@
       <w:hyperlink r:id="rId18" w:history="1">
         <w:r>
           <w:rPr>
-            <w:rStyle w:val="Hyperlink"/>
+            <w:rStyle w:val="Hyperlnk"/>
             <w:lang w:val="en-GB"/>
           </w:rPr>
           <w:t xml:space="preserve">Like </w:t>
         </w:r>
         <w:r>
           <w:rPr>
-            <w:rStyle w:val="Hyperlink"/>
+            <w:rStyle w:val="Hyperlnk"/>
             <w:lang w:val="en-GB"/>
           </w:rPr>
           <w:t>Jennifer’s</w:t>
         </w:r>
         <w:r>
           <w:rPr>
-            <w:rStyle w:val="Hyperlink"/>
+            <w:rStyle w:val="Hyperlnk"/>
             <w:lang w:val="en-GB"/>
           </w:rPr>
           <w:t xml:space="preserve"> Minecraft glove</w:t>
@@ -2528,7 +2534,7 @@
     </w:p>
     <w:p>
       <w:pPr>
-        <w:pStyle w:val="Heading2"/>
+        <w:pStyle w:val="Rubrik2"/>
         <w:rPr>
           <w:lang w:val="en-GB"/>
         </w:rPr>
@@ -2651,7 +2657,7 @@
     </w:p>
     <w:p>
       <w:pPr>
-        <w:pStyle w:val="Heading3"/>
+        <w:pStyle w:val="Rubrik3"/>
         <w:rPr>
           <w:lang w:val="en-GB"/>
         </w:rPr>
@@ -2710,7 +2716,7 @@
     </w:p>
     <w:p>
       <w:pPr>
-        <w:pStyle w:val="Heading3"/>
+        <w:pStyle w:val="Rubrik3"/>
         <w:rPr>
           <w:lang w:val="en-GB"/>
         </w:rPr>
@@ -2757,7 +2763,7 @@
     </w:p>
     <w:p>
       <w:pPr>
-        <w:pStyle w:val="Heading1"/>
+        <w:pStyle w:val="Rubrik1"/>
         <w:rPr>
           <w:lang w:val="en-GB"/>
         </w:rPr>
@@ -2774,7 +2780,7 @@
     </w:p>
     <w:p>
       <w:pPr>
-        <w:pStyle w:val="Heading2"/>
+        <w:pStyle w:val="Rubrik2"/>
         <w:rPr>
           <w:lang w:val="en-GB"/>
         </w:rPr>
@@ -2840,6 +2846,7 @@
       <w:r>
         <w:rPr>
           <w:noProof/>
+          <w:lang w:val="sv-SE" w:eastAsia="sv-SE"/>
         </w:rPr>
         <w:drawing>
           <wp:inline distT="0" distB="0" distL="0" distR="0" wp14:anchorId="6CCE7736" wp14:editId="2B0169F7">
@@ -2963,7 +2970,7 @@
     </w:p>
     <w:p>
       <w:pPr>
-        <w:pStyle w:val="Heading2"/>
+        <w:pStyle w:val="Rubrik2"/>
         <w:rPr>
           <w:lang w:val="en-GB"/>
         </w:rPr>
@@ -2985,7 +2992,7 @@
     </w:p>
     <w:p>
       <w:pPr>
-        <w:pStyle w:val="Heading3"/>
+        <w:pStyle w:val="Rubrik3"/>
         <w:rPr>
           <w:lang w:val="en-GB"/>
         </w:rPr>
@@ -3036,7 +3043,7 @@
       <w:hyperlink r:id="rId20" w:history="1">
         <w:r>
           <w:rPr>
-            <w:rStyle w:val="Hyperlink"/>
+            <w:rStyle w:val="Hyperlnk"/>
             <w:rFonts w:cstheme="minorHAnsi"/>
             <w:color w:val="0366D6"/>
             <w:shd w:val="clear" w:color="auto" w:fill="FFFFFF"/>
@@ -3070,7 +3077,7 @@
     </w:p>
     <w:p>
       <w:pPr>
-        <w:pStyle w:val="Heading3"/>
+        <w:pStyle w:val="Rubrik3"/>
         <w:rPr>
           <w:lang w:val="en-GB"/>
         </w:rPr>
@@ -3121,7 +3128,7 @@
       <w:hyperlink r:id="rId21" w:history="1">
         <w:r>
           <w:rPr>
-            <w:rStyle w:val="Hyperlink"/>
+            <w:rStyle w:val="Hyperlnk"/>
             <w:rFonts w:cstheme="minorHAnsi"/>
             <w:color w:val="0366D6"/>
             <w:shd w:val="clear" w:color="auto" w:fill="FFFFFF"/>
@@ -3148,7 +3155,7 @@
     </w:p>
     <w:p>
       <w:pPr>
-        <w:pStyle w:val="Heading3"/>
+        <w:pStyle w:val="Rubrik3"/>
         <w:rPr>
           <w:lang w:val="en-GB"/>
         </w:rPr>
@@ -3185,7 +3192,7 @@
         </w:r>
         <w:r>
           <w:rPr>
-            <w:rStyle w:val="Hyperlink"/>
+            <w:rStyle w:val="Hyperlnk"/>
             <w:rFonts w:cstheme="minorHAnsi"/>
             <w:color w:val="0366D6"/>
             <w:shd w:val="clear" w:color="auto" w:fill="FFFFFF"/>
@@ -3212,7 +3219,7 @@
       <w:hyperlink r:id="rId23" w:history="1">
         <w:r>
           <w:rPr>
-            <w:rStyle w:val="Hyperlink"/>
+            <w:rStyle w:val="Hyperlnk"/>
             <w:rFonts w:cstheme="minorHAnsi"/>
             <w:color w:val="0366D6"/>
             <w:shd w:val="clear" w:color="auto" w:fill="FFFFFF"/>
@@ -3247,7 +3254,7 @@
     </w:p>
     <w:p>
       <w:pPr>
-        <w:pStyle w:val="Heading2"/>
+        <w:pStyle w:val="Rubrik2"/>
         <w:rPr>
           <w:lang w:val="en-GB"/>
         </w:rPr>
@@ -3290,6 +3297,7 @@
       <w:r>
         <w:rPr>
           <w:noProof/>
+          <w:lang w:val="sv-SE" w:eastAsia="sv-SE"/>
         </w:rPr>
         <w:drawing>
           <wp:inline distT="0" distB="0" distL="0" distR="0">
@@ -3376,6 +3384,7 @@
       <w:r>
         <w:rPr>
           <w:noProof/>
+          <w:lang w:val="sv-SE" w:eastAsia="sv-SE"/>
         </w:rPr>
         <w:drawing>
           <wp:inline distT="0" distB="0" distL="0" distR="0">
@@ -3545,7 +3554,7 @@
     </w:p>
     <w:p>
       <w:pPr>
-        <w:pStyle w:val="Heading1"/>
+        <w:pStyle w:val="Rubrik1"/>
         <w:rPr>
           <w:lang w:val="en-GB"/>
         </w:rPr>
@@ -3586,7 +3595,7 @@
     </w:p>
     <w:p>
       <w:pPr>
-        <w:pStyle w:val="Subtitle"/>
+        <w:pStyle w:val="Underrubrik"/>
         <w:rPr>
           <w:lang w:val="en-GB"/>
         </w:rPr>
@@ -3674,7 +3683,7 @@
       <w:hyperlink r:id="rId26" w:history="1">
         <w:r>
           <w:rPr>
-            <w:rStyle w:val="Hyperlink"/>
+            <w:rStyle w:val="Hyperlnk"/>
             <w:lang w:val="en-GB"/>
           </w:rPr>
           <w:t>REPL</w:t>
@@ -3709,6 +3718,7 @@
       <w:r>
         <w:rPr>
           <w:noProof/>
+          <w:lang w:val="sv-SE" w:eastAsia="sv-SE"/>
         </w:rPr>
         <w:drawing>
           <wp:inline distT="0" distB="0" distL="0" distR="0">
@@ -3788,6 +3798,7 @@
       <w:r>
         <w:rPr>
           <w:noProof/>
+          <w:lang w:val="sv-SE" w:eastAsia="sv-SE"/>
         </w:rPr>
         <w:drawing>
           <wp:inline distT="0" distB="0" distL="0" distR="0">
@@ -3921,6 +3932,7 @@
       <w:r>
         <w:rPr>
           <w:noProof/>
+          <w:lang w:val="sv-SE" w:eastAsia="sv-SE"/>
         </w:rPr>
         <w:drawing>
           <wp:inline distT="0" distB="0" distL="0" distR="0" wp14:anchorId="556B07AB" wp14:editId="7D6ED65D">
@@ -4444,8 +4456,10 @@
         <w:pStyle w:val="Code"/>
       </w:pPr>
       <w:r>
-        <w:t>&gt;&gt;&gt; str1 = “good“</w:t>
-      </w:r>
+        <w:t>&gt;&gt;&gt; str1 = “good”</w:t>
+      </w:r>
+      <w:bookmarkStart w:id="13" w:name="_GoBack"/>
+      <w:bookmarkEnd w:id="13"/>
     </w:p>
     <w:p>
       <w:pPr>
@@ -4454,6 +4468,9 @@
       <w:r>
         <w:t>&gt;&gt;&gt; str2 = “bye</w:t>
       </w:r>
+      <w:r>
+        <w:t>”</w:t>
+      </w:r>
     </w:p>
     <w:p>
       <w:pPr>
@@ -4621,12 +4638,12 @@
     </w:p>
     <w:p>
       <w:pPr>
-        <w:pStyle w:val="Heading1"/>
-        <w:rPr>
-          <w:lang w:val="en-GB"/>
-        </w:rPr>
-      </w:pPr>
-      <w:bookmarkStart w:id="13" w:name="_Toc133260"/>
+        <w:pStyle w:val="Rubrik1"/>
+        <w:rPr>
+          <w:lang w:val="en-GB"/>
+        </w:rPr>
+      </w:pPr>
+      <w:bookmarkStart w:id="14" w:name="_Toc133260"/>
       <w:r>
         <w:rPr>
           <w:lang w:val="en-GB"/>
@@ -4634,7 +4651,7 @@
         <w:lastRenderedPageBreak/>
         <w:t>Blink</w:t>
       </w:r>
-      <w:bookmarkEnd w:id="13"/>
+      <w:bookmarkEnd w:id="14"/>
     </w:p>
     <w:p>
       <w:pPr>
@@ -4744,6 +4761,7 @@
       <w:r>
         <w:rPr>
           <w:noProof/>
+          <w:lang w:val="sv-SE" w:eastAsia="sv-SE"/>
         </w:rPr>
         <w:drawing>
           <wp:anchor distT="0" distB="0" distL="114300" distR="114300" simplePos="0" relativeHeight="251660288" behindDoc="1" locked="0" layoutInCell="1" allowOverlap="1">
@@ -4812,6 +4830,7 @@
       <w:r>
         <w:rPr>
           <w:noProof/>
+          <w:lang w:val="sv-SE" w:eastAsia="sv-SE"/>
         </w:rPr>
         <w:drawing>
           <wp:anchor distT="0" distB="0" distL="114300" distR="114300" simplePos="0" relativeHeight="251659264" behindDoc="1" locked="0" layoutInCell="1" allowOverlap="1">
@@ -5208,35 +5227,28 @@
     <w:p>
       <w:pPr>
         <w:pStyle w:val="Code"/>
-        <w:rPr>
-          <w:lang w:val="sv-SE"/>
-        </w:rPr>
-      </w:pPr>
-      <w:r>
-        <w:rPr>
-          <w:lang w:val="sv-SE"/>
-        </w:rPr>
+      </w:pPr>
+      <w:r>
         <w:t xml:space="preserve">05 </w:t>
       </w:r>
       <w:r>
-        <w:rPr>
-          <w:lang w:val="sv-SE"/>
-        </w:rPr>
         <w:t xml:space="preserve">kit = </w:t>
       </w:r>
       <w:proofErr w:type="spellStart"/>
       <w:r>
-        <w:rPr>
-          <w:lang w:val="sv-SE"/>
-        </w:rPr>
-        <w:t>tinker_kit.kit</w:t>
-      </w:r>
-      <w:proofErr w:type="spellEnd"/>
-      <w:r>
-        <w:rPr>
-          <w:lang w:val="sv-SE"/>
-        </w:rPr>
-        <w:t>(board)</w:t>
+        <w:t>tinker_</w:t>
+      </w:r>
+      <w:proofErr w:type="gramStart"/>
+      <w:r>
+        <w:t>kit.kit</w:t>
+      </w:r>
+      <w:proofErr w:type="spellEnd"/>
+      <w:r>
+        <w:t>(</w:t>
+      </w:r>
+      <w:proofErr w:type="gramEnd"/>
+      <w:r>
+        <w:t>board)</w:t>
       </w:r>
     </w:p>
     <w:p>
@@ -5313,6 +5325,7 @@
       <w:r>
         <w:rPr>
           <w:noProof/>
+          <w:lang w:val="sv-SE" w:eastAsia="sv-SE"/>
         </w:rPr>
         <w:drawing>
           <wp:anchor distT="0" distB="0" distL="114300" distR="114300" simplePos="0" relativeHeight="251661312" behindDoc="0" locked="0" layoutInCell="1" allowOverlap="1">
@@ -5740,7 +5753,7 @@
       <w:hyperlink r:id="rId33" w:history="1">
         <w:r>
           <w:rPr>
-            <w:rStyle w:val="Hyperlink"/>
+            <w:rStyle w:val="Hyperlnk"/>
           </w:rPr>
           <w:t>stackoverflow.com</w:t>
         </w:r>
@@ -6051,12 +6064,12 @@
     </w:p>
     <w:p>
       <w:pPr>
-        <w:pStyle w:val="Heading1"/>
-        <w:rPr>
-          <w:lang w:val="en-GB"/>
-        </w:rPr>
-      </w:pPr>
-      <w:bookmarkStart w:id="14" w:name="_Toc133261"/>
+        <w:pStyle w:val="Rubrik1"/>
+        <w:rPr>
+          <w:lang w:val="en-GB"/>
+        </w:rPr>
+      </w:pPr>
+      <w:bookmarkStart w:id="15" w:name="_Toc133261"/>
       <w:proofErr w:type="spellStart"/>
       <w:r>
         <w:rPr>
@@ -6071,7 +6084,7 @@
         </w:rPr>
         <w:t>On</w:t>
       </w:r>
-      <w:bookmarkEnd w:id="14"/>
+      <w:bookmarkEnd w:id="15"/>
       <w:proofErr w:type="spellEnd"/>
     </w:p>
     <w:p>
@@ -6564,8 +6577,6 @@
       <w:r>
         <w:br/>
       </w:r>
-      <w:bookmarkStart w:id="15" w:name="_GoBack"/>
-      <w:bookmarkEnd w:id="15"/>
       <w:r>
         <w:t>Or if you want, you could try out what this code does:</w:t>
       </w:r>
@@ -6573,17 +6584,129 @@
     <w:p>
       <w:pPr>
         <w:pStyle w:val="Code"/>
-      </w:pPr>
-      <w:r>
+        <w:rPr>
+          <w:lang w:val="sv-SE"/>
+        </w:rPr>
+      </w:pPr>
+      <w:r>
+        <w:rPr>
+          <w:lang w:val="sv-SE"/>
+        </w:rPr>
         <w:t xml:space="preserve">05 kit = </w:t>
       </w:r>
       <w:proofErr w:type="spellStart"/>
       <w:r>
-        <w:t>tinker_</w:t>
-      </w:r>
+        <w:rPr>
+          <w:lang w:val="sv-SE"/>
+        </w:rPr>
+        <w:t>tinker_kit.kit</w:t>
+      </w:r>
+      <w:proofErr w:type="spellEnd"/>
+      <w:r>
+        <w:rPr>
+          <w:lang w:val="sv-SE"/>
+        </w:rPr>
+        <w:t>(board)</w:t>
+      </w:r>
+    </w:p>
+    <w:p>
+      <w:pPr>
+        <w:pStyle w:val="Code"/>
+      </w:pPr>
+      <w:r>
+        <w:rPr>
+          <w:b/>
+        </w:rPr>
+        <w:t>06</w:t>
+      </w:r>
+      <w:r>
+        <w:t xml:space="preserve"> </w:t>
+      </w:r>
+      <w:proofErr w:type="spellStart"/>
+      <w:r>
+        <w:t>last_push</w:t>
+      </w:r>
+      <w:proofErr w:type="spellEnd"/>
+      <w:r>
+        <w:t xml:space="preserve"> = 0</w:t>
+      </w:r>
+    </w:p>
+    <w:p>
+      <w:pPr>
+        <w:pStyle w:val="Code"/>
+      </w:pPr>
+      <w:r>
+        <w:t>07</w:t>
+      </w:r>
+    </w:p>
+    <w:p>
+      <w:pPr>
+        <w:pStyle w:val="Code"/>
+      </w:pPr>
+      <w:r>
+        <w:t>08 while True:</w:t>
+      </w:r>
+    </w:p>
+    <w:p>
+      <w:pPr>
+        <w:pStyle w:val="Code"/>
+      </w:pPr>
+      <w:r>
+        <w:rPr>
+          <w:b/>
+        </w:rPr>
+        <w:t>09</w:t>
+      </w:r>
+      <w:r>
+        <w:t xml:space="preserve">     if </w:t>
+      </w:r>
+      <w:proofErr w:type="spellStart"/>
       <w:proofErr w:type="gramStart"/>
       <w:r>
-        <w:t>kit.kit</w:t>
+        <w:t>kit.joystick.push</w:t>
+      </w:r>
+      <w:proofErr w:type="spellEnd"/>
+      <w:r>
+        <w:t xml:space="preserve"> !</w:t>
+      </w:r>
+      <w:proofErr w:type="gramEnd"/>
+      <w:r>
+        <w:t xml:space="preserve">= </w:t>
+      </w:r>
+      <w:proofErr w:type="spellStart"/>
+      <w:r>
+        <w:t>last_push</w:t>
+      </w:r>
+      <w:proofErr w:type="spellEnd"/>
+      <w:r>
+        <w:t xml:space="preserve"> and </w:t>
+      </w:r>
+      <w:proofErr w:type="spellStart"/>
+      <w:r>
+        <w:t>kit.joystick.push</w:t>
+      </w:r>
+      <w:proofErr w:type="spellEnd"/>
+      <w:r>
+        <w:t>:</w:t>
+      </w:r>
+    </w:p>
+    <w:p>
+      <w:pPr>
+        <w:pStyle w:val="Code"/>
+      </w:pPr>
+      <w:r>
+        <w:rPr>
+          <w:b/>
+        </w:rPr>
+        <w:t>10</w:t>
+      </w:r>
+      <w:r>
+        <w:t xml:space="preserve">         </w:t>
+      </w:r>
+      <w:proofErr w:type="spellStart"/>
+      <w:proofErr w:type="gramStart"/>
+      <w:r>
+        <w:t>kit.matrix.fill</w:t>
       </w:r>
       <w:proofErr w:type="spellEnd"/>
       <w:r>
@@ -6591,7 +6714,15 @@
       </w:r>
       <w:proofErr w:type="gramEnd"/>
       <w:r>
-        <w:t>board)</w:t>
+        <w:t xml:space="preserve">not </w:t>
+      </w:r>
+      <w:proofErr w:type="spellStart"/>
+      <w:r>
+        <w:t>kit.matrix</w:t>
+      </w:r>
+      <w:proofErr w:type="spellEnd"/>
+      <w:r>
+        <w:t>[0,0])</w:t>
       </w:r>
     </w:p>
     <w:p>
@@ -6602,10 +6733,34 @@
         <w:rPr>
           <w:b/>
         </w:rPr>
-        <w:t>06</w:t>
-      </w:r>
-      <w:r>
-        <w:t xml:space="preserve"> </w:t>
+        <w:t>11</w:t>
+      </w:r>
+      <w:r>
+        <w:t xml:space="preserve">         </w:t>
+      </w:r>
+      <w:proofErr w:type="spellStart"/>
+      <w:proofErr w:type="gramStart"/>
+      <w:r>
+        <w:t>kit.matrix.show</w:t>
+      </w:r>
+      <w:proofErr w:type="spellEnd"/>
+      <w:r>
+        <w:t>()</w:t>
+      </w:r>
+      <w:proofErr w:type="gramEnd"/>
+    </w:p>
+    <w:p>
+      <w:pPr>
+        <w:pStyle w:val="Code"/>
+      </w:pPr>
+      <w:r>
+        <w:rPr>
+          <w:b/>
+        </w:rPr>
+        <w:t>12</w:t>
+      </w:r>
+      <w:r>
+        <w:t xml:space="preserve">     </w:t>
       </w:r>
       <w:proofErr w:type="spellStart"/>
       <w:r>
@@ -6613,178 +6768,38 @@
       </w:r>
       <w:proofErr w:type="spellEnd"/>
       <w:r>
-        <w:t xml:space="preserve"> = 0</w:t>
-      </w:r>
-    </w:p>
-    <w:p>
-      <w:pPr>
-        <w:pStyle w:val="Code"/>
-      </w:pPr>
-      <w:r>
-        <w:t>07</w:t>
-      </w:r>
-    </w:p>
-    <w:p>
-      <w:pPr>
-        <w:pStyle w:val="Code"/>
-      </w:pPr>
-      <w:r>
-        <w:t>08 while True:</w:t>
-      </w:r>
-    </w:p>
-    <w:p>
-      <w:pPr>
-        <w:pStyle w:val="Code"/>
-      </w:pPr>
-      <w:r>
-        <w:rPr>
-          <w:b/>
-        </w:rPr>
-        <w:t>09</w:t>
-      </w:r>
-      <w:r>
-        <w:t xml:space="preserve">     if </w:t>
+        <w:t xml:space="preserve"> = </w:t>
+      </w:r>
+      <w:proofErr w:type="spellStart"/>
+      <w:r>
+        <w:t>kit.joystick.push</w:t>
+      </w:r>
+      <w:proofErr w:type="spellEnd"/>
+    </w:p>
+    <w:p>
+      <w:pPr>
+        <w:pStyle w:val="Code"/>
+      </w:pPr>
+      <w:r>
+        <w:t xml:space="preserve">13     </w:t>
       </w:r>
       <w:proofErr w:type="spellStart"/>
       <w:proofErr w:type="gramStart"/>
       <w:r>
-        <w:t>kit.joystick.push</w:t>
-      </w:r>
-      <w:proofErr w:type="spellEnd"/>
-      <w:r>
-        <w:t xml:space="preserve"> !</w:t>
+        <w:t>time.sleep</w:t>
+      </w:r>
+      <w:proofErr w:type="spellEnd"/>
+      <w:r>
+        <w:t>(</w:t>
       </w:r>
       <w:proofErr w:type="gramEnd"/>
       <w:r>
-        <w:t xml:space="preserve">= </w:t>
-      </w:r>
-      <w:proofErr w:type="spellStart"/>
-      <w:r>
-        <w:t>last_push</w:t>
-      </w:r>
-      <w:proofErr w:type="spellEnd"/>
-      <w:r>
-        <w:t xml:space="preserve"> and </w:t>
-      </w:r>
-      <w:proofErr w:type="spellStart"/>
-      <w:r>
-        <w:t>kit.joystick.push</w:t>
-      </w:r>
-      <w:proofErr w:type="spellEnd"/>
-      <w:r>
-        <w:t>:</w:t>
-      </w:r>
-    </w:p>
-    <w:p>
-      <w:pPr>
-        <w:pStyle w:val="Code"/>
-      </w:pPr>
-      <w:r>
-        <w:rPr>
-          <w:b/>
-        </w:rPr>
-        <w:t>10</w:t>
-      </w:r>
-      <w:r>
-        <w:t xml:space="preserve">         </w:t>
-      </w:r>
-      <w:proofErr w:type="spellStart"/>
-      <w:proofErr w:type="gramStart"/>
-      <w:r>
-        <w:t>kit.matrix.fill</w:t>
-      </w:r>
-      <w:proofErr w:type="spellEnd"/>
-      <w:r>
-        <w:t>(</w:t>
-      </w:r>
-      <w:proofErr w:type="gramEnd"/>
-      <w:r>
-        <w:t xml:space="preserve">not </w:t>
-      </w:r>
-      <w:proofErr w:type="spellStart"/>
-      <w:r>
-        <w:t>kit.matrix</w:t>
-      </w:r>
-      <w:proofErr w:type="spellEnd"/>
-      <w:r>
-        <w:t>[0,0])</w:t>
-      </w:r>
-    </w:p>
-    <w:p>
-      <w:pPr>
-        <w:pStyle w:val="Code"/>
-      </w:pPr>
-      <w:r>
-        <w:rPr>
-          <w:b/>
-        </w:rPr>
-        <w:t>11</w:t>
-      </w:r>
-      <w:r>
-        <w:t xml:space="preserve">         </w:t>
-      </w:r>
-      <w:proofErr w:type="spellStart"/>
-      <w:proofErr w:type="gramStart"/>
-      <w:r>
-        <w:t>kit.matrix.show</w:t>
-      </w:r>
-      <w:proofErr w:type="spellEnd"/>
-      <w:r>
-        <w:t>()</w:t>
-      </w:r>
-      <w:proofErr w:type="gramEnd"/>
-    </w:p>
-    <w:p>
-      <w:pPr>
-        <w:pStyle w:val="Code"/>
-      </w:pPr>
-      <w:r>
-        <w:rPr>
-          <w:b/>
-        </w:rPr>
-        <w:t>12</w:t>
-      </w:r>
-      <w:r>
-        <w:t xml:space="preserve">     </w:t>
-      </w:r>
-      <w:proofErr w:type="spellStart"/>
-      <w:r>
-        <w:t>last_push</w:t>
-      </w:r>
-      <w:proofErr w:type="spellEnd"/>
-      <w:r>
-        <w:t xml:space="preserve"> = </w:t>
-      </w:r>
-      <w:proofErr w:type="spellStart"/>
-      <w:r>
-        <w:t>kit.joystick.push</w:t>
-      </w:r>
-      <w:proofErr w:type="spellEnd"/>
-    </w:p>
-    <w:p>
-      <w:pPr>
-        <w:pStyle w:val="Code"/>
-      </w:pPr>
-      <w:r>
-        <w:t xml:space="preserve">13     </w:t>
-      </w:r>
-      <w:proofErr w:type="spellStart"/>
-      <w:proofErr w:type="gramStart"/>
-      <w:r>
-        <w:t>time.sleep</w:t>
-      </w:r>
-      <w:proofErr w:type="spellEnd"/>
-      <w:r>
-        <w:t>(</w:t>
-      </w:r>
-      <w:proofErr w:type="gramEnd"/>
-      <w:r>
         <w:t>0.05)</w:t>
       </w:r>
     </w:p>
     <w:p>
       <w:pPr>
-        <w:pStyle w:val="Heading1"/>
+        <w:pStyle w:val="Rubrik1"/>
         <w:rPr>
           <w:lang w:val="en-GB"/>
         </w:rPr>
@@ -6947,7 +6962,7 @@
     </w:p>
     <w:p>
       <w:pPr>
-        <w:pStyle w:val="ListParagraph"/>
+        <w:pStyle w:val="Liststycke"/>
         <w:numPr>
           <w:ilvl w:val="0"/>
           <w:numId w:val="3"/>
@@ -6965,7 +6980,7 @@
     </w:p>
     <w:p>
       <w:pPr>
-        <w:pStyle w:val="ListParagraph"/>
+        <w:pStyle w:val="Liststycke"/>
         <w:numPr>
           <w:ilvl w:val="0"/>
           <w:numId w:val="3"/>
@@ -6983,7 +6998,7 @@
     </w:p>
     <w:p>
       <w:pPr>
-        <w:pStyle w:val="ListParagraph"/>
+        <w:pStyle w:val="Liststycke"/>
         <w:numPr>
           <w:ilvl w:val="0"/>
           <w:numId w:val="3"/>
@@ -7001,7 +7016,7 @@
     </w:p>
     <w:p>
       <w:pPr>
-        <w:pStyle w:val="ListParagraph"/>
+        <w:pStyle w:val="Liststycke"/>
         <w:numPr>
           <w:ilvl w:val="0"/>
           <w:numId w:val="3"/>
@@ -7845,7 +7860,7 @@
     </w:p>
     <w:p>
       <w:pPr>
-        <w:pStyle w:val="Heading1"/>
+        <w:pStyle w:val="Rubrik1"/>
         <w:rPr>
           <w:lang w:val="en-GB"/>
         </w:rPr>
@@ -7876,6 +7891,7 @@
       <w:r>
         <w:rPr>
           <w:noProof/>
+          <w:lang w:val="sv-SE" w:eastAsia="sv-SE"/>
         </w:rPr>
         <w:drawing>
           <wp:anchor distT="0" distB="0" distL="114300" distR="114300" simplePos="0" relativeHeight="251663360" behindDoc="0" locked="0" layoutInCell="1" allowOverlap="1">
@@ -8057,29 +8073,25 @@
     <w:p>
       <w:pPr>
         <w:pStyle w:val="Code"/>
-        <w:rPr>
-          <w:lang w:val="sv-SE"/>
-        </w:rPr>
-      </w:pPr>
-      <w:r>
-        <w:rPr>
-          <w:lang w:val="sv-SE"/>
-        </w:rPr>
+      </w:pPr>
+      <w:r>
         <w:t xml:space="preserve">05 kit = </w:t>
       </w:r>
       <w:proofErr w:type="spellStart"/>
       <w:r>
-        <w:rPr>
-          <w:lang w:val="sv-SE"/>
-        </w:rPr>
-        <w:t>tinker_kit.kit</w:t>
-      </w:r>
-      <w:proofErr w:type="spellEnd"/>
-      <w:r>
-        <w:rPr>
-          <w:lang w:val="sv-SE"/>
-        </w:rPr>
-        <w:t>(board)</w:t>
+        <w:t>tinker_</w:t>
+      </w:r>
+      <w:proofErr w:type="gramStart"/>
+      <w:r>
+        <w:t>kit.kit</w:t>
+      </w:r>
+      <w:proofErr w:type="spellEnd"/>
+      <w:r>
+        <w:t>(</w:t>
+      </w:r>
+      <w:proofErr w:type="gramEnd"/>
+      <w:r>
+        <w:t>board)</w:t>
       </w:r>
     </w:p>
     <w:p>
@@ -8219,6 +8231,7 @@
       <w:r>
         <w:rPr>
           <w:noProof/>
+          <w:lang w:val="sv-SE" w:eastAsia="sv-SE"/>
         </w:rPr>
         <w:drawing>
           <wp:inline distT="0" distB="0" distL="0" distR="0" wp14:anchorId="0DF963DD" wp14:editId="41085A75">
@@ -8772,29 +8785,25 @@
     <w:p>
       <w:pPr>
         <w:pStyle w:val="Code"/>
-        <w:rPr>
-          <w:lang w:val="sv-SE"/>
-        </w:rPr>
-      </w:pPr>
-      <w:r>
-        <w:rPr>
-          <w:lang w:val="sv-SE"/>
-        </w:rPr>
+      </w:pPr>
+      <w:r>
         <w:t xml:space="preserve">05 kit = </w:t>
       </w:r>
       <w:proofErr w:type="spellStart"/>
       <w:r>
-        <w:rPr>
-          <w:lang w:val="sv-SE"/>
-        </w:rPr>
-        <w:t>tinker_kit.kit</w:t>
-      </w:r>
-      <w:proofErr w:type="spellEnd"/>
-      <w:r>
-        <w:rPr>
-          <w:lang w:val="sv-SE"/>
-        </w:rPr>
-        <w:t>(board)</w:t>
+        <w:t>tinker_</w:t>
+      </w:r>
+      <w:proofErr w:type="gramStart"/>
+      <w:r>
+        <w:t>kit.kit</w:t>
+      </w:r>
+      <w:proofErr w:type="spellEnd"/>
+      <w:r>
+        <w:t>(</w:t>
+      </w:r>
+      <w:proofErr w:type="gramEnd"/>
+      <w:r>
+        <w:t>board)</w:t>
       </w:r>
     </w:p>
     <w:p>
@@ -9102,7 +9111,7 @@
     </w:p>
     <w:p>
       <w:pPr>
-        <w:pStyle w:val="Heading1"/>
+        <w:pStyle w:val="Rubrik1"/>
         <w:rPr>
           <w:lang w:val="en-GB"/>
         </w:rPr>
@@ -9402,7 +9411,7 @@
     </w:p>
     <w:p>
       <w:pPr>
-        <w:pStyle w:val="Heading1"/>
+        <w:pStyle w:val="Rubrik1"/>
         <w:rPr>
           <w:lang w:val="en-GB"/>
         </w:rPr>
@@ -9752,7 +9761,7 @@
     </w:p>
     <w:p>
       <w:pPr>
-        <w:pStyle w:val="Heading1"/>
+        <w:pStyle w:val="Rubrik1"/>
         <w:rPr>
           <w:lang w:val="en-GB"/>
         </w:rPr>
@@ -10433,7 +10442,7 @@
     <w:sdtContent>
       <w:p>
         <w:pPr>
-          <w:pStyle w:val="Footer"/>
+          <w:pStyle w:val="Sidfot"/>
           <w:jc w:val="right"/>
         </w:pPr>
         <w:r>
@@ -10449,7 +10458,7 @@
           <w:rPr>
             <w:noProof/>
           </w:rPr>
-          <w:t>12</w:t>
+          <w:t>19</w:t>
         </w:r>
         <w:r>
           <w:rPr>
@@ -10462,7 +10471,7 @@
   </w:sdt>
   <w:p>
     <w:pPr>
-      <w:pStyle w:val="Footer"/>
+      <w:pStyle w:val="Sidfot"/>
     </w:pPr>
   </w:p>
 </w:ftr>
@@ -10497,11 +10506,12 @@
 <w:hdr xmlns:wpc="http://schemas.microsoft.com/office/word/2010/wordprocessingCanvas" xmlns:mc="http://schemas.openxmlformats.org/markup-compatibility/2006" xmlns:o="urn:schemas-microsoft-com:office:office" xmlns:r="http://schemas.openxmlformats.org/officeDocument/2006/relationships" xmlns:m="http://schemas.openxmlformats.org/officeDocument/2006/math" xmlns:v="urn:schemas-microsoft-com:vml" xmlns:wp14="http://schemas.microsoft.com/office/word/2010/wordprocessingDrawing" xmlns:wp="http://schemas.openxmlformats.org/drawingml/2006/wordprocessingDrawing" xmlns:w10="urn:schemas-microsoft-com:office:word" xmlns:w="http://schemas.openxmlformats.org/wordprocessingml/2006/main" xmlns:w14="http://schemas.microsoft.com/office/word/2010/wordml" xmlns:w15="http://schemas.microsoft.com/office/word/2012/wordml" xmlns:wpg="http://schemas.microsoft.com/office/word/2010/wordprocessingGroup" xmlns:wpi="http://schemas.microsoft.com/office/word/2010/wordprocessingInk" xmlns:wne="http://schemas.microsoft.com/office/word/2006/wordml" xmlns:wps="http://schemas.microsoft.com/office/word/2010/wordprocessingShape" mc:Ignorable="w14 w15 wp14">
   <w:p>
     <w:pPr>
-      <w:pStyle w:val="Header"/>
+      <w:pStyle w:val="Sidhuvud"/>
     </w:pPr>
     <w:r>
       <w:rPr>
         <w:noProof/>
+        <w:lang w:val="sv-SE" w:eastAsia="sv-SE"/>
       </w:rPr>
       <w:drawing>
         <wp:anchor distT="0" distB="0" distL="114300" distR="114300" simplePos="0" relativeHeight="251658240" behindDoc="0" locked="0" layoutInCell="1" allowOverlap="1">
@@ -10566,7 +10576,7 @@
 
 <file path=word/numbering.xml><?xml version="1.0" encoding="utf-8"?>
 <w:numbering xmlns:wpc="http://schemas.microsoft.com/office/word/2010/wordprocessingCanvas" xmlns:mc="http://schemas.openxmlformats.org/markup-compatibility/2006" xmlns:o="urn:schemas-microsoft-com:office:office" xmlns:r="http://schemas.openxmlformats.org/officeDocument/2006/relationships" xmlns:m="http://schemas.openxmlformats.org/officeDocument/2006/math" xmlns:v="urn:schemas-microsoft-com:vml" xmlns:wp14="http://schemas.microsoft.com/office/word/2010/wordprocessingDrawing" xmlns:wp="http://schemas.openxmlformats.org/drawingml/2006/wordprocessingDrawing" xmlns:w10="urn:schemas-microsoft-com:office:word" xmlns:w="http://schemas.openxmlformats.org/wordprocessingml/2006/main" xmlns:w14="http://schemas.microsoft.com/office/word/2010/wordml" xmlns:w15="http://schemas.microsoft.com/office/word/2012/wordml" xmlns:wpg="http://schemas.microsoft.com/office/word/2010/wordprocessingGroup" xmlns:wpi="http://schemas.microsoft.com/office/word/2010/wordprocessingInk" xmlns:wne="http://schemas.microsoft.com/office/word/2006/wordml" xmlns:wps="http://schemas.microsoft.com/office/word/2010/wordprocessingShape" mc:Ignorable="w14 w15 wp14">
-  <w:abstractNum w:abstractNumId="0" w15:restartNumberingAfterBreak="0">
+  <w:abstractNum w:abstractNumId="0">
     <w:nsid w:val="15587FB8"/>
     <w:multiLevelType w:val="hybridMultilevel"/>
     <w:tmpl w:val="272E82A0"/>
@@ -10679,14 +10689,14 @@
       </w:rPr>
     </w:lvl>
   </w:abstractNum>
-  <w:abstractNum w:abstractNumId="1" w15:restartNumberingAfterBreak="0">
+  <w:abstractNum w:abstractNumId="1">
     <w:nsid w:val="294C1408"/>
     <w:multiLevelType w:val="multilevel"/>
     <w:tmpl w:val="08090025"/>
     <w:lvl w:ilvl="0">
       <w:start w:val="1"/>
       <w:numFmt w:val="decimal"/>
-      <w:pStyle w:val="Heading1"/>
+      <w:pStyle w:val="Rubrik1"/>
       <w:lvlText w:val="%1"/>
       <w:lvlJc w:val="left"/>
       <w:pPr>
@@ -10696,7 +10706,7 @@
     <w:lvl w:ilvl="1">
       <w:start w:val="1"/>
       <w:numFmt w:val="decimal"/>
-      <w:pStyle w:val="Heading2"/>
+      <w:pStyle w:val="Rubrik2"/>
       <w:lvlText w:val="%1.%2"/>
       <w:lvlJc w:val="left"/>
       <w:pPr>
@@ -10706,7 +10716,7 @@
     <w:lvl w:ilvl="2">
       <w:start w:val="1"/>
       <w:numFmt w:val="decimal"/>
-      <w:pStyle w:val="Heading3"/>
+      <w:pStyle w:val="Rubrik3"/>
       <w:lvlText w:val="%1.%2.%3"/>
       <w:lvlJc w:val="left"/>
       <w:pPr>
@@ -10716,7 +10726,7 @@
     <w:lvl w:ilvl="3">
       <w:start w:val="1"/>
       <w:numFmt w:val="decimal"/>
-      <w:pStyle w:val="Heading4"/>
+      <w:pStyle w:val="Rubrik4"/>
       <w:lvlText w:val="%1.%2.%3.%4"/>
       <w:lvlJc w:val="left"/>
       <w:pPr>
@@ -10726,7 +10736,7 @@
     <w:lvl w:ilvl="4">
       <w:start w:val="1"/>
       <w:numFmt w:val="decimal"/>
-      <w:pStyle w:val="Heading5"/>
+      <w:pStyle w:val="Rubrik5"/>
       <w:lvlText w:val="%1.%2.%3.%4.%5"/>
       <w:lvlJc w:val="left"/>
       <w:pPr>
@@ -10736,7 +10746,7 @@
     <w:lvl w:ilvl="5">
       <w:start w:val="1"/>
       <w:numFmt w:val="decimal"/>
-      <w:pStyle w:val="Heading6"/>
+      <w:pStyle w:val="Rubrik6"/>
       <w:lvlText w:val="%1.%2.%3.%4.%5.%6"/>
       <w:lvlJc w:val="left"/>
       <w:pPr>
@@ -10746,7 +10756,7 @@
     <w:lvl w:ilvl="6">
       <w:start w:val="1"/>
       <w:numFmt w:val="decimal"/>
-      <w:pStyle w:val="Heading7"/>
+      <w:pStyle w:val="Rubrik7"/>
       <w:lvlText w:val="%1.%2.%3.%4.%5.%6.%7"/>
       <w:lvlJc w:val="left"/>
       <w:pPr>
@@ -10756,7 +10766,7 @@
     <w:lvl w:ilvl="7">
       <w:start w:val="1"/>
       <w:numFmt w:val="decimal"/>
-      <w:pStyle w:val="Heading8"/>
+      <w:pStyle w:val="Rubrik8"/>
       <w:lvlText w:val="%1.%2.%3.%4.%5.%6.%7.%8"/>
       <w:lvlJc w:val="left"/>
       <w:pPr>
@@ -10766,7 +10776,7 @@
     <w:lvl w:ilvl="8">
       <w:start w:val="1"/>
       <w:numFmt w:val="decimal"/>
-      <w:pStyle w:val="Heading9"/>
+      <w:pStyle w:val="Rubrik9"/>
       <w:lvlText w:val="%1.%2.%3.%4.%5.%6.%7.%8.%9"/>
       <w:lvlJc w:val="left"/>
       <w:pPr>
@@ -10774,7 +10784,7 @@
       </w:pPr>
     </w:lvl>
   </w:abstractNum>
-  <w:abstractNum w:abstractNumId="2" w15:restartNumberingAfterBreak="0">
+  <w:abstractNum w:abstractNumId="2">
     <w:nsid w:val="45EE7709"/>
     <w:multiLevelType w:val="hybridMultilevel"/>
     <w:tmpl w:val="0C2E8FB8"/>
@@ -10860,7 +10870,7 @@
       </w:pPr>
     </w:lvl>
   </w:abstractNum>
-  <w:abstractNum w:abstractNumId="3" w15:restartNumberingAfterBreak="0">
+  <w:abstractNum w:abstractNumId="3">
     <w:nsid w:val="563C761C"/>
     <w:multiLevelType w:val="hybridMultilevel"/>
     <w:tmpl w:val="B46C14C4"/>
@@ -11355,11 +11365,11 @@
     <w:name w:val="Normal"/>
     <w:qFormat/>
   </w:style>
-  <w:style w:type="paragraph" w:styleId="Heading1">
+  <w:style w:type="paragraph" w:styleId="Rubrik1">
     <w:name w:val="heading 1"/>
     <w:basedOn w:val="Normal"/>
     <w:next w:val="Normal"/>
-    <w:link w:val="Heading1Char"/>
+    <w:link w:val="Rubrik1Char"/>
     <w:uiPriority w:val="9"/>
     <w:qFormat/>
     <w:rsid w:val="006C5CB8"/>
@@ -11379,11 +11389,11 @@
       <w:szCs w:val="32"/>
     </w:rPr>
   </w:style>
-  <w:style w:type="paragraph" w:styleId="Heading2">
+  <w:style w:type="paragraph" w:styleId="Rubrik2">
     <w:name w:val="heading 2"/>
     <w:basedOn w:val="Normal"/>
     <w:next w:val="Normal"/>
-    <w:link w:val="Heading2Char"/>
+    <w:link w:val="Rubrik2Char"/>
     <w:uiPriority w:val="9"/>
     <w:unhideWhenUsed/>
     <w:qFormat/>
@@ -11405,11 +11415,11 @@
       <w:szCs w:val="26"/>
     </w:rPr>
   </w:style>
-  <w:style w:type="paragraph" w:styleId="Heading3">
+  <w:style w:type="paragraph" w:styleId="Rubrik3">
     <w:name w:val="heading 3"/>
     <w:basedOn w:val="Normal"/>
     <w:next w:val="Normal"/>
-    <w:link w:val="Heading3Char"/>
+    <w:link w:val="Rubrik3Char"/>
     <w:uiPriority w:val="9"/>
     <w:unhideWhenUsed/>
     <w:qFormat/>
@@ -11431,11 +11441,11 @@
       <w:szCs w:val="24"/>
     </w:rPr>
   </w:style>
-  <w:style w:type="paragraph" w:styleId="Heading4">
+  <w:style w:type="paragraph" w:styleId="Rubrik4">
     <w:name w:val="heading 4"/>
     <w:basedOn w:val="Normal"/>
     <w:next w:val="Normal"/>
-    <w:link w:val="Heading4Char"/>
+    <w:link w:val="Rubrik4Char"/>
     <w:uiPriority w:val="9"/>
     <w:semiHidden/>
     <w:unhideWhenUsed/>
@@ -11458,11 +11468,11 @@
       <w:color w:val="2E74B5" w:themeColor="accent1" w:themeShade="BF"/>
     </w:rPr>
   </w:style>
-  <w:style w:type="paragraph" w:styleId="Heading5">
+  <w:style w:type="paragraph" w:styleId="Rubrik5">
     <w:name w:val="heading 5"/>
     <w:basedOn w:val="Normal"/>
     <w:next w:val="Normal"/>
-    <w:link w:val="Heading5Char"/>
+    <w:link w:val="Rubrik5Char"/>
     <w:uiPriority w:val="9"/>
     <w:semiHidden/>
     <w:unhideWhenUsed/>
@@ -11483,11 +11493,11 @@
       <w:color w:val="2E74B5" w:themeColor="accent1" w:themeShade="BF"/>
     </w:rPr>
   </w:style>
-  <w:style w:type="paragraph" w:styleId="Heading6">
+  <w:style w:type="paragraph" w:styleId="Rubrik6">
     <w:name w:val="heading 6"/>
     <w:basedOn w:val="Normal"/>
     <w:next w:val="Normal"/>
-    <w:link w:val="Heading6Char"/>
+    <w:link w:val="Rubrik6Char"/>
     <w:uiPriority w:val="9"/>
     <w:semiHidden/>
     <w:unhideWhenUsed/>
@@ -11508,11 +11518,11 @@
       <w:color w:val="1F4D78" w:themeColor="accent1" w:themeShade="7F"/>
     </w:rPr>
   </w:style>
-  <w:style w:type="paragraph" w:styleId="Heading7">
+  <w:style w:type="paragraph" w:styleId="Rubrik7">
     <w:name w:val="heading 7"/>
     <w:basedOn w:val="Normal"/>
     <w:next w:val="Normal"/>
-    <w:link w:val="Heading7Char"/>
+    <w:link w:val="Rubrik7Char"/>
     <w:uiPriority w:val="9"/>
     <w:semiHidden/>
     <w:unhideWhenUsed/>
@@ -11535,11 +11545,11 @@
       <w:color w:val="1F4D78" w:themeColor="accent1" w:themeShade="7F"/>
     </w:rPr>
   </w:style>
-  <w:style w:type="paragraph" w:styleId="Heading8">
+  <w:style w:type="paragraph" w:styleId="Rubrik8">
     <w:name w:val="heading 8"/>
     <w:basedOn w:val="Normal"/>
     <w:next w:val="Normal"/>
-    <w:link w:val="Heading8Char"/>
+    <w:link w:val="Rubrik8Char"/>
     <w:uiPriority w:val="9"/>
     <w:semiHidden/>
     <w:unhideWhenUsed/>
@@ -11562,11 +11572,11 @@
       <w:szCs w:val="21"/>
     </w:rPr>
   </w:style>
-  <w:style w:type="paragraph" w:styleId="Heading9">
+  <w:style w:type="paragraph" w:styleId="Rubrik9">
     <w:name w:val="heading 9"/>
     <w:basedOn w:val="Normal"/>
     <w:next w:val="Normal"/>
-    <w:link w:val="Heading9Char"/>
+    <w:link w:val="Rubrik9Char"/>
     <w:uiPriority w:val="9"/>
     <w:semiHidden/>
     <w:unhideWhenUsed/>
@@ -11591,13 +11601,13 @@
       <w:szCs w:val="21"/>
     </w:rPr>
   </w:style>
-  <w:style w:type="character" w:default="1" w:styleId="DefaultParagraphFont">
+  <w:style w:type="character" w:default="1" w:styleId="Standardstycketeckensnitt">
     <w:name w:val="Default Paragraph Font"/>
     <w:uiPriority w:val="1"/>
     <w:semiHidden/>
     <w:unhideWhenUsed/>
   </w:style>
-  <w:style w:type="table" w:default="1" w:styleId="TableNormal">
+  <w:style w:type="table" w:default="1" w:styleId="Normaltabell">
     <w:name w:val="Normal Table"/>
     <w:uiPriority w:val="99"/>
     <w:semiHidden/>
@@ -11612,17 +11622,17 @@
       </w:tblCellMar>
     </w:tblPr>
   </w:style>
-  <w:style w:type="numbering" w:default="1" w:styleId="NoList">
+  <w:style w:type="numbering" w:default="1" w:styleId="Ingenlista">
     <w:name w:val="No List"/>
     <w:uiPriority w:val="99"/>
     <w:semiHidden/>
     <w:unhideWhenUsed/>
   </w:style>
-  <w:style w:type="paragraph" w:styleId="Title">
+  <w:style w:type="paragraph" w:styleId="Rubrik">
     <w:name w:val="Title"/>
     <w:basedOn w:val="Normal"/>
     <w:next w:val="Normal"/>
-    <w:link w:val="TitleChar"/>
+    <w:link w:val="RubrikChar"/>
     <w:uiPriority w:val="10"/>
     <w:qFormat/>
     <w:rsid w:val="00FB41F5"/>
@@ -11638,10 +11648,10 @@
       <w:szCs w:val="56"/>
     </w:rPr>
   </w:style>
-  <w:style w:type="character" w:customStyle="1" w:styleId="TitleChar">
-    <w:name w:val="Title Char"/>
-    <w:basedOn w:val="DefaultParagraphFont"/>
-    <w:link w:val="Title"/>
+  <w:style w:type="character" w:customStyle="1" w:styleId="RubrikChar">
+    <w:name w:val="Rubrik Char"/>
+    <w:basedOn w:val="Standardstycketeckensnitt"/>
+    <w:link w:val="Rubrik"/>
     <w:uiPriority w:val="10"/>
     <w:rsid w:val="00FB41F5"/>
     <w:rPr>
@@ -11652,11 +11662,11 @@
       <w:szCs w:val="56"/>
     </w:rPr>
   </w:style>
-  <w:style w:type="paragraph" w:styleId="Subtitle">
+  <w:style w:type="paragraph" w:styleId="Underrubrik">
     <w:name w:val="Subtitle"/>
     <w:basedOn w:val="Normal"/>
     <w:next w:val="Normal"/>
-    <w:link w:val="SubtitleChar"/>
+    <w:link w:val="UnderrubrikChar"/>
     <w:uiPriority w:val="11"/>
     <w:qFormat/>
     <w:rsid w:val="00FB41F5"/>
@@ -11671,10 +11681,10 @@
       <w:spacing w:val="15"/>
     </w:rPr>
   </w:style>
-  <w:style w:type="character" w:customStyle="1" w:styleId="SubtitleChar">
-    <w:name w:val="Subtitle Char"/>
-    <w:basedOn w:val="DefaultParagraphFont"/>
-    <w:link w:val="Subtitle"/>
+  <w:style w:type="character" w:customStyle="1" w:styleId="UnderrubrikChar">
+    <w:name w:val="Underrubrik Char"/>
+    <w:basedOn w:val="Standardstycketeckensnitt"/>
+    <w:link w:val="Underrubrik"/>
     <w:uiPriority w:val="11"/>
     <w:rsid w:val="00FB41F5"/>
     <w:rPr>
@@ -11683,10 +11693,10 @@
       <w:spacing w:val="15"/>
     </w:rPr>
   </w:style>
-  <w:style w:type="paragraph" w:styleId="Header">
+  <w:style w:type="paragraph" w:styleId="Sidhuvud">
     <w:name w:val="header"/>
     <w:basedOn w:val="Normal"/>
-    <w:link w:val="HeaderChar"/>
+    <w:link w:val="SidhuvudChar"/>
     <w:uiPriority w:val="99"/>
     <w:unhideWhenUsed/>
     <w:rsid w:val="006C5CB8"/>
@@ -11698,17 +11708,17 @@
       <w:spacing w:after="0" w:line="240" w:lineRule="auto"/>
     </w:pPr>
   </w:style>
-  <w:style w:type="character" w:customStyle="1" w:styleId="HeaderChar">
-    <w:name w:val="Header Char"/>
-    <w:basedOn w:val="DefaultParagraphFont"/>
-    <w:link w:val="Header"/>
+  <w:style w:type="character" w:customStyle="1" w:styleId="SidhuvudChar">
+    <w:name w:val="Sidhuvud Char"/>
+    <w:basedOn w:val="Standardstycketeckensnitt"/>
+    <w:link w:val="Sidhuvud"/>
     <w:uiPriority w:val="99"/>
     <w:rsid w:val="006C5CB8"/>
   </w:style>
-  <w:style w:type="paragraph" w:styleId="Footer">
+  <w:style w:type="paragraph" w:styleId="Sidfot">
     <w:name w:val="footer"/>
     <w:basedOn w:val="Normal"/>
-    <w:link w:val="FooterChar"/>
+    <w:link w:val="SidfotChar"/>
     <w:uiPriority w:val="99"/>
     <w:unhideWhenUsed/>
     <w:rsid w:val="006C5CB8"/>
@@ -11720,17 +11730,17 @@
       <w:spacing w:after="0" w:line="240" w:lineRule="auto"/>
     </w:pPr>
   </w:style>
-  <w:style w:type="character" w:customStyle="1" w:styleId="FooterChar">
-    <w:name w:val="Footer Char"/>
-    <w:basedOn w:val="DefaultParagraphFont"/>
-    <w:link w:val="Footer"/>
+  <w:style w:type="character" w:customStyle="1" w:styleId="SidfotChar">
+    <w:name w:val="Sidfot Char"/>
+    <w:basedOn w:val="Standardstycketeckensnitt"/>
+    <w:link w:val="Sidfot"/>
     <w:uiPriority w:val="99"/>
     <w:rsid w:val="006C5CB8"/>
   </w:style>
-  <w:style w:type="character" w:customStyle="1" w:styleId="Heading1Char">
-    <w:name w:val="Heading 1 Char"/>
-    <w:basedOn w:val="DefaultParagraphFont"/>
-    <w:link w:val="Heading1"/>
+  <w:style w:type="character" w:customStyle="1" w:styleId="Rubrik1Char">
+    <w:name w:val="Rubrik 1 Char"/>
+    <w:basedOn w:val="Standardstycketeckensnitt"/>
+    <w:link w:val="Rubrik1"/>
     <w:uiPriority w:val="9"/>
     <w:rsid w:val="006C5CB8"/>
     <w:rPr>
@@ -11740,9 +11750,9 @@
       <w:szCs w:val="32"/>
     </w:rPr>
   </w:style>
-  <w:style w:type="paragraph" w:styleId="TOCHeading">
+  <w:style w:type="paragraph" w:styleId="Innehllsfrteckningsrubrik">
     <w:name w:val="TOC Heading"/>
-    <w:basedOn w:val="Heading1"/>
+    <w:basedOn w:val="Rubrik1"/>
     <w:next w:val="Normal"/>
     <w:uiPriority w:val="39"/>
     <w:unhideWhenUsed/>
@@ -11755,10 +11765,10 @@
       <w:outlineLvl w:val="9"/>
     </w:pPr>
   </w:style>
-  <w:style w:type="character" w:customStyle="1" w:styleId="Heading2Char">
-    <w:name w:val="Heading 2 Char"/>
-    <w:basedOn w:val="DefaultParagraphFont"/>
-    <w:link w:val="Heading2"/>
+  <w:style w:type="character" w:customStyle="1" w:styleId="Rubrik2Char">
+    <w:name w:val="Rubrik 2 Char"/>
+    <w:basedOn w:val="Standardstycketeckensnitt"/>
+    <w:link w:val="Rubrik2"/>
     <w:uiPriority w:val="9"/>
     <w:rsid w:val="006C5CB8"/>
     <w:rPr>
@@ -11768,10 +11778,10 @@
       <w:szCs w:val="26"/>
     </w:rPr>
   </w:style>
-  <w:style w:type="character" w:customStyle="1" w:styleId="Heading3Char">
-    <w:name w:val="Heading 3 Char"/>
-    <w:basedOn w:val="DefaultParagraphFont"/>
-    <w:link w:val="Heading3"/>
+  <w:style w:type="character" w:customStyle="1" w:styleId="Rubrik3Char">
+    <w:name w:val="Rubrik 3 Char"/>
+    <w:basedOn w:val="Standardstycketeckensnitt"/>
+    <w:link w:val="Rubrik3"/>
     <w:uiPriority w:val="9"/>
     <w:rsid w:val="006C5CB8"/>
     <w:rPr>
@@ -11781,10 +11791,10 @@
       <w:szCs w:val="24"/>
     </w:rPr>
   </w:style>
-  <w:style w:type="character" w:customStyle="1" w:styleId="Heading4Char">
-    <w:name w:val="Heading 4 Char"/>
-    <w:basedOn w:val="DefaultParagraphFont"/>
-    <w:link w:val="Heading4"/>
+  <w:style w:type="character" w:customStyle="1" w:styleId="Rubrik4Char">
+    <w:name w:val="Rubrik 4 Char"/>
+    <w:basedOn w:val="Standardstycketeckensnitt"/>
+    <w:link w:val="Rubrik4"/>
     <w:uiPriority w:val="9"/>
     <w:semiHidden/>
     <w:rsid w:val="006C5CB8"/>
@@ -11795,10 +11805,10 @@
       <w:color w:val="2E74B5" w:themeColor="accent1" w:themeShade="BF"/>
     </w:rPr>
   </w:style>
-  <w:style w:type="character" w:customStyle="1" w:styleId="Heading5Char">
-    <w:name w:val="Heading 5 Char"/>
-    <w:basedOn w:val="DefaultParagraphFont"/>
-    <w:link w:val="Heading5"/>
+  <w:style w:type="character" w:customStyle="1" w:styleId="Rubrik5Char">
+    <w:name w:val="Rubrik 5 Char"/>
+    <w:basedOn w:val="Standardstycketeckensnitt"/>
+    <w:link w:val="Rubrik5"/>
     <w:uiPriority w:val="9"/>
     <w:semiHidden/>
     <w:rsid w:val="006C5CB8"/>
@@ -11807,10 +11817,10 @@
       <w:color w:val="2E74B5" w:themeColor="accent1" w:themeShade="BF"/>
     </w:rPr>
   </w:style>
-  <w:style w:type="character" w:customStyle="1" w:styleId="Heading6Char">
-    <w:name w:val="Heading 6 Char"/>
-    <w:basedOn w:val="DefaultParagraphFont"/>
-    <w:link w:val="Heading6"/>
+  <w:style w:type="character" w:customStyle="1" w:styleId="Rubrik6Char">
+    <w:name w:val="Rubrik 6 Char"/>
+    <w:basedOn w:val="Standardstycketeckensnitt"/>
+    <w:link w:val="Rubrik6"/>
     <w:uiPriority w:val="9"/>
     <w:semiHidden/>
     <w:rsid w:val="006C5CB8"/>
@@ -11819,10 +11829,10 @@
       <w:color w:val="1F4D78" w:themeColor="accent1" w:themeShade="7F"/>
     </w:rPr>
   </w:style>
-  <w:style w:type="character" w:customStyle="1" w:styleId="Heading7Char">
-    <w:name w:val="Heading 7 Char"/>
-    <w:basedOn w:val="DefaultParagraphFont"/>
-    <w:link w:val="Heading7"/>
+  <w:style w:type="character" w:customStyle="1" w:styleId="Rubrik7Char">
+    <w:name w:val="Rubrik 7 Char"/>
+    <w:basedOn w:val="Standardstycketeckensnitt"/>
+    <w:link w:val="Rubrik7"/>
     <w:uiPriority w:val="9"/>
     <w:semiHidden/>
     <w:rsid w:val="006C5CB8"/>
@@ -11833,10 +11843,10 @@
       <w:color w:val="1F4D78" w:themeColor="accent1" w:themeShade="7F"/>
     </w:rPr>
   </w:style>
-  <w:style w:type="character" w:customStyle="1" w:styleId="Heading8Char">
-    <w:name w:val="Heading 8 Char"/>
-    <w:basedOn w:val="DefaultParagraphFont"/>
-    <w:link w:val="Heading8"/>
+  <w:style w:type="character" w:customStyle="1" w:styleId="Rubrik8Char">
+    <w:name w:val="Rubrik 8 Char"/>
+    <w:basedOn w:val="Standardstycketeckensnitt"/>
+    <w:link w:val="Rubrik8"/>
     <w:uiPriority w:val="9"/>
     <w:semiHidden/>
     <w:rsid w:val="006C5CB8"/>
@@ -11847,10 +11857,10 @@
       <w:szCs w:val="21"/>
     </w:rPr>
   </w:style>
-  <w:style w:type="character" w:customStyle="1" w:styleId="Heading9Char">
-    <w:name w:val="Heading 9 Char"/>
-    <w:basedOn w:val="DefaultParagraphFont"/>
-    <w:link w:val="Heading9"/>
+  <w:style w:type="character" w:customStyle="1" w:styleId="Rubrik9Char">
+    <w:name w:val="Rubrik 9 Char"/>
+    <w:basedOn w:val="Standardstycketeckensnitt"/>
+    <w:link w:val="Rubrik9"/>
     <w:uiPriority w:val="9"/>
     <w:semiHidden/>
     <w:rsid w:val="006C5CB8"/>
@@ -11863,7 +11873,7 @@
       <w:szCs w:val="21"/>
     </w:rPr>
   </w:style>
-  <w:style w:type="paragraph" w:styleId="ListParagraph">
+  <w:style w:type="paragraph" w:styleId="Liststycke">
     <w:name w:val="List Paragraph"/>
     <w:basedOn w:val="Normal"/>
     <w:uiPriority w:val="34"/>
@@ -11874,15 +11884,16 @@
       <w:contextualSpacing/>
     </w:pPr>
   </w:style>
-  <w:style w:type="table" w:styleId="TableGrid">
+  <w:style w:type="table" w:styleId="Tabellrutnt">
     <w:name w:val="Table Grid"/>
-    <w:basedOn w:val="TableNormal"/>
+    <w:basedOn w:val="Normaltabell"/>
     <w:uiPriority w:val="39"/>
     <w:rsid w:val="006B7925"/>
     <w:pPr>
       <w:spacing w:after="0" w:line="240" w:lineRule="auto"/>
     </w:pPr>
     <w:tblPr>
+      <w:tblInd w:w="0" w:type="dxa"/>
       <w:tblBorders>
         <w:top w:val="single" w:sz="4" w:space="0" w:color="auto"/>
         <w:left w:val="single" w:sz="4" w:space="0" w:color="auto"/>
@@ -11891,9 +11902,15 @@
         <w:insideH w:val="single" w:sz="4" w:space="0" w:color="auto"/>
         <w:insideV w:val="single" w:sz="4" w:space="0" w:color="auto"/>
       </w:tblBorders>
+      <w:tblCellMar>
+        <w:top w:w="0" w:type="dxa"/>
+        <w:left w:w="108" w:type="dxa"/>
+        <w:bottom w:w="0" w:type="dxa"/>
+        <w:right w:w="108" w:type="dxa"/>
+      </w:tblCellMar>
     </w:tblPr>
   </w:style>
-  <w:style w:type="paragraph" w:styleId="TOC1">
+  <w:style w:type="paragraph" w:styleId="Innehll1">
     <w:name w:val="toc 1"/>
     <w:basedOn w:val="Normal"/>
     <w:next w:val="Normal"/>
@@ -11905,7 +11922,7 @@
       <w:spacing w:after="100"/>
     </w:pPr>
   </w:style>
-  <w:style w:type="paragraph" w:styleId="TOC2">
+  <w:style w:type="paragraph" w:styleId="Innehll2">
     <w:name w:val="toc 2"/>
     <w:basedOn w:val="Normal"/>
     <w:next w:val="Normal"/>
@@ -11918,7 +11935,7 @@
       <w:ind w:left="220"/>
     </w:pPr>
   </w:style>
-  <w:style w:type="paragraph" w:styleId="TOC3">
+  <w:style w:type="paragraph" w:styleId="Innehll3">
     <w:name w:val="toc 3"/>
     <w:basedOn w:val="Normal"/>
     <w:next w:val="Normal"/>
@@ -11931,9 +11948,9 @@
       <w:ind w:left="440"/>
     </w:pPr>
   </w:style>
-  <w:style w:type="character" w:styleId="Hyperlink">
+  <w:style w:type="character" w:styleId="Hyperlnk">
     <w:name w:val="Hyperlink"/>
-    <w:basedOn w:val="DefaultParagraphFont"/>
+    <w:basedOn w:val="Standardstycketeckensnitt"/>
     <w:uiPriority w:val="99"/>
     <w:unhideWhenUsed/>
     <w:rsid w:val="00E20BE7"/>
@@ -11959,7 +11976,7 @@
   </w:style>
   <w:style w:type="character" w:customStyle="1" w:styleId="CodeChar">
     <w:name w:val="Code Char"/>
-    <w:basedOn w:val="DefaultParagraphFont"/>
+    <w:basedOn w:val="Standardstycketeckensnitt"/>
     <w:link w:val="Code"/>
     <w:rsid w:val="002C6AFC"/>
     <w:rPr>
@@ -11967,10 +11984,10 @@
       <w:lang w:val="en-GB"/>
     </w:rPr>
   </w:style>
-  <w:style w:type="paragraph" w:styleId="BalloonText">
+  <w:style w:type="paragraph" w:styleId="Ballongtext">
     <w:name w:val="Balloon Text"/>
     <w:basedOn w:val="Normal"/>
-    <w:link w:val="BalloonTextChar"/>
+    <w:link w:val="BallongtextChar"/>
     <w:uiPriority w:val="99"/>
     <w:semiHidden/>
     <w:unhideWhenUsed/>
@@ -11984,10 +12001,10 @@
       <w:szCs w:val="18"/>
     </w:rPr>
   </w:style>
-  <w:style w:type="character" w:customStyle="1" w:styleId="BalloonTextChar">
-    <w:name w:val="Balloon Text Char"/>
-    <w:basedOn w:val="DefaultParagraphFont"/>
-    <w:link w:val="BalloonText"/>
+  <w:style w:type="character" w:customStyle="1" w:styleId="BallongtextChar">
+    <w:name w:val="Ballongtext Char"/>
+    <w:basedOn w:val="Standardstycketeckensnitt"/>
+    <w:link w:val="Ballongtext"/>
     <w:uiPriority w:val="99"/>
     <w:semiHidden/>
     <w:rsid w:val="002E7501"/>
@@ -12266,7 +12283,7 @@
 </file>
 
 <file path=customXml/itemProps1.xml><?xml version="1.0" encoding="utf-8"?>
-<ds:datastoreItem xmlns:ds="http://schemas.openxmlformats.org/officeDocument/2006/customXml" ds:itemID="{24656BA1-A7C7-4BC2-8515-76F493976F9B}">
+<ds:datastoreItem xmlns:ds="http://schemas.openxmlformats.org/officeDocument/2006/customXml" ds:itemID="{091D0518-8765-42F7-995C-064FB64428A1}">
   <ds:schemaRefs>
     <ds:schemaRef ds:uri="http://schemas.openxmlformats.org/officeDocument/2006/bibliography"/>
   </ds:schemaRefs>

</xml_diff>

<commit_message>
New picture reflecting new filename kit.py
</commit_message>
<xml_diff>
--- a/Docs/LearnToCode-CompleteGuide.docx
+++ b/Docs/LearnToCode-CompleteGuide.docx
@@ -2842,10 +2842,10 @@
           <w:noProof/>
         </w:rPr>
         <w:drawing>
-          <wp:inline distT="0" distB="0" distL="0" distR="0" wp14:anchorId="6CCE7736" wp14:editId="2B0169F7">
-            <wp:extent cx="5943600" cy="3136265"/>
-            <wp:effectExtent l="0" t="0" r="0" b="6985"/>
-            <wp:docPr id="16" name="Picture 16"/>
+          <wp:inline distT="0" distB="0" distL="0" distR="0" wp14:anchorId="14E616E1" wp14:editId="79F64651">
+            <wp:extent cx="5943600" cy="3168503"/>
+            <wp:effectExtent l="0" t="0" r="0" b="0"/>
+            <wp:docPr id="3" name="Picture 3"/>
             <wp:cNvGraphicFramePr>
               <a:graphicFrameLocks xmlns:a="http://schemas.openxmlformats.org/drawingml/2006/main" noChangeAspect="1"/>
             </wp:cNvGraphicFramePr>
@@ -2856,20 +2856,27 @@
                     <pic:cNvPr id="1" name=""/>
                     <pic:cNvPicPr/>
                   </pic:nvPicPr>
-                  <pic:blipFill>
+                  <pic:blipFill rotWithShape="1">
                     <a:blip r:embed="rId19"/>
-                    <a:stretch>
-                      <a:fillRect/>
-                    </a:stretch>
+                    <a:srcRect b="11764"/>
+                    <a:stretch/>
                   </pic:blipFill>
-                  <pic:spPr>
+                  <pic:spPr bwMode="auto">
                     <a:xfrm>
                       <a:off x="0" y="0"/>
-                      <a:ext cx="5943600" cy="3136265"/>
+                      <a:ext cx="5943600" cy="3168503"/>
                     </a:xfrm>
                     <a:prstGeom prst="rect">
                       <a:avLst/>
                     </a:prstGeom>
+                    <a:ln>
+                      <a:noFill/>
+                    </a:ln>
+                    <a:extLst>
+                      <a:ext uri="{53640926-AAD7-44D8-BBD7-CCE9431645EC}">
+                        <a14:shadowObscured xmlns:a14="http://schemas.microsoft.com/office/drawing/2010/main"/>
+                      </a:ext>
+                    </a:extLst>
                   </pic:spPr>
                 </pic:pic>
               </a:graphicData>
@@ -2888,7 +2895,21 @@
         <w:rPr>
           <w:lang w:val="en-GB"/>
         </w:rPr>
-        <w:t xml:space="preserve">If you can see this, or something similar, you have a connection with the kit and you are able to move files from your computer over to the microcontroller to be able to change its </w:t>
+        <w:t xml:space="preserve">If you can see this, or something similar, you have a connection with the kit and you are able to move </w:t>
+      </w:r>
+      <w:proofErr w:type="gramStart"/>
+      <w:r>
+        <w:rPr>
+          <w:lang w:val="en-GB"/>
+        </w:rPr>
+        <w:t>files</w:t>
+      </w:r>
+      <w:proofErr w:type="gramEnd"/>
+      <w:r>
+        <w:rPr>
+          <w:lang w:val="en-GB"/>
+        </w:rPr>
+        <w:t xml:space="preserve"> from your computer over to the microcontroller to be able to change its </w:t>
       </w:r>
       <w:r>
         <w:rPr>
@@ -3244,6 +3265,8 @@
         </w:rPr>
         <w:t xml:space="preserve"> might need help from IT Helpdesk to get that done.</w:t>
       </w:r>
+      <w:bookmarkStart w:id="11" w:name="_GoBack"/>
+      <w:bookmarkEnd w:id="11"/>
     </w:p>
     <w:p>
       <w:pPr>
@@ -3252,7 +3275,7 @@
           <w:lang w:val="en-GB"/>
         </w:rPr>
       </w:pPr>
-      <w:bookmarkStart w:id="11" w:name="_Toc133258"/>
+      <w:bookmarkStart w:id="12" w:name="_Toc133258"/>
       <w:r>
         <w:rPr>
           <w:lang w:val="en-GB"/>
@@ -3260,7 +3283,7 @@
         <w:lastRenderedPageBreak/>
         <w:t>Let’s start it up</w:t>
       </w:r>
-      <w:bookmarkEnd w:id="11"/>
+      <w:bookmarkEnd w:id="12"/>
     </w:p>
     <w:p>
       <w:pPr>
@@ -3550,7 +3573,7 @@
           <w:lang w:val="en-GB"/>
         </w:rPr>
       </w:pPr>
-      <w:bookmarkStart w:id="12" w:name="_Toc133259"/>
+      <w:bookmarkStart w:id="13" w:name="_Toc133259"/>
       <w:r>
         <w:rPr>
           <w:lang w:val="en-GB"/>
@@ -3582,7 +3605,7 @@
         </w:rPr>
         <w:t>Hello World!</w:t>
       </w:r>
-      <w:bookmarkEnd w:id="12"/>
+      <w:bookmarkEnd w:id="13"/>
     </w:p>
     <w:p>
       <w:pPr>
@@ -4629,7 +4652,7 @@
           <w:lang w:val="en-GB"/>
         </w:rPr>
       </w:pPr>
-      <w:bookmarkStart w:id="13" w:name="_Toc133260"/>
+      <w:bookmarkStart w:id="14" w:name="_Toc133260"/>
       <w:r>
         <w:rPr>
           <w:lang w:val="en-GB"/>
@@ -4637,7 +4660,7 @@
         <w:lastRenderedPageBreak/>
         <w:t>Blink</w:t>
       </w:r>
-      <w:bookmarkEnd w:id="13"/>
+      <w:bookmarkEnd w:id="14"/>
     </w:p>
     <w:p>
       <w:pPr>
@@ -5619,8 +5642,6 @@
       <w:pPr>
         <w:pStyle w:val="Code"/>
       </w:pPr>
-      <w:bookmarkStart w:id="14" w:name="_GoBack"/>
-      <w:bookmarkEnd w:id="14"/>
     </w:p>
     <w:p>
       <w:r>
@@ -10072,7 +10093,7 @@
           <w:rPr>
             <w:noProof/>
           </w:rPr>
-          <w:t>14</w:t>
+          <w:t>5</w:t>
         </w:r>
         <w:r>
           <w:rPr>
@@ -11889,7 +11910,7 @@
 </file>
 
 <file path=customXml/itemProps1.xml><?xml version="1.0" encoding="utf-8"?>
-<ds:datastoreItem xmlns:ds="http://schemas.openxmlformats.org/officeDocument/2006/customXml" ds:itemID="{26396ADA-4A2A-4D15-8E93-6A4E83432132}">
+<ds:datastoreItem xmlns:ds="http://schemas.openxmlformats.org/officeDocument/2006/customXml" ds:itemID="{005705EA-F358-4EEF-95CC-4F5CD1CA51F6}">
   <ds:schemaRefs>
     <ds:schemaRef ds:uri="http://schemas.openxmlformats.org/officeDocument/2006/bibliography"/>
   </ds:schemaRefs>

</xml_diff>

<commit_message>
updating matrix text functions to works for both max7219 and ht16k33
</commit_message>
<xml_diff>
--- a/Docs/LearnToCode-CompleteGuide.docx
+++ b/Docs/LearnToCode-CompleteGuide.docx
@@ -29,8 +29,6 @@
         </w:rPr>
         <w:t xml:space="preserve"> Python on a device</w:t>
       </w:r>
-      <w:bookmarkStart w:id="0" w:name="_GoBack"/>
-      <w:bookmarkEnd w:id="0"/>
     </w:p>
     <w:p>
       <w:pPr>
@@ -1613,7 +1611,7 @@
           <w:lang w:val="en-GB"/>
         </w:rPr>
       </w:pPr>
-      <w:bookmarkStart w:id="1" w:name="_Toc133247"/>
+      <w:bookmarkStart w:id="0" w:name="_Toc133247"/>
       <w:r>
         <w:rPr>
           <w:lang w:val="en-GB"/>
@@ -1621,7 +1619,7 @@
         <w:lastRenderedPageBreak/>
         <w:t>Background &amp; Concepts</w:t>
       </w:r>
-      <w:bookmarkEnd w:id="1"/>
+      <w:bookmarkEnd w:id="0"/>
     </w:p>
     <w:p>
       <w:pPr>
@@ -1775,7 +1773,7 @@
           <w:lang w:val="en-GB"/>
         </w:rPr>
       </w:pPr>
-      <w:bookmarkStart w:id="2" w:name="_Toc133248"/>
+      <w:bookmarkStart w:id="1" w:name="_Toc133248"/>
       <w:r>
         <w:rPr>
           <w:noProof/>
@@ -1852,7 +1850,7 @@
         </w:rPr>
         <w:t>The Kit</w:t>
       </w:r>
-      <w:bookmarkEnd w:id="2"/>
+      <w:bookmarkEnd w:id="1"/>
     </w:p>
     <w:p>
       <w:pPr>
@@ -2535,13 +2533,148 @@
           <w:lang w:val="en-GB"/>
         </w:rPr>
       </w:pPr>
-      <w:bookmarkStart w:id="3" w:name="_Toc133249"/>
+      <w:bookmarkStart w:id="2" w:name="_Toc133249"/>
       <w:r>
         <w:rPr>
           <w:lang w:val="en-GB"/>
         </w:rPr>
         <w:t>The Tools</w:t>
       </w:r>
+      <w:bookmarkEnd w:id="2"/>
+    </w:p>
+    <w:p>
+      <w:pPr>
+        <w:rPr>
+          <w:lang w:val="en-GB"/>
+        </w:rPr>
+      </w:pPr>
+      <w:r>
+        <w:rPr>
+          <w:lang w:val="en-GB"/>
+        </w:rPr>
+        <w:t xml:space="preserve">Just by looking at the hardware components, you probably have an idea of what kind of </w:t>
+      </w:r>
+      <w:r>
+        <w:rPr>
+          <w:lang w:val="en-GB"/>
+        </w:rPr>
+        <w:t>behaviour</w:t>
+      </w:r>
+      <w:r>
+        <w:rPr>
+          <w:lang w:val="en-GB"/>
+        </w:rPr>
+        <w:t xml:space="preserve"> you might want to create. Moving dots around on the screen with a joystick is pretty close to the definition of the first computer games, played on the first personal computers.</w:t>
+      </w:r>
+    </w:p>
+    <w:p>
+      <w:pPr>
+        <w:rPr>
+          <w:u w:val="single"/>
+          <w:lang w:val="en-GB"/>
+        </w:rPr>
+      </w:pPr>
+      <w:r>
+        <w:rPr>
+          <w:u w:val="single"/>
+          <w:lang w:val="en-GB"/>
+        </w:rPr>
+        <w:t xml:space="preserve">Creating that </w:t>
+      </w:r>
+      <w:r>
+        <w:rPr>
+          <w:u w:val="single"/>
+          <w:lang w:val="en-GB"/>
+        </w:rPr>
+        <w:t>behaviour</w:t>
+      </w:r>
+      <w:r>
+        <w:rPr>
+          <w:u w:val="single"/>
+          <w:lang w:val="en-GB"/>
+        </w:rPr>
+        <w:t>: moving the joystick</w:t>
+      </w:r>
+      <w:r>
+        <w:rPr>
+          <w:u w:val="single"/>
+          <w:lang w:val="en-GB"/>
+        </w:rPr>
+        <w:t xml:space="preserve"> control</w:t>
+      </w:r>
+      <w:r>
+        <w:rPr>
+          <w:u w:val="single"/>
+          <w:lang w:val="en-GB"/>
+        </w:rPr>
+        <w:t>s</w:t>
+      </w:r>
+      <w:r>
+        <w:rPr>
+          <w:u w:val="single"/>
+          <w:lang w:val="en-GB"/>
+        </w:rPr>
+        <w:t xml:space="preserve"> what LEDs are lit, is w</w:t>
+      </w:r>
+      <w:r>
+        <w:rPr>
+          <w:u w:val="single"/>
+          <w:lang w:val="en-GB"/>
+        </w:rPr>
+        <w:t>hat we call programming.</w:t>
+      </w:r>
+    </w:p>
+    <w:p>
+      <w:pPr>
+        <w:rPr>
+          <w:lang w:val="en-GB"/>
+        </w:rPr>
+      </w:pPr>
+      <w:r>
+        <w:rPr>
+          <w:lang w:val="en-GB"/>
+        </w:rPr>
+        <w:t>So how do we go about that? What tools do we need? There are several different ways to do this, the methods and tools selected here are chosen to cr</w:t>
+      </w:r>
+      <w:r>
+        <w:rPr>
+          <w:lang w:val="en-GB"/>
+        </w:rPr>
+        <w:t>eate a “smooth experience” on most IKEA</w:t>
+      </w:r>
+      <w:r>
+        <w:rPr>
+          <w:lang w:val="en-GB"/>
+        </w:rPr>
+        <w:t xml:space="preserve"> PCs.</w:t>
+      </w:r>
+    </w:p>
+    <w:p>
+      <w:pPr>
+        <w:pStyle w:val="Heading3"/>
+        <w:rPr>
+          <w:lang w:val="en-GB"/>
+        </w:rPr>
+      </w:pPr>
+      <w:bookmarkStart w:id="3" w:name="_Toc133250"/>
+      <w:r>
+        <w:rPr>
+          <w:lang w:val="en-GB"/>
+        </w:rPr>
+        <w:t>T</w:t>
+      </w:r>
+      <w:r>
+        <w:rPr>
+          <w:lang w:val="en-GB"/>
+        </w:rPr>
+        <w:t>he La</w:t>
+      </w:r>
+      <w:r>
+        <w:rPr>
+          <w:lang w:val="en-GB"/>
+        </w:rPr>
+        <w:t>nguage</w:t>
+      </w:r>
       <w:bookmarkEnd w:id="3"/>
     </w:p>
     <w:p>
@@ -2554,101 +2687,25 @@
         <w:rPr>
           <w:lang w:val="en-GB"/>
         </w:rPr>
-        <w:t xml:space="preserve">Just by looking at the hardware components, you probably have an idea of what kind of </w:t>
-      </w:r>
-      <w:r>
-        <w:rPr>
-          <w:lang w:val="en-GB"/>
-        </w:rPr>
-        <w:t>behaviour</w:t>
-      </w:r>
-      <w:r>
-        <w:rPr>
-          <w:lang w:val="en-GB"/>
-        </w:rPr>
-        <w:t xml:space="preserve"> you might want to create. Moving dots around on the screen with a joystick is pretty close to the definition of the first computer games, played on the first personal computers.</w:t>
-      </w:r>
-    </w:p>
-    <w:p>
-      <w:pPr>
-        <w:rPr>
-          <w:u w:val="single"/>
-          <w:lang w:val="en-GB"/>
-        </w:rPr>
-      </w:pPr>
-      <w:r>
-        <w:rPr>
-          <w:u w:val="single"/>
-          <w:lang w:val="en-GB"/>
-        </w:rPr>
-        <w:t xml:space="preserve">Creating that </w:t>
-      </w:r>
-      <w:r>
-        <w:rPr>
-          <w:u w:val="single"/>
-          <w:lang w:val="en-GB"/>
-        </w:rPr>
-        <w:t>behaviour</w:t>
-      </w:r>
-      <w:r>
-        <w:rPr>
-          <w:u w:val="single"/>
-          <w:lang w:val="en-GB"/>
-        </w:rPr>
-        <w:t>: moving the joystick</w:t>
-      </w:r>
-      <w:r>
-        <w:rPr>
-          <w:u w:val="single"/>
-          <w:lang w:val="en-GB"/>
-        </w:rPr>
-        <w:t xml:space="preserve"> control</w:t>
-      </w:r>
-      <w:r>
-        <w:rPr>
-          <w:u w:val="single"/>
-          <w:lang w:val="en-GB"/>
-        </w:rPr>
-        <w:t>s</w:t>
-      </w:r>
-      <w:r>
-        <w:rPr>
-          <w:u w:val="single"/>
-          <w:lang w:val="en-GB"/>
-        </w:rPr>
-        <w:t xml:space="preserve"> what LEDs are lit, is w</w:t>
-      </w:r>
-      <w:r>
-        <w:rPr>
-          <w:u w:val="single"/>
-          <w:lang w:val="en-GB"/>
-        </w:rPr>
-        <w:t>hat we call programming.</w:t>
-      </w:r>
-    </w:p>
-    <w:p>
-      <w:pPr>
-        <w:rPr>
-          <w:lang w:val="en-GB"/>
-        </w:rPr>
-      </w:pPr>
-      <w:r>
-        <w:rPr>
-          <w:lang w:val="en-GB"/>
-        </w:rPr>
-        <w:t>So how do we go about that? What tools do we need? There are several different ways to do this, the methods and tools selected here are chosen to cr</w:t>
-      </w:r>
-      <w:r>
-        <w:rPr>
-          <w:lang w:val="en-GB"/>
-        </w:rPr>
-        <w:t>eate a “smooth experience” on most IKEA</w:t>
-      </w:r>
-      <w:r>
-        <w:rPr>
-          <w:lang w:val="en-GB"/>
-        </w:rPr>
-        <w:t xml:space="preserve"> PCs.</w:t>
+        <w:t xml:space="preserve">We will be using Python. The design philosophy of Python emphasizes code readability, simplicity and scalability. </w:t>
+      </w:r>
+      <w:r>
+        <w:rPr>
+          <w:lang w:val="en-GB"/>
+        </w:rPr>
+        <w:t xml:space="preserve">Readability helps you understand the concepts, simplicity takes away some pitfalls and gives less quirks to learn, scalability means </w:t>
+      </w:r>
+      <w:r>
+        <w:rPr>
+          <w:lang w:val="en-GB"/>
+        </w:rPr>
+        <w:t>that the skills you get</w:t>
+      </w:r>
+      <w:r>
+        <w:rPr>
+          <w:lang w:val="en-GB"/>
+        </w:rPr>
+        <w:t xml:space="preserve"> can be useful in for instance cloud apps.</w:t>
       </w:r>
     </w:p>
     <w:p>
@@ -2658,24 +2715,18 @@
           <w:lang w:val="en-GB"/>
         </w:rPr>
       </w:pPr>
-      <w:bookmarkStart w:id="4" w:name="_Toc133250"/>
-      <w:r>
-        <w:rPr>
-          <w:lang w:val="en-GB"/>
-        </w:rPr>
-        <w:t>T</w:t>
-      </w:r>
-      <w:r>
-        <w:rPr>
-          <w:lang w:val="en-GB"/>
-        </w:rPr>
-        <w:t>he La</w:t>
-      </w:r>
-      <w:r>
-        <w:rPr>
-          <w:lang w:val="en-GB"/>
-        </w:rPr>
-        <w:t>nguage</w:t>
+      <w:bookmarkStart w:id="4" w:name="_Toc133251"/>
+      <w:r>
+        <w:rPr>
+          <w:lang w:val="en-GB"/>
+        </w:rPr>
+        <w:t>The E</w:t>
+      </w:r>
+      <w:r>
+        <w:rPr>
+          <w:lang w:val="en-GB"/>
+        </w:rPr>
+        <w:t>ditor</w:t>
       </w:r>
       <w:bookmarkEnd w:id="4"/>
     </w:p>
@@ -2689,59 +2740,6 @@
         <w:rPr>
           <w:lang w:val="en-GB"/>
         </w:rPr>
-        <w:t xml:space="preserve">We will be using Python. The design philosophy of Python emphasizes code readability, simplicity and scalability. </w:t>
-      </w:r>
-      <w:r>
-        <w:rPr>
-          <w:lang w:val="en-GB"/>
-        </w:rPr>
-        <w:t xml:space="preserve">Readability helps you understand the concepts, simplicity takes away some pitfalls and gives less quirks to learn, scalability means </w:t>
-      </w:r>
-      <w:r>
-        <w:rPr>
-          <w:lang w:val="en-GB"/>
-        </w:rPr>
-        <w:t>that the skills you get</w:t>
-      </w:r>
-      <w:r>
-        <w:rPr>
-          <w:lang w:val="en-GB"/>
-        </w:rPr>
-        <w:t xml:space="preserve"> can be useful in for instance cloud apps.</w:t>
-      </w:r>
-    </w:p>
-    <w:p>
-      <w:pPr>
-        <w:pStyle w:val="Heading3"/>
-        <w:rPr>
-          <w:lang w:val="en-GB"/>
-        </w:rPr>
-      </w:pPr>
-      <w:bookmarkStart w:id="5" w:name="_Toc133251"/>
-      <w:r>
-        <w:rPr>
-          <w:lang w:val="en-GB"/>
-        </w:rPr>
-        <w:t>The E</w:t>
-      </w:r>
-      <w:r>
-        <w:rPr>
-          <w:lang w:val="en-GB"/>
-        </w:rPr>
-        <w:t>ditor</w:t>
-      </w:r>
-      <w:bookmarkEnd w:id="5"/>
-    </w:p>
-    <w:p>
-      <w:pPr>
-        <w:rPr>
-          <w:lang w:val="en-GB"/>
-        </w:rPr>
-      </w:pPr>
-      <w:r>
-        <w:rPr>
-          <w:lang w:val="en-GB"/>
-        </w:rPr>
         <w:t xml:space="preserve">Just like using special software for writing texts, we use special software to create software. The selection of software for coding is somewhat connected to which language we use. But there are often several options. We will be using an editor “Mu” which is good in at least three ways: it gives us guidance when writing Python, it comes together with tools </w:t>
       </w:r>
       <w:r>
@@ -2764,7 +2762,7 @@
           <w:lang w:val="en-GB"/>
         </w:rPr>
       </w:pPr>
-      <w:bookmarkStart w:id="6" w:name="_Toc133252"/>
+      <w:bookmarkStart w:id="5" w:name="_Toc133252"/>
       <w:r>
         <w:rPr>
           <w:lang w:val="en-GB"/>
@@ -2772,23 +2770,23 @@
         <w:lastRenderedPageBreak/>
         <w:t>Set It Up</w:t>
       </w:r>
+      <w:bookmarkEnd w:id="5"/>
+    </w:p>
+    <w:p>
+      <w:pPr>
+        <w:pStyle w:val="Heading2"/>
+        <w:rPr>
+          <w:lang w:val="en-GB"/>
+        </w:rPr>
+      </w:pPr>
+      <w:bookmarkStart w:id="6" w:name="_Toc133253"/>
+      <w:r>
+        <w:rPr>
+          <w:lang w:val="en-GB"/>
+        </w:rPr>
+        <w:t>Connect</w:t>
+      </w:r>
       <w:bookmarkEnd w:id="6"/>
-    </w:p>
-    <w:p>
-      <w:pPr>
-        <w:pStyle w:val="Heading2"/>
-        <w:rPr>
-          <w:lang w:val="en-GB"/>
-        </w:rPr>
-      </w:pPr>
-      <w:bookmarkStart w:id="7" w:name="_Toc133253"/>
-      <w:r>
-        <w:rPr>
-          <w:lang w:val="en-GB"/>
-        </w:rPr>
-        <w:t>Connect</w:t>
-      </w:r>
-      <w:bookmarkEnd w:id="7"/>
     </w:p>
     <w:p>
       <w:pPr>
@@ -2977,7 +2975,7 @@
           <w:lang w:val="en-GB"/>
         </w:rPr>
       </w:pPr>
-      <w:bookmarkStart w:id="8" w:name="_Toc133254"/>
+      <w:bookmarkStart w:id="7" w:name="_Toc133254"/>
       <w:r>
         <w:rPr>
           <w:lang w:val="en-GB"/>
@@ -2990,23 +2988,23 @@
         </w:rPr>
         <w:t xml:space="preserve"> and drivers</w:t>
       </w:r>
+      <w:bookmarkEnd w:id="7"/>
+    </w:p>
+    <w:p>
+      <w:pPr>
+        <w:pStyle w:val="Heading3"/>
+        <w:rPr>
+          <w:lang w:val="en-GB"/>
+        </w:rPr>
+      </w:pPr>
+      <w:bookmarkStart w:id="8" w:name="_Toc133255"/>
+      <w:r>
+        <w:rPr>
+          <w:lang w:val="en-GB"/>
+        </w:rPr>
+        <w:t>IKEA PC with Windows 10</w:t>
+      </w:r>
       <w:bookmarkEnd w:id="8"/>
-    </w:p>
-    <w:p>
-      <w:pPr>
-        <w:pStyle w:val="Heading3"/>
-        <w:rPr>
-          <w:lang w:val="en-GB"/>
-        </w:rPr>
-      </w:pPr>
-      <w:bookmarkStart w:id="9" w:name="_Toc133255"/>
-      <w:r>
-        <w:rPr>
-          <w:lang w:val="en-GB"/>
-        </w:rPr>
-        <w:t>IKEA PC with Windows 10</w:t>
-      </w:r>
-      <w:bookmarkEnd w:id="9"/>
     </w:p>
     <w:p>
       <w:pPr>
@@ -3084,14 +3082,14 @@
           <w:lang w:val="en-GB"/>
         </w:rPr>
       </w:pPr>
-      <w:bookmarkStart w:id="10" w:name="_Toc133256"/>
+      <w:bookmarkStart w:id="9" w:name="_Toc133256"/>
       <w:r>
         <w:rPr>
           <w:lang w:val="en-GB"/>
         </w:rPr>
         <w:t>IKEA Mac</w:t>
       </w:r>
-      <w:bookmarkEnd w:id="10"/>
+      <w:bookmarkEnd w:id="9"/>
     </w:p>
     <w:p>
       <w:pPr>
@@ -3162,14 +3160,14 @@
           <w:lang w:val="en-GB"/>
         </w:rPr>
       </w:pPr>
-      <w:bookmarkStart w:id="11" w:name="_Toc133257"/>
+      <w:bookmarkStart w:id="10" w:name="_Toc133257"/>
       <w:r>
         <w:rPr>
           <w:lang w:val="en-GB"/>
         </w:rPr>
         <w:t>IKEA PC with Windows 7</w:t>
       </w:r>
-      <w:bookmarkEnd w:id="11"/>
+      <w:bookmarkEnd w:id="10"/>
     </w:p>
     <w:p>
       <w:pPr>
@@ -3261,7 +3259,7 @@
           <w:lang w:val="en-GB"/>
         </w:rPr>
       </w:pPr>
-      <w:bookmarkStart w:id="12" w:name="_Toc133258"/>
+      <w:bookmarkStart w:id="11" w:name="_Toc133258"/>
       <w:r>
         <w:rPr>
           <w:lang w:val="en-GB"/>
@@ -3269,7 +3267,7 @@
         <w:lastRenderedPageBreak/>
         <w:t>Let’s start it up</w:t>
       </w:r>
-      <w:bookmarkEnd w:id="12"/>
+      <w:bookmarkEnd w:id="11"/>
     </w:p>
     <w:p>
       <w:pPr>
@@ -3559,7 +3557,7 @@
           <w:lang w:val="en-GB"/>
         </w:rPr>
       </w:pPr>
-      <w:bookmarkStart w:id="13" w:name="_Toc133259"/>
+      <w:bookmarkStart w:id="12" w:name="_Toc133259"/>
       <w:r>
         <w:rPr>
           <w:lang w:val="en-GB"/>
@@ -3591,7 +3589,7 @@
         </w:rPr>
         <w:t>Hello World!</w:t>
       </w:r>
-      <w:bookmarkEnd w:id="13"/>
+      <w:bookmarkEnd w:id="12"/>
     </w:p>
     <w:p>
       <w:pPr>
@@ -4638,7 +4636,7 @@
           <w:lang w:val="en-GB"/>
         </w:rPr>
       </w:pPr>
-      <w:bookmarkStart w:id="14" w:name="_Toc133260"/>
+      <w:bookmarkStart w:id="13" w:name="_Toc133260"/>
       <w:r>
         <w:rPr>
           <w:lang w:val="en-GB"/>
@@ -4646,7 +4644,7 @@
         <w:lastRenderedPageBreak/>
         <w:t>Blink</w:t>
       </w:r>
-      <w:bookmarkEnd w:id="14"/>
+      <w:bookmarkEnd w:id="13"/>
     </w:p>
     <w:p>
       <w:pPr>
@@ -6001,7 +5999,7 @@
           <w:lang w:val="en-GB"/>
         </w:rPr>
       </w:pPr>
-      <w:bookmarkStart w:id="15" w:name="_Toc133261"/>
+      <w:bookmarkStart w:id="14" w:name="_Toc133261"/>
       <w:proofErr w:type="spellStart"/>
       <w:r>
         <w:rPr>
@@ -6016,7 +6014,7 @@
         </w:rPr>
         <w:t>On</w:t>
       </w:r>
-      <w:bookmarkEnd w:id="15"/>
+      <w:bookmarkEnd w:id="14"/>
       <w:proofErr w:type="spellEnd"/>
     </w:p>
     <w:p>
@@ -6653,7 +6651,7 @@
           <w:lang w:val="en-GB"/>
         </w:rPr>
       </w:pPr>
-      <w:bookmarkStart w:id="16" w:name="_Toc133262"/>
+      <w:bookmarkStart w:id="15" w:name="_Toc133262"/>
     </w:p>
     <w:p>
       <w:pPr>
@@ -6699,7 +6697,7 @@
         </w:rPr>
         <w:t>Text</w:t>
       </w:r>
-      <w:bookmarkEnd w:id="16"/>
+      <w:bookmarkEnd w:id="15"/>
       <w:proofErr w:type="spellEnd"/>
     </w:p>
     <w:p>
@@ -6731,7 +6729,7 @@
         <w:rPr>
           <w:lang w:val="en-GB"/>
         </w:rPr>
-        <w:t>BitmapFont</w:t>
+        <w:t>kit.matrix.text</w:t>
       </w:r>
       <w:proofErr w:type="spellEnd"/>
       <w:r>
@@ -6751,7 +6749,19 @@
         <w:rPr>
           <w:lang w:val="en-GB"/>
         </w:rPr>
-        <w:t xml:space="preserve"> is that we can call a function with some text as an argument, and have that text shown on a display like our LED matrix. So it handles the design of each character and </w:t>
+        <w:t xml:space="preserve"> is that we can call a function with some text as an argument, and have that text shown on a display like our LED matrix. So it handles the design of each character</w:t>
+      </w:r>
+      <w:r>
+        <w:rPr>
+          <w:lang w:val="en-GB"/>
+        </w:rPr>
+        <w:t xml:space="preserve"> (the font)</w:t>
+      </w:r>
+      <w:r>
+        <w:rPr>
+          <w:lang w:val="en-GB"/>
+        </w:rPr>
+        <w:t xml:space="preserve"> and </w:t>
       </w:r>
       <w:r>
         <w:rPr>
@@ -6770,61 +6780,28 @@
         <w:rPr>
           <w:lang w:val="en-GB"/>
         </w:rPr>
-        <w:t xml:space="preserve">The </w:t>
-      </w:r>
-      <w:proofErr w:type="spellStart"/>
-      <w:r>
-        <w:rPr>
-          <w:lang w:val="en-GB"/>
-        </w:rPr>
-        <w:t>BitmapFont</w:t>
-      </w:r>
-      <w:proofErr w:type="spellEnd"/>
-      <w:r>
-        <w:rPr>
-          <w:lang w:val="en-GB"/>
-        </w:rPr>
-        <w:t xml:space="preserve"> object</w:t>
-      </w:r>
-      <w:r>
-        <w:rPr>
-          <w:lang w:val="en-GB"/>
-        </w:rPr>
-        <w:t xml:space="preserve"> is accessed by </w:t>
-      </w:r>
-      <w:proofErr w:type="spellStart"/>
-      <w:r>
-        <w:rPr>
-          <w:lang w:val="en-GB"/>
-        </w:rPr>
-        <w:t>kit.font</w:t>
-      </w:r>
-      <w:proofErr w:type="spellEnd"/>
-      <w:r>
-        <w:rPr>
-          <w:lang w:val="en-GB"/>
-        </w:rPr>
-        <w:t>.</w:t>
-      </w:r>
-      <w:r>
-        <w:rPr>
-          <w:lang w:val="en-GB"/>
-        </w:rPr>
-        <w:br/>
-        <w:t xml:space="preserve">We </w:t>
-      </w:r>
-      <w:r>
-        <w:rPr>
-          <w:lang w:val="en-GB"/>
-        </w:rPr>
-        <w:t xml:space="preserve">use that object and call the </w:t>
-      </w:r>
+        <w:t xml:space="preserve">To use that concept, we call the </w:t>
+      </w:r>
+      <w:proofErr w:type="spellStart"/>
       <w:proofErr w:type="gramStart"/>
       <w:r>
         <w:rPr>
           <w:lang w:val="en-GB"/>
         </w:rPr>
-        <w:t>text(</w:t>
+        <w:t>kit.matrix.</w:t>
+      </w:r>
+      <w:r>
+        <w:rPr>
+          <w:lang w:val="en-GB"/>
+        </w:rPr>
+        <w:t>text</w:t>
+      </w:r>
+      <w:proofErr w:type="spellEnd"/>
+      <w:r>
+        <w:rPr>
+          <w:lang w:val="en-GB"/>
+        </w:rPr>
+        <w:t>(</w:t>
       </w:r>
       <w:proofErr w:type="gramEnd"/>
       <w:r>
@@ -7065,7 +7042,7 @@
       <w:proofErr w:type="spellStart"/>
       <w:proofErr w:type="gramStart"/>
       <w:r>
-        <w:t>kit.font</w:t>
+        <w:t>kit.matrix</w:t>
       </w:r>
       <w:r>
         <w:t>.text</w:t>
@@ -7130,7 +7107,13 @@
         <w:rPr>
           <w:lang w:val="en-GB"/>
         </w:rPr>
-        <w:t xml:space="preserve">But you can play around with all four arguments for the </w:t>
+        <w:t>But you can play around with al</w:t>
+      </w:r>
+      <w:r>
+        <w:rPr>
+          <w:lang w:val="en-GB"/>
+        </w:rPr>
+        <w:t xml:space="preserve">l four arguments for the </w:t>
       </w:r>
       <w:proofErr w:type="spellStart"/>
       <w:proofErr w:type="gramStart"/>
@@ -7138,7 +7121,13 @@
         <w:rPr>
           <w:lang w:val="en-GB"/>
         </w:rPr>
-        <w:t>kit.font.text</w:t>
+        <w:t>kit.matrix</w:t>
+      </w:r>
+      <w:r>
+        <w:rPr>
+          <w:lang w:val="en-GB"/>
+        </w:rPr>
+        <w:t>.text</w:t>
       </w:r>
       <w:proofErr w:type="spellEnd"/>
       <w:r>
@@ -7686,7 +7675,13 @@
       <w:proofErr w:type="spellStart"/>
       <w:proofErr w:type="gramStart"/>
       <w:r>
-        <w:t>kit.font.text</w:t>
+        <w:t>kit.</w:t>
+      </w:r>
+      <w:r>
+        <w:t>matrix</w:t>
+      </w:r>
+      <w:r>
+        <w:t>.text</w:t>
       </w:r>
       <w:proofErr w:type="spellEnd"/>
       <w:r>
@@ -7842,7 +7837,7 @@
           <w:lang w:val="en-GB"/>
         </w:rPr>
       </w:pPr>
-      <w:bookmarkStart w:id="17" w:name="_Toc133263"/>
+      <w:bookmarkStart w:id="16" w:name="_Toc133263"/>
       <w:proofErr w:type="spellStart"/>
       <w:r>
         <w:rPr>
@@ -7856,7 +7851,7 @@
         </w:rPr>
         <w:t>Scroll</w:t>
       </w:r>
-      <w:bookmarkEnd w:id="17"/>
+      <w:bookmarkEnd w:id="16"/>
       <w:proofErr w:type="spellEnd"/>
     </w:p>
     <w:p>
@@ -8192,15 +8187,16 @@
           <w:lang w:val="en-GB"/>
         </w:rPr>
       </w:pPr>
+      <w:bookmarkStart w:id="17" w:name="_GoBack"/>
       <w:r>
         <w:rPr>
           <w:noProof/>
         </w:rPr>
         <w:drawing>
-          <wp:inline distT="0" distB="0" distL="0" distR="0" wp14:anchorId="0DF963DD" wp14:editId="41085A75">
-            <wp:extent cx="3604745" cy="3419887"/>
-            <wp:effectExtent l="0" t="0" r="0" b="0"/>
-            <wp:docPr id="20" name="Picture 20"/>
+          <wp:inline distT="0" distB="0" distL="0" distR="0" wp14:anchorId="470C985B" wp14:editId="778A9D6F">
+            <wp:extent cx="3593990" cy="3373589"/>
+            <wp:effectExtent l="0" t="0" r="6985" b="0"/>
+            <wp:docPr id="9" name="Picture 9"/>
             <wp:cNvGraphicFramePr>
               <a:graphicFrameLocks xmlns:a="http://schemas.openxmlformats.org/drawingml/2006/main" noChangeAspect="1"/>
             </wp:cNvGraphicFramePr>
@@ -8220,7 +8216,7 @@
                   <pic:spPr>
                     <a:xfrm>
                       <a:off x="0" y="0"/>
-                      <a:ext cx="3695180" cy="3505684"/>
+                      <a:ext cx="3603143" cy="3382181"/>
                     </a:xfrm>
                     <a:prstGeom prst="rect">
                       <a:avLst/>
@@ -8232,10 +8228,19 @@
           </wp:inline>
         </w:drawing>
       </w:r>
-    </w:p>
-    <w:p>
-      <w:r>
-        <w:t xml:space="preserve">OK, so we have a variable by the name “speed” that we can adjust between -0.5 and 0.5 by moving the joystick. Looking back at the previous project we see that when we were scrolling the string “IKEA”, we </w:t>
+      <w:bookmarkEnd w:id="17"/>
+    </w:p>
+    <w:p>
+      <w:r>
+        <w:t xml:space="preserve">OK, so we have a variable by the name “speed” that we can adjust between -0.5 and 0.5 by moving the </w:t>
+      </w:r>
+      <w:proofErr w:type="gramStart"/>
+      <w:r>
+        <w:t>joystick</w:t>
+      </w:r>
+      <w:proofErr w:type="gramEnd"/>
+      <w:r>
+        <w:t xml:space="preserve">. Looking back at the previous project we see that when we were scrolling the string “IKEA”, we </w:t>
       </w:r>
       <w:r>
         <w:lastRenderedPageBreak/>
@@ -8953,7 +8958,13 @@
       <w:proofErr w:type="spellStart"/>
       <w:proofErr w:type="gramStart"/>
       <w:r>
-        <w:t>kit.font.text</w:t>
+        <w:t>kit.</w:t>
+      </w:r>
+      <w:r>
+        <w:t>matrix</w:t>
+      </w:r>
+      <w:r>
+        <w:t>.text</w:t>
       </w:r>
       <w:proofErr w:type="spellEnd"/>
       <w:r>
@@ -10232,7 +10243,7 @@
           <w:rPr>
             <w:noProof/>
           </w:rPr>
-          <w:t>6</w:t>
+          <w:t>19</w:t>
         </w:r>
         <w:r>
           <w:rPr>
@@ -12017,7 +12028,7 @@
 </file>
 
 <file path=customXml/itemProps1.xml><?xml version="1.0" encoding="utf-8"?>
-<ds:datastoreItem xmlns:ds="http://schemas.openxmlformats.org/officeDocument/2006/customXml" ds:itemID="{01DCDBB7-7EDC-4DFA-850F-5D71FB5A7DC3}">
+<ds:datastoreItem xmlns:ds="http://schemas.openxmlformats.org/officeDocument/2006/customXml" ds:itemID="{54337E40-FE4D-4E84-BCD7-5F14C0979218}">
   <ds:schemaRefs>
     <ds:schemaRef ds:uri="http://schemas.openxmlformats.org/officeDocument/2006/bibliography"/>
   </ds:schemaRefs>

</xml_diff>

<commit_message>
swapped arg in project 5
</commit_message>
<xml_diff>
--- a/Docs/LearnToCode-CompleteGuide.docx
+++ b/Docs/LearnToCode-CompleteGuide.docx
@@ -6506,6 +6506,17 @@
         <w:t xml:space="preserve">     if </w:t>
       </w:r>
       <w:proofErr w:type="spellStart"/>
+      <w:r>
+        <w:t>kit.joystick.push</w:t>
+      </w:r>
+      <w:proofErr w:type="spellEnd"/>
+      <w:r>
+        <w:t xml:space="preserve"> </w:t>
+      </w:r>
+      <w:r>
+        <w:t xml:space="preserve">and </w:t>
+      </w:r>
+      <w:proofErr w:type="spellStart"/>
       <w:proofErr w:type="gramStart"/>
       <w:r>
         <w:t>kit.joystick.push</w:t>
@@ -6522,36 +6533,113 @@
       <w:r>
         <w:t>last_push</w:t>
       </w:r>
-      <w:proofErr w:type="spellEnd"/>
-      <w:r>
-        <w:t xml:space="preserve"> and </w:t>
+      <w:bookmarkStart w:id="15" w:name="_GoBack"/>
+      <w:bookmarkEnd w:id="15"/>
+      <w:proofErr w:type="spellEnd"/>
+      <w:r>
+        <w:t>:</w:t>
+      </w:r>
+    </w:p>
+    <w:p>
+      <w:pPr>
+        <w:pStyle w:val="Code"/>
+      </w:pPr>
+      <w:r>
+        <w:rPr>
+          <w:b/>
+        </w:rPr>
+        <w:t>06</w:t>
+      </w:r>
+      <w:r>
+        <w:t xml:space="preserve">         </w:t>
+      </w:r>
+      <w:proofErr w:type="spellStart"/>
+      <w:proofErr w:type="gramStart"/>
+      <w:r>
+        <w:t>kit.matrix.fill</w:t>
+      </w:r>
+      <w:proofErr w:type="spellEnd"/>
+      <w:r>
+        <w:t>(</w:t>
+      </w:r>
+      <w:proofErr w:type="gramEnd"/>
+      <w:r>
+        <w:t xml:space="preserve">not </w:t>
+      </w:r>
+      <w:proofErr w:type="spellStart"/>
+      <w:r>
+        <w:t>kit.matrix</w:t>
+      </w:r>
+      <w:proofErr w:type="spellEnd"/>
+      <w:r>
+        <w:t>[0,0])</w:t>
+      </w:r>
+    </w:p>
+    <w:p>
+      <w:pPr>
+        <w:pStyle w:val="Code"/>
+      </w:pPr>
+      <w:r>
+        <w:rPr>
+          <w:b/>
+        </w:rPr>
+        <w:t>07</w:t>
+      </w:r>
+      <w:r>
+        <w:t xml:space="preserve">         </w:t>
+      </w:r>
+      <w:proofErr w:type="spellStart"/>
+      <w:proofErr w:type="gramStart"/>
+      <w:r>
+        <w:t>kit.matrix.show</w:t>
+      </w:r>
+      <w:proofErr w:type="spellEnd"/>
+      <w:r>
+        <w:t>()</w:t>
+      </w:r>
+      <w:proofErr w:type="gramEnd"/>
+    </w:p>
+    <w:p>
+      <w:pPr>
+        <w:pStyle w:val="Code"/>
+      </w:pPr>
+      <w:r>
+        <w:rPr>
+          <w:b/>
+        </w:rPr>
+        <w:t>08</w:t>
+      </w:r>
+      <w:r>
+        <w:t xml:space="preserve">     </w:t>
+      </w:r>
+      <w:proofErr w:type="spellStart"/>
+      <w:r>
+        <w:t>last_push</w:t>
+      </w:r>
+      <w:proofErr w:type="spellEnd"/>
+      <w:r>
+        <w:t xml:space="preserve"> = </w:t>
       </w:r>
       <w:proofErr w:type="spellStart"/>
       <w:r>
         <w:t>kit.joystick.push</w:t>
       </w:r>
       <w:proofErr w:type="spellEnd"/>
-      <w:r>
-        <w:t>:</w:t>
-      </w:r>
-    </w:p>
-    <w:p>
-      <w:pPr>
-        <w:pStyle w:val="Code"/>
-      </w:pPr>
-      <w:r>
-        <w:rPr>
-          <w:b/>
-        </w:rPr>
-        <w:t>06</w:t>
-      </w:r>
-      <w:r>
-        <w:t xml:space="preserve">         </w:t>
+    </w:p>
+    <w:p>
+      <w:pPr>
+        <w:pStyle w:val="Code"/>
+      </w:pPr>
+      <w:r>
+        <w:t>09</w:t>
+      </w:r>
+      <w:r>
+        <w:t xml:space="preserve">     </w:t>
       </w:r>
       <w:proofErr w:type="spellStart"/>
       <w:proofErr w:type="gramStart"/>
       <w:r>
-        <w:t>kit.matrix.fill</w:t>
+        <w:t>time.sleep</w:t>
       </w:r>
       <w:proofErr w:type="spellEnd"/>
       <w:r>
@@ -6559,89 +6647,6 @@
       </w:r>
       <w:proofErr w:type="gramEnd"/>
       <w:r>
-        <w:t xml:space="preserve">not </w:t>
-      </w:r>
-      <w:proofErr w:type="spellStart"/>
-      <w:r>
-        <w:t>kit.matrix</w:t>
-      </w:r>
-      <w:proofErr w:type="spellEnd"/>
-      <w:r>
-        <w:t>[0,0])</w:t>
-      </w:r>
-    </w:p>
-    <w:p>
-      <w:pPr>
-        <w:pStyle w:val="Code"/>
-      </w:pPr>
-      <w:r>
-        <w:rPr>
-          <w:b/>
-        </w:rPr>
-        <w:t>07</w:t>
-      </w:r>
-      <w:r>
-        <w:t xml:space="preserve">         </w:t>
-      </w:r>
-      <w:proofErr w:type="spellStart"/>
-      <w:proofErr w:type="gramStart"/>
-      <w:r>
-        <w:t>kit.matrix.show</w:t>
-      </w:r>
-      <w:proofErr w:type="spellEnd"/>
-      <w:r>
-        <w:t>()</w:t>
-      </w:r>
-      <w:proofErr w:type="gramEnd"/>
-    </w:p>
-    <w:p>
-      <w:pPr>
-        <w:pStyle w:val="Code"/>
-      </w:pPr>
-      <w:r>
-        <w:rPr>
-          <w:b/>
-        </w:rPr>
-        <w:t>08</w:t>
-      </w:r>
-      <w:r>
-        <w:t xml:space="preserve">     </w:t>
-      </w:r>
-      <w:proofErr w:type="spellStart"/>
-      <w:r>
-        <w:t>last_push</w:t>
-      </w:r>
-      <w:proofErr w:type="spellEnd"/>
-      <w:r>
-        <w:t xml:space="preserve"> = </w:t>
-      </w:r>
-      <w:proofErr w:type="spellStart"/>
-      <w:r>
-        <w:t>kit.joystick.push</w:t>
-      </w:r>
-      <w:proofErr w:type="spellEnd"/>
-    </w:p>
-    <w:p>
-      <w:pPr>
-        <w:pStyle w:val="Code"/>
-      </w:pPr>
-      <w:r>
-        <w:t>09</w:t>
-      </w:r>
-      <w:r>
-        <w:t xml:space="preserve">     </w:t>
-      </w:r>
-      <w:proofErr w:type="spellStart"/>
-      <w:proofErr w:type="gramStart"/>
-      <w:r>
-        <w:t>time.sleep</w:t>
-      </w:r>
-      <w:proofErr w:type="spellEnd"/>
-      <w:r>
-        <w:t>(</w:t>
-      </w:r>
-      <w:proofErr w:type="gramEnd"/>
-      <w:r>
         <w:t>0.05)</w:t>
       </w:r>
     </w:p>
@@ -6651,7 +6656,7 @@
           <w:lang w:val="en-GB"/>
         </w:rPr>
       </w:pPr>
-      <w:bookmarkStart w:id="15" w:name="_Toc133262"/>
+      <w:bookmarkStart w:id="16" w:name="_Toc133262"/>
     </w:p>
     <w:p>
       <w:pPr>
@@ -6697,7 +6702,7 @@
         </w:rPr>
         <w:t>Text</w:t>
       </w:r>
-      <w:bookmarkEnd w:id="15"/>
+      <w:bookmarkEnd w:id="16"/>
       <w:proofErr w:type="spellEnd"/>
     </w:p>
     <w:p>
@@ -7837,7 +7842,7 @@
           <w:lang w:val="en-GB"/>
         </w:rPr>
       </w:pPr>
-      <w:bookmarkStart w:id="16" w:name="_Toc133263"/>
+      <w:bookmarkStart w:id="17" w:name="_Toc133263"/>
       <w:proofErr w:type="spellStart"/>
       <w:r>
         <w:rPr>
@@ -7851,7 +7856,7 @@
         </w:rPr>
         <w:t>Scroll</w:t>
       </w:r>
-      <w:bookmarkEnd w:id="16"/>
+      <w:bookmarkEnd w:id="17"/>
       <w:proofErr w:type="spellEnd"/>
     </w:p>
     <w:p>
@@ -8187,7 +8192,6 @@
           <w:lang w:val="en-GB"/>
         </w:rPr>
       </w:pPr>
-      <w:bookmarkStart w:id="17" w:name="_GoBack"/>
       <w:r>
         <w:rPr>
           <w:noProof/>
@@ -8228,19 +8232,10 @@
           </wp:inline>
         </w:drawing>
       </w:r>
-      <w:bookmarkEnd w:id="17"/>
-    </w:p>
-    <w:p>
-      <w:r>
-        <w:t xml:space="preserve">OK, so we have a variable by the name “speed” that we can adjust between -0.5 and 0.5 by moving the </w:t>
-      </w:r>
-      <w:proofErr w:type="gramStart"/>
-      <w:r>
-        <w:t>joystick</w:t>
-      </w:r>
-      <w:proofErr w:type="gramEnd"/>
-      <w:r>
-        <w:t xml:space="preserve">. Looking back at the previous project we see that when we were scrolling the string “IKEA”, we </w:t>
+    </w:p>
+    <w:p>
+      <w:r>
+        <w:t xml:space="preserve">OK, so we have a variable by the name “speed” that we can adjust between -0.5 and 0.5 by moving the joystick. Looking back at the previous project we see that when we were scrolling the string “IKEA”, we </w:t>
       </w:r>
       <w:r>
         <w:lastRenderedPageBreak/>
@@ -12028,7 +12023,7 @@
 </file>
 
 <file path=customXml/itemProps1.xml><?xml version="1.0" encoding="utf-8"?>
-<ds:datastoreItem xmlns:ds="http://schemas.openxmlformats.org/officeDocument/2006/customXml" ds:itemID="{54337E40-FE4D-4E84-BCD7-5F14C0979218}">
+<ds:datastoreItem xmlns:ds="http://schemas.openxmlformats.org/officeDocument/2006/customXml" ds:itemID="{11ED1C02-A3BF-4A41-8B10-AC203D8EA915}">
   <ds:schemaRefs>
     <ds:schemaRef ds:uri="http://schemas.openxmlformats.org/officeDocument/2006/bibliography"/>
   </ds:schemaRefs>

</xml_diff>